<commit_message>
Added Git, Gitub and Dev Env section to Guide
</commit_message>
<xml_diff>
--- a/Docs/Guide.docx
+++ b/Docs/Guide.docx
@@ -296,7 +296,15 @@
         </w:numPr>
       </w:pPr>
       <w:r>
-        <w:t>Support for classes defined with namespaced-naming convention</w:t>
+        <w:t xml:space="preserve">Support for classes defined with </w:t>
+      </w:r>
+      <w:proofErr w:type="spellStart"/>
+      <w:r>
+        <w:t>namespaced</w:t>
+      </w:r>
+      <w:proofErr w:type="spellEnd"/>
+      <w:r>
+        <w:t>-naming convention</w:t>
       </w:r>
     </w:p>
     <w:p>
@@ -384,6 +392,18 @@
       </w:pPr>
       <w:r>
         <w:lastRenderedPageBreak/>
+        <w:t>Support function overloading</w:t>
+      </w:r>
+    </w:p>
+    <w:p>
+      <w:pPr>
+        <w:pStyle w:val="ListParagraph"/>
+        <w:numPr>
+          <w:ilvl w:val="0"/>
+          <w:numId w:val="2"/>
+        </w:numPr>
+      </w:pPr>
+      <w:r>
         <w:t>Use strict mode</w:t>
       </w:r>
     </w:p>
@@ -449,8 +469,21 @@
           <w:numId w:val="2"/>
         </w:numPr>
       </w:pPr>
-      <w:r>
-        <w:t>Linting (uses JSHint)</w:t>
+      <w:proofErr w:type="spellStart"/>
+      <w:r>
+        <w:t>Linting</w:t>
+      </w:r>
+      <w:proofErr w:type="spellEnd"/>
+      <w:r>
+        <w:t xml:space="preserve"> (uses </w:t>
+      </w:r>
+      <w:proofErr w:type="spellStart"/>
+      <w:r>
+        <w:t>JSHint</w:t>
+      </w:r>
+      <w:proofErr w:type="spellEnd"/>
+      <w:r>
+        <w:t>)</w:t>
       </w:r>
     </w:p>
     <w:p>
@@ -461,11 +494,21 @@
           <w:numId w:val="2"/>
         </w:numPr>
       </w:pPr>
+      <w:proofErr w:type="spellStart"/>
       <w:r>
         <w:t>Minification</w:t>
       </w:r>
-      <w:r>
-        <w:t xml:space="preserve">  (uses uglify)</w:t>
+      <w:proofErr w:type="spellEnd"/>
+      <w:r>
+        <w:t xml:space="preserve">  (uses </w:t>
+      </w:r>
+      <w:proofErr w:type="spellStart"/>
+      <w:r>
+        <w:t>uglify</w:t>
+      </w:r>
+      <w:proofErr w:type="spellEnd"/>
+      <w:r>
+        <w:t>)</w:t>
       </w:r>
     </w:p>
     <w:p>
@@ -581,7 +624,15 @@
         <w:t xml:space="preserve"> This cannot be done. </w:t>
       </w:r>
       <w:r>
-        <w:t>Hence exposing a property “_className” which returns the class name which can be used during debugging.</w:t>
+        <w:t>Hence exposing a property “_</w:t>
+      </w:r>
+      <w:proofErr w:type="spellStart"/>
+      <w:r>
+        <w:t>className</w:t>
+      </w:r>
+      <w:proofErr w:type="spellEnd"/>
+      <w:r>
+        <w:t>” which returns the class name which can be used during debugging.</w:t>
       </w:r>
     </w:p>
     <w:p>
@@ -619,8 +670,6 @@
       <w:r>
         <w:t>Preprocessor to improve performance</w:t>
       </w:r>
-      <w:bookmarkStart w:id="0" w:name="_GoBack"/>
-      <w:bookmarkEnd w:id="0"/>
     </w:p>
     <w:p>
       <w:pPr>
@@ -655,7 +704,23 @@
         </w:numPr>
       </w:pPr>
       <w:r>
-        <w:t>Create NPM module to use in Node.js applications  (npm install fp)</w:t>
+        <w:t>Create NPM module to use in Node.js applications  (</w:t>
+      </w:r>
+      <w:proofErr w:type="spellStart"/>
+      <w:r>
+        <w:t>npm</w:t>
+      </w:r>
+      <w:proofErr w:type="spellEnd"/>
+      <w:r>
+        <w:t xml:space="preserve"> install </w:t>
+      </w:r>
+      <w:proofErr w:type="spellStart"/>
+      <w:r>
+        <w:t>fp</w:t>
+      </w:r>
+      <w:proofErr w:type="spellEnd"/>
+      <w:r>
+        <w:t>)</w:t>
       </w:r>
     </w:p>
     <w:p>
@@ -663,7 +728,47 @@
         <w:pStyle w:val="Heading1"/>
       </w:pPr>
       <w:r>
-        <w:t xml:space="preserve">  Function overloading</w:t>
+        <w:t xml:space="preserve">  Other utility functions</w:t>
+      </w:r>
+    </w:p>
+    <w:p>
+      <w:pPr>
+        <w:pStyle w:val="ListParagraph"/>
+        <w:numPr>
+          <w:ilvl w:val="0"/>
+          <w:numId w:val="4"/>
+        </w:numPr>
+      </w:pPr>
+      <w:r>
+        <w:t>Adding remove to array –</w:t>
+      </w:r>
+    </w:p>
+    <w:p>
+      <w:pPr>
+        <w:pStyle w:val="ListParagraph"/>
+        <w:numPr>
+          <w:ilvl w:val="0"/>
+          <w:numId w:val="4"/>
+        </w:numPr>
+      </w:pPr>
+      <w:proofErr w:type="gramStart"/>
+      <w:r>
+        <w:t>includes</w:t>
+      </w:r>
+      <w:proofErr w:type="gramEnd"/>
+      <w:r>
+        <w:t xml:space="preserve"> function to check if element is present in array.</w:t>
+      </w:r>
+      <w:r>
+        <w:t xml:space="preserve"> </w:t>
+      </w:r>
+      <w:r>
+        <w:t>Better since it returns true/false then index/-1</w:t>
+      </w:r>
+    </w:p>
+    <w:p>
+      <w:r>
+        <w:t xml:space="preserve">  </w:t>
       </w:r>
     </w:p>
     <w:p>
@@ -671,51 +776,52 @@
         <w:pStyle w:val="Heading1"/>
       </w:pPr>
       <w:r>
-        <w:t xml:space="preserve">  Other utility functions</w:t>
-      </w:r>
-    </w:p>
-    <w:p>
-      <w:pPr>
-        <w:pStyle w:val="ListParagraph"/>
-        <w:numPr>
-          <w:ilvl w:val="0"/>
-          <w:numId w:val="4"/>
-        </w:numPr>
-      </w:pPr>
-      <w:r>
-        <w:t>Adding remove to array –</w:t>
-      </w:r>
-    </w:p>
-    <w:p>
-      <w:pPr>
-        <w:pStyle w:val="ListParagraph"/>
-        <w:numPr>
-          <w:ilvl w:val="0"/>
-          <w:numId w:val="4"/>
-        </w:numPr>
-      </w:pPr>
-      <w:r>
-        <w:t>includes function to check if element is present in array.</w:t>
-      </w:r>
-      <w:r>
-        <w:t xml:space="preserve"> </w:t>
-      </w:r>
-      <w:r>
-        <w:t>Better since it returns true/false then index/-1</w:t>
-      </w:r>
-    </w:p>
-    <w:p>
-      <w:r>
-        <w:t xml:space="preserve">  </w:t>
-      </w:r>
-    </w:p>
-    <w:p>
-      <w:pPr>
-        <w:pStyle w:val="Heading1"/>
+        <w:t>Miscellaneous</w:t>
+      </w:r>
+    </w:p>
+    <w:p>
+      <w:pPr>
+        <w:pStyle w:val="ListParagraph"/>
+        <w:numPr>
+          <w:ilvl w:val="0"/>
+          <w:numId w:val="5"/>
+        </w:numPr>
+      </w:pPr>
+      <w:r>
+        <w:t>Make it available using bower (bower install fp.js)</w:t>
+      </w:r>
+    </w:p>
+    <w:p>
+      <w:pPr>
+        <w:pStyle w:val="ListParagraph"/>
+        <w:numPr>
+          <w:ilvl w:val="0"/>
+          <w:numId w:val="5"/>
+        </w:numPr>
+      </w:pPr>
+      <w:r>
+        <w:t>Add to GitHub</w:t>
+      </w:r>
+    </w:p>
+    <w:p>
+      <w:pPr>
+        <w:pStyle w:val="ListParagraph"/>
+        <w:numPr>
+          <w:ilvl w:val="0"/>
+          <w:numId w:val="5"/>
+        </w:numPr>
       </w:pPr>
       <w:r>
         <w:lastRenderedPageBreak/>
-        <w:t>Miscellaneous</w:t>
+        <w:t xml:space="preserve">Add documentation using </w:t>
+      </w:r>
+      <w:proofErr w:type="spellStart"/>
+      <w:r>
+        <w:t>JSDuck</w:t>
+      </w:r>
+      <w:proofErr w:type="spellEnd"/>
+      <w:r>
+        <w:t>. This should generate a html file</w:t>
       </w:r>
     </w:p>
     <w:p>
@@ -726,8 +832,13 @@
           <w:numId w:val="5"/>
         </w:numPr>
       </w:pPr>
-      <w:r>
-        <w:t>Make it available using bower (bower install fp.js)</w:t>
+      <w:proofErr w:type="spellStart"/>
+      <w:r>
+        <w:t>JSPerf</w:t>
+      </w:r>
+      <w:proofErr w:type="spellEnd"/>
+      <w:r>
+        <w:t xml:space="preserve"> to check performance</w:t>
       </w:r>
     </w:p>
     <w:p>
@@ -739,44 +850,13 @@
         </w:numPr>
       </w:pPr>
       <w:r>
-        <w:t>Add to GitHub</w:t>
-      </w:r>
-    </w:p>
-    <w:p>
-      <w:pPr>
-        <w:pStyle w:val="ListParagraph"/>
-        <w:numPr>
-          <w:ilvl w:val="0"/>
-          <w:numId w:val="5"/>
-        </w:numPr>
-      </w:pPr>
-      <w:r>
-        <w:t>Add documentation using JSDuck. This should generate a html file</w:t>
-      </w:r>
-    </w:p>
-    <w:p>
-      <w:pPr>
-        <w:pStyle w:val="ListParagraph"/>
-        <w:numPr>
-          <w:ilvl w:val="0"/>
-          <w:numId w:val="5"/>
-        </w:numPr>
-      </w:pPr>
-      <w:r>
-        <w:t>JSPerf to check performance</w:t>
-      </w:r>
-    </w:p>
-    <w:p>
-      <w:pPr>
-        <w:pStyle w:val="ListParagraph"/>
-        <w:numPr>
-          <w:ilvl w:val="0"/>
-          <w:numId w:val="5"/>
-        </w:numPr>
-      </w:pPr>
-      <w:r>
-        <w:t>Add custom rules for JSHint</w:t>
-      </w:r>
+        <w:t xml:space="preserve">Add custom rules for </w:t>
+      </w:r>
+      <w:proofErr w:type="spellStart"/>
+      <w:r>
+        <w:t>JSHint</w:t>
+      </w:r>
+      <w:proofErr w:type="spellEnd"/>
       <w:r>
         <w:t>.</w:t>
       </w:r>
@@ -820,27 +900,17 @@
         </w:numPr>
       </w:pPr>
       <w:r>
-        <w:t>R</w:t>
-      </w:r>
-      <w:r>
-        <w:t>unning unit tests</w:t>
-      </w:r>
-    </w:p>
-    <w:p>
-      <w:pPr>
-        <w:pStyle w:val="ListParagraph"/>
-        <w:numPr>
-          <w:ilvl w:val="1"/>
-          <w:numId w:val="5"/>
-        </w:numPr>
-      </w:pPr>
-      <w:r>
-        <w:t>generate jsduck documentation</w:t>
-      </w:r>
-    </w:p>
-    <w:p/>
-    <w:p/>
-    <w:p/>
+        <w:t xml:space="preserve">generate </w:t>
+      </w:r>
+      <w:proofErr w:type="spellStart"/>
+      <w:r>
+        <w:t>jsduck</w:t>
+      </w:r>
+      <w:proofErr w:type="spellEnd"/>
+      <w:r>
+        <w:t xml:space="preserve"> documentation</w:t>
+      </w:r>
+    </w:p>
     <w:p>
       <w:r>
         <w:t>References:</w:t>
@@ -862,7 +932,922 @@
         <w:pStyle w:val="Heading1"/>
       </w:pPr>
       <w:r>
-        <w:t>Appendix A</w:t>
+        <w:t>Appendix A –</w:t>
+      </w:r>
+      <w:r>
+        <w:t xml:space="preserve"> Dev Environment and</w:t>
+      </w:r>
+      <w:r>
+        <w:t xml:space="preserve"> Source Control</w:t>
+      </w:r>
+    </w:p>
+    <w:p>
+      <w:r>
+        <w:t xml:space="preserve">This section describes the </w:t>
+      </w:r>
+      <w:r>
+        <w:t xml:space="preserve">development environment and </w:t>
+      </w:r>
+      <w:r>
+        <w:t>source control configuration used for FP development.</w:t>
+      </w:r>
+    </w:p>
+    <w:p>
+      <w:pPr>
+        <w:pStyle w:val="ListParagraph"/>
+        <w:numPr>
+          <w:ilvl w:val="0"/>
+          <w:numId w:val="18"/>
+        </w:numPr>
+      </w:pPr>
+      <w:r>
+        <w:t>IDE – Visual Studio Code</w:t>
+      </w:r>
+    </w:p>
+    <w:p>
+      <w:pPr>
+        <w:pStyle w:val="ListParagraph"/>
+        <w:numPr>
+          <w:ilvl w:val="0"/>
+          <w:numId w:val="18"/>
+        </w:numPr>
+      </w:pPr>
+      <w:r>
+        <w:t xml:space="preserve">Source Control System – </w:t>
+      </w:r>
+      <w:proofErr w:type="spellStart"/>
+      <w:r>
+        <w:t>git</w:t>
+      </w:r>
+      <w:proofErr w:type="spellEnd"/>
+      <w:r>
+        <w:t xml:space="preserve"> and GitHub</w:t>
+      </w:r>
+    </w:p>
+    <w:p>
+      <w:pPr>
+        <w:pStyle w:val="ListParagraph"/>
+        <w:numPr>
+          <w:ilvl w:val="0"/>
+          <w:numId w:val="18"/>
+        </w:numPr>
+      </w:pPr>
+      <w:proofErr w:type="spellStart"/>
+      <w:r>
+        <w:t>Git</w:t>
+      </w:r>
+      <w:proofErr w:type="spellEnd"/>
+      <w:r>
+        <w:t xml:space="preserve"> Easy VS Code extension</w:t>
+      </w:r>
+    </w:p>
+    <w:p>
+      <w:r>
+        <w:rPr>
+          <w:rStyle w:val="Heading2Char"/>
+        </w:rPr>
+        <w:t>Steps</w:t>
+      </w:r>
+      <w:r>
+        <w:t>:</w:t>
+      </w:r>
+    </w:p>
+    <w:p>
+      <w:pPr>
+        <w:pStyle w:val="ListParagraph"/>
+        <w:numPr>
+          <w:ilvl w:val="0"/>
+          <w:numId w:val="19"/>
+        </w:numPr>
+      </w:pPr>
+      <w:r>
+        <w:t xml:space="preserve">Install Visual Studio Code - </w:t>
+      </w:r>
+      <w:hyperlink r:id="rId7" w:history="1">
+        <w:r>
+          <w:rPr>
+            <w:rStyle w:val="Hyperlink"/>
+          </w:rPr>
+          <w:t>https://code.visualstudio.com</w:t>
+        </w:r>
+      </w:hyperlink>
+    </w:p>
+    <w:p>
+      <w:pPr>
+        <w:pStyle w:val="ListParagraph"/>
+        <w:numPr>
+          <w:ilvl w:val="0"/>
+          <w:numId w:val="19"/>
+        </w:numPr>
+      </w:pPr>
+      <w:r>
+        <w:t xml:space="preserve">Install </w:t>
+      </w:r>
+      <w:proofErr w:type="spellStart"/>
+      <w:r>
+        <w:t>git</w:t>
+      </w:r>
+      <w:proofErr w:type="spellEnd"/>
+      <w:r>
+        <w:t xml:space="preserve"> - </w:t>
+      </w:r>
+      <w:hyperlink r:id="rId8" w:history="1">
+        <w:r>
+          <w:rPr>
+            <w:rStyle w:val="Hyperlink"/>
+          </w:rPr>
+          <w:t>https://git-scm.com/downloads</w:t>
+        </w:r>
+      </w:hyperlink>
+    </w:p>
+    <w:p>
+      <w:pPr>
+        <w:pStyle w:val="ListParagraph"/>
+        <w:numPr>
+          <w:ilvl w:val="0"/>
+          <w:numId w:val="19"/>
+        </w:numPr>
+      </w:pPr>
+      <w:r>
+        <w:t xml:space="preserve">Open Visual Studio Code and point to the root folder of the </w:t>
+      </w:r>
+      <w:proofErr w:type="spellStart"/>
+      <w:r>
+        <w:t>dev</w:t>
+      </w:r>
+      <w:proofErr w:type="spellEnd"/>
+      <w:r>
+        <w:t xml:space="preserve"> directory</w:t>
+      </w:r>
+    </w:p>
+    <w:p>
+      <w:pPr>
+        <w:pStyle w:val="ListParagraph"/>
+        <w:numPr>
+          <w:ilvl w:val="0"/>
+          <w:numId w:val="19"/>
+        </w:numPr>
+      </w:pPr>
+      <w:r>
+        <w:t xml:space="preserve">Using the </w:t>
+      </w:r>
+      <w:proofErr w:type="spellStart"/>
+      <w:r>
+        <w:t>Git</w:t>
+      </w:r>
+      <w:proofErr w:type="spellEnd"/>
+      <w:r>
+        <w:t xml:space="preserve"> Easy </w:t>
+      </w:r>
+      <w:proofErr w:type="gramStart"/>
+      <w:r>
+        <w:t>extension ,</w:t>
+      </w:r>
+      <w:proofErr w:type="gramEnd"/>
+      <w:r>
+        <w:t xml:space="preserve"> integrate with </w:t>
+      </w:r>
+      <w:proofErr w:type="spellStart"/>
+      <w:r>
+        <w:t>git</w:t>
+      </w:r>
+      <w:proofErr w:type="spellEnd"/>
+      <w:r>
+        <w:t>. Make commits after code changes.</w:t>
+      </w:r>
+    </w:p>
+    <w:p>
+      <w:pPr>
+        <w:pStyle w:val="Heading2"/>
+      </w:pPr>
+      <w:r>
+        <w:t>Project Structure</w:t>
+      </w:r>
+    </w:p>
+    <w:p>
+      <w:r>
+        <w:t>This section describes the project structure.</w:t>
+      </w:r>
+    </w:p>
+    <w:p>
+      <w:r>
+        <w:rPr>
+          <w:noProof/>
+        </w:rPr>
+        <w:drawing>
+          <wp:inline distT="0" distB="0" distL="0" distR="0" wp14:anchorId="515F262C" wp14:editId="4F63C33B">
+            <wp:extent cx="1569720" cy="1135380"/>
+            <wp:effectExtent l="0" t="0" r="0" b="7620"/>
+            <wp:docPr id="1" name="Picture 1"/>
+            <wp:cNvGraphicFramePr>
+              <a:graphicFrameLocks xmlns:a="http://schemas.openxmlformats.org/drawingml/2006/main" noChangeAspect="1"/>
+            </wp:cNvGraphicFramePr>
+            <a:graphic xmlns:a="http://schemas.openxmlformats.org/drawingml/2006/main">
+              <a:graphicData uri="http://schemas.openxmlformats.org/drawingml/2006/picture">
+                <pic:pic xmlns:pic="http://schemas.openxmlformats.org/drawingml/2006/picture">
+                  <pic:nvPicPr>
+                    <pic:cNvPr id="0" name=""/>
+                    <pic:cNvPicPr/>
+                  </pic:nvPicPr>
+                  <pic:blipFill>
+                    <a:blip r:embed="rId9"/>
+                    <a:stretch>
+                      <a:fillRect/>
+                    </a:stretch>
+                  </pic:blipFill>
+                  <pic:spPr>
+                    <a:xfrm>
+                      <a:off x="0" y="0"/>
+                      <a:ext cx="1569720" cy="1135380"/>
+                    </a:xfrm>
+                    <a:prstGeom prst="rect">
+                      <a:avLst/>
+                    </a:prstGeom>
+                  </pic:spPr>
+                </pic:pic>
+              </a:graphicData>
+            </a:graphic>
+          </wp:inline>
+        </w:drawing>
+      </w:r>
+    </w:p>
+    <w:tbl>
+      <w:tblPr>
+        <w:tblStyle w:val="TableGrid"/>
+        <w:tblW w:w="0" w:type="auto"/>
+        <w:tblLook w:val="04A0" w:firstRow="1" w:lastRow="0" w:firstColumn="1" w:lastColumn="0" w:noHBand="0" w:noVBand="1"/>
+      </w:tblPr>
+      <w:tblGrid>
+        <w:gridCol w:w="3284"/>
+        <w:gridCol w:w="3220"/>
+        <w:gridCol w:w="3072"/>
+      </w:tblGrid>
+      <w:tr>
+        <w:tc>
+          <w:tcPr>
+            <w:tcW w:w="3284" w:type="dxa"/>
+          </w:tcPr>
+          <w:p>
+            <w:r>
+              <w:t>Folder</w:t>
+            </w:r>
+          </w:p>
+        </w:tc>
+        <w:tc>
+          <w:tcPr>
+            <w:tcW w:w="3220" w:type="dxa"/>
+          </w:tcPr>
+          <w:p>
+            <w:r>
+              <w:t>Files</w:t>
+            </w:r>
+          </w:p>
+        </w:tc>
+        <w:tc>
+          <w:tcPr>
+            <w:tcW w:w="3072" w:type="dxa"/>
+          </w:tcPr>
+          <w:p>
+            <w:r>
+              <w:t>Description</w:t>
+            </w:r>
+          </w:p>
+        </w:tc>
+      </w:tr>
+      <w:tr>
+        <w:tc>
+          <w:tcPr>
+            <w:tcW w:w="3284" w:type="dxa"/>
+          </w:tcPr>
+          <w:p>
+            <w:r>
+              <w:t>Build/</w:t>
+            </w:r>
+          </w:p>
+        </w:tc>
+        <w:tc>
+          <w:tcPr>
+            <w:tcW w:w="3220" w:type="dxa"/>
+          </w:tcPr>
+          <w:p>
+            <w:r>
+              <w:t>All binaries are copied to the build folder.</w:t>
+            </w:r>
+          </w:p>
+          <w:p>
+            <w:pPr>
+              <w:pStyle w:val="ListParagraph"/>
+              <w:numPr>
+                <w:ilvl w:val="0"/>
+                <w:numId w:val="20"/>
+              </w:numPr>
+            </w:pPr>
+            <w:r>
+              <w:t>Minified version of FP-0.1.0.js</w:t>
+            </w:r>
+          </w:p>
+          <w:p>
+            <w:pPr>
+              <w:pStyle w:val="ListParagraph"/>
+              <w:numPr>
+                <w:ilvl w:val="0"/>
+                <w:numId w:val="20"/>
+              </w:numPr>
+            </w:pPr>
+            <w:r>
+              <w:t xml:space="preserve">FPModule-0.1.0.js for </w:t>
+            </w:r>
+            <w:r>
+              <w:lastRenderedPageBreak/>
+              <w:t>Node</w:t>
+            </w:r>
+          </w:p>
+        </w:tc>
+        <w:tc>
+          <w:tcPr>
+            <w:tcW w:w="3072" w:type="dxa"/>
+          </w:tcPr>
+          <w:p/>
+        </w:tc>
+      </w:tr>
+      <w:tr>
+        <w:tc>
+          <w:tcPr>
+            <w:tcW w:w="3284" w:type="dxa"/>
+          </w:tcPr>
+          <w:p>
+            <w:r>
+              <w:lastRenderedPageBreak/>
+              <w:t>Docs/</w:t>
+            </w:r>
+          </w:p>
+        </w:tc>
+        <w:tc>
+          <w:tcPr>
+            <w:tcW w:w="3220" w:type="dxa"/>
+          </w:tcPr>
+          <w:p>
+            <w:r>
+              <w:t>Contains documentation</w:t>
+            </w:r>
+          </w:p>
+        </w:tc>
+        <w:tc>
+          <w:tcPr>
+            <w:tcW w:w="3072" w:type="dxa"/>
+          </w:tcPr>
+          <w:p>
+            <w:r>
+              <w:t xml:space="preserve">TBD. </w:t>
+            </w:r>
+            <w:proofErr w:type="spellStart"/>
+            <w:r>
+              <w:t>JSDuck</w:t>
+            </w:r>
+            <w:proofErr w:type="spellEnd"/>
+            <w:r>
+              <w:t>-based documentation</w:t>
+            </w:r>
+          </w:p>
+        </w:tc>
+      </w:tr>
+      <w:tr>
+        <w:tc>
+          <w:tcPr>
+            <w:tcW w:w="3284" w:type="dxa"/>
+          </w:tcPr>
+          <w:p>
+            <w:r>
+              <w:t>Grunt/</w:t>
+            </w:r>
+          </w:p>
+        </w:tc>
+        <w:tc>
+          <w:tcPr>
+            <w:tcW w:w="3220" w:type="dxa"/>
+          </w:tcPr>
+          <w:p>
+            <w:r>
+              <w:t>Gruntfile.js</w:t>
+            </w:r>
+          </w:p>
+          <w:p>
+            <w:proofErr w:type="spellStart"/>
+            <w:r>
+              <w:t>Package.json</w:t>
+            </w:r>
+            <w:proofErr w:type="spellEnd"/>
+          </w:p>
+          <w:p/>
+          <w:p>
+            <w:r>
+              <w:t>Installed NPM modules</w:t>
+            </w:r>
+          </w:p>
+        </w:tc>
+        <w:tc>
+          <w:tcPr>
+            <w:tcW w:w="3072" w:type="dxa"/>
+          </w:tcPr>
+          <w:p>
+            <w:r>
+              <w:t>Grunt is used for build automation</w:t>
+            </w:r>
+          </w:p>
+        </w:tc>
+      </w:tr>
+      <w:tr>
+        <w:tc>
+          <w:tcPr>
+            <w:tcW w:w="3284" w:type="dxa"/>
+          </w:tcPr>
+          <w:p>
+            <w:proofErr w:type="spellStart"/>
+            <w:r>
+              <w:t>Src</w:t>
+            </w:r>
+            <w:proofErr w:type="spellEnd"/>
+            <w:r>
+              <w:t>/Code</w:t>
+            </w:r>
+          </w:p>
+        </w:tc>
+        <w:tc>
+          <w:tcPr>
+            <w:tcW w:w="3220" w:type="dxa"/>
+          </w:tcPr>
+          <w:p>
+            <w:r>
+              <w:t xml:space="preserve">      </w:t>
+            </w:r>
+            <w:r>
+              <w:t>FP-0.1.0</w:t>
+            </w:r>
+            <w:r>
+              <w:t>.js</w:t>
+            </w:r>
+          </w:p>
+          <w:p>
+            <w:r>
+              <w:t xml:space="preserve">     </w:t>
+            </w:r>
+            <w:r>
+              <w:t>FPModule-0.1.0</w:t>
+            </w:r>
+          </w:p>
+          <w:p/>
+          <w:p/>
+          <w:p/>
+        </w:tc>
+        <w:tc>
+          <w:tcPr>
+            <w:tcW w:w="3072" w:type="dxa"/>
+          </w:tcPr>
+          <w:p>
+            <w:r>
+              <w:t>Code folder is where the core framework source files are available.</w:t>
+            </w:r>
+          </w:p>
+        </w:tc>
+      </w:tr>
+      <w:tr>
+        <w:tc>
+          <w:tcPr>
+            <w:tcW w:w="3284" w:type="dxa"/>
+          </w:tcPr>
+          <w:p>
+            <w:proofErr w:type="spellStart"/>
+            <w:r>
+              <w:t>Src</w:t>
+            </w:r>
+            <w:proofErr w:type="spellEnd"/>
+            <w:r>
+              <w:t>/Tests</w:t>
+            </w:r>
+          </w:p>
+        </w:tc>
+        <w:tc>
+          <w:tcPr>
+            <w:tcW w:w="3220" w:type="dxa"/>
+          </w:tcPr>
+          <w:p>
+            <w:r>
+              <w:t>Unit tests using Jasmine</w:t>
+            </w:r>
+          </w:p>
+          <w:p>
+            <w:r>
+              <w:t>Specs:</w:t>
+            </w:r>
+          </w:p>
+          <w:p>
+            <w:pPr>
+              <w:pStyle w:val="ListParagraph"/>
+              <w:numPr>
+                <w:ilvl w:val="0"/>
+                <w:numId w:val="21"/>
+              </w:numPr>
+            </w:pPr>
+            <w:r>
+              <w:t>FPSpec.Core</w:t>
+            </w:r>
+            <w:r>
+              <w:t>.js – shared test code</w:t>
+            </w:r>
+          </w:p>
+          <w:p>
+            <w:pPr>
+              <w:pStyle w:val="ListParagraph"/>
+              <w:numPr>
+                <w:ilvl w:val="0"/>
+                <w:numId w:val="21"/>
+              </w:numPr>
+            </w:pPr>
+            <w:r>
+              <w:t>FP-spec</w:t>
+            </w:r>
+            <w:r>
+              <w:t>.js -  specs for core framework</w:t>
+            </w:r>
+          </w:p>
+          <w:p>
+            <w:pPr>
+              <w:pStyle w:val="ListParagraph"/>
+              <w:numPr>
+                <w:ilvl w:val="0"/>
+                <w:numId w:val="21"/>
+              </w:numPr>
+            </w:pPr>
+            <w:r>
+              <w:t>FPUtil-spec</w:t>
+            </w:r>
+            <w:r>
+              <w:t>.js – specs for FP.Util.js</w:t>
+            </w:r>
+          </w:p>
+          <w:p>
+            <w:r>
+              <w:t>/lib</w:t>
+            </w:r>
+          </w:p>
+          <w:p>
+            <w:r>
+              <w:t xml:space="preserve">      Jasmine files</w:t>
+            </w:r>
+          </w:p>
+          <w:p/>
+          <w:p>
+            <w:r>
+              <w:t>SpecRunner.html</w:t>
+            </w:r>
+          </w:p>
+        </w:tc>
+        <w:tc>
+          <w:tcPr>
+            <w:tcW w:w="3072" w:type="dxa"/>
+          </w:tcPr>
+          <w:p/>
+        </w:tc>
+      </w:tr>
+      <w:tr>
+        <w:tc>
+          <w:tcPr>
+            <w:tcW w:w="3284" w:type="dxa"/>
+          </w:tcPr>
+          <w:p>
+            <w:r>
+              <w:t>Harness/</w:t>
+            </w:r>
+          </w:p>
+        </w:tc>
+        <w:tc>
+          <w:tcPr>
+            <w:tcW w:w="3220" w:type="dxa"/>
+          </w:tcPr>
+          <w:p>
+            <w:r>
+              <w:t>Sample code files</w:t>
+            </w:r>
+          </w:p>
+          <w:p/>
+          <w:p>
+            <w:pPr>
+              <w:pStyle w:val="ListParagraph"/>
+              <w:numPr>
+                <w:ilvl w:val="0"/>
+                <w:numId w:val="22"/>
+              </w:numPr>
+            </w:pPr>
+            <w:r>
+              <w:t xml:space="preserve">App.html – </w:t>
+            </w:r>
+          </w:p>
+          <w:p>
+            <w:pPr>
+              <w:pStyle w:val="ListParagraph"/>
+              <w:numPr>
+                <w:ilvl w:val="0"/>
+                <w:numId w:val="22"/>
+              </w:numPr>
+            </w:pPr>
+            <w:r>
+              <w:t xml:space="preserve">Client.js – Sample examples </w:t>
+            </w:r>
+          </w:p>
+        </w:tc>
+        <w:tc>
+          <w:tcPr>
+            <w:tcW w:w="3072" w:type="dxa"/>
+          </w:tcPr>
+          <w:p>
+            <w:r>
+              <w:t>To use:</w:t>
+            </w:r>
+          </w:p>
+          <w:p>
+            <w:r>
+              <w:t>Open app.html in browser to see the sample code in action</w:t>
+            </w:r>
+          </w:p>
+        </w:tc>
+      </w:tr>
+      <w:tr>
+        <w:tc>
+          <w:tcPr>
+            <w:tcW w:w="3284" w:type="dxa"/>
+          </w:tcPr>
+          <w:p/>
+        </w:tc>
+        <w:tc>
+          <w:tcPr>
+            <w:tcW w:w="3220" w:type="dxa"/>
+          </w:tcPr>
+          <w:p/>
+        </w:tc>
+        <w:tc>
+          <w:tcPr>
+            <w:tcW w:w="3072" w:type="dxa"/>
+          </w:tcPr>
+          <w:p/>
+        </w:tc>
+      </w:tr>
+    </w:tbl>
+    <w:p/>
+    <w:p>
+      <w:pPr>
+        <w:pStyle w:val="Heading2"/>
+      </w:pPr>
+      <w:proofErr w:type="spellStart"/>
+      <w:r>
+        <w:t>Github</w:t>
+      </w:r>
+      <w:proofErr w:type="spellEnd"/>
+      <w:r>
+        <w:t xml:space="preserve"> Integration</w:t>
+      </w:r>
+    </w:p>
+    <w:p>
+      <w:pPr>
+        <w:pStyle w:val="ListParagraph"/>
+        <w:numPr>
+          <w:ilvl w:val="0"/>
+          <w:numId w:val="23"/>
+        </w:numPr>
+      </w:pPr>
+      <w:r>
+        <w:t xml:space="preserve">Repository - </w:t>
+      </w:r>
+      <w:hyperlink r:id="rId10" w:history="1">
+        <w:r>
+          <w:rPr>
+            <w:rStyle w:val="Hyperlink"/>
+          </w:rPr>
+          <w:t>https://github.com/fshaikh/FP</w:t>
+        </w:r>
+      </w:hyperlink>
+    </w:p>
+    <w:p>
+      <w:pPr>
+        <w:pStyle w:val="ListParagraph"/>
+        <w:numPr>
+          <w:ilvl w:val="0"/>
+          <w:numId w:val="23"/>
+        </w:numPr>
+      </w:pPr>
+      <w:r>
+        <w:t xml:space="preserve">Remote Repository URL - </w:t>
+      </w:r>
+      <w:hyperlink r:id="rId11" w:history="1">
+        <w:r>
+          <w:rPr>
+            <w:rStyle w:val="Hyperlink"/>
+          </w:rPr>
+          <w:t>https://github.com/fshaikh/FP.git</w:t>
+        </w:r>
+      </w:hyperlink>
+    </w:p>
+    <w:p>
+      <w:pPr>
+        <w:pStyle w:val="Heading3"/>
+      </w:pPr>
+      <w:r>
+        <w:t>Steps to push existing repository</w:t>
+      </w:r>
+    </w:p>
+    <w:p>
+      <w:pPr>
+        <w:pStyle w:val="ListParagraph"/>
+        <w:numPr>
+          <w:ilvl w:val="0"/>
+          <w:numId w:val="24"/>
+        </w:numPr>
+      </w:pPr>
+      <w:r>
+        <w:t xml:space="preserve">Open </w:t>
+      </w:r>
+      <w:proofErr w:type="spellStart"/>
+      <w:r>
+        <w:t>Git</w:t>
+      </w:r>
+      <w:proofErr w:type="spellEnd"/>
+      <w:r>
+        <w:t xml:space="preserve"> </w:t>
+      </w:r>
+      <w:proofErr w:type="spellStart"/>
+      <w:r>
+        <w:t>Cmd</w:t>
+      </w:r>
+      <w:proofErr w:type="spellEnd"/>
+    </w:p>
+    <w:p>
+      <w:pPr>
+        <w:pStyle w:val="ListParagraph"/>
+        <w:numPr>
+          <w:ilvl w:val="0"/>
+          <w:numId w:val="24"/>
+        </w:numPr>
+      </w:pPr>
+      <w:r>
+        <w:t>Change the current working directory to local project</w:t>
+      </w:r>
+    </w:p>
+    <w:p>
+      <w:pPr>
+        <w:pStyle w:val="ListParagraph"/>
+        <w:numPr>
+          <w:ilvl w:val="0"/>
+          <w:numId w:val="24"/>
+        </w:numPr>
+      </w:pPr>
+      <w:r>
+        <w:t>In command prompt, add the URL for remote repository where the local repository will be pushed.</w:t>
+      </w:r>
+    </w:p>
+    <w:p>
+      <w:pPr>
+        <w:pStyle w:val="ListParagraph"/>
+        <w:ind w:firstLine="720"/>
+        <w:rPr>
+          <w:rFonts w:ascii="Courier New" w:hAnsi="Courier New" w:cs="Courier New"/>
+        </w:rPr>
+      </w:pPr>
+      <w:proofErr w:type="spellStart"/>
+      <w:proofErr w:type="gramStart"/>
+      <w:r>
+        <w:rPr>
+          <w:rFonts w:ascii="Courier New" w:hAnsi="Courier New" w:cs="Courier New"/>
+        </w:rPr>
+        <w:t>git</w:t>
+      </w:r>
+      <w:proofErr w:type="spellEnd"/>
+      <w:proofErr w:type="gramEnd"/>
+      <w:r>
+        <w:rPr>
+          <w:rFonts w:ascii="Courier New" w:hAnsi="Courier New" w:cs="Courier New"/>
+        </w:rPr>
+        <w:t xml:space="preserve"> remote add origin </w:t>
+      </w:r>
+      <w:hyperlink r:id="rId12" w:history="1">
+        <w:r>
+          <w:rPr>
+            <w:rStyle w:val="Hyperlink"/>
+            <w:rFonts w:ascii="Courier New" w:hAnsi="Courier New" w:cs="Courier New"/>
+          </w:rPr>
+          <w:t>https://github.com/fshaikh/FP.git</w:t>
+        </w:r>
+      </w:hyperlink>
+    </w:p>
+    <w:p>
+      <w:pPr>
+        <w:pStyle w:val="ListParagraph"/>
+        <w:numPr>
+          <w:ilvl w:val="0"/>
+          <w:numId w:val="24"/>
+        </w:numPr>
+      </w:pPr>
+      <w:r>
+        <w:t>Verify if the remote has been set correctly</w:t>
+      </w:r>
+    </w:p>
+    <w:p>
+      <w:pPr>
+        <w:pStyle w:val="ListParagraph"/>
+        <w:ind w:firstLine="720"/>
+        <w:rPr>
+          <w:rFonts w:ascii="Courier New" w:hAnsi="Courier New" w:cs="Courier New"/>
+        </w:rPr>
+      </w:pPr>
+      <w:proofErr w:type="spellStart"/>
+      <w:proofErr w:type="gramStart"/>
+      <w:r>
+        <w:rPr>
+          <w:rFonts w:ascii="Courier New" w:hAnsi="Courier New" w:cs="Courier New"/>
+        </w:rPr>
+        <w:t>git</w:t>
+      </w:r>
+      <w:proofErr w:type="spellEnd"/>
+      <w:proofErr w:type="gramEnd"/>
+      <w:r>
+        <w:rPr>
+          <w:rFonts w:ascii="Courier New" w:hAnsi="Courier New" w:cs="Courier New"/>
+        </w:rPr>
+        <w:t xml:space="preserve"> remove –v</w:t>
+      </w:r>
+    </w:p>
+    <w:p>
+      <w:pPr>
+        <w:pStyle w:val="ListParagraph"/>
+        <w:numPr>
+          <w:ilvl w:val="0"/>
+          <w:numId w:val="24"/>
+        </w:numPr>
+      </w:pPr>
+      <w:r>
+        <w:t>Push changes in your local repository</w:t>
+      </w:r>
+    </w:p>
+    <w:p>
+      <w:pPr>
+        <w:ind w:left="720"/>
+      </w:pPr>
+    </w:p>
+    <w:p>
+      <w:pPr>
+        <w:ind w:left="720" w:firstLine="720"/>
+        <w:rPr>
+          <w:rFonts w:ascii="Courier New" w:hAnsi="Courier New" w:cs="Courier New"/>
+        </w:rPr>
+      </w:pPr>
+      <w:proofErr w:type="spellStart"/>
+      <w:proofErr w:type="gramStart"/>
+      <w:r>
+        <w:rPr>
+          <w:rFonts w:ascii="Courier New" w:hAnsi="Courier New" w:cs="Courier New"/>
+        </w:rPr>
+        <w:t>git</w:t>
+      </w:r>
+      <w:proofErr w:type="spellEnd"/>
+      <w:proofErr w:type="gramEnd"/>
+      <w:r>
+        <w:rPr>
+          <w:rFonts w:ascii="Courier New" w:hAnsi="Courier New" w:cs="Courier New"/>
+        </w:rPr>
+        <w:t xml:space="preserve"> push origin master</w:t>
+      </w:r>
+      <w:bookmarkStart w:id="0" w:name="_GoBack"/>
+      <w:bookmarkEnd w:id="0"/>
+    </w:p>
+    <w:p>
+      <w:pPr>
+        <w:pStyle w:val="ListParagraph"/>
+      </w:pPr>
+    </w:p>
+    <w:p/>
+    <w:p>
+      <w:pPr>
+        <w:pStyle w:val="Heading2"/>
+      </w:pPr>
+      <w:r>
+        <w:t>References:</w:t>
+      </w:r>
+    </w:p>
+    <w:p>
+      <w:hyperlink r:id="rId13" w:history="1">
+        <w:r>
+          <w:rPr>
+            <w:rStyle w:val="Hyperlink"/>
+          </w:rPr>
+          <w:t>https://help.github.com/articles/adding-an-existing-project-to-github-using-the-command-line/</w:t>
+        </w:r>
+      </w:hyperlink>
+    </w:p>
+    <w:p/>
+    <w:p>
+      <w:pPr>
+        <w:pStyle w:val="Heading1"/>
+      </w:pPr>
+      <w:r>
+        <w:t>Appendix B</w:t>
       </w:r>
       <w:r>
         <w:t xml:space="preserve"> - Grunt</w:t>
@@ -897,8 +1882,13 @@
         </w:numPr>
       </w:pPr>
       <w:r>
-        <w:t>Install Nodejs</w:t>
-      </w:r>
+        <w:t xml:space="preserve">Install </w:t>
+      </w:r>
+      <w:proofErr w:type="spellStart"/>
+      <w:r>
+        <w:t>Nodejs</w:t>
+      </w:r>
+      <w:proofErr w:type="spellEnd"/>
     </w:p>
     <w:p>
       <w:pPr>
@@ -957,7 +1947,15 @@
         </w:numPr>
       </w:pPr>
       <w:r>
-        <w:t>type: npm install -g grunt-cli   (This will install the grunt-cli module globally)</w:t>
+        <w:t xml:space="preserve">type: </w:t>
+      </w:r>
+      <w:proofErr w:type="spellStart"/>
+      <w:r>
+        <w:t>npm</w:t>
+      </w:r>
+      <w:proofErr w:type="spellEnd"/>
+      <w:r>
+        <w:t xml:space="preserve"> install -g grunt-cli   (This will install the grunt-cli module globally)</w:t>
       </w:r>
     </w:p>
     <w:p>
@@ -1005,8 +2003,21 @@
         </w:numPr>
       </w:pPr>
       <w:r>
-        <w:t>type: npm install grunt --save-dev</w:t>
-      </w:r>
+        <w:t xml:space="preserve">type: </w:t>
+      </w:r>
+      <w:proofErr w:type="spellStart"/>
+      <w:r>
+        <w:t>npm</w:t>
+      </w:r>
+      <w:proofErr w:type="spellEnd"/>
+      <w:r>
+        <w:t xml:space="preserve"> install grunt --save-</w:t>
+      </w:r>
+      <w:proofErr w:type="spellStart"/>
+      <w:r>
+        <w:t>dev</w:t>
+      </w:r>
+      <w:proofErr w:type="spellEnd"/>
     </w:p>
     <w:p>
       <w:pPr>
@@ -1029,7 +2040,15 @@
         </w:numPr>
       </w:pPr>
       <w:r>
-        <w:t xml:space="preserve">Create package.json  </w:t>
+        <w:t xml:space="preserve">Create </w:t>
+      </w:r>
+      <w:proofErr w:type="spellStart"/>
+      <w:r>
+        <w:t>package.json</w:t>
+      </w:r>
+      <w:proofErr w:type="spellEnd"/>
+      <w:r>
+        <w:t xml:space="preserve">  </w:t>
       </w:r>
     </w:p>
     <w:p>
@@ -1048,16 +2067,28 @@
       <w:pPr>
         <w:pStyle w:val="Heading2"/>
       </w:pPr>
-      <w:r>
-        <w:lastRenderedPageBreak/>
-        <w:t>Linting Steps</w:t>
-      </w:r>
-    </w:p>
-    <w:p>
-      <w:r>
-        <w:t>To help improve the quality of the code, we will be using a linter to identify issues with the library code. For this project, JSHint will be used. (</w:t>
-      </w:r>
-      <w:hyperlink r:id="rId7" w:history="1">
+      <w:proofErr w:type="spellStart"/>
+      <w:r>
+        <w:t>Linting</w:t>
+      </w:r>
+      <w:proofErr w:type="spellEnd"/>
+      <w:r>
+        <w:t xml:space="preserve"> Steps</w:t>
+      </w:r>
+    </w:p>
+    <w:p>
+      <w:r>
+        <w:t xml:space="preserve">To help improve the quality of the code, we will be using a linter to identify issues with the library code. For this project, </w:t>
+      </w:r>
+      <w:proofErr w:type="spellStart"/>
+      <w:r>
+        <w:t>JSHint</w:t>
+      </w:r>
+      <w:proofErr w:type="spellEnd"/>
+      <w:r>
+        <w:t xml:space="preserve"> will be used. (</w:t>
+      </w:r>
+      <w:hyperlink r:id="rId14" w:history="1">
         <w:r>
           <w:rPr>
             <w:rStyle w:val="Hyperlink"/>
@@ -1077,9 +2108,35 @@
           <w:numId w:val="8"/>
         </w:numPr>
       </w:pPr>
-      <w:r>
-        <w:t>npm install grunt-contrib-jshint --save-dev</w:t>
-      </w:r>
+      <w:proofErr w:type="spellStart"/>
+      <w:r>
+        <w:t>npm</w:t>
+      </w:r>
+      <w:proofErr w:type="spellEnd"/>
+      <w:r>
+        <w:t xml:space="preserve"> install grunt-</w:t>
+      </w:r>
+      <w:proofErr w:type="spellStart"/>
+      <w:r>
+        <w:t>contrib</w:t>
+      </w:r>
+      <w:proofErr w:type="spellEnd"/>
+      <w:r>
+        <w:t>-</w:t>
+      </w:r>
+      <w:proofErr w:type="spellStart"/>
+      <w:r>
+        <w:t>jshint</w:t>
+      </w:r>
+      <w:proofErr w:type="spellEnd"/>
+      <w:r>
+        <w:t xml:space="preserve"> --save-</w:t>
+      </w:r>
+      <w:proofErr w:type="spellStart"/>
+      <w:r>
+        <w:t>dev</w:t>
+      </w:r>
+      <w:proofErr w:type="spellEnd"/>
     </w:p>
     <w:p>
       <w:pPr>
@@ -1090,7 +2147,39 @@
         </w:numPr>
       </w:pPr>
       <w:r>
-        <w:t>add the folllwing line in Gruntfile.js : grunt.loadNpmTasks("grunt-contrib-jshint");</w:t>
+        <w:t xml:space="preserve">add the </w:t>
+      </w:r>
+      <w:proofErr w:type="spellStart"/>
+      <w:r>
+        <w:t>folllwing</w:t>
+      </w:r>
+      <w:proofErr w:type="spellEnd"/>
+      <w:r>
+        <w:t xml:space="preserve"> line in Gruntfile.js : </w:t>
+      </w:r>
+      <w:proofErr w:type="spellStart"/>
+      <w:r>
+        <w:t>grunt.loadNpmTasks</w:t>
+      </w:r>
+      <w:proofErr w:type="spellEnd"/>
+      <w:r>
+        <w:t>("grunt-</w:t>
+      </w:r>
+      <w:proofErr w:type="spellStart"/>
+      <w:r>
+        <w:t>contrib</w:t>
+      </w:r>
+      <w:proofErr w:type="spellEnd"/>
+      <w:r>
+        <w:t>-</w:t>
+      </w:r>
+      <w:proofErr w:type="spellStart"/>
+      <w:r>
+        <w:t>jshint</w:t>
+      </w:r>
+      <w:proofErr w:type="spellEnd"/>
+      <w:r>
+        <w:t>");</w:t>
       </w:r>
       <w:r>
         <w:tab/>
@@ -1105,7 +2194,31 @@
         </w:numPr>
       </w:pPr>
       <w:r>
-        <w:t>add the folllwing line in Gruntfile.js  : grunt.registerTask("default",['jshint']);</w:t>
+        <w:t xml:space="preserve">add the </w:t>
+      </w:r>
+      <w:proofErr w:type="spellStart"/>
+      <w:r>
+        <w:t>folllwing</w:t>
+      </w:r>
+      <w:proofErr w:type="spellEnd"/>
+      <w:r>
+        <w:t xml:space="preserve"> line in Gruntfile.js  : </w:t>
+      </w:r>
+      <w:proofErr w:type="spellStart"/>
+      <w:r>
+        <w:t>grunt.registerTask</w:t>
+      </w:r>
+      <w:proofErr w:type="spellEnd"/>
+      <w:r>
+        <w:t>("default",['</w:t>
+      </w:r>
+      <w:proofErr w:type="spellStart"/>
+      <w:r>
+        <w:t>jshint</w:t>
+      </w:r>
+      <w:proofErr w:type="spellEnd"/>
+      <w:r>
+        <w:t>']);</w:t>
       </w:r>
     </w:p>
     <w:p>
@@ -1120,7 +2233,15 @@
         <w:t>Add the following configuration in Gruntfile.js</w:t>
       </w:r>
       <w:r>
-        <w:t xml:space="preserve"> in initConfig function call</w:t>
+        <w:t xml:space="preserve"> in </w:t>
+      </w:r>
+      <w:proofErr w:type="spellStart"/>
+      <w:r>
+        <w:t>initConfig</w:t>
+      </w:r>
+      <w:proofErr w:type="spellEnd"/>
+      <w:r>
+        <w:t xml:space="preserve"> function call</w:t>
       </w:r>
       <w:r>
         <w:t>:</w:t>
@@ -1132,7 +2253,15 @@
         <w:ind w:left="1440"/>
       </w:pPr>
       <w:r>
-        <w:t>// JSHint configuration</w:t>
+        <w:t xml:space="preserve">// </w:t>
+      </w:r>
+      <w:proofErr w:type="spellStart"/>
+      <w:r>
+        <w:t>JSHint</w:t>
+      </w:r>
+      <w:proofErr w:type="spellEnd"/>
+      <w:r>
+        <w:t xml:space="preserve"> configuration</w:t>
       </w:r>
     </w:p>
     <w:p>
@@ -1141,7 +2270,20 @@
         <w:ind w:left="1440"/>
       </w:pPr>
       <w:r>
-        <w:t xml:space="preserve">        jshint:{</w:t>
+        <w:t xml:space="preserve">        </w:t>
+      </w:r>
+      <w:proofErr w:type="spellStart"/>
+      <w:proofErr w:type="gramStart"/>
+      <w:r>
+        <w:t>jshint</w:t>
+      </w:r>
+      <w:proofErr w:type="spellEnd"/>
+      <w:r>
+        <w:t>:</w:t>
+      </w:r>
+      <w:proofErr w:type="gramEnd"/>
+      <w:r>
+        <w:t>{</w:t>
       </w:r>
     </w:p>
     <w:p>
@@ -1150,7 +2292,15 @@
         <w:ind w:left="1440"/>
       </w:pPr>
       <w:r>
-        <w:t xml:space="preserve">            options:{ },</w:t>
+        <w:t xml:space="preserve">            </w:t>
+      </w:r>
+      <w:proofErr w:type="gramStart"/>
+      <w:r>
+        <w:t>options:</w:t>
+      </w:r>
+      <w:proofErr w:type="gramEnd"/>
+      <w:r>
+        <w:t>{ },</w:t>
       </w:r>
     </w:p>
     <w:p>
@@ -1159,7 +2309,31 @@
         <w:ind w:left="1440"/>
       </w:pPr>
       <w:r>
-        <w:t xml:space="preserve">            files:['../src/Code/*.js']        </w:t>
+        <w:t xml:space="preserve">            </w:t>
+      </w:r>
+      <w:proofErr w:type="gramStart"/>
+      <w:r>
+        <w:t>files</w:t>
+      </w:r>
+      <w:proofErr w:type="gramEnd"/>
+      <w:r>
+        <w:t>:['../</w:t>
+      </w:r>
+      <w:proofErr w:type="spellStart"/>
+      <w:r>
+        <w:t>src</w:t>
+      </w:r>
+      <w:proofErr w:type="spellEnd"/>
+      <w:r>
+        <w:t>/Code/*.</w:t>
+      </w:r>
+      <w:proofErr w:type="spellStart"/>
+      <w:r>
+        <w:t>js</w:t>
+      </w:r>
+      <w:proofErr w:type="spellEnd"/>
+      <w:r>
+        <w:t xml:space="preserve">']        </w:t>
       </w:r>
     </w:p>
     <w:p>
@@ -1168,6 +2342,7 @@
         <w:ind w:left="1440"/>
       </w:pPr>
       <w:r>
+        <w:lastRenderedPageBreak/>
         <w:t xml:space="preserve">        },</w:t>
       </w:r>
     </w:p>
@@ -1182,7 +2357,15 @@
         <w:pStyle w:val="Heading2"/>
       </w:pPr>
       <w:r>
-        <w:t xml:space="preserve">  Minification steps:</w:t>
+        <w:t xml:space="preserve">  </w:t>
+      </w:r>
+      <w:proofErr w:type="spellStart"/>
+      <w:r>
+        <w:t>Minification</w:t>
+      </w:r>
+      <w:proofErr w:type="spellEnd"/>
+      <w:r>
+        <w:t xml:space="preserve"> steps:</w:t>
       </w:r>
     </w:p>
     <w:p>
@@ -1193,9 +2376,35 @@
           <w:numId w:val="15"/>
         </w:numPr>
       </w:pPr>
-      <w:r>
-        <w:t>npm install grunt-contrib-uglify --save-dev</w:t>
-      </w:r>
+      <w:proofErr w:type="spellStart"/>
+      <w:r>
+        <w:t>npm</w:t>
+      </w:r>
+      <w:proofErr w:type="spellEnd"/>
+      <w:r>
+        <w:t xml:space="preserve"> install grunt-</w:t>
+      </w:r>
+      <w:proofErr w:type="spellStart"/>
+      <w:r>
+        <w:t>contrib</w:t>
+      </w:r>
+      <w:proofErr w:type="spellEnd"/>
+      <w:r>
+        <w:t>-</w:t>
+      </w:r>
+      <w:proofErr w:type="spellStart"/>
+      <w:r>
+        <w:t>uglify</w:t>
+      </w:r>
+      <w:proofErr w:type="spellEnd"/>
+      <w:r>
+        <w:t xml:space="preserve"> --save-</w:t>
+      </w:r>
+      <w:proofErr w:type="spellStart"/>
+      <w:r>
+        <w:t>dev</w:t>
+      </w:r>
+      <w:proofErr w:type="spellEnd"/>
     </w:p>
     <w:p>
       <w:pPr>
@@ -1206,7 +2415,39 @@
         </w:numPr>
       </w:pPr>
       <w:r>
-        <w:t>add the folllwing line in Gruntfile.js : grunt.loadNpmTasks("grunt-contrib-uglify");</w:t>
+        <w:t xml:space="preserve">add the </w:t>
+      </w:r>
+      <w:proofErr w:type="spellStart"/>
+      <w:r>
+        <w:t>folllwing</w:t>
+      </w:r>
+      <w:proofErr w:type="spellEnd"/>
+      <w:r>
+        <w:t xml:space="preserve"> line in Gruntfile.js : </w:t>
+      </w:r>
+      <w:proofErr w:type="spellStart"/>
+      <w:r>
+        <w:t>grunt.loadNpmTasks</w:t>
+      </w:r>
+      <w:proofErr w:type="spellEnd"/>
+      <w:r>
+        <w:t>("grunt-</w:t>
+      </w:r>
+      <w:proofErr w:type="spellStart"/>
+      <w:r>
+        <w:t>contrib</w:t>
+      </w:r>
+      <w:proofErr w:type="spellEnd"/>
+      <w:r>
+        <w:t>-</w:t>
+      </w:r>
+      <w:proofErr w:type="spellStart"/>
+      <w:r>
+        <w:t>uglify</w:t>
+      </w:r>
+      <w:proofErr w:type="spellEnd"/>
+      <w:r>
+        <w:t>");</w:t>
       </w:r>
       <w:r>
         <w:tab/>
@@ -1221,7 +2462,31 @@
         </w:numPr>
       </w:pPr>
       <w:r>
-        <w:t>add the folllwing line in Gruntfile.js  : grunt.registerTask("default",['uglify']);</w:t>
+        <w:t xml:space="preserve">add the </w:t>
+      </w:r>
+      <w:proofErr w:type="spellStart"/>
+      <w:r>
+        <w:t>folllwing</w:t>
+      </w:r>
+      <w:proofErr w:type="spellEnd"/>
+      <w:r>
+        <w:t xml:space="preserve"> line in Gruntfile.js  : </w:t>
+      </w:r>
+      <w:proofErr w:type="spellStart"/>
+      <w:r>
+        <w:t>grunt.registerTask</w:t>
+      </w:r>
+      <w:proofErr w:type="spellEnd"/>
+      <w:r>
+        <w:t>("default",['</w:t>
+      </w:r>
+      <w:proofErr w:type="spellStart"/>
+      <w:r>
+        <w:t>uglify</w:t>
+      </w:r>
+      <w:proofErr w:type="spellEnd"/>
+      <w:r>
+        <w:t>']);</w:t>
       </w:r>
     </w:p>
     <w:p>
@@ -1233,7 +2498,15 @@
         </w:numPr>
       </w:pPr>
       <w:r>
-        <w:t>Add the following configuration in Gruntfile.js in initConfig function call:</w:t>
+        <w:t xml:space="preserve">Add the following configuration in Gruntfile.js in </w:t>
+      </w:r>
+      <w:proofErr w:type="spellStart"/>
+      <w:r>
+        <w:t>initConfig</w:t>
+      </w:r>
+      <w:proofErr w:type="spellEnd"/>
+      <w:r>
+        <w:t xml:space="preserve"> function call:</w:t>
       </w:r>
     </w:p>
     <w:p>
@@ -1241,15 +2514,30 @@
         <w:ind w:left="1440"/>
       </w:pPr>
       <w:r>
-        <w:t>// uglify configuration</w:t>
+        <w:t xml:space="preserve">// </w:t>
+      </w:r>
+      <w:proofErr w:type="spellStart"/>
+      <w:r>
+        <w:t>uglify</w:t>
+      </w:r>
+      <w:proofErr w:type="spellEnd"/>
+      <w:r>
+        <w:t xml:space="preserve"> configuration</w:t>
       </w:r>
     </w:p>
     <w:p>
       <w:pPr>
         <w:ind w:left="2160"/>
       </w:pPr>
-      <w:r>
-        <w:t>uglify: {</w:t>
+      <w:proofErr w:type="spellStart"/>
+      <w:proofErr w:type="gramStart"/>
+      <w:r>
+        <w:t>uglify</w:t>
+      </w:r>
+      <w:proofErr w:type="spellEnd"/>
+      <w:proofErr w:type="gramEnd"/>
+      <w:r>
+        <w:t>: {</w:t>
       </w:r>
     </w:p>
     <w:p>
@@ -1257,8 +2545,13 @@
         <w:pStyle w:val="NoSpacing"/>
         <w:ind w:left="1440"/>
       </w:pPr>
-      <w:r>
-        <w:t>development:{</w:t>
+      <w:proofErr w:type="gramStart"/>
+      <w:r>
+        <w:t>development:</w:t>
+      </w:r>
+      <w:proofErr w:type="gramEnd"/>
+      <w:r>
+        <w:t>{</w:t>
       </w:r>
     </w:p>
     <w:p>
@@ -1266,8 +2559,13 @@
         <w:pStyle w:val="NoSpacing"/>
         <w:ind w:left="2160"/>
       </w:pPr>
-      <w:r>
-        <w:t>files:[{</w:t>
+      <w:proofErr w:type="gramStart"/>
+      <w:r>
+        <w:t>files:</w:t>
+      </w:r>
+      <w:proofErr w:type="gramEnd"/>
+      <w:r>
+        <w:t>[{</w:t>
       </w:r>
     </w:p>
     <w:p>
@@ -1275,8 +2573,18 @@
         <w:pStyle w:val="NoSpacing"/>
         <w:ind w:left="3060"/>
       </w:pPr>
-      <w:r>
-        <w:t>expand:true,</w:t>
+      <w:proofErr w:type="spellStart"/>
+      <w:proofErr w:type="gramStart"/>
+      <w:r>
+        <w:t>expand:</w:t>
+      </w:r>
+      <w:proofErr w:type="gramEnd"/>
+      <w:r>
+        <w:t>true</w:t>
+      </w:r>
+      <w:proofErr w:type="spellEnd"/>
+      <w:r>
+        <w:t>,</w:t>
       </w:r>
     </w:p>
     <w:p>
@@ -1284,8 +2592,23 @@
         <w:pStyle w:val="NoSpacing"/>
         <w:ind w:left="3060"/>
       </w:pPr>
-      <w:r>
-        <w:t>cwd:'../src/Code/', // current working directory</w:t>
+      <w:proofErr w:type="spellStart"/>
+      <w:proofErr w:type="gramStart"/>
+      <w:r>
+        <w:t>cwd</w:t>
+      </w:r>
+      <w:proofErr w:type="spellEnd"/>
+      <w:proofErr w:type="gramEnd"/>
+      <w:r>
+        <w:t>:'../</w:t>
+      </w:r>
+      <w:proofErr w:type="spellStart"/>
+      <w:r>
+        <w:t>src</w:t>
+      </w:r>
+      <w:proofErr w:type="spellEnd"/>
+      <w:r>
+        <w:t>/Code/', // current working directory</w:t>
       </w:r>
     </w:p>
     <w:p>
@@ -1293,8 +2616,23 @@
         <w:pStyle w:val="NoSpacing"/>
         <w:ind w:left="3060"/>
       </w:pPr>
-      <w:r>
-        <w:t>src:'**/*.js', // what files to minify</w:t>
+      <w:proofErr w:type="spellStart"/>
+      <w:proofErr w:type="gramStart"/>
+      <w:r>
+        <w:t>src</w:t>
+      </w:r>
+      <w:proofErr w:type="spellEnd"/>
+      <w:proofErr w:type="gramEnd"/>
+      <w:r>
+        <w:t>:'**/*.</w:t>
+      </w:r>
+      <w:proofErr w:type="spellStart"/>
+      <w:r>
+        <w:t>js</w:t>
+      </w:r>
+      <w:proofErr w:type="spellEnd"/>
+      <w:r>
+        <w:t>', // what files to minify</w:t>
       </w:r>
     </w:p>
     <w:p>
@@ -1302,8 +2640,15 @@
         <w:pStyle w:val="NoSpacing"/>
         <w:ind w:left="3060"/>
       </w:pPr>
-      <w:r>
-        <w:t>dest:'../build/' // destination folder where the minified files will be copied</w:t>
+      <w:proofErr w:type="spellStart"/>
+      <w:proofErr w:type="gramStart"/>
+      <w:r>
+        <w:t>dest</w:t>
+      </w:r>
+      <w:proofErr w:type="spellEnd"/>
+      <w:proofErr w:type="gramEnd"/>
+      <w:r>
+        <w:t>:'../build/' // destination folder where the minified files will be copied</w:t>
       </w:r>
     </w:p>
     <w:p>
@@ -1329,8 +2674,13 @@
         <w:pStyle w:val="NoSpacing"/>
         <w:ind w:left="1440"/>
       </w:pPr>
-      <w:r>
-        <w:t>options:{</w:t>
+      <w:proofErr w:type="gramStart"/>
+      <w:r>
+        <w:t>options:</w:t>
+      </w:r>
+      <w:proofErr w:type="gramEnd"/>
+      <w:r>
+        <w:t>{</w:t>
       </w:r>
     </w:p>
     <w:p>
@@ -1338,8 +2688,18 @@
         <w:pStyle w:val="NoSpacing"/>
         <w:ind w:left="2160"/>
       </w:pPr>
-      <w:r>
-        <w:t>mangle:true,</w:t>
+      <w:proofErr w:type="spellStart"/>
+      <w:proofErr w:type="gramStart"/>
+      <w:r>
+        <w:t>mangle:</w:t>
+      </w:r>
+      <w:proofErr w:type="gramEnd"/>
+      <w:r>
+        <w:t>true</w:t>
+      </w:r>
+      <w:proofErr w:type="spellEnd"/>
+      <w:r>
+        <w:t>,</w:t>
       </w:r>
     </w:p>
     <w:p>
@@ -1347,8 +2707,13 @@
         <w:pStyle w:val="NoSpacing"/>
         <w:ind w:left="2160"/>
       </w:pPr>
-      <w:r>
-        <w:t>compress:{</w:t>
+      <w:proofErr w:type="gramStart"/>
+      <w:r>
+        <w:t>compress:</w:t>
+      </w:r>
+      <w:proofErr w:type="gramEnd"/>
+      <w:r>
+        <w:t>{</w:t>
       </w:r>
     </w:p>
     <w:p>
@@ -1356,8 +2721,18 @@
         <w:pStyle w:val="NoSpacing"/>
         <w:ind w:left="2160"/>
       </w:pPr>
-      <w:r>
-        <w:t>drop_console:true // drops all references to console from the minified file</w:t>
+      <w:proofErr w:type="spellStart"/>
+      <w:r>
+        <w:t>drop_console</w:t>
+      </w:r>
+      <w:proofErr w:type="gramStart"/>
+      <w:r>
+        <w:t>:true</w:t>
+      </w:r>
+      <w:proofErr w:type="spellEnd"/>
+      <w:proofErr w:type="gramEnd"/>
+      <w:r>
+        <w:t xml:space="preserve"> // drops all references to console from the minified file</w:t>
       </w:r>
     </w:p>
     <w:p>
@@ -1408,9 +2783,19 @@
           <w:numId w:val="16"/>
         </w:numPr>
       </w:pPr>
-      <w:r>
-        <w:t>npm install grunt-replace --save-dev</w:t>
-      </w:r>
+      <w:proofErr w:type="spellStart"/>
+      <w:r>
+        <w:t>npm</w:t>
+      </w:r>
+      <w:proofErr w:type="spellEnd"/>
+      <w:r>
+        <w:t xml:space="preserve"> install grunt-replace --save-</w:t>
+      </w:r>
+      <w:proofErr w:type="spellStart"/>
+      <w:r>
+        <w:t>dev</w:t>
+      </w:r>
+      <w:proofErr w:type="spellEnd"/>
     </w:p>
     <w:p>
       <w:pPr>
@@ -1423,8 +2808,13 @@
       <w:r>
         <w:t xml:space="preserve">add the following line in Gruntfile.js : </w:t>
       </w:r>
-      <w:r>
-        <w:t>grunt.loadNpmTasks('grunt-replace');        // replace</w:t>
+      <w:proofErr w:type="spellStart"/>
+      <w:r>
+        <w:t>grunt.loadNpmTasks</w:t>
+      </w:r>
+      <w:proofErr w:type="spellEnd"/>
+      <w:r>
+        <w:t>('grunt-replace');        // replace</w:t>
       </w:r>
       <w:r>
         <w:tab/>
@@ -1439,8 +2829,23 @@
         </w:numPr>
       </w:pPr>
       <w:r>
-        <w:lastRenderedPageBreak/>
-        <w:t>add the folllwing line in Gruntfile.js  : grunt.registerTask("default",['replace']);</w:t>
+        <w:t xml:space="preserve">add the </w:t>
+      </w:r>
+      <w:proofErr w:type="spellStart"/>
+      <w:r>
+        <w:t>folllwing</w:t>
+      </w:r>
+      <w:proofErr w:type="spellEnd"/>
+      <w:r>
+        <w:t xml:space="preserve"> line in Gruntfile.js  : </w:t>
+      </w:r>
+      <w:proofErr w:type="spellStart"/>
+      <w:r>
+        <w:t>grunt.registerTask</w:t>
+      </w:r>
+      <w:proofErr w:type="spellEnd"/>
+      <w:r>
+        <w:t>("default",['replace']);</w:t>
       </w:r>
     </w:p>
     <w:p>
@@ -1452,7 +2857,15 @@
         </w:numPr>
       </w:pPr>
       <w:r>
-        <w:t>Add the following configuration in Gruntfile.js in initConfig function call:</w:t>
+        <w:t xml:space="preserve">Add the following configuration in Gruntfile.js in </w:t>
+      </w:r>
+      <w:proofErr w:type="spellStart"/>
+      <w:r>
+        <w:t>initConfig</w:t>
+      </w:r>
+      <w:proofErr w:type="spellEnd"/>
+      <w:r>
+        <w:t xml:space="preserve"> function call:</w:t>
       </w:r>
     </w:p>
     <w:p>
@@ -1470,7 +2883,15 @@
         <w:ind w:left="1440"/>
       </w:pPr>
       <w:r>
-        <w:t xml:space="preserve">        replace: {</w:t>
+        <w:t xml:space="preserve">        </w:t>
+      </w:r>
+      <w:proofErr w:type="gramStart"/>
+      <w:r>
+        <w:t>replace</w:t>
+      </w:r>
+      <w:proofErr w:type="gramEnd"/>
+      <w:r>
+        <w:t>: {</w:t>
       </w:r>
     </w:p>
     <w:p>
@@ -1479,7 +2900,17 @@
         <w:ind w:left="1440"/>
       </w:pPr>
       <w:r>
-        <w:t xml:space="preserve">            dist: {</w:t>
+        <w:t xml:space="preserve">            </w:t>
+      </w:r>
+      <w:proofErr w:type="spellStart"/>
+      <w:proofErr w:type="gramStart"/>
+      <w:r>
+        <w:t>dist</w:t>
+      </w:r>
+      <w:proofErr w:type="spellEnd"/>
+      <w:proofErr w:type="gramEnd"/>
+      <w:r>
+        <w:t>: {</w:t>
       </w:r>
     </w:p>
     <w:p>
@@ -1488,7 +2919,15 @@
         <w:ind w:left="1440"/>
       </w:pPr>
       <w:r>
-        <w:t xml:space="preserve">                options: {</w:t>
+        <w:t xml:space="preserve">                </w:t>
+      </w:r>
+      <w:proofErr w:type="gramStart"/>
+      <w:r>
+        <w:t>options</w:t>
+      </w:r>
+      <w:proofErr w:type="gramEnd"/>
+      <w:r>
+        <w:t>: {</w:t>
       </w:r>
     </w:p>
     <w:p>
@@ -1497,7 +2936,15 @@
         <w:ind w:left="1440"/>
       </w:pPr>
       <w:r>
-        <w:t xml:space="preserve">                    patterns: [</w:t>
+        <w:t xml:space="preserve">                    </w:t>
+      </w:r>
+      <w:proofErr w:type="gramStart"/>
+      <w:r>
+        <w:t>patterns</w:t>
+      </w:r>
+      <w:proofErr w:type="gramEnd"/>
+      <w:r>
+        <w:t>: [</w:t>
       </w:r>
     </w:p>
     <w:p>
@@ -1515,7 +2962,15 @@
         <w:ind w:left="1440"/>
       </w:pPr>
       <w:r>
-        <w:t xml:space="preserve">                            match: 'CODE',</w:t>
+        <w:t xml:space="preserve">                            </w:t>
+      </w:r>
+      <w:proofErr w:type="gramStart"/>
+      <w:r>
+        <w:t>match</w:t>
+      </w:r>
+      <w:proofErr w:type="gramEnd"/>
+      <w:r>
+        <w:t>: 'CODE',</w:t>
       </w:r>
     </w:p>
     <w:p>
@@ -1524,7 +2979,31 @@
         <w:ind w:left="1440"/>
       </w:pPr>
       <w:r>
-        <w:t xml:space="preserve">                            replacement: '&lt;%= grunt.file.read("../src/Code/FP-0.1.0.js") %&gt;'</w:t>
+        <w:t xml:space="preserve">                            </w:t>
+      </w:r>
+      <w:proofErr w:type="gramStart"/>
+      <w:r>
+        <w:t>replacement</w:t>
+      </w:r>
+      <w:proofErr w:type="gramEnd"/>
+      <w:r>
+        <w:t xml:space="preserve">: '&lt;%= </w:t>
+      </w:r>
+      <w:proofErr w:type="spellStart"/>
+      <w:r>
+        <w:t>grunt.file.read</w:t>
+      </w:r>
+      <w:proofErr w:type="spellEnd"/>
+      <w:r>
+        <w:t>("../</w:t>
+      </w:r>
+      <w:proofErr w:type="spellStart"/>
+      <w:r>
+        <w:t>src</w:t>
+      </w:r>
+      <w:proofErr w:type="spellEnd"/>
+      <w:r>
+        <w:t>/Code/FP-0.1.0.js") %&gt;'</w:t>
       </w:r>
     </w:p>
     <w:p>
@@ -1551,6 +3030,7 @@
         <w:ind w:left="1440"/>
       </w:pPr>
       <w:r>
+        <w:lastRenderedPageBreak/>
         <w:t xml:space="preserve">                },</w:t>
       </w:r>
     </w:p>
@@ -1560,7 +3040,15 @@
         <w:ind w:left="1440"/>
       </w:pPr>
       <w:r>
-        <w:t xml:space="preserve">                files: [</w:t>
+        <w:t xml:space="preserve">                </w:t>
+      </w:r>
+      <w:proofErr w:type="gramStart"/>
+      <w:r>
+        <w:t>files</w:t>
+      </w:r>
+      <w:proofErr w:type="gramEnd"/>
+      <w:r>
+        <w:t>: [</w:t>
       </w:r>
     </w:p>
     <w:p>
@@ -1578,7 +3066,15 @@
         <w:ind w:left="1440"/>
       </w:pPr>
       <w:r>
-        <w:t xml:space="preserve">                        expand: true,</w:t>
+        <w:t xml:space="preserve">                        </w:t>
+      </w:r>
+      <w:proofErr w:type="gramStart"/>
+      <w:r>
+        <w:t>expand</w:t>
+      </w:r>
+      <w:proofErr w:type="gramEnd"/>
+      <w:r>
+        <w:t>: true,</w:t>
       </w:r>
     </w:p>
     <w:p>
@@ -1587,7 +3083,15 @@
         <w:ind w:left="1440"/>
       </w:pPr>
       <w:r>
-        <w:t xml:space="preserve">                        flatten: true,</w:t>
+        <w:t xml:space="preserve">                        </w:t>
+      </w:r>
+      <w:proofErr w:type="gramStart"/>
+      <w:r>
+        <w:t>flatten</w:t>
+      </w:r>
+      <w:proofErr w:type="gramEnd"/>
+      <w:r>
+        <w:t>: true,</w:t>
       </w:r>
     </w:p>
     <w:p>
@@ -1596,7 +3100,25 @@
         <w:ind w:left="1440"/>
       </w:pPr>
       <w:r>
-        <w:t xml:space="preserve">                        src: ["../src/Code/FPModule-0.1.0.js"],</w:t>
+        <w:t xml:space="preserve">                        </w:t>
+      </w:r>
+      <w:proofErr w:type="spellStart"/>
+      <w:proofErr w:type="gramStart"/>
+      <w:r>
+        <w:t>src</w:t>
+      </w:r>
+      <w:proofErr w:type="spellEnd"/>
+      <w:proofErr w:type="gramEnd"/>
+      <w:r>
+        <w:t>: ["../</w:t>
+      </w:r>
+      <w:proofErr w:type="spellStart"/>
+      <w:r>
+        <w:t>src</w:t>
+      </w:r>
+      <w:proofErr w:type="spellEnd"/>
+      <w:r>
+        <w:t>/Code/FPModule-0.1.0.js"],</w:t>
       </w:r>
     </w:p>
     <w:p>
@@ -1605,7 +3127,25 @@
         <w:ind w:left="1440"/>
       </w:pPr>
       <w:r>
-        <w:t xml:space="preserve">                        dest: "../src/Code/"</w:t>
+        <w:t xml:space="preserve">                        </w:t>
+      </w:r>
+      <w:proofErr w:type="spellStart"/>
+      <w:proofErr w:type="gramStart"/>
+      <w:r>
+        <w:t>dest</w:t>
+      </w:r>
+      <w:proofErr w:type="spellEnd"/>
+      <w:proofErr w:type="gramEnd"/>
+      <w:r>
+        <w:t>: "../</w:t>
+      </w:r>
+      <w:proofErr w:type="spellStart"/>
+      <w:r>
+        <w:t>src</w:t>
+      </w:r>
+      <w:proofErr w:type="spellEnd"/>
+      <w:r>
+        <w:t>/Code/"</w:t>
       </w:r>
     </w:p>
     <w:p>
@@ -1663,7 +3203,7 @@
       <w:pPr>
         <w:pStyle w:val="NoSpacing"/>
       </w:pPr>
-      <w:hyperlink r:id="rId8" w:history="1">
+      <w:hyperlink r:id="rId15" w:history="1">
         <w:r>
           <w:rPr>
             <w:rStyle w:val="Hyperlink"/>
@@ -1676,7 +3216,7 @@
       <w:pPr>
         <w:pStyle w:val="NoSpacing"/>
       </w:pPr>
-      <w:hyperlink r:id="rId9" w:history="1">
+      <w:hyperlink r:id="rId16" w:history="1">
         <w:r>
           <w:rPr>
             <w:rStyle w:val="Hyperlink"/>
@@ -1689,7 +3229,7 @@
       <w:pPr>
         <w:pStyle w:val="NoSpacing"/>
       </w:pPr>
-      <w:hyperlink r:id="rId10" w:history="1">
+      <w:hyperlink r:id="rId17" w:history="1">
         <w:r>
           <w:rPr>
             <w:rStyle w:val="Hyperlink"/>
@@ -1702,7 +3242,7 @@
       <w:pPr>
         <w:pStyle w:val="NoSpacing"/>
       </w:pPr>
-      <w:hyperlink r:id="rId11" w:history="1">
+      <w:hyperlink r:id="rId18" w:history="1">
         <w:r>
           <w:rPr>
             <w:rStyle w:val="Hyperlink"/>
@@ -1721,7 +3261,10 @@
         <w:pStyle w:val="Heading1"/>
       </w:pPr>
       <w:r>
-        <w:t>Appendix B – Jasmine</w:t>
+        <w:t>Appendix C</w:t>
+      </w:r>
+      <w:r>
+        <w:t xml:space="preserve"> – Jasmine</w:t>
       </w:r>
     </w:p>
     <w:p>
@@ -1741,9 +3284,17 @@
         </w:numPr>
       </w:pPr>
       <w:r>
-        <w:t xml:space="preserve">Get the latest Jasmine from : </w:t>
-      </w:r>
-      <w:hyperlink r:id="rId12" w:history="1">
+        <w:t xml:space="preserve">Get the latest Jasmine </w:t>
+      </w:r>
+      <w:proofErr w:type="gramStart"/>
+      <w:r>
+        <w:t>from :</w:t>
+      </w:r>
+      <w:proofErr w:type="gramEnd"/>
+      <w:r>
+        <w:t xml:space="preserve"> </w:t>
+      </w:r>
+      <w:hyperlink r:id="rId19" w:history="1">
         <w:r>
           <w:rPr>
             <w:rStyle w:val="Hyperlink"/>
@@ -1899,12 +3450,28 @@
           </w:tcPr>
           <w:p>
             <w:r>
-              <w:t>it("should be true",function(){</w:t>
+              <w:t xml:space="preserve">it("should be </w:t>
+            </w:r>
+            <w:proofErr w:type="spellStart"/>
+            <w:r>
+              <w:t>true",function</w:t>
+            </w:r>
+            <w:proofErr w:type="spellEnd"/>
+            <w:r>
+              <w:t>(){</w:t>
             </w:r>
           </w:p>
           <w:p>
             <w:r>
-              <w:t xml:space="preserve">        expect(true).toBeTruthy();</w:t>
+              <w:t xml:space="preserve">        expect(true).</w:t>
+            </w:r>
+            <w:proofErr w:type="spellStart"/>
+            <w:r>
+              <w:t>toBeTruthy</w:t>
+            </w:r>
+            <w:proofErr w:type="spellEnd"/>
+            <w:r>
+              <w:t>();</w:t>
             </w:r>
           </w:p>
           <w:p>
@@ -1920,9 +3487,19 @@
             <w:tcW w:w="3192" w:type="dxa"/>
           </w:tcPr>
           <w:p>
+            <w:proofErr w:type="spellStart"/>
             <w:r>
-              <w:t>beforeEach and afterEach</w:t>
+              <w:t>beforeEach</w:t>
             </w:r>
+            <w:proofErr w:type="spellEnd"/>
+            <w:r>
+              <w:t xml:space="preserve"> and </w:t>
+            </w:r>
+            <w:proofErr w:type="spellStart"/>
+            <w:r>
+              <w:t>afterEach</w:t>
+            </w:r>
+            <w:proofErr w:type="spellEnd"/>
           </w:p>
         </w:tc>
         <w:tc>
@@ -2016,9 +3593,27 @@
           <w:numId w:val="13"/>
         </w:numPr>
       </w:pPr>
-      <w:r>
-        <w:t>npm install grunt-contrib-jasmine --save-dev</w:t>
-      </w:r>
+      <w:proofErr w:type="spellStart"/>
+      <w:r>
+        <w:t>npm</w:t>
+      </w:r>
+      <w:proofErr w:type="spellEnd"/>
+      <w:r>
+        <w:t xml:space="preserve"> install grunt-</w:t>
+      </w:r>
+      <w:proofErr w:type="spellStart"/>
+      <w:r>
+        <w:t>contrib</w:t>
+      </w:r>
+      <w:proofErr w:type="spellEnd"/>
+      <w:r>
+        <w:t>-jasmine --save-</w:t>
+      </w:r>
+      <w:proofErr w:type="spellStart"/>
+      <w:r>
+        <w:t>dev</w:t>
+      </w:r>
+      <w:proofErr w:type="spellEnd"/>
     </w:p>
     <w:p>
       <w:pPr>
@@ -2029,7 +3624,23 @@
         </w:numPr>
       </w:pPr>
       <w:r>
-        <w:t>add the following line in Gruntfile.js : grunt.loadNpmTasks("grunt-contrib-jasmine");</w:t>
+        <w:t xml:space="preserve">add the following line in Gruntfile.js : </w:t>
+      </w:r>
+      <w:proofErr w:type="spellStart"/>
+      <w:r>
+        <w:t>grunt.loadNpmTasks</w:t>
+      </w:r>
+      <w:proofErr w:type="spellEnd"/>
+      <w:r>
+        <w:t>("grunt-</w:t>
+      </w:r>
+      <w:proofErr w:type="spellStart"/>
+      <w:r>
+        <w:t>contrib</w:t>
+      </w:r>
+      <w:proofErr w:type="spellEnd"/>
+      <w:r>
+        <w:t>-jasmine");</w:t>
       </w:r>
       <w:r>
         <w:tab/>
@@ -2044,7 +3655,15 @@
         </w:numPr>
       </w:pPr>
       <w:r>
-        <w:t>add the following line in Gruntfile.js  : grunt.registerTask("default",['jasmine']);</w:t>
+        <w:t xml:space="preserve">add the following line in Gruntfile.js  : </w:t>
+      </w:r>
+      <w:proofErr w:type="spellStart"/>
+      <w:r>
+        <w:t>grunt.registerTask</w:t>
+      </w:r>
+      <w:proofErr w:type="spellEnd"/>
+      <w:r>
+        <w:t>("default",['jasmine']);</w:t>
       </w:r>
     </w:p>
     <w:p>
@@ -2056,7 +3675,15 @@
         </w:numPr>
       </w:pPr>
       <w:r>
-        <w:t>Add the following configuration in Gruntfile.js in initConfig function call:</w:t>
+        <w:t xml:space="preserve">Add the following configuration in Gruntfile.js in </w:t>
+      </w:r>
+      <w:proofErr w:type="spellStart"/>
+      <w:r>
+        <w:t>initConfig</w:t>
+      </w:r>
+      <w:proofErr w:type="spellEnd"/>
+      <w:r>
+        <w:t xml:space="preserve"> function call:</w:t>
       </w:r>
     </w:p>
     <w:p>
@@ -2074,7 +3701,15 @@
         <w:ind w:left="564"/>
       </w:pPr>
       <w:r>
-        <w:t xml:space="preserve">        jasmine: {</w:t>
+        <w:t xml:space="preserve">        </w:t>
+      </w:r>
+      <w:proofErr w:type="gramStart"/>
+      <w:r>
+        <w:t>jasmine</w:t>
+      </w:r>
+      <w:proofErr w:type="gramEnd"/>
+      <w:r>
+        <w:t>: {</w:t>
       </w:r>
     </w:p>
     <w:p>
@@ -2083,7 +3718,15 @@
         <w:ind w:left="564"/>
       </w:pPr>
       <w:r>
-        <w:t xml:space="preserve">            all: {</w:t>
+        <w:t xml:space="preserve">            </w:t>
+      </w:r>
+      <w:proofErr w:type="gramStart"/>
+      <w:r>
+        <w:t>all</w:t>
+      </w:r>
+      <w:proofErr w:type="gramEnd"/>
+      <w:r>
+        <w:t>: {</w:t>
       </w:r>
     </w:p>
     <w:p>
@@ -2092,7 +3735,17 @@
         <w:ind w:left="564"/>
       </w:pPr>
       <w:r>
-        <w:t xml:space="preserve">                src: [</w:t>
+        <w:t xml:space="preserve">                </w:t>
+      </w:r>
+      <w:proofErr w:type="spellStart"/>
+      <w:proofErr w:type="gramStart"/>
+      <w:r>
+        <w:t>src</w:t>
+      </w:r>
+      <w:proofErr w:type="spellEnd"/>
+      <w:proofErr w:type="gramEnd"/>
+      <w:r>
+        <w:t>: [</w:t>
       </w:r>
     </w:p>
     <w:p>
@@ -2101,7 +3754,39 @@
         <w:ind w:left="564"/>
       </w:pPr>
       <w:r>
-        <w:t xml:space="preserve">                    '../src/Code/*.js',  // location of javascript files</w:t>
+        <w:t xml:space="preserve">                    '../</w:t>
+      </w:r>
+      <w:proofErr w:type="spellStart"/>
+      <w:r>
+        <w:t>src</w:t>
+      </w:r>
+      <w:proofErr w:type="spellEnd"/>
+      <w:r>
+        <w:t>/Code/*.</w:t>
+      </w:r>
+      <w:proofErr w:type="spellStart"/>
+      <w:r>
+        <w:t>js</w:t>
+      </w:r>
+      <w:proofErr w:type="spellEnd"/>
+      <w:r>
+        <w:t>'</w:t>
+      </w:r>
+      <w:proofErr w:type="gramStart"/>
+      <w:r>
+        <w:t>,  /</w:t>
+      </w:r>
+      <w:proofErr w:type="gramEnd"/>
+      <w:r>
+        <w:t xml:space="preserve">/ location of </w:t>
+      </w:r>
+      <w:proofErr w:type="spellStart"/>
+      <w:r>
+        <w:t>javascript</w:t>
+      </w:r>
+      <w:proofErr w:type="spellEnd"/>
+      <w:r>
+        <w:t xml:space="preserve"> files</w:t>
       </w:r>
     </w:p>
     <w:p>
@@ -2119,7 +3804,15 @@
         <w:ind w:left="564"/>
       </w:pPr>
       <w:r>
-        <w:t xml:space="preserve">                options: {</w:t>
+        <w:t xml:space="preserve">                </w:t>
+      </w:r>
+      <w:proofErr w:type="gramStart"/>
+      <w:r>
+        <w:t>options</w:t>
+      </w:r>
+      <w:proofErr w:type="gramEnd"/>
+      <w:r>
+        <w:t>: {</w:t>
       </w:r>
     </w:p>
     <w:p>
@@ -2128,7 +3821,23 @@
         <w:ind w:left="564"/>
       </w:pPr>
       <w:r>
-        <w:t xml:space="preserve">                    'specs': '../src/Tests/FP-spec.js' // location of spec files</w:t>
+        <w:t xml:space="preserve">                    '</w:t>
+      </w:r>
+      <w:proofErr w:type="gramStart"/>
+      <w:r>
+        <w:t>specs</w:t>
+      </w:r>
+      <w:proofErr w:type="gramEnd"/>
+      <w:r>
+        <w:t>': '../</w:t>
+      </w:r>
+      <w:proofErr w:type="spellStart"/>
+      <w:r>
+        <w:t>src</w:t>
+      </w:r>
+      <w:proofErr w:type="spellEnd"/>
+      <w:r>
+        <w:t>/Tests/FP-spec.js' // location of spec files</w:t>
       </w:r>
     </w:p>
     <w:p>
@@ -2171,7 +3880,7 @@
         <w:pStyle w:val="ListParagraph"/>
         <w:ind w:left="564"/>
       </w:pPr>
-      <w:hyperlink r:id="rId13" w:history="1">
+      <w:hyperlink r:id="rId20" w:history="1">
         <w:r>
           <w:rPr>
             <w:rStyle w:val="Hyperlink"/>
@@ -2188,7 +3897,7 @@
           <w:rStyle w:val="Hyperlink"/>
         </w:rPr>
       </w:pPr>
-      <w:hyperlink r:id="rId14" w:history="1">
+      <w:hyperlink r:id="rId21" w:history="1">
         <w:r>
           <w:rPr>
             <w:rStyle w:val="Hyperlink"/>
@@ -2211,7 +3920,10 @@
         <w:pStyle w:val="Heading1"/>
       </w:pPr>
       <w:r>
-        <w:t>Appendix C: Applications</w:t>
+        <w:t>Appendix D</w:t>
+      </w:r>
+      <w:r>
+        <w:t>: Applications</w:t>
       </w:r>
     </w:p>
     <w:p>
@@ -2220,9 +3932,19 @@
       </w:r>
     </w:p>
     <w:p>
-      <w:r>
-        <w:t>CSVReader from Effective Javascript</w:t>
-      </w:r>
+      <w:proofErr w:type="spellStart"/>
+      <w:r>
+        <w:t>CSVReader</w:t>
+      </w:r>
+      <w:proofErr w:type="spellEnd"/>
+      <w:r>
+        <w:t xml:space="preserve"> from Effective </w:t>
+      </w:r>
+      <w:proofErr w:type="spellStart"/>
+      <w:r>
+        <w:t>Javascript</w:t>
+      </w:r>
+      <w:proofErr w:type="spellEnd"/>
     </w:p>
     <w:p>
       <w:pPr>
@@ -2580,6 +4302,119 @@
     </w:lvl>
   </w:abstractNum>
   <w:abstractNum w:abstractNumId="2">
+    <w:nsid w:val="0E771D51"/>
+    <w:multiLevelType w:val="hybridMultilevel"/>
+    <w:tmpl w:val="B8D67452"/>
+    <w:lvl w:ilvl="0" w:tplc="04090001">
+      <w:start w:val="1"/>
+      <w:numFmt w:val="bullet"/>
+      <w:lvlText w:val=""/>
+      <w:lvlJc w:val="left"/>
+      <w:pPr>
+        <w:ind w:left="720" w:hanging="360"/>
+      </w:pPr>
+      <w:rPr>
+        <w:rFonts w:ascii="Symbol" w:hAnsi="Symbol" w:hint="default"/>
+      </w:rPr>
+    </w:lvl>
+    <w:lvl w:ilvl="1" w:tplc="04090003" w:tentative="1">
+      <w:start w:val="1"/>
+      <w:numFmt w:val="bullet"/>
+      <w:lvlText w:val="o"/>
+      <w:lvlJc w:val="left"/>
+      <w:pPr>
+        <w:ind w:left="1440" w:hanging="360"/>
+      </w:pPr>
+      <w:rPr>
+        <w:rFonts w:ascii="Courier New" w:hAnsi="Courier New" w:cs="Courier New" w:hint="default"/>
+      </w:rPr>
+    </w:lvl>
+    <w:lvl w:ilvl="2" w:tplc="04090005" w:tentative="1">
+      <w:start w:val="1"/>
+      <w:numFmt w:val="bullet"/>
+      <w:lvlText w:val=""/>
+      <w:lvlJc w:val="left"/>
+      <w:pPr>
+        <w:ind w:left="2160" w:hanging="360"/>
+      </w:pPr>
+      <w:rPr>
+        <w:rFonts w:ascii="Wingdings" w:hAnsi="Wingdings" w:hint="default"/>
+      </w:rPr>
+    </w:lvl>
+    <w:lvl w:ilvl="3" w:tplc="04090001" w:tentative="1">
+      <w:start w:val="1"/>
+      <w:numFmt w:val="bullet"/>
+      <w:lvlText w:val=""/>
+      <w:lvlJc w:val="left"/>
+      <w:pPr>
+        <w:ind w:left="2880" w:hanging="360"/>
+      </w:pPr>
+      <w:rPr>
+        <w:rFonts w:ascii="Symbol" w:hAnsi="Symbol" w:hint="default"/>
+      </w:rPr>
+    </w:lvl>
+    <w:lvl w:ilvl="4" w:tplc="04090003" w:tentative="1">
+      <w:start w:val="1"/>
+      <w:numFmt w:val="bullet"/>
+      <w:lvlText w:val="o"/>
+      <w:lvlJc w:val="left"/>
+      <w:pPr>
+        <w:ind w:left="3600" w:hanging="360"/>
+      </w:pPr>
+      <w:rPr>
+        <w:rFonts w:ascii="Courier New" w:hAnsi="Courier New" w:cs="Courier New" w:hint="default"/>
+      </w:rPr>
+    </w:lvl>
+    <w:lvl w:ilvl="5" w:tplc="04090005" w:tentative="1">
+      <w:start w:val="1"/>
+      <w:numFmt w:val="bullet"/>
+      <w:lvlText w:val=""/>
+      <w:lvlJc w:val="left"/>
+      <w:pPr>
+        <w:ind w:left="4320" w:hanging="360"/>
+      </w:pPr>
+      <w:rPr>
+        <w:rFonts w:ascii="Wingdings" w:hAnsi="Wingdings" w:hint="default"/>
+      </w:rPr>
+    </w:lvl>
+    <w:lvl w:ilvl="6" w:tplc="04090001" w:tentative="1">
+      <w:start w:val="1"/>
+      <w:numFmt w:val="bullet"/>
+      <w:lvlText w:val=""/>
+      <w:lvlJc w:val="left"/>
+      <w:pPr>
+        <w:ind w:left="5040" w:hanging="360"/>
+      </w:pPr>
+      <w:rPr>
+        <w:rFonts w:ascii="Symbol" w:hAnsi="Symbol" w:hint="default"/>
+      </w:rPr>
+    </w:lvl>
+    <w:lvl w:ilvl="7" w:tplc="04090003" w:tentative="1">
+      <w:start w:val="1"/>
+      <w:numFmt w:val="bullet"/>
+      <w:lvlText w:val="o"/>
+      <w:lvlJc w:val="left"/>
+      <w:pPr>
+        <w:ind w:left="5760" w:hanging="360"/>
+      </w:pPr>
+      <w:rPr>
+        <w:rFonts w:ascii="Courier New" w:hAnsi="Courier New" w:cs="Courier New" w:hint="default"/>
+      </w:rPr>
+    </w:lvl>
+    <w:lvl w:ilvl="8" w:tplc="04090005" w:tentative="1">
+      <w:start w:val="1"/>
+      <w:numFmt w:val="bullet"/>
+      <w:lvlText w:val=""/>
+      <w:lvlJc w:val="left"/>
+      <w:pPr>
+        <w:ind w:left="6480" w:hanging="360"/>
+      </w:pPr>
+      <w:rPr>
+        <w:rFonts w:ascii="Wingdings" w:hAnsi="Wingdings" w:hint="default"/>
+      </w:rPr>
+    </w:lvl>
+  </w:abstractNum>
+  <w:abstractNum w:abstractNumId="3">
     <w:nsid w:val="10EE1D36"/>
     <w:multiLevelType w:val="hybridMultilevel"/>
     <w:tmpl w:val="ECAAD188"/>
@@ -2668,7 +4503,7 @@
       </w:pPr>
     </w:lvl>
   </w:abstractNum>
-  <w:abstractNum w:abstractNumId="3">
+  <w:abstractNum w:abstractNumId="4">
     <w:nsid w:val="11F21AAA"/>
     <w:multiLevelType w:val="hybridMultilevel"/>
     <w:tmpl w:val="B8DC821A"/>
@@ -2781,7 +4616,96 @@
       </w:rPr>
     </w:lvl>
   </w:abstractNum>
-  <w:abstractNum w:abstractNumId="4">
+  <w:abstractNum w:abstractNumId="5">
+    <w:nsid w:val="128D68AC"/>
+    <w:multiLevelType w:val="hybridMultilevel"/>
+    <w:tmpl w:val="70CEFD76"/>
+    <w:lvl w:ilvl="0" w:tplc="0409000F">
+      <w:start w:val="1"/>
+      <w:numFmt w:val="decimal"/>
+      <w:lvlText w:val="%1."/>
+      <w:lvlJc w:val="left"/>
+      <w:pPr>
+        <w:ind w:left="720" w:hanging="360"/>
+      </w:pPr>
+      <w:rPr>
+        <w:rFonts w:hint="default"/>
+      </w:rPr>
+    </w:lvl>
+    <w:lvl w:ilvl="1" w:tplc="04090019" w:tentative="1">
+      <w:start w:val="1"/>
+      <w:numFmt w:val="lowerLetter"/>
+      <w:lvlText w:val="%2."/>
+      <w:lvlJc w:val="left"/>
+      <w:pPr>
+        <w:ind w:left="1440" w:hanging="360"/>
+      </w:pPr>
+    </w:lvl>
+    <w:lvl w:ilvl="2" w:tplc="0409001B" w:tentative="1">
+      <w:start w:val="1"/>
+      <w:numFmt w:val="lowerRoman"/>
+      <w:lvlText w:val="%3."/>
+      <w:lvlJc w:val="right"/>
+      <w:pPr>
+        <w:ind w:left="2160" w:hanging="180"/>
+      </w:pPr>
+    </w:lvl>
+    <w:lvl w:ilvl="3" w:tplc="0409000F" w:tentative="1">
+      <w:start w:val="1"/>
+      <w:numFmt w:val="decimal"/>
+      <w:lvlText w:val="%4."/>
+      <w:lvlJc w:val="left"/>
+      <w:pPr>
+        <w:ind w:left="2880" w:hanging="360"/>
+      </w:pPr>
+    </w:lvl>
+    <w:lvl w:ilvl="4" w:tplc="04090019" w:tentative="1">
+      <w:start w:val="1"/>
+      <w:numFmt w:val="lowerLetter"/>
+      <w:lvlText w:val="%5."/>
+      <w:lvlJc w:val="left"/>
+      <w:pPr>
+        <w:ind w:left="3600" w:hanging="360"/>
+      </w:pPr>
+    </w:lvl>
+    <w:lvl w:ilvl="5" w:tplc="0409001B" w:tentative="1">
+      <w:start w:val="1"/>
+      <w:numFmt w:val="lowerRoman"/>
+      <w:lvlText w:val="%6."/>
+      <w:lvlJc w:val="right"/>
+      <w:pPr>
+        <w:ind w:left="4320" w:hanging="180"/>
+      </w:pPr>
+    </w:lvl>
+    <w:lvl w:ilvl="6" w:tplc="0409000F" w:tentative="1">
+      <w:start w:val="1"/>
+      <w:numFmt w:val="decimal"/>
+      <w:lvlText w:val="%7."/>
+      <w:lvlJc w:val="left"/>
+      <w:pPr>
+        <w:ind w:left="5040" w:hanging="360"/>
+      </w:pPr>
+    </w:lvl>
+    <w:lvl w:ilvl="7" w:tplc="04090019" w:tentative="1">
+      <w:start w:val="1"/>
+      <w:numFmt w:val="lowerLetter"/>
+      <w:lvlText w:val="%8."/>
+      <w:lvlJc w:val="left"/>
+      <w:pPr>
+        <w:ind w:left="5760" w:hanging="360"/>
+      </w:pPr>
+    </w:lvl>
+    <w:lvl w:ilvl="8" w:tplc="0409001B" w:tentative="1">
+      <w:start w:val="1"/>
+      <w:numFmt w:val="lowerRoman"/>
+      <w:lvlText w:val="%9."/>
+      <w:lvlJc w:val="right"/>
+      <w:pPr>
+        <w:ind w:left="6480" w:hanging="180"/>
+      </w:pPr>
+    </w:lvl>
+  </w:abstractNum>
+  <w:abstractNum w:abstractNumId="6">
     <w:nsid w:val="192F4AE5"/>
     <w:multiLevelType w:val="hybridMultilevel"/>
     <w:tmpl w:val="EBDCFEE0"/>
@@ -2867,7 +4791,120 @@
       </w:pPr>
     </w:lvl>
   </w:abstractNum>
-  <w:abstractNum w:abstractNumId="5">
+  <w:abstractNum w:abstractNumId="7">
+    <w:nsid w:val="1BB52AB4"/>
+    <w:multiLevelType w:val="hybridMultilevel"/>
+    <w:tmpl w:val="D9EE3D1C"/>
+    <w:lvl w:ilvl="0" w:tplc="04090001">
+      <w:start w:val="1"/>
+      <w:numFmt w:val="bullet"/>
+      <w:lvlText w:val=""/>
+      <w:lvlJc w:val="left"/>
+      <w:pPr>
+        <w:ind w:left="720" w:hanging="360"/>
+      </w:pPr>
+      <w:rPr>
+        <w:rFonts w:ascii="Symbol" w:hAnsi="Symbol" w:hint="default"/>
+      </w:rPr>
+    </w:lvl>
+    <w:lvl w:ilvl="1" w:tplc="04090003" w:tentative="1">
+      <w:start w:val="1"/>
+      <w:numFmt w:val="bullet"/>
+      <w:lvlText w:val="o"/>
+      <w:lvlJc w:val="left"/>
+      <w:pPr>
+        <w:ind w:left="1440" w:hanging="360"/>
+      </w:pPr>
+      <w:rPr>
+        <w:rFonts w:ascii="Courier New" w:hAnsi="Courier New" w:cs="Courier New" w:hint="default"/>
+      </w:rPr>
+    </w:lvl>
+    <w:lvl w:ilvl="2" w:tplc="04090005" w:tentative="1">
+      <w:start w:val="1"/>
+      <w:numFmt w:val="bullet"/>
+      <w:lvlText w:val=""/>
+      <w:lvlJc w:val="left"/>
+      <w:pPr>
+        <w:ind w:left="2160" w:hanging="360"/>
+      </w:pPr>
+      <w:rPr>
+        <w:rFonts w:ascii="Wingdings" w:hAnsi="Wingdings" w:hint="default"/>
+      </w:rPr>
+    </w:lvl>
+    <w:lvl w:ilvl="3" w:tplc="04090001" w:tentative="1">
+      <w:start w:val="1"/>
+      <w:numFmt w:val="bullet"/>
+      <w:lvlText w:val=""/>
+      <w:lvlJc w:val="left"/>
+      <w:pPr>
+        <w:ind w:left="2880" w:hanging="360"/>
+      </w:pPr>
+      <w:rPr>
+        <w:rFonts w:ascii="Symbol" w:hAnsi="Symbol" w:hint="default"/>
+      </w:rPr>
+    </w:lvl>
+    <w:lvl w:ilvl="4" w:tplc="04090003" w:tentative="1">
+      <w:start w:val="1"/>
+      <w:numFmt w:val="bullet"/>
+      <w:lvlText w:val="o"/>
+      <w:lvlJc w:val="left"/>
+      <w:pPr>
+        <w:ind w:left="3600" w:hanging="360"/>
+      </w:pPr>
+      <w:rPr>
+        <w:rFonts w:ascii="Courier New" w:hAnsi="Courier New" w:cs="Courier New" w:hint="default"/>
+      </w:rPr>
+    </w:lvl>
+    <w:lvl w:ilvl="5" w:tplc="04090005" w:tentative="1">
+      <w:start w:val="1"/>
+      <w:numFmt w:val="bullet"/>
+      <w:lvlText w:val=""/>
+      <w:lvlJc w:val="left"/>
+      <w:pPr>
+        <w:ind w:left="4320" w:hanging="360"/>
+      </w:pPr>
+      <w:rPr>
+        <w:rFonts w:ascii="Wingdings" w:hAnsi="Wingdings" w:hint="default"/>
+      </w:rPr>
+    </w:lvl>
+    <w:lvl w:ilvl="6" w:tplc="04090001" w:tentative="1">
+      <w:start w:val="1"/>
+      <w:numFmt w:val="bullet"/>
+      <w:lvlText w:val=""/>
+      <w:lvlJc w:val="left"/>
+      <w:pPr>
+        <w:ind w:left="5040" w:hanging="360"/>
+      </w:pPr>
+      <w:rPr>
+        <w:rFonts w:ascii="Symbol" w:hAnsi="Symbol" w:hint="default"/>
+      </w:rPr>
+    </w:lvl>
+    <w:lvl w:ilvl="7" w:tplc="04090003" w:tentative="1">
+      <w:start w:val="1"/>
+      <w:numFmt w:val="bullet"/>
+      <w:lvlText w:val="o"/>
+      <w:lvlJc w:val="left"/>
+      <w:pPr>
+        <w:ind w:left="5760" w:hanging="360"/>
+      </w:pPr>
+      <w:rPr>
+        <w:rFonts w:ascii="Courier New" w:hAnsi="Courier New" w:cs="Courier New" w:hint="default"/>
+      </w:rPr>
+    </w:lvl>
+    <w:lvl w:ilvl="8" w:tplc="04090005" w:tentative="1">
+      <w:start w:val="1"/>
+      <w:numFmt w:val="bullet"/>
+      <w:lvlText w:val=""/>
+      <w:lvlJc w:val="left"/>
+      <w:pPr>
+        <w:ind w:left="6480" w:hanging="360"/>
+      </w:pPr>
+      <w:rPr>
+        <w:rFonts w:ascii="Wingdings" w:hAnsi="Wingdings" w:hint="default"/>
+      </w:rPr>
+    </w:lvl>
+  </w:abstractNum>
+  <w:abstractNum w:abstractNumId="8">
     <w:nsid w:val="1DC07B6C"/>
     <w:multiLevelType w:val="hybridMultilevel"/>
     <w:tmpl w:val="7E7CB78A"/>
@@ -2980,7 +5017,7 @@
       </w:rPr>
     </w:lvl>
   </w:abstractNum>
-  <w:abstractNum w:abstractNumId="6">
+  <w:abstractNum w:abstractNumId="9">
     <w:nsid w:val="35E00A6F"/>
     <w:multiLevelType w:val="hybridMultilevel"/>
     <w:tmpl w:val="4E6048B8"/>
@@ -3069,7 +5106,96 @@
       </w:pPr>
     </w:lvl>
   </w:abstractNum>
-  <w:abstractNum w:abstractNumId="7">
+  <w:abstractNum w:abstractNumId="10">
+    <w:nsid w:val="37701548"/>
+    <w:multiLevelType w:val="hybridMultilevel"/>
+    <w:tmpl w:val="A6F80442"/>
+    <w:lvl w:ilvl="0" w:tplc="0409000F">
+      <w:start w:val="1"/>
+      <w:numFmt w:val="decimal"/>
+      <w:lvlText w:val="%1."/>
+      <w:lvlJc w:val="left"/>
+      <w:pPr>
+        <w:ind w:left="720" w:hanging="360"/>
+      </w:pPr>
+      <w:rPr>
+        <w:rFonts w:hint="default"/>
+      </w:rPr>
+    </w:lvl>
+    <w:lvl w:ilvl="1" w:tplc="04090019">
+      <w:start w:val="1"/>
+      <w:numFmt w:val="lowerLetter"/>
+      <w:lvlText w:val="%2."/>
+      <w:lvlJc w:val="left"/>
+      <w:pPr>
+        <w:ind w:left="1440" w:hanging="360"/>
+      </w:pPr>
+    </w:lvl>
+    <w:lvl w:ilvl="2" w:tplc="0409001B" w:tentative="1">
+      <w:start w:val="1"/>
+      <w:numFmt w:val="lowerRoman"/>
+      <w:lvlText w:val="%3."/>
+      <w:lvlJc w:val="right"/>
+      <w:pPr>
+        <w:ind w:left="2160" w:hanging="180"/>
+      </w:pPr>
+    </w:lvl>
+    <w:lvl w:ilvl="3" w:tplc="0409000F" w:tentative="1">
+      <w:start w:val="1"/>
+      <w:numFmt w:val="decimal"/>
+      <w:lvlText w:val="%4."/>
+      <w:lvlJc w:val="left"/>
+      <w:pPr>
+        <w:ind w:left="2880" w:hanging="360"/>
+      </w:pPr>
+    </w:lvl>
+    <w:lvl w:ilvl="4" w:tplc="04090019" w:tentative="1">
+      <w:start w:val="1"/>
+      <w:numFmt w:val="lowerLetter"/>
+      <w:lvlText w:val="%5."/>
+      <w:lvlJc w:val="left"/>
+      <w:pPr>
+        <w:ind w:left="3600" w:hanging="360"/>
+      </w:pPr>
+    </w:lvl>
+    <w:lvl w:ilvl="5" w:tplc="0409001B" w:tentative="1">
+      <w:start w:val="1"/>
+      <w:numFmt w:val="lowerRoman"/>
+      <w:lvlText w:val="%6."/>
+      <w:lvlJc w:val="right"/>
+      <w:pPr>
+        <w:ind w:left="4320" w:hanging="180"/>
+      </w:pPr>
+    </w:lvl>
+    <w:lvl w:ilvl="6" w:tplc="0409000F" w:tentative="1">
+      <w:start w:val="1"/>
+      <w:numFmt w:val="decimal"/>
+      <w:lvlText w:val="%7."/>
+      <w:lvlJc w:val="left"/>
+      <w:pPr>
+        <w:ind w:left="5040" w:hanging="360"/>
+      </w:pPr>
+    </w:lvl>
+    <w:lvl w:ilvl="7" w:tplc="04090019" w:tentative="1">
+      <w:start w:val="1"/>
+      <w:numFmt w:val="lowerLetter"/>
+      <w:lvlText w:val="%8."/>
+      <w:lvlJc w:val="left"/>
+      <w:pPr>
+        <w:ind w:left="5760" w:hanging="360"/>
+      </w:pPr>
+    </w:lvl>
+    <w:lvl w:ilvl="8" w:tplc="0409001B" w:tentative="1">
+      <w:start w:val="1"/>
+      <w:numFmt w:val="lowerRoman"/>
+      <w:lvlText w:val="%9."/>
+      <w:lvlJc w:val="right"/>
+      <w:pPr>
+        <w:ind w:left="6480" w:hanging="180"/>
+      </w:pPr>
+    </w:lvl>
+  </w:abstractNum>
+  <w:abstractNum w:abstractNumId="11">
     <w:nsid w:val="42AE5A72"/>
     <w:multiLevelType w:val="hybridMultilevel"/>
     <w:tmpl w:val="022807A4"/>
@@ -3182,7 +5308,7 @@
       </w:rPr>
     </w:lvl>
   </w:abstractNum>
-  <w:abstractNum w:abstractNumId="8">
+  <w:abstractNum w:abstractNumId="12">
     <w:nsid w:val="4C870B9C"/>
     <w:multiLevelType w:val="hybridMultilevel"/>
     <w:tmpl w:val="2148277A"/>
@@ -3295,7 +5421,120 @@
       </w:rPr>
     </w:lvl>
   </w:abstractNum>
-  <w:abstractNum w:abstractNumId="9">
+  <w:abstractNum w:abstractNumId="13">
+    <w:nsid w:val="4EDE5E1F"/>
+    <w:multiLevelType w:val="hybridMultilevel"/>
+    <w:tmpl w:val="3F2E2FC4"/>
+    <w:lvl w:ilvl="0" w:tplc="04090001">
+      <w:start w:val="1"/>
+      <w:numFmt w:val="bullet"/>
+      <w:lvlText w:val=""/>
+      <w:lvlJc w:val="left"/>
+      <w:pPr>
+        <w:ind w:left="720" w:hanging="360"/>
+      </w:pPr>
+      <w:rPr>
+        <w:rFonts w:ascii="Symbol" w:hAnsi="Symbol" w:hint="default"/>
+      </w:rPr>
+    </w:lvl>
+    <w:lvl w:ilvl="1" w:tplc="04090003" w:tentative="1">
+      <w:start w:val="1"/>
+      <w:numFmt w:val="bullet"/>
+      <w:lvlText w:val="o"/>
+      <w:lvlJc w:val="left"/>
+      <w:pPr>
+        <w:ind w:left="1440" w:hanging="360"/>
+      </w:pPr>
+      <w:rPr>
+        <w:rFonts w:ascii="Courier New" w:hAnsi="Courier New" w:cs="Courier New" w:hint="default"/>
+      </w:rPr>
+    </w:lvl>
+    <w:lvl w:ilvl="2" w:tplc="04090005" w:tentative="1">
+      <w:start w:val="1"/>
+      <w:numFmt w:val="bullet"/>
+      <w:lvlText w:val=""/>
+      <w:lvlJc w:val="left"/>
+      <w:pPr>
+        <w:ind w:left="2160" w:hanging="360"/>
+      </w:pPr>
+      <w:rPr>
+        <w:rFonts w:ascii="Wingdings" w:hAnsi="Wingdings" w:hint="default"/>
+      </w:rPr>
+    </w:lvl>
+    <w:lvl w:ilvl="3" w:tplc="04090001" w:tentative="1">
+      <w:start w:val="1"/>
+      <w:numFmt w:val="bullet"/>
+      <w:lvlText w:val=""/>
+      <w:lvlJc w:val="left"/>
+      <w:pPr>
+        <w:ind w:left="2880" w:hanging="360"/>
+      </w:pPr>
+      <w:rPr>
+        <w:rFonts w:ascii="Symbol" w:hAnsi="Symbol" w:hint="default"/>
+      </w:rPr>
+    </w:lvl>
+    <w:lvl w:ilvl="4" w:tplc="04090003" w:tentative="1">
+      <w:start w:val="1"/>
+      <w:numFmt w:val="bullet"/>
+      <w:lvlText w:val="o"/>
+      <w:lvlJc w:val="left"/>
+      <w:pPr>
+        <w:ind w:left="3600" w:hanging="360"/>
+      </w:pPr>
+      <w:rPr>
+        <w:rFonts w:ascii="Courier New" w:hAnsi="Courier New" w:cs="Courier New" w:hint="default"/>
+      </w:rPr>
+    </w:lvl>
+    <w:lvl w:ilvl="5" w:tplc="04090005" w:tentative="1">
+      <w:start w:val="1"/>
+      <w:numFmt w:val="bullet"/>
+      <w:lvlText w:val=""/>
+      <w:lvlJc w:val="left"/>
+      <w:pPr>
+        <w:ind w:left="4320" w:hanging="360"/>
+      </w:pPr>
+      <w:rPr>
+        <w:rFonts w:ascii="Wingdings" w:hAnsi="Wingdings" w:hint="default"/>
+      </w:rPr>
+    </w:lvl>
+    <w:lvl w:ilvl="6" w:tplc="04090001" w:tentative="1">
+      <w:start w:val="1"/>
+      <w:numFmt w:val="bullet"/>
+      <w:lvlText w:val=""/>
+      <w:lvlJc w:val="left"/>
+      <w:pPr>
+        <w:ind w:left="5040" w:hanging="360"/>
+      </w:pPr>
+      <w:rPr>
+        <w:rFonts w:ascii="Symbol" w:hAnsi="Symbol" w:hint="default"/>
+      </w:rPr>
+    </w:lvl>
+    <w:lvl w:ilvl="7" w:tplc="04090003" w:tentative="1">
+      <w:start w:val="1"/>
+      <w:numFmt w:val="bullet"/>
+      <w:lvlText w:val="o"/>
+      <w:lvlJc w:val="left"/>
+      <w:pPr>
+        <w:ind w:left="5760" w:hanging="360"/>
+      </w:pPr>
+      <w:rPr>
+        <w:rFonts w:ascii="Courier New" w:hAnsi="Courier New" w:cs="Courier New" w:hint="default"/>
+      </w:rPr>
+    </w:lvl>
+    <w:lvl w:ilvl="8" w:tplc="04090005" w:tentative="1">
+      <w:start w:val="1"/>
+      <w:numFmt w:val="bullet"/>
+      <w:lvlText w:val=""/>
+      <w:lvlJc w:val="left"/>
+      <w:pPr>
+        <w:ind w:left="6480" w:hanging="360"/>
+      </w:pPr>
+      <w:rPr>
+        <w:rFonts w:ascii="Wingdings" w:hAnsi="Wingdings" w:hint="default"/>
+      </w:rPr>
+    </w:lvl>
+  </w:abstractNum>
+  <w:abstractNum w:abstractNumId="14">
     <w:nsid w:val="52F55155"/>
     <w:multiLevelType w:val="hybridMultilevel"/>
     <w:tmpl w:val="1FAC4F36"/>
@@ -3384,7 +5623,7 @@
       </w:pPr>
     </w:lvl>
   </w:abstractNum>
-  <w:abstractNum w:abstractNumId="10">
+  <w:abstractNum w:abstractNumId="15">
     <w:nsid w:val="564671CA"/>
     <w:multiLevelType w:val="hybridMultilevel"/>
     <w:tmpl w:val="9A08C9DC"/>
@@ -3473,7 +5712,7 @@
       </w:pPr>
     </w:lvl>
   </w:abstractNum>
-  <w:abstractNum w:abstractNumId="11">
+  <w:abstractNum w:abstractNumId="16">
     <w:nsid w:val="59DA4368"/>
     <w:multiLevelType w:val="hybridMultilevel"/>
     <w:tmpl w:val="5064780C"/>
@@ -3559,7 +5798,96 @@
       </w:pPr>
     </w:lvl>
   </w:abstractNum>
-  <w:abstractNum w:abstractNumId="12">
+  <w:abstractNum w:abstractNumId="17">
+    <w:nsid w:val="5E133DDB"/>
+    <w:multiLevelType w:val="hybridMultilevel"/>
+    <w:tmpl w:val="ED127412"/>
+    <w:lvl w:ilvl="0" w:tplc="0409000F">
+      <w:start w:val="1"/>
+      <w:numFmt w:val="decimal"/>
+      <w:lvlText w:val="%1."/>
+      <w:lvlJc w:val="left"/>
+      <w:pPr>
+        <w:ind w:left="720" w:hanging="360"/>
+      </w:pPr>
+      <w:rPr>
+        <w:rFonts w:hint="default"/>
+      </w:rPr>
+    </w:lvl>
+    <w:lvl w:ilvl="1" w:tplc="04090019" w:tentative="1">
+      <w:start w:val="1"/>
+      <w:numFmt w:val="lowerLetter"/>
+      <w:lvlText w:val="%2."/>
+      <w:lvlJc w:val="left"/>
+      <w:pPr>
+        <w:ind w:left="1440" w:hanging="360"/>
+      </w:pPr>
+    </w:lvl>
+    <w:lvl w:ilvl="2" w:tplc="0409001B" w:tentative="1">
+      <w:start w:val="1"/>
+      <w:numFmt w:val="lowerRoman"/>
+      <w:lvlText w:val="%3."/>
+      <w:lvlJc w:val="right"/>
+      <w:pPr>
+        <w:ind w:left="2160" w:hanging="180"/>
+      </w:pPr>
+    </w:lvl>
+    <w:lvl w:ilvl="3" w:tplc="0409000F" w:tentative="1">
+      <w:start w:val="1"/>
+      <w:numFmt w:val="decimal"/>
+      <w:lvlText w:val="%4."/>
+      <w:lvlJc w:val="left"/>
+      <w:pPr>
+        <w:ind w:left="2880" w:hanging="360"/>
+      </w:pPr>
+    </w:lvl>
+    <w:lvl w:ilvl="4" w:tplc="04090019" w:tentative="1">
+      <w:start w:val="1"/>
+      <w:numFmt w:val="lowerLetter"/>
+      <w:lvlText w:val="%5."/>
+      <w:lvlJc w:val="left"/>
+      <w:pPr>
+        <w:ind w:left="3600" w:hanging="360"/>
+      </w:pPr>
+    </w:lvl>
+    <w:lvl w:ilvl="5" w:tplc="0409001B" w:tentative="1">
+      <w:start w:val="1"/>
+      <w:numFmt w:val="lowerRoman"/>
+      <w:lvlText w:val="%6."/>
+      <w:lvlJc w:val="right"/>
+      <w:pPr>
+        <w:ind w:left="4320" w:hanging="180"/>
+      </w:pPr>
+    </w:lvl>
+    <w:lvl w:ilvl="6" w:tplc="0409000F" w:tentative="1">
+      <w:start w:val="1"/>
+      <w:numFmt w:val="decimal"/>
+      <w:lvlText w:val="%7."/>
+      <w:lvlJc w:val="left"/>
+      <w:pPr>
+        <w:ind w:left="5040" w:hanging="360"/>
+      </w:pPr>
+    </w:lvl>
+    <w:lvl w:ilvl="7" w:tplc="04090019" w:tentative="1">
+      <w:start w:val="1"/>
+      <w:numFmt w:val="lowerLetter"/>
+      <w:lvlText w:val="%8."/>
+      <w:lvlJc w:val="left"/>
+      <w:pPr>
+        <w:ind w:left="5760" w:hanging="360"/>
+      </w:pPr>
+    </w:lvl>
+    <w:lvl w:ilvl="8" w:tplc="0409001B" w:tentative="1">
+      <w:start w:val="1"/>
+      <w:numFmt w:val="lowerRoman"/>
+      <w:lvlText w:val="%9."/>
+      <w:lvlJc w:val="right"/>
+      <w:pPr>
+        <w:ind w:left="6480" w:hanging="180"/>
+      </w:pPr>
+    </w:lvl>
+  </w:abstractNum>
+  <w:abstractNum w:abstractNumId="18">
     <w:nsid w:val="60DB075A"/>
     <w:multiLevelType w:val="hybridMultilevel"/>
     <w:tmpl w:val="6E147C78"/>
@@ -3645,7 +5973,7 @@
       </w:pPr>
     </w:lvl>
   </w:abstractNum>
-  <w:abstractNum w:abstractNumId="13">
+  <w:abstractNum w:abstractNumId="19">
     <w:nsid w:val="63174345"/>
     <w:multiLevelType w:val="hybridMultilevel"/>
     <w:tmpl w:val="D11CBF32"/>
@@ -3758,7 +6086,120 @@
       </w:rPr>
     </w:lvl>
   </w:abstractNum>
-  <w:abstractNum w:abstractNumId="14">
+  <w:abstractNum w:abstractNumId="20">
+    <w:nsid w:val="633C4033"/>
+    <w:multiLevelType w:val="hybridMultilevel"/>
+    <w:tmpl w:val="656EB4EC"/>
+    <w:lvl w:ilvl="0" w:tplc="04090001">
+      <w:start w:val="1"/>
+      <w:numFmt w:val="bullet"/>
+      <w:lvlText w:val=""/>
+      <w:lvlJc w:val="left"/>
+      <w:pPr>
+        <w:ind w:left="720" w:hanging="360"/>
+      </w:pPr>
+      <w:rPr>
+        <w:rFonts w:ascii="Symbol" w:hAnsi="Symbol" w:hint="default"/>
+      </w:rPr>
+    </w:lvl>
+    <w:lvl w:ilvl="1" w:tplc="04090003" w:tentative="1">
+      <w:start w:val="1"/>
+      <w:numFmt w:val="bullet"/>
+      <w:lvlText w:val="o"/>
+      <w:lvlJc w:val="left"/>
+      <w:pPr>
+        <w:ind w:left="1440" w:hanging="360"/>
+      </w:pPr>
+      <w:rPr>
+        <w:rFonts w:ascii="Courier New" w:hAnsi="Courier New" w:cs="Courier New" w:hint="default"/>
+      </w:rPr>
+    </w:lvl>
+    <w:lvl w:ilvl="2" w:tplc="04090005" w:tentative="1">
+      <w:start w:val="1"/>
+      <w:numFmt w:val="bullet"/>
+      <w:lvlText w:val=""/>
+      <w:lvlJc w:val="left"/>
+      <w:pPr>
+        <w:ind w:left="2160" w:hanging="360"/>
+      </w:pPr>
+      <w:rPr>
+        <w:rFonts w:ascii="Wingdings" w:hAnsi="Wingdings" w:hint="default"/>
+      </w:rPr>
+    </w:lvl>
+    <w:lvl w:ilvl="3" w:tplc="04090001" w:tentative="1">
+      <w:start w:val="1"/>
+      <w:numFmt w:val="bullet"/>
+      <w:lvlText w:val=""/>
+      <w:lvlJc w:val="left"/>
+      <w:pPr>
+        <w:ind w:left="2880" w:hanging="360"/>
+      </w:pPr>
+      <w:rPr>
+        <w:rFonts w:ascii="Symbol" w:hAnsi="Symbol" w:hint="default"/>
+      </w:rPr>
+    </w:lvl>
+    <w:lvl w:ilvl="4" w:tplc="04090003" w:tentative="1">
+      <w:start w:val="1"/>
+      <w:numFmt w:val="bullet"/>
+      <w:lvlText w:val="o"/>
+      <w:lvlJc w:val="left"/>
+      <w:pPr>
+        <w:ind w:left="3600" w:hanging="360"/>
+      </w:pPr>
+      <w:rPr>
+        <w:rFonts w:ascii="Courier New" w:hAnsi="Courier New" w:cs="Courier New" w:hint="default"/>
+      </w:rPr>
+    </w:lvl>
+    <w:lvl w:ilvl="5" w:tplc="04090005" w:tentative="1">
+      <w:start w:val="1"/>
+      <w:numFmt w:val="bullet"/>
+      <w:lvlText w:val=""/>
+      <w:lvlJc w:val="left"/>
+      <w:pPr>
+        <w:ind w:left="4320" w:hanging="360"/>
+      </w:pPr>
+      <w:rPr>
+        <w:rFonts w:ascii="Wingdings" w:hAnsi="Wingdings" w:hint="default"/>
+      </w:rPr>
+    </w:lvl>
+    <w:lvl w:ilvl="6" w:tplc="04090001" w:tentative="1">
+      <w:start w:val="1"/>
+      <w:numFmt w:val="bullet"/>
+      <w:lvlText w:val=""/>
+      <w:lvlJc w:val="left"/>
+      <w:pPr>
+        <w:ind w:left="5040" w:hanging="360"/>
+      </w:pPr>
+      <w:rPr>
+        <w:rFonts w:ascii="Symbol" w:hAnsi="Symbol" w:hint="default"/>
+      </w:rPr>
+    </w:lvl>
+    <w:lvl w:ilvl="7" w:tplc="04090003" w:tentative="1">
+      <w:start w:val="1"/>
+      <w:numFmt w:val="bullet"/>
+      <w:lvlText w:val="o"/>
+      <w:lvlJc w:val="left"/>
+      <w:pPr>
+        <w:ind w:left="5760" w:hanging="360"/>
+      </w:pPr>
+      <w:rPr>
+        <w:rFonts w:ascii="Courier New" w:hAnsi="Courier New" w:cs="Courier New" w:hint="default"/>
+      </w:rPr>
+    </w:lvl>
+    <w:lvl w:ilvl="8" w:tplc="04090005" w:tentative="1">
+      <w:start w:val="1"/>
+      <w:numFmt w:val="bullet"/>
+      <w:lvlText w:val=""/>
+      <w:lvlJc w:val="left"/>
+      <w:pPr>
+        <w:ind w:left="6480" w:hanging="360"/>
+      </w:pPr>
+      <w:rPr>
+        <w:rFonts w:ascii="Wingdings" w:hAnsi="Wingdings" w:hint="default"/>
+      </w:rPr>
+    </w:lvl>
+  </w:abstractNum>
+  <w:abstractNum w:abstractNumId="21">
     <w:nsid w:val="73A71643"/>
     <w:multiLevelType w:val="hybridMultilevel"/>
     <w:tmpl w:val="91E6978E"/>
@@ -3871,7 +6312,7 @@
       </w:rPr>
     </w:lvl>
   </w:abstractNum>
-  <w:abstractNum w:abstractNumId="15">
+  <w:abstractNum w:abstractNumId="22">
     <w:nsid w:val="7C6C1A68"/>
     <w:multiLevelType w:val="hybridMultilevel"/>
     <w:tmpl w:val="EBDCFEE0"/>
@@ -3957,53 +6398,190 @@
       </w:pPr>
     </w:lvl>
   </w:abstractNum>
+  <w:abstractNum w:abstractNumId="23">
+    <w:nsid w:val="7D4F1105"/>
+    <w:multiLevelType w:val="hybridMultilevel"/>
+    <w:tmpl w:val="59FEED06"/>
+    <w:lvl w:ilvl="0" w:tplc="04090001">
+      <w:start w:val="1"/>
+      <w:numFmt w:val="bullet"/>
+      <w:lvlText w:val=""/>
+      <w:lvlJc w:val="left"/>
+      <w:pPr>
+        <w:ind w:left="720" w:hanging="360"/>
+      </w:pPr>
+      <w:rPr>
+        <w:rFonts w:ascii="Symbol" w:hAnsi="Symbol" w:hint="default"/>
+      </w:rPr>
+    </w:lvl>
+    <w:lvl w:ilvl="1" w:tplc="04090003" w:tentative="1">
+      <w:start w:val="1"/>
+      <w:numFmt w:val="bullet"/>
+      <w:lvlText w:val="o"/>
+      <w:lvlJc w:val="left"/>
+      <w:pPr>
+        <w:ind w:left="1440" w:hanging="360"/>
+      </w:pPr>
+      <w:rPr>
+        <w:rFonts w:ascii="Courier New" w:hAnsi="Courier New" w:cs="Courier New" w:hint="default"/>
+      </w:rPr>
+    </w:lvl>
+    <w:lvl w:ilvl="2" w:tplc="04090005" w:tentative="1">
+      <w:start w:val="1"/>
+      <w:numFmt w:val="bullet"/>
+      <w:lvlText w:val=""/>
+      <w:lvlJc w:val="left"/>
+      <w:pPr>
+        <w:ind w:left="2160" w:hanging="360"/>
+      </w:pPr>
+      <w:rPr>
+        <w:rFonts w:ascii="Wingdings" w:hAnsi="Wingdings" w:hint="default"/>
+      </w:rPr>
+    </w:lvl>
+    <w:lvl w:ilvl="3" w:tplc="04090001" w:tentative="1">
+      <w:start w:val="1"/>
+      <w:numFmt w:val="bullet"/>
+      <w:lvlText w:val=""/>
+      <w:lvlJc w:val="left"/>
+      <w:pPr>
+        <w:ind w:left="2880" w:hanging="360"/>
+      </w:pPr>
+      <w:rPr>
+        <w:rFonts w:ascii="Symbol" w:hAnsi="Symbol" w:hint="default"/>
+      </w:rPr>
+    </w:lvl>
+    <w:lvl w:ilvl="4" w:tplc="04090003" w:tentative="1">
+      <w:start w:val="1"/>
+      <w:numFmt w:val="bullet"/>
+      <w:lvlText w:val="o"/>
+      <w:lvlJc w:val="left"/>
+      <w:pPr>
+        <w:ind w:left="3600" w:hanging="360"/>
+      </w:pPr>
+      <w:rPr>
+        <w:rFonts w:ascii="Courier New" w:hAnsi="Courier New" w:cs="Courier New" w:hint="default"/>
+      </w:rPr>
+    </w:lvl>
+    <w:lvl w:ilvl="5" w:tplc="04090005" w:tentative="1">
+      <w:start w:val="1"/>
+      <w:numFmt w:val="bullet"/>
+      <w:lvlText w:val=""/>
+      <w:lvlJc w:val="left"/>
+      <w:pPr>
+        <w:ind w:left="4320" w:hanging="360"/>
+      </w:pPr>
+      <w:rPr>
+        <w:rFonts w:ascii="Wingdings" w:hAnsi="Wingdings" w:hint="default"/>
+      </w:rPr>
+    </w:lvl>
+    <w:lvl w:ilvl="6" w:tplc="04090001" w:tentative="1">
+      <w:start w:val="1"/>
+      <w:numFmt w:val="bullet"/>
+      <w:lvlText w:val=""/>
+      <w:lvlJc w:val="left"/>
+      <w:pPr>
+        <w:ind w:left="5040" w:hanging="360"/>
+      </w:pPr>
+      <w:rPr>
+        <w:rFonts w:ascii="Symbol" w:hAnsi="Symbol" w:hint="default"/>
+      </w:rPr>
+    </w:lvl>
+    <w:lvl w:ilvl="7" w:tplc="04090003" w:tentative="1">
+      <w:start w:val="1"/>
+      <w:numFmt w:val="bullet"/>
+      <w:lvlText w:val="o"/>
+      <w:lvlJc w:val="left"/>
+      <w:pPr>
+        <w:ind w:left="5760" w:hanging="360"/>
+      </w:pPr>
+      <w:rPr>
+        <w:rFonts w:ascii="Courier New" w:hAnsi="Courier New" w:cs="Courier New" w:hint="default"/>
+      </w:rPr>
+    </w:lvl>
+    <w:lvl w:ilvl="8" w:tplc="04090005" w:tentative="1">
+      <w:start w:val="1"/>
+      <w:numFmt w:val="bullet"/>
+      <w:lvlText w:val=""/>
+      <w:lvlJc w:val="left"/>
+      <w:pPr>
+        <w:ind w:left="6480" w:hanging="360"/>
+      </w:pPr>
+      <w:rPr>
+        <w:rFonts w:ascii="Wingdings" w:hAnsi="Wingdings" w:hint="default"/>
+      </w:rPr>
+    </w:lvl>
+  </w:abstractNum>
   <w:num w:numId="1">
-    <w:abstractNumId w:val="13"/>
+    <w:abstractNumId w:val="19"/>
   </w:num>
   <w:num w:numId="2">
-    <w:abstractNumId w:val="3"/>
+    <w:abstractNumId w:val="4"/>
   </w:num>
   <w:num w:numId="3">
-    <w:abstractNumId w:val="14"/>
+    <w:abstractNumId w:val="21"/>
   </w:num>
   <w:num w:numId="4">
-    <w:abstractNumId w:val="5"/>
+    <w:abstractNumId w:val="8"/>
   </w:num>
   <w:num w:numId="5">
-    <w:abstractNumId w:val="8"/>
+    <w:abstractNumId w:val="12"/>
   </w:num>
   <w:num w:numId="6">
-    <w:abstractNumId w:val="7"/>
+    <w:abstractNumId w:val="11"/>
   </w:num>
   <w:num w:numId="7">
-    <w:abstractNumId w:val="12"/>
+    <w:abstractNumId w:val="18"/>
   </w:num>
   <w:num w:numId="8">
     <w:abstractNumId w:val="0"/>
   </w:num>
   <w:num w:numId="9">
-    <w:abstractNumId w:val="10"/>
+    <w:abstractNumId w:val="15"/>
   </w:num>
   <w:num w:numId="10">
-    <w:abstractNumId w:val="6"/>
+    <w:abstractNumId w:val="9"/>
   </w:num>
   <w:num w:numId="11">
     <w:abstractNumId w:val="1"/>
   </w:num>
   <w:num w:numId="12">
+    <w:abstractNumId w:val="3"/>
+  </w:num>
+  <w:num w:numId="13">
+    <w:abstractNumId w:val="14"/>
+  </w:num>
+  <w:num w:numId="14">
+    <w:abstractNumId w:val="16"/>
+  </w:num>
+  <w:num w:numId="15">
+    <w:abstractNumId w:val="6"/>
+  </w:num>
+  <w:num w:numId="16">
+    <w:abstractNumId w:val="22"/>
+  </w:num>
+  <w:num w:numId="17">
+    <w:abstractNumId w:val="17"/>
+  </w:num>
+  <w:num w:numId="18">
+    <w:abstractNumId w:val="23"/>
+  </w:num>
+  <w:num w:numId="19">
+    <w:abstractNumId w:val="5"/>
+  </w:num>
+  <w:num w:numId="20">
+    <w:abstractNumId w:val="20"/>
+  </w:num>
+  <w:num w:numId="21">
+    <w:abstractNumId w:val="7"/>
+  </w:num>
+  <w:num w:numId="22">
+    <w:abstractNumId w:val="13"/>
+  </w:num>
+  <w:num w:numId="23">
     <w:abstractNumId w:val="2"/>
   </w:num>
-  <w:num w:numId="13">
-    <w:abstractNumId w:val="9"/>
-  </w:num>
-  <w:num w:numId="14">
-    <w:abstractNumId w:val="11"/>
-  </w:num>
-  <w:num w:numId="15">
-    <w:abstractNumId w:val="4"/>
-  </w:num>
-  <w:num w:numId="16">
-    <w:abstractNumId w:val="15"/>
+  <w:num w:numId="24">
+    <w:abstractNumId w:val="10"/>
   </w:num>
 </w:numbering>
 </file>
@@ -4215,6 +6793,28 @@
       <w:szCs w:val="26"/>
     </w:rPr>
   </w:style>
+  <w:style w:type="paragraph" w:styleId="Heading3">
+    <w:name w:val="heading 3"/>
+    <w:basedOn w:val="Normal"/>
+    <w:next w:val="Normal"/>
+    <w:link w:val="Heading3Char"/>
+    <w:uiPriority w:val="9"/>
+    <w:unhideWhenUsed/>
+    <w:qFormat/>
+    <w:rsid w:val="00D1545C"/>
+    <w:pPr>
+      <w:keepNext/>
+      <w:keepLines/>
+      <w:spacing w:before="200" w:after="0"/>
+      <w:outlineLvl w:val="2"/>
+    </w:pPr>
+    <w:rPr>
+      <w:rFonts w:asciiTheme="majorHAnsi" w:eastAsiaTheme="majorEastAsia" w:hAnsiTheme="majorHAnsi" w:cstheme="majorBidi"/>
+      <w:b/>
+      <w:bCs/>
+      <w:color w:val="4F81BD" w:themeColor="accent1"/>
+    </w:rPr>
+  </w:style>
   <w:style w:type="character" w:default="1" w:styleId="DefaultParagraphFont">
     <w:name w:val="Default Paragraph Font"/>
     <w:uiPriority w:val="1"/>
@@ -4360,6 +6960,49 @@
         <w:insideV w:val="single" w:sz="4" w:space="0" w:color="auto"/>
       </w:tblBorders>
     </w:tblPr>
+  </w:style>
+  <w:style w:type="paragraph" w:styleId="BalloonText">
+    <w:name w:val="Balloon Text"/>
+    <w:basedOn w:val="Normal"/>
+    <w:link w:val="BalloonTextChar"/>
+    <w:uiPriority w:val="99"/>
+    <w:semiHidden/>
+    <w:unhideWhenUsed/>
+    <w:rsid w:val="00E17D1C"/>
+    <w:pPr>
+      <w:spacing w:after="0" w:line="240" w:lineRule="auto"/>
+    </w:pPr>
+    <w:rPr>
+      <w:rFonts w:ascii="Tahoma" w:hAnsi="Tahoma" w:cs="Tahoma"/>
+      <w:sz w:val="16"/>
+      <w:szCs w:val="16"/>
+    </w:rPr>
+  </w:style>
+  <w:style w:type="character" w:customStyle="1" w:styleId="BalloonTextChar">
+    <w:name w:val="Balloon Text Char"/>
+    <w:basedOn w:val="DefaultParagraphFont"/>
+    <w:link w:val="BalloonText"/>
+    <w:uiPriority w:val="99"/>
+    <w:semiHidden/>
+    <w:rsid w:val="00E17D1C"/>
+    <w:rPr>
+      <w:rFonts w:ascii="Tahoma" w:hAnsi="Tahoma" w:cs="Tahoma"/>
+      <w:sz w:val="16"/>
+      <w:szCs w:val="16"/>
+    </w:rPr>
+  </w:style>
+  <w:style w:type="character" w:customStyle="1" w:styleId="Heading3Char">
+    <w:name w:val="Heading 3 Char"/>
+    <w:basedOn w:val="DefaultParagraphFont"/>
+    <w:link w:val="Heading3"/>
+    <w:uiPriority w:val="9"/>
+    <w:rsid w:val="00D1545C"/>
+    <w:rPr>
+      <w:rFonts w:asciiTheme="majorHAnsi" w:eastAsiaTheme="majorEastAsia" w:hAnsiTheme="majorHAnsi" w:cstheme="majorBidi"/>
+      <w:b/>
+      <w:bCs/>
+      <w:color w:val="4F81BD" w:themeColor="accent1"/>
+    </w:rPr>
   </w:style>
 </w:styles>
 </file>
@@ -4571,6 +7214,28 @@
       <w:szCs w:val="26"/>
     </w:rPr>
   </w:style>
+  <w:style w:type="paragraph" w:styleId="Heading3">
+    <w:name w:val="heading 3"/>
+    <w:basedOn w:val="Normal"/>
+    <w:next w:val="Normal"/>
+    <w:link w:val="Heading3Char"/>
+    <w:uiPriority w:val="9"/>
+    <w:unhideWhenUsed/>
+    <w:qFormat/>
+    <w:rsid w:val="00D1545C"/>
+    <w:pPr>
+      <w:keepNext/>
+      <w:keepLines/>
+      <w:spacing w:before="200" w:after="0"/>
+      <w:outlineLvl w:val="2"/>
+    </w:pPr>
+    <w:rPr>
+      <w:rFonts w:asciiTheme="majorHAnsi" w:eastAsiaTheme="majorEastAsia" w:hAnsiTheme="majorHAnsi" w:cstheme="majorBidi"/>
+      <w:b/>
+      <w:bCs/>
+      <w:color w:val="4F81BD" w:themeColor="accent1"/>
+    </w:rPr>
+  </w:style>
   <w:style w:type="character" w:default="1" w:styleId="DefaultParagraphFont">
     <w:name w:val="Default Paragraph Font"/>
     <w:uiPriority w:val="1"/>
@@ -4716,6 +7381,49 @@
         <w:insideV w:val="single" w:sz="4" w:space="0" w:color="auto"/>
       </w:tblBorders>
     </w:tblPr>
+  </w:style>
+  <w:style w:type="paragraph" w:styleId="BalloonText">
+    <w:name w:val="Balloon Text"/>
+    <w:basedOn w:val="Normal"/>
+    <w:link w:val="BalloonTextChar"/>
+    <w:uiPriority w:val="99"/>
+    <w:semiHidden/>
+    <w:unhideWhenUsed/>
+    <w:rsid w:val="00E17D1C"/>
+    <w:pPr>
+      <w:spacing w:after="0" w:line="240" w:lineRule="auto"/>
+    </w:pPr>
+    <w:rPr>
+      <w:rFonts w:ascii="Tahoma" w:hAnsi="Tahoma" w:cs="Tahoma"/>
+      <w:sz w:val="16"/>
+      <w:szCs w:val="16"/>
+    </w:rPr>
+  </w:style>
+  <w:style w:type="character" w:customStyle="1" w:styleId="BalloonTextChar">
+    <w:name w:val="Balloon Text Char"/>
+    <w:basedOn w:val="DefaultParagraphFont"/>
+    <w:link w:val="BalloonText"/>
+    <w:uiPriority w:val="99"/>
+    <w:semiHidden/>
+    <w:rsid w:val="00E17D1C"/>
+    <w:rPr>
+      <w:rFonts w:ascii="Tahoma" w:hAnsi="Tahoma" w:cs="Tahoma"/>
+      <w:sz w:val="16"/>
+      <w:szCs w:val="16"/>
+    </w:rPr>
+  </w:style>
+  <w:style w:type="character" w:customStyle="1" w:styleId="Heading3Char">
+    <w:name w:val="Heading 3 Char"/>
+    <w:basedOn w:val="DefaultParagraphFont"/>
+    <w:link w:val="Heading3"/>
+    <w:uiPriority w:val="9"/>
+    <w:rsid w:val="00D1545C"/>
+    <w:rPr>
+      <w:rFonts w:asciiTheme="majorHAnsi" w:eastAsiaTheme="majorEastAsia" w:hAnsiTheme="majorHAnsi" w:cstheme="majorBidi"/>
+      <w:b/>
+      <w:bCs/>
+      <w:color w:val="4F81BD" w:themeColor="accent1"/>
+    </w:rPr>
   </w:style>
 </w:styles>
 </file>

</xml_diff>

<commit_message>
Moved _className property to prototype and associated tests
</commit_message>
<xml_diff>
--- a/Docs/Guide.docx
+++ b/Docs/Guide.docx
@@ -251,7 +251,15 @@
         </w:numPr>
       </w:pPr>
       <w:r>
-        <w:t>Support for classes defined with namespaced-naming convention</w:t>
+        <w:t xml:space="preserve">Support for classes defined with </w:t>
+      </w:r>
+      <w:proofErr w:type="spellStart"/>
+      <w:r>
+        <w:t>namespaced</w:t>
+      </w:r>
+      <w:proofErr w:type="spellEnd"/>
+      <w:r>
+        <w:t>-naming convention</w:t>
       </w:r>
     </w:p>
     <w:p>
@@ -415,8 +423,21 @@
           <w:numId w:val="2"/>
         </w:numPr>
       </w:pPr>
-      <w:r>
-        <w:t>Linting (uses JSHint)</w:t>
+      <w:proofErr w:type="spellStart"/>
+      <w:r>
+        <w:t>Linting</w:t>
+      </w:r>
+      <w:proofErr w:type="spellEnd"/>
+      <w:r>
+        <w:t xml:space="preserve"> (uses </w:t>
+      </w:r>
+      <w:proofErr w:type="spellStart"/>
+      <w:r>
+        <w:t>JSHint</w:t>
+      </w:r>
+      <w:proofErr w:type="spellEnd"/>
+      <w:r>
+        <w:t>)</w:t>
       </w:r>
     </w:p>
     <w:p>
@@ -431,7 +452,15 @@
         <w:t>Minification</w:t>
       </w:r>
       <w:r>
-        <w:t xml:space="preserve">  (uses uglify)</w:t>
+        <w:t xml:space="preserve">  (uses </w:t>
+      </w:r>
+      <w:proofErr w:type="spellStart"/>
+      <w:r>
+        <w:t>uglify</w:t>
+      </w:r>
+      <w:proofErr w:type="spellEnd"/>
+      <w:r>
+        <w:t>)</w:t>
       </w:r>
     </w:p>
     <w:p>
@@ -443,12 +472,12 @@
         </w:numPr>
       </w:pPr>
       <w:r>
+        <w:t>Running unit tests</w:t>
+      </w:r>
+    </w:p>
+    <w:p>
+      <w:r>
         <w:lastRenderedPageBreak/>
-        <w:t>Running unit tests</w:t>
-      </w:r>
-    </w:p>
-    <w:p>
-      <w:r>
         <w:t xml:space="preserve">   </w:t>
       </w:r>
     </w:p>
@@ -548,7 +577,15 @@
         <w:t xml:space="preserve"> This cannot be done. </w:t>
       </w:r>
       <w:r>
-        <w:t>Hence exposing a property “_className” which returns the class name which can be used during debugging.</w:t>
+        <w:t>Hence exposing a property “_</w:t>
+      </w:r>
+      <w:proofErr w:type="spellStart"/>
+      <w:r>
+        <w:t>className</w:t>
+      </w:r>
+      <w:proofErr w:type="spellEnd"/>
+      <w:r>
+        <w:t>” which returns the class name which can be used during debugging.</w:t>
       </w:r>
     </w:p>
     <w:p>
@@ -620,7 +657,23 @@
         </w:numPr>
       </w:pPr>
       <w:r>
-        <w:t>Create NPM module to use in Node.js applications  (npm install fp)</w:t>
+        <w:t>Create NPM module to use in Node.js applications  (</w:t>
+      </w:r>
+      <w:proofErr w:type="spellStart"/>
+      <w:r>
+        <w:t>npm</w:t>
+      </w:r>
+      <w:proofErr w:type="spellEnd"/>
+      <w:r>
+        <w:t xml:space="preserve"> install </w:t>
+      </w:r>
+      <w:proofErr w:type="spellStart"/>
+      <w:r>
+        <w:t>fp</w:t>
+      </w:r>
+      <w:proofErr w:type="spellEnd"/>
+      <w:r>
+        <w:t>)</w:t>
       </w:r>
     </w:p>
     <w:p>
@@ -651,8 +704,13 @@
           <w:numId w:val="4"/>
         </w:numPr>
       </w:pPr>
-      <w:r>
-        <w:t>includes function to check if element is present in array.</w:t>
+      <w:proofErr w:type="gramStart"/>
+      <w:r>
+        <w:t>includes</w:t>
+      </w:r>
+      <w:proofErr w:type="gramEnd"/>
+      <w:r>
+        <w:t xml:space="preserve"> function to check if element is present in array.</w:t>
       </w:r>
       <w:r>
         <w:t xml:space="preserve"> </w:t>
@@ -707,7 +765,15 @@
         </w:numPr>
       </w:pPr>
       <w:r>
-        <w:t>Add documentation using JSDuck. This should generate a html file</w:t>
+        <w:t xml:space="preserve">Add documentation using </w:t>
+      </w:r>
+      <w:proofErr w:type="spellStart"/>
+      <w:r>
+        <w:t>JSDuck</w:t>
+      </w:r>
+      <w:proofErr w:type="spellEnd"/>
+      <w:r>
+        <w:t>. This should generate a html file</w:t>
       </w:r>
     </w:p>
     <w:p>
@@ -718,8 +784,13 @@
           <w:numId w:val="5"/>
         </w:numPr>
       </w:pPr>
-      <w:r>
-        <w:t>JSPerf to check performance</w:t>
+      <w:proofErr w:type="spellStart"/>
+      <w:r>
+        <w:t>JSPerf</w:t>
+      </w:r>
+      <w:proofErr w:type="spellEnd"/>
+      <w:r>
+        <w:t xml:space="preserve"> to check performance</w:t>
       </w:r>
     </w:p>
     <w:p>
@@ -731,8 +802,13 @@
         </w:numPr>
       </w:pPr>
       <w:r>
-        <w:t>Add custom rules for JSHint</w:t>
-      </w:r>
+        <w:t xml:space="preserve">Add custom rules for </w:t>
+      </w:r>
+      <w:proofErr w:type="spellStart"/>
+      <w:r>
+        <w:t>JSHint</w:t>
+      </w:r>
+      <w:proofErr w:type="spellEnd"/>
       <w:r>
         <w:t>.</w:t>
       </w:r>
@@ -776,7 +852,15 @@
         </w:numPr>
       </w:pPr>
       <w:r>
-        <w:t>generate jsduck documentation</w:t>
+        <w:t xml:space="preserve">generate </w:t>
+      </w:r>
+      <w:proofErr w:type="spellStart"/>
+      <w:r>
+        <w:t>jsduck</w:t>
+      </w:r>
+      <w:proofErr w:type="spellEnd"/>
+      <w:r>
+        <w:t xml:space="preserve"> documentation</w:t>
       </w:r>
     </w:p>
     <w:p>
@@ -802,6 +886,7 @@
       <w:r>
         <w:t>BDT Flow</w:t>
       </w:r>
+      <w:bookmarkStart w:id="0" w:name="_GoBack"/>
       <w:r>
         <w:rPr>
           <w:noProof/>
@@ -820,6 +905,7 @@
           </wp:inline>
         </w:drawing>
       </w:r>
+      <w:bookmarkEnd w:id="0"/>
     </w:p>
     <w:p>
       <w:pPr>
@@ -867,7 +953,15 @@
         </w:numPr>
       </w:pPr>
       <w:r>
-        <w:t>Source Control System – git and GitHub</w:t>
+        <w:t xml:space="preserve">Source Control System – </w:t>
+      </w:r>
+      <w:proofErr w:type="spellStart"/>
+      <w:r>
+        <w:t>git</w:t>
+      </w:r>
+      <w:proofErr w:type="spellEnd"/>
+      <w:r>
+        <w:t xml:space="preserve"> and GitHub</w:t>
       </w:r>
     </w:p>
     <w:p>
@@ -878,8 +972,13 @@
           <w:numId w:val="18"/>
         </w:numPr>
       </w:pPr>
-      <w:r>
-        <w:t>Git Easy VS Code extension</w:t>
+      <w:proofErr w:type="spellStart"/>
+      <w:r>
+        <w:t>Git</w:t>
+      </w:r>
+      <w:proofErr w:type="spellEnd"/>
+      <w:r>
+        <w:t xml:space="preserve"> Easy VS Code extension</w:t>
       </w:r>
     </w:p>
     <w:p>
@@ -922,7 +1021,15 @@
         </w:numPr>
       </w:pPr>
       <w:r>
-        <w:t xml:space="preserve">Install git - </w:t>
+        <w:t xml:space="preserve">Install </w:t>
+      </w:r>
+      <w:proofErr w:type="spellStart"/>
+      <w:r>
+        <w:t>git</w:t>
+      </w:r>
+      <w:proofErr w:type="spellEnd"/>
+      <w:r>
+        <w:t xml:space="preserve"> - </w:t>
       </w:r>
       <w:hyperlink r:id="rId13" w:history="1">
         <w:r>
@@ -942,7 +1049,15 @@
         </w:numPr>
       </w:pPr>
       <w:r>
-        <w:t>Open Visual Studio Code and point to the root folder of the dev directory</w:t>
+        <w:t xml:space="preserve">Open Visual Studio Code and point to the root folder of the </w:t>
+      </w:r>
+      <w:proofErr w:type="spellStart"/>
+      <w:r>
+        <w:t>dev</w:t>
+      </w:r>
+      <w:proofErr w:type="spellEnd"/>
+      <w:r>
+        <w:t xml:space="preserve"> directory</w:t>
       </w:r>
     </w:p>
     <w:p>
@@ -954,8 +1069,29 @@
         </w:numPr>
       </w:pPr>
       <w:r>
-        <w:t>Using the Git Easy extension , integrate with git</w:t>
-      </w:r>
+        <w:t xml:space="preserve">Using the </w:t>
+      </w:r>
+      <w:proofErr w:type="spellStart"/>
+      <w:r>
+        <w:t>Git</w:t>
+      </w:r>
+      <w:proofErr w:type="spellEnd"/>
+      <w:r>
+        <w:t xml:space="preserve"> Easy </w:t>
+      </w:r>
+      <w:proofErr w:type="gramStart"/>
+      <w:r>
+        <w:t>extension ,</w:t>
+      </w:r>
+      <w:proofErr w:type="gramEnd"/>
+      <w:r>
+        <w:t xml:space="preserve"> integrate with </w:t>
+      </w:r>
+      <w:proofErr w:type="spellStart"/>
+      <w:r>
+        <w:t>git</w:t>
+      </w:r>
+      <w:proofErr w:type="spellEnd"/>
       <w:r>
         <w:t>. Make commits after code changes.</w:t>
       </w:r>
@@ -1138,7 +1274,15 @@
           </w:tcPr>
           <w:p>
             <w:r>
-              <w:t>TBD. JSDuck-based documentation</w:t>
+              <w:t xml:space="preserve">TBD. </w:t>
+            </w:r>
+            <w:proofErr w:type="spellStart"/>
+            <w:r>
+              <w:t>JSDuck</w:t>
+            </w:r>
+            <w:proofErr w:type="spellEnd"/>
+            <w:r>
+              <w:t>-based documentation</w:t>
             </w:r>
           </w:p>
         </w:tc>
@@ -1164,9 +1308,11 @@
             </w:r>
           </w:p>
           <w:p>
+            <w:proofErr w:type="spellStart"/>
             <w:r>
               <w:t>Package.json</w:t>
             </w:r>
+            <w:proofErr w:type="spellEnd"/>
           </w:p>
           <w:p/>
           <w:p>
@@ -1192,8 +1338,13 @@
             <w:tcW w:w="3284" w:type="dxa"/>
           </w:tcPr>
           <w:p>
+            <w:proofErr w:type="spellStart"/>
             <w:r>
-              <w:t>Src/Code</w:t>
+              <w:t>Src</w:t>
+            </w:r>
+            <w:proofErr w:type="spellEnd"/>
+            <w:r>
+              <w:t>/Code</w:t>
             </w:r>
           </w:p>
         </w:tc>
@@ -1241,8 +1392,13 @@
             <w:tcW w:w="3284" w:type="dxa"/>
           </w:tcPr>
           <w:p>
+            <w:proofErr w:type="spellStart"/>
             <w:r>
-              <w:t>Src/Tests</w:t>
+              <w:t>Src</w:t>
+            </w:r>
+            <w:proofErr w:type="spellEnd"/>
+            <w:r>
+              <w:t>/Tests</w:t>
             </w:r>
           </w:p>
         </w:tc>
@@ -1417,9 +1573,14 @@
       <w:pPr>
         <w:pStyle w:val="Heading2"/>
       </w:pPr>
+      <w:proofErr w:type="spellStart"/>
       <w:r>
         <w:lastRenderedPageBreak/>
-        <w:t>Github Integration</w:t>
+        <w:t>Github</w:t>
+      </w:r>
+      <w:proofErr w:type="spellEnd"/>
+      <w:r>
+        <w:t xml:space="preserve"> Integration</w:t>
       </w:r>
     </w:p>
     <w:p>
@@ -1479,8 +1640,21 @@
         </w:numPr>
       </w:pPr>
       <w:r>
-        <w:t>Open Git Cmd</w:t>
-      </w:r>
+        <w:t xml:space="preserve">Open </w:t>
+      </w:r>
+      <w:proofErr w:type="spellStart"/>
+      <w:r>
+        <w:t>Git</w:t>
+      </w:r>
+      <w:proofErr w:type="spellEnd"/>
+      <w:r>
+        <w:t xml:space="preserve"> </w:t>
+      </w:r>
+      <w:proofErr w:type="spellStart"/>
+      <w:r>
+        <w:t>Cmd</w:t>
+      </w:r>
+      <w:proofErr w:type="spellEnd"/>
     </w:p>
     <w:p>
       <w:pPr>
@@ -1514,11 +1688,21 @@
           <w:rFonts w:ascii="Courier New" w:hAnsi="Courier New" w:cs="Courier New"/>
         </w:rPr>
       </w:pPr>
+      <w:proofErr w:type="spellStart"/>
+      <w:proofErr w:type="gramStart"/>
       <w:r>
         <w:rPr>
           <w:rFonts w:ascii="Courier New" w:hAnsi="Courier New" w:cs="Courier New"/>
         </w:rPr>
-        <w:t xml:space="preserve">git remote add origin </w:t>
+        <w:t>git</w:t>
+      </w:r>
+      <w:proofErr w:type="spellEnd"/>
+      <w:proofErr w:type="gramEnd"/>
+      <w:r>
+        <w:rPr>
+          <w:rFonts w:ascii="Courier New" w:hAnsi="Courier New" w:cs="Courier New"/>
+        </w:rPr>
+        <w:t xml:space="preserve"> remote add origin </w:t>
       </w:r>
       <w:hyperlink r:id="rId17" w:history="1">
         <w:r>
@@ -1550,11 +1734,21 @@
           <w:rFonts w:ascii="Courier New" w:hAnsi="Courier New" w:cs="Courier New"/>
         </w:rPr>
       </w:pPr>
+      <w:proofErr w:type="spellStart"/>
+      <w:proofErr w:type="gramStart"/>
       <w:r>
         <w:rPr>
           <w:rFonts w:ascii="Courier New" w:hAnsi="Courier New" w:cs="Courier New"/>
         </w:rPr>
-        <w:t>git remove –v</w:t>
+        <w:t>git</w:t>
+      </w:r>
+      <w:proofErr w:type="spellEnd"/>
+      <w:proofErr w:type="gramEnd"/>
+      <w:r>
+        <w:rPr>
+          <w:rFonts w:ascii="Courier New" w:hAnsi="Courier New" w:cs="Courier New"/>
+        </w:rPr>
+        <w:t xml:space="preserve"> remove –v</w:t>
       </w:r>
     </w:p>
     <w:p>
@@ -1581,11 +1775,21 @@
           <w:rFonts w:ascii="Courier New" w:hAnsi="Courier New" w:cs="Courier New"/>
         </w:rPr>
       </w:pPr>
+      <w:proofErr w:type="spellStart"/>
+      <w:proofErr w:type="gramStart"/>
       <w:r>
         <w:rPr>
           <w:rFonts w:ascii="Courier New" w:hAnsi="Courier New" w:cs="Courier New"/>
         </w:rPr>
-        <w:t>git push origin master</w:t>
+        <w:t>git</w:t>
+      </w:r>
+      <w:proofErr w:type="spellEnd"/>
+      <w:proofErr w:type="gramEnd"/>
+      <w:r>
+        <w:rPr>
+          <w:rFonts w:ascii="Courier New" w:hAnsi="Courier New" w:cs="Courier New"/>
+        </w:rPr>
+        <w:t xml:space="preserve"> push origin master</w:t>
       </w:r>
     </w:p>
     <w:p>
@@ -1653,8 +1857,13 @@
         </w:numPr>
       </w:pPr>
       <w:r>
-        <w:t>Install Nodejs</w:t>
-      </w:r>
+        <w:t xml:space="preserve">Install </w:t>
+      </w:r>
+      <w:proofErr w:type="spellStart"/>
+      <w:r>
+        <w:t>Nodejs</w:t>
+      </w:r>
+      <w:proofErr w:type="spellEnd"/>
     </w:p>
     <w:p>
       <w:pPr>
@@ -1713,7 +1922,15 @@
         </w:numPr>
       </w:pPr>
       <w:r>
-        <w:t>type: npm install -g grunt-cli   (This will install the grunt-cli module globally)</w:t>
+        <w:t xml:space="preserve">type: </w:t>
+      </w:r>
+      <w:proofErr w:type="spellStart"/>
+      <w:r>
+        <w:t>npm</w:t>
+      </w:r>
+      <w:proofErr w:type="spellEnd"/>
+      <w:r>
+        <w:t xml:space="preserve"> install -g grunt-cli   (This will install the grunt-cli module globally)</w:t>
       </w:r>
     </w:p>
     <w:p>
@@ -1761,8 +1978,21 @@
         </w:numPr>
       </w:pPr>
       <w:r>
-        <w:t>type: npm install grunt --save-dev</w:t>
-      </w:r>
+        <w:t xml:space="preserve">type: </w:t>
+      </w:r>
+      <w:proofErr w:type="spellStart"/>
+      <w:r>
+        <w:t>npm</w:t>
+      </w:r>
+      <w:proofErr w:type="spellEnd"/>
+      <w:r>
+        <w:t xml:space="preserve"> install grunt --save-</w:t>
+      </w:r>
+      <w:proofErr w:type="spellStart"/>
+      <w:r>
+        <w:t>dev</w:t>
+      </w:r>
+      <w:proofErr w:type="spellEnd"/>
     </w:p>
     <w:p>
       <w:pPr>
@@ -1785,7 +2015,15 @@
         </w:numPr>
       </w:pPr>
       <w:r>
-        <w:t xml:space="preserve">Create package.json  </w:t>
+        <w:t xml:space="preserve">Create </w:t>
+      </w:r>
+      <w:proofErr w:type="spellStart"/>
+      <w:r>
+        <w:t>package.json</w:t>
+      </w:r>
+      <w:proofErr w:type="spellEnd"/>
+      <w:r>
+        <w:t xml:space="preserve">  </w:t>
       </w:r>
     </w:p>
     <w:p>
@@ -1805,13 +2043,26 @@
       <w:pPr>
         <w:pStyle w:val="Heading2"/>
       </w:pPr>
-      <w:r>
-        <w:t>Linting Steps</w:t>
-      </w:r>
-    </w:p>
-    <w:p>
-      <w:r>
-        <w:t>To help improve the quality of the code, we will be using a linter to identify issues with the library code. For this project, JSHint will be used. (</w:t>
+      <w:proofErr w:type="spellStart"/>
+      <w:r>
+        <w:t>Linting</w:t>
+      </w:r>
+      <w:proofErr w:type="spellEnd"/>
+      <w:r>
+        <w:t xml:space="preserve"> Steps</w:t>
+      </w:r>
+    </w:p>
+    <w:p>
+      <w:r>
+        <w:t xml:space="preserve">To help improve the quality of the code, we will be using a linter to identify issues with the library code. For this project, </w:t>
+      </w:r>
+      <w:proofErr w:type="spellStart"/>
+      <w:r>
+        <w:t>JSHint</w:t>
+      </w:r>
+      <w:proofErr w:type="spellEnd"/>
+      <w:r>
+        <w:t xml:space="preserve"> will be used. (</w:t>
       </w:r>
       <w:hyperlink r:id="rId19" w:history="1">
         <w:r>
@@ -1833,9 +2084,35 @@
           <w:numId w:val="8"/>
         </w:numPr>
       </w:pPr>
-      <w:r>
-        <w:t>npm install grunt-contrib-jshint --save-dev</w:t>
-      </w:r>
+      <w:proofErr w:type="spellStart"/>
+      <w:r>
+        <w:t>npm</w:t>
+      </w:r>
+      <w:proofErr w:type="spellEnd"/>
+      <w:r>
+        <w:t xml:space="preserve"> install grunt-</w:t>
+      </w:r>
+      <w:proofErr w:type="spellStart"/>
+      <w:r>
+        <w:t>contrib</w:t>
+      </w:r>
+      <w:proofErr w:type="spellEnd"/>
+      <w:r>
+        <w:t>-</w:t>
+      </w:r>
+      <w:proofErr w:type="spellStart"/>
+      <w:r>
+        <w:t>jshint</w:t>
+      </w:r>
+      <w:proofErr w:type="spellEnd"/>
+      <w:r>
+        <w:t xml:space="preserve"> --save-</w:t>
+      </w:r>
+      <w:proofErr w:type="spellStart"/>
+      <w:r>
+        <w:t>dev</w:t>
+      </w:r>
+      <w:proofErr w:type="spellEnd"/>
     </w:p>
     <w:p>
       <w:pPr>
@@ -1846,7 +2123,39 @@
         </w:numPr>
       </w:pPr>
       <w:r>
-        <w:t>add the folllwing line in Gruntfile.js : grunt.loadNpmTasks("grunt-contrib-jshint");</w:t>
+        <w:t xml:space="preserve">add the </w:t>
+      </w:r>
+      <w:proofErr w:type="spellStart"/>
+      <w:r>
+        <w:t>folllwing</w:t>
+      </w:r>
+      <w:proofErr w:type="spellEnd"/>
+      <w:r>
+        <w:t xml:space="preserve"> line in Gruntfile.js : </w:t>
+      </w:r>
+      <w:proofErr w:type="spellStart"/>
+      <w:r>
+        <w:t>grunt.loadNpmTasks</w:t>
+      </w:r>
+      <w:proofErr w:type="spellEnd"/>
+      <w:r>
+        <w:t>("grunt-</w:t>
+      </w:r>
+      <w:proofErr w:type="spellStart"/>
+      <w:r>
+        <w:t>contrib</w:t>
+      </w:r>
+      <w:proofErr w:type="spellEnd"/>
+      <w:r>
+        <w:t>-</w:t>
+      </w:r>
+      <w:proofErr w:type="spellStart"/>
+      <w:r>
+        <w:t>jshint</w:t>
+      </w:r>
+      <w:proofErr w:type="spellEnd"/>
+      <w:r>
+        <w:t>");</w:t>
       </w:r>
       <w:r>
         <w:tab/>
@@ -1861,7 +2170,31 @@
         </w:numPr>
       </w:pPr>
       <w:r>
-        <w:t>add the folllwing line in Gruntfile.js  : grunt.registerTask("default",['jshint']);</w:t>
+        <w:t xml:space="preserve">add the </w:t>
+      </w:r>
+      <w:proofErr w:type="spellStart"/>
+      <w:r>
+        <w:t>folllwing</w:t>
+      </w:r>
+      <w:proofErr w:type="spellEnd"/>
+      <w:r>
+        <w:t xml:space="preserve"> line in Gruntfile.js  : </w:t>
+      </w:r>
+      <w:proofErr w:type="spellStart"/>
+      <w:r>
+        <w:t>grunt.registerTask</w:t>
+      </w:r>
+      <w:proofErr w:type="spellEnd"/>
+      <w:r>
+        <w:t>("default",['</w:t>
+      </w:r>
+      <w:proofErr w:type="spellStart"/>
+      <w:r>
+        <w:t>jshint</w:t>
+      </w:r>
+      <w:proofErr w:type="spellEnd"/>
+      <w:r>
+        <w:t>']);</w:t>
       </w:r>
     </w:p>
     <w:p>
@@ -1876,7 +2209,15 @@
         <w:t>Add the following configuration in Gruntfile.js</w:t>
       </w:r>
       <w:r>
-        <w:t xml:space="preserve"> in initConfig function call</w:t>
+        <w:t xml:space="preserve"> in </w:t>
+      </w:r>
+      <w:proofErr w:type="spellStart"/>
+      <w:r>
+        <w:t>initConfig</w:t>
+      </w:r>
+      <w:proofErr w:type="spellEnd"/>
+      <w:r>
+        <w:t xml:space="preserve"> function call</w:t>
       </w:r>
       <w:r>
         <w:t>:</w:t>
@@ -1888,7 +2229,15 @@
         <w:ind w:left="1440"/>
       </w:pPr>
       <w:r>
-        <w:t>// JSHint configuration</w:t>
+        <w:t xml:space="preserve">// </w:t>
+      </w:r>
+      <w:proofErr w:type="spellStart"/>
+      <w:r>
+        <w:t>JSHint</w:t>
+      </w:r>
+      <w:proofErr w:type="spellEnd"/>
+      <w:r>
+        <w:t xml:space="preserve"> configuration</w:t>
       </w:r>
     </w:p>
     <w:p>
@@ -1897,7 +2246,20 @@
         <w:ind w:left="1440"/>
       </w:pPr>
       <w:r>
-        <w:t xml:space="preserve">        jshint:{</w:t>
+        <w:t xml:space="preserve">        </w:t>
+      </w:r>
+      <w:proofErr w:type="spellStart"/>
+      <w:proofErr w:type="gramStart"/>
+      <w:r>
+        <w:t>jshint</w:t>
+      </w:r>
+      <w:proofErr w:type="spellEnd"/>
+      <w:r>
+        <w:t>:</w:t>
+      </w:r>
+      <w:proofErr w:type="gramEnd"/>
+      <w:r>
+        <w:t>{</w:t>
       </w:r>
     </w:p>
     <w:p>
@@ -1906,7 +2268,15 @@
         <w:ind w:left="1440"/>
       </w:pPr>
       <w:r>
-        <w:t xml:space="preserve">            options:{ },</w:t>
+        <w:t xml:space="preserve">            </w:t>
+      </w:r>
+      <w:proofErr w:type="gramStart"/>
+      <w:r>
+        <w:t>options:</w:t>
+      </w:r>
+      <w:proofErr w:type="gramEnd"/>
+      <w:r>
+        <w:t>{ },</w:t>
       </w:r>
     </w:p>
     <w:p>
@@ -1915,7 +2285,31 @@
         <w:ind w:left="1440"/>
       </w:pPr>
       <w:r>
-        <w:t xml:space="preserve">            files:['../src/Code/*.js']        </w:t>
+        <w:t xml:space="preserve">            </w:t>
+      </w:r>
+      <w:proofErr w:type="gramStart"/>
+      <w:r>
+        <w:t>files</w:t>
+      </w:r>
+      <w:proofErr w:type="gramEnd"/>
+      <w:r>
+        <w:t>:['../</w:t>
+      </w:r>
+      <w:proofErr w:type="spellStart"/>
+      <w:r>
+        <w:t>src</w:t>
+      </w:r>
+      <w:proofErr w:type="spellEnd"/>
+      <w:r>
+        <w:t>/Code/*.</w:t>
+      </w:r>
+      <w:proofErr w:type="spellStart"/>
+      <w:r>
+        <w:t>js</w:t>
+      </w:r>
+      <w:proofErr w:type="spellEnd"/>
+      <w:r>
+        <w:t xml:space="preserve">']        </w:t>
       </w:r>
     </w:p>
     <w:p>
@@ -1949,9 +2343,35 @@
           <w:numId w:val="15"/>
         </w:numPr>
       </w:pPr>
-      <w:r>
-        <w:t>npm install grunt-contrib-uglify --save-dev</w:t>
-      </w:r>
+      <w:proofErr w:type="spellStart"/>
+      <w:r>
+        <w:t>npm</w:t>
+      </w:r>
+      <w:proofErr w:type="spellEnd"/>
+      <w:r>
+        <w:t xml:space="preserve"> install grunt-</w:t>
+      </w:r>
+      <w:proofErr w:type="spellStart"/>
+      <w:r>
+        <w:t>contrib</w:t>
+      </w:r>
+      <w:proofErr w:type="spellEnd"/>
+      <w:r>
+        <w:t>-</w:t>
+      </w:r>
+      <w:proofErr w:type="spellStart"/>
+      <w:r>
+        <w:t>uglify</w:t>
+      </w:r>
+      <w:proofErr w:type="spellEnd"/>
+      <w:r>
+        <w:t xml:space="preserve"> --save-</w:t>
+      </w:r>
+      <w:proofErr w:type="spellStart"/>
+      <w:r>
+        <w:t>dev</w:t>
+      </w:r>
+      <w:proofErr w:type="spellEnd"/>
     </w:p>
     <w:p>
       <w:pPr>
@@ -1962,7 +2382,39 @@
         </w:numPr>
       </w:pPr>
       <w:r>
-        <w:t>add the folllwing line in Gruntfile.js : grunt.loadNpmTasks("grunt-contrib-uglify");</w:t>
+        <w:t xml:space="preserve">add the </w:t>
+      </w:r>
+      <w:proofErr w:type="spellStart"/>
+      <w:r>
+        <w:t>folllwing</w:t>
+      </w:r>
+      <w:proofErr w:type="spellEnd"/>
+      <w:r>
+        <w:t xml:space="preserve"> line in Gruntfile.js : </w:t>
+      </w:r>
+      <w:proofErr w:type="spellStart"/>
+      <w:r>
+        <w:t>grunt.loadNpmTasks</w:t>
+      </w:r>
+      <w:proofErr w:type="spellEnd"/>
+      <w:r>
+        <w:t>("grunt-</w:t>
+      </w:r>
+      <w:proofErr w:type="spellStart"/>
+      <w:r>
+        <w:t>contrib</w:t>
+      </w:r>
+      <w:proofErr w:type="spellEnd"/>
+      <w:r>
+        <w:t>-</w:t>
+      </w:r>
+      <w:proofErr w:type="spellStart"/>
+      <w:r>
+        <w:t>uglify</w:t>
+      </w:r>
+      <w:proofErr w:type="spellEnd"/>
+      <w:r>
+        <w:t>");</w:t>
       </w:r>
       <w:r>
         <w:tab/>
@@ -1977,7 +2429,31 @@
         </w:numPr>
       </w:pPr>
       <w:r>
-        <w:t>add the folllwing line in Gruntfile.js  : grunt.registerTask("default",['uglify']);</w:t>
+        <w:t xml:space="preserve">add the </w:t>
+      </w:r>
+      <w:proofErr w:type="spellStart"/>
+      <w:r>
+        <w:t>folllwing</w:t>
+      </w:r>
+      <w:proofErr w:type="spellEnd"/>
+      <w:r>
+        <w:t xml:space="preserve"> line in Gruntfile.js  : </w:t>
+      </w:r>
+      <w:proofErr w:type="spellStart"/>
+      <w:r>
+        <w:t>grunt.registerTask</w:t>
+      </w:r>
+      <w:proofErr w:type="spellEnd"/>
+      <w:r>
+        <w:t>("default",['</w:t>
+      </w:r>
+      <w:proofErr w:type="spellStart"/>
+      <w:r>
+        <w:t>uglify</w:t>
+      </w:r>
+      <w:proofErr w:type="spellEnd"/>
+      <w:r>
+        <w:t>']);</w:t>
       </w:r>
     </w:p>
     <w:p>
@@ -1989,7 +2465,15 @@
         </w:numPr>
       </w:pPr>
       <w:r>
-        <w:t>Add the following configuration in Gruntfile.js in initConfig function call:</w:t>
+        <w:t xml:space="preserve">Add the following configuration in Gruntfile.js in </w:t>
+      </w:r>
+      <w:proofErr w:type="spellStart"/>
+      <w:r>
+        <w:t>initConfig</w:t>
+      </w:r>
+      <w:proofErr w:type="spellEnd"/>
+      <w:r>
+        <w:t xml:space="preserve"> function call:</w:t>
       </w:r>
     </w:p>
     <w:p>
@@ -1997,15 +2481,30 @@
         <w:ind w:left="1440"/>
       </w:pPr>
       <w:r>
-        <w:t>// uglify configuration</w:t>
+        <w:t xml:space="preserve">// </w:t>
+      </w:r>
+      <w:proofErr w:type="spellStart"/>
+      <w:r>
+        <w:t>uglify</w:t>
+      </w:r>
+      <w:proofErr w:type="spellEnd"/>
+      <w:r>
+        <w:t xml:space="preserve"> configuration</w:t>
       </w:r>
     </w:p>
     <w:p>
       <w:pPr>
         <w:ind w:left="2160"/>
       </w:pPr>
-      <w:r>
-        <w:t>uglify: {</w:t>
+      <w:proofErr w:type="spellStart"/>
+      <w:proofErr w:type="gramStart"/>
+      <w:r>
+        <w:t>uglify</w:t>
+      </w:r>
+      <w:proofErr w:type="spellEnd"/>
+      <w:proofErr w:type="gramEnd"/>
+      <w:r>
+        <w:t>: {</w:t>
       </w:r>
     </w:p>
     <w:p>
@@ -2013,8 +2512,13 @@
         <w:pStyle w:val="NoSpacing"/>
         <w:ind w:left="1440"/>
       </w:pPr>
-      <w:r>
-        <w:t>development:{</w:t>
+      <w:proofErr w:type="gramStart"/>
+      <w:r>
+        <w:t>development:</w:t>
+      </w:r>
+      <w:proofErr w:type="gramEnd"/>
+      <w:r>
+        <w:t>{</w:t>
       </w:r>
     </w:p>
     <w:p>
@@ -2022,8 +2526,13 @@
         <w:pStyle w:val="NoSpacing"/>
         <w:ind w:left="2160"/>
       </w:pPr>
-      <w:r>
-        <w:t>files:[{</w:t>
+      <w:proofErr w:type="gramStart"/>
+      <w:r>
+        <w:t>files:</w:t>
+      </w:r>
+      <w:proofErr w:type="gramEnd"/>
+      <w:r>
+        <w:t>[{</w:t>
       </w:r>
     </w:p>
     <w:p>
@@ -2031,8 +2540,18 @@
         <w:pStyle w:val="NoSpacing"/>
         <w:ind w:left="3060"/>
       </w:pPr>
-      <w:r>
-        <w:t>expand:true,</w:t>
+      <w:proofErr w:type="spellStart"/>
+      <w:proofErr w:type="gramStart"/>
+      <w:r>
+        <w:t>expand:</w:t>
+      </w:r>
+      <w:proofErr w:type="gramEnd"/>
+      <w:r>
+        <w:t>true</w:t>
+      </w:r>
+      <w:proofErr w:type="spellEnd"/>
+      <w:r>
+        <w:t>,</w:t>
       </w:r>
     </w:p>
     <w:p>
@@ -2040,8 +2559,23 @@
         <w:pStyle w:val="NoSpacing"/>
         <w:ind w:left="3060"/>
       </w:pPr>
-      <w:r>
-        <w:t>cwd:'../src/Code/', // current working directory</w:t>
+      <w:proofErr w:type="spellStart"/>
+      <w:proofErr w:type="gramStart"/>
+      <w:r>
+        <w:t>cwd</w:t>
+      </w:r>
+      <w:proofErr w:type="spellEnd"/>
+      <w:proofErr w:type="gramEnd"/>
+      <w:r>
+        <w:t>:'../</w:t>
+      </w:r>
+      <w:proofErr w:type="spellStart"/>
+      <w:r>
+        <w:t>src</w:t>
+      </w:r>
+      <w:proofErr w:type="spellEnd"/>
+      <w:r>
+        <w:t>/Code/', // current working directory</w:t>
       </w:r>
     </w:p>
     <w:p>
@@ -2049,8 +2583,23 @@
         <w:pStyle w:val="NoSpacing"/>
         <w:ind w:left="3060"/>
       </w:pPr>
-      <w:r>
-        <w:t>src:'**/*.js', // what files to minify</w:t>
+      <w:proofErr w:type="spellStart"/>
+      <w:proofErr w:type="gramStart"/>
+      <w:r>
+        <w:t>src</w:t>
+      </w:r>
+      <w:proofErr w:type="spellEnd"/>
+      <w:proofErr w:type="gramEnd"/>
+      <w:r>
+        <w:t>:'**/*.</w:t>
+      </w:r>
+      <w:proofErr w:type="spellStart"/>
+      <w:r>
+        <w:t>js</w:t>
+      </w:r>
+      <w:proofErr w:type="spellEnd"/>
+      <w:r>
+        <w:t>', // what files to minify</w:t>
       </w:r>
     </w:p>
     <w:p>
@@ -2058,8 +2607,15 @@
         <w:pStyle w:val="NoSpacing"/>
         <w:ind w:left="3060"/>
       </w:pPr>
-      <w:r>
-        <w:t>dest:'../build/' // destination folder where the minified files will be copied</w:t>
+      <w:proofErr w:type="spellStart"/>
+      <w:proofErr w:type="gramStart"/>
+      <w:r>
+        <w:t>dest</w:t>
+      </w:r>
+      <w:proofErr w:type="spellEnd"/>
+      <w:proofErr w:type="gramEnd"/>
+      <w:r>
+        <w:t>:'../build/' // destination folder where the minified files will be copied</w:t>
       </w:r>
     </w:p>
     <w:p>
@@ -2085,8 +2641,13 @@
         <w:pStyle w:val="NoSpacing"/>
         <w:ind w:left="1440"/>
       </w:pPr>
-      <w:r>
-        <w:t>options:{</w:t>
+      <w:proofErr w:type="gramStart"/>
+      <w:r>
+        <w:t>options:</w:t>
+      </w:r>
+      <w:proofErr w:type="gramEnd"/>
+      <w:r>
+        <w:t>{</w:t>
       </w:r>
     </w:p>
     <w:p>
@@ -2094,8 +2655,18 @@
         <w:pStyle w:val="NoSpacing"/>
         <w:ind w:left="2160"/>
       </w:pPr>
-      <w:r>
-        <w:t>mangle:true,</w:t>
+      <w:proofErr w:type="spellStart"/>
+      <w:proofErr w:type="gramStart"/>
+      <w:r>
+        <w:t>mangle:</w:t>
+      </w:r>
+      <w:proofErr w:type="gramEnd"/>
+      <w:r>
+        <w:t>true</w:t>
+      </w:r>
+      <w:proofErr w:type="spellEnd"/>
+      <w:r>
+        <w:t>,</w:t>
       </w:r>
     </w:p>
     <w:p>
@@ -2103,8 +2674,13 @@
         <w:pStyle w:val="NoSpacing"/>
         <w:ind w:left="2160"/>
       </w:pPr>
-      <w:r>
-        <w:t>compress:{</w:t>
+      <w:proofErr w:type="gramStart"/>
+      <w:r>
+        <w:t>compress:</w:t>
+      </w:r>
+      <w:proofErr w:type="gramEnd"/>
+      <w:r>
+        <w:t>{</w:t>
       </w:r>
     </w:p>
     <w:p>
@@ -2112,8 +2688,18 @@
         <w:pStyle w:val="NoSpacing"/>
         <w:ind w:left="2160"/>
       </w:pPr>
-      <w:r>
-        <w:t>drop_console:true // drops all references to console from the minified file</w:t>
+      <w:proofErr w:type="spellStart"/>
+      <w:r>
+        <w:t>drop_console</w:t>
+      </w:r>
+      <w:proofErr w:type="gramStart"/>
+      <w:r>
+        <w:t>:true</w:t>
+      </w:r>
+      <w:proofErr w:type="spellEnd"/>
+      <w:proofErr w:type="gramEnd"/>
+      <w:r>
+        <w:t xml:space="preserve"> // drops all references to console from the minified file</w:t>
       </w:r>
     </w:p>
     <w:p>
@@ -2165,9 +2751,19 @@
           <w:numId w:val="16"/>
         </w:numPr>
       </w:pPr>
-      <w:r>
-        <w:t>npm install grunt-replace --save-dev</w:t>
-      </w:r>
+      <w:proofErr w:type="spellStart"/>
+      <w:r>
+        <w:t>npm</w:t>
+      </w:r>
+      <w:proofErr w:type="spellEnd"/>
+      <w:r>
+        <w:t xml:space="preserve"> install grunt-replace --save-</w:t>
+      </w:r>
+      <w:proofErr w:type="spellStart"/>
+      <w:r>
+        <w:t>dev</w:t>
+      </w:r>
+      <w:proofErr w:type="spellEnd"/>
     </w:p>
     <w:p>
       <w:pPr>
@@ -2180,8 +2776,13 @@
       <w:r>
         <w:t xml:space="preserve">add the following line in Gruntfile.js : </w:t>
       </w:r>
-      <w:r>
-        <w:t>grunt.loadNpmTasks('grunt-replace');        // replace</w:t>
+      <w:proofErr w:type="spellStart"/>
+      <w:r>
+        <w:t>grunt.loadNpmTasks</w:t>
+      </w:r>
+      <w:proofErr w:type="spellEnd"/>
+      <w:r>
+        <w:t>('grunt-replace');        // replace</w:t>
       </w:r>
       <w:r>
         <w:tab/>
@@ -2196,7 +2797,23 @@
         </w:numPr>
       </w:pPr>
       <w:r>
-        <w:t>add the folllwing line in Gruntfile.js  : grunt.registerTask("default",['replace']);</w:t>
+        <w:t xml:space="preserve">add the </w:t>
+      </w:r>
+      <w:proofErr w:type="spellStart"/>
+      <w:r>
+        <w:t>folllwing</w:t>
+      </w:r>
+      <w:proofErr w:type="spellEnd"/>
+      <w:r>
+        <w:t xml:space="preserve"> line in Gruntfile.js  : </w:t>
+      </w:r>
+      <w:proofErr w:type="spellStart"/>
+      <w:r>
+        <w:t>grunt.registerTask</w:t>
+      </w:r>
+      <w:proofErr w:type="spellEnd"/>
+      <w:r>
+        <w:t>("default",['replace']);</w:t>
       </w:r>
     </w:p>
     <w:p>
@@ -2208,7 +2825,15 @@
         </w:numPr>
       </w:pPr>
       <w:r>
-        <w:t>Add the following configuration in Gruntfile.js in initConfig function call:</w:t>
+        <w:t xml:space="preserve">Add the following configuration in Gruntfile.js in </w:t>
+      </w:r>
+      <w:proofErr w:type="spellStart"/>
+      <w:r>
+        <w:t>initConfig</w:t>
+      </w:r>
+      <w:proofErr w:type="spellEnd"/>
+      <w:r>
+        <w:t xml:space="preserve"> function call:</w:t>
       </w:r>
     </w:p>
     <w:p>
@@ -2226,7 +2851,15 @@
         <w:ind w:left="1440"/>
       </w:pPr>
       <w:r>
-        <w:t xml:space="preserve">        replace: {</w:t>
+        <w:t xml:space="preserve">        </w:t>
+      </w:r>
+      <w:proofErr w:type="gramStart"/>
+      <w:r>
+        <w:t>replace</w:t>
+      </w:r>
+      <w:proofErr w:type="gramEnd"/>
+      <w:r>
+        <w:t>: {</w:t>
       </w:r>
     </w:p>
     <w:p>
@@ -2235,7 +2868,17 @@
         <w:ind w:left="1440"/>
       </w:pPr>
       <w:r>
-        <w:t xml:space="preserve">            dist: {</w:t>
+        <w:t xml:space="preserve">            </w:t>
+      </w:r>
+      <w:proofErr w:type="spellStart"/>
+      <w:proofErr w:type="gramStart"/>
+      <w:r>
+        <w:t>dist</w:t>
+      </w:r>
+      <w:proofErr w:type="spellEnd"/>
+      <w:proofErr w:type="gramEnd"/>
+      <w:r>
+        <w:t>: {</w:t>
       </w:r>
     </w:p>
     <w:p>
@@ -2244,7 +2887,15 @@
         <w:ind w:left="1440"/>
       </w:pPr>
       <w:r>
-        <w:t xml:space="preserve">                options: {</w:t>
+        <w:t xml:space="preserve">                </w:t>
+      </w:r>
+      <w:proofErr w:type="gramStart"/>
+      <w:r>
+        <w:t>options</w:t>
+      </w:r>
+      <w:proofErr w:type="gramEnd"/>
+      <w:r>
+        <w:t>: {</w:t>
       </w:r>
     </w:p>
     <w:p>
@@ -2253,7 +2904,15 @@
         <w:ind w:left="1440"/>
       </w:pPr>
       <w:r>
-        <w:t xml:space="preserve">                    patterns: [</w:t>
+        <w:t xml:space="preserve">                    </w:t>
+      </w:r>
+      <w:proofErr w:type="gramStart"/>
+      <w:r>
+        <w:t>patterns</w:t>
+      </w:r>
+      <w:proofErr w:type="gramEnd"/>
+      <w:r>
+        <w:t>: [</w:t>
       </w:r>
     </w:p>
     <w:p>
@@ -2271,7 +2930,15 @@
         <w:ind w:left="1440"/>
       </w:pPr>
       <w:r>
-        <w:t xml:space="preserve">                            match: 'CODE',</w:t>
+        <w:t xml:space="preserve">                            </w:t>
+      </w:r>
+      <w:proofErr w:type="gramStart"/>
+      <w:r>
+        <w:t>match</w:t>
+      </w:r>
+      <w:proofErr w:type="gramEnd"/>
+      <w:r>
+        <w:t>: 'CODE',</w:t>
       </w:r>
     </w:p>
     <w:p>
@@ -2280,7 +2947,31 @@
         <w:ind w:left="1440"/>
       </w:pPr>
       <w:r>
-        <w:t xml:space="preserve">                            replacement: '&lt;%= grunt.file.read("../src/Code/FP-0.1.0.js") %&gt;'</w:t>
+        <w:t xml:space="preserve">                            </w:t>
+      </w:r>
+      <w:proofErr w:type="gramStart"/>
+      <w:r>
+        <w:t>replacement</w:t>
+      </w:r>
+      <w:proofErr w:type="gramEnd"/>
+      <w:r>
+        <w:t xml:space="preserve">: '&lt;%= </w:t>
+      </w:r>
+      <w:proofErr w:type="spellStart"/>
+      <w:r>
+        <w:t>grunt.file.read</w:t>
+      </w:r>
+      <w:proofErr w:type="spellEnd"/>
+      <w:r>
+        <w:t>("../</w:t>
+      </w:r>
+      <w:proofErr w:type="spellStart"/>
+      <w:r>
+        <w:t>src</w:t>
+      </w:r>
+      <w:proofErr w:type="spellEnd"/>
+      <w:r>
+        <w:t>/Code/FP-0.1.0.js") %&gt;'</w:t>
       </w:r>
     </w:p>
     <w:p>
@@ -2316,7 +3007,15 @@
         <w:ind w:left="1440"/>
       </w:pPr>
       <w:r>
-        <w:t xml:space="preserve">                files: [</w:t>
+        <w:t xml:space="preserve">                </w:t>
+      </w:r>
+      <w:proofErr w:type="gramStart"/>
+      <w:r>
+        <w:t>files</w:t>
+      </w:r>
+      <w:proofErr w:type="gramEnd"/>
+      <w:r>
+        <w:t>: [</w:t>
       </w:r>
     </w:p>
     <w:p>
@@ -2334,7 +3033,15 @@
         <w:ind w:left="1440"/>
       </w:pPr>
       <w:r>
-        <w:t xml:space="preserve">                        expand: true,</w:t>
+        <w:t xml:space="preserve">                        </w:t>
+      </w:r>
+      <w:proofErr w:type="gramStart"/>
+      <w:r>
+        <w:t>expand</w:t>
+      </w:r>
+      <w:proofErr w:type="gramEnd"/>
+      <w:r>
+        <w:t>: true,</w:t>
       </w:r>
     </w:p>
     <w:p>
@@ -2343,7 +3050,15 @@
         <w:ind w:left="1440"/>
       </w:pPr>
       <w:r>
-        <w:t xml:space="preserve">                        flatten: true,</w:t>
+        <w:t xml:space="preserve">                        </w:t>
+      </w:r>
+      <w:proofErr w:type="gramStart"/>
+      <w:r>
+        <w:t>flatten</w:t>
+      </w:r>
+      <w:proofErr w:type="gramEnd"/>
+      <w:r>
+        <w:t>: true,</w:t>
       </w:r>
     </w:p>
     <w:p>
@@ -2352,7 +3067,25 @@
         <w:ind w:left="1440"/>
       </w:pPr>
       <w:r>
-        <w:t xml:space="preserve">                        src: ["../src/Code/FPModule-0.1.0.js"],</w:t>
+        <w:t xml:space="preserve">                        </w:t>
+      </w:r>
+      <w:proofErr w:type="spellStart"/>
+      <w:proofErr w:type="gramStart"/>
+      <w:r>
+        <w:t>src</w:t>
+      </w:r>
+      <w:proofErr w:type="spellEnd"/>
+      <w:proofErr w:type="gramEnd"/>
+      <w:r>
+        <w:t>: ["../</w:t>
+      </w:r>
+      <w:proofErr w:type="spellStart"/>
+      <w:r>
+        <w:t>src</w:t>
+      </w:r>
+      <w:proofErr w:type="spellEnd"/>
+      <w:r>
+        <w:t>/Code/FPModule-0.1.0.js"],</w:t>
       </w:r>
     </w:p>
     <w:p>
@@ -2361,7 +3094,25 @@
         <w:ind w:left="1440"/>
       </w:pPr>
       <w:r>
-        <w:t xml:space="preserve">                        dest: "../src/Code/"</w:t>
+        <w:t xml:space="preserve">                        </w:t>
+      </w:r>
+      <w:proofErr w:type="spellStart"/>
+      <w:proofErr w:type="gramStart"/>
+      <w:r>
+        <w:t>dest</w:t>
+      </w:r>
+      <w:proofErr w:type="spellEnd"/>
+      <w:proofErr w:type="gramEnd"/>
+      <w:r>
+        <w:t>: "../</w:t>
+      </w:r>
+      <w:proofErr w:type="spellStart"/>
+      <w:r>
+        <w:t>src</w:t>
+      </w:r>
+      <w:proofErr w:type="spellEnd"/>
+      <w:r>
+        <w:t>/Code/"</w:t>
       </w:r>
     </w:p>
     <w:p>
@@ -2500,7 +3251,15 @@
         </w:numPr>
       </w:pPr>
       <w:r>
-        <w:t xml:space="preserve">Get the latest Jasmine from : </w:t>
+        <w:t xml:space="preserve">Get the latest Jasmine </w:t>
+      </w:r>
+      <w:proofErr w:type="gramStart"/>
+      <w:r>
+        <w:t>from :</w:t>
+      </w:r>
+      <w:proofErr w:type="gramEnd"/>
+      <w:r>
+        <w:t xml:space="preserve"> </w:t>
       </w:r>
       <w:hyperlink r:id="rId24" w:history="1">
         <w:r>
@@ -2658,12 +3417,28 @@
           </w:tcPr>
           <w:p>
             <w:r>
-              <w:t>it("should be true",function(){</w:t>
+              <w:t xml:space="preserve">it("should be </w:t>
+            </w:r>
+            <w:proofErr w:type="spellStart"/>
+            <w:r>
+              <w:t>true",function</w:t>
+            </w:r>
+            <w:proofErr w:type="spellEnd"/>
+            <w:r>
+              <w:t>(){</w:t>
             </w:r>
           </w:p>
           <w:p>
             <w:r>
-              <w:t xml:space="preserve">        expect(true).toBeTruthy();</w:t>
+              <w:t xml:space="preserve">        expect(true).</w:t>
+            </w:r>
+            <w:proofErr w:type="spellStart"/>
+            <w:r>
+              <w:t>toBeTruthy</w:t>
+            </w:r>
+            <w:proofErr w:type="spellEnd"/>
+            <w:r>
+              <w:t>();</w:t>
             </w:r>
           </w:p>
           <w:p>
@@ -2679,9 +3454,19 @@
             <w:tcW w:w="3192" w:type="dxa"/>
           </w:tcPr>
           <w:p>
+            <w:proofErr w:type="spellStart"/>
             <w:r>
-              <w:t>beforeEach and afterEach</w:t>
+              <w:t>beforeEach</w:t>
             </w:r>
+            <w:proofErr w:type="spellEnd"/>
+            <w:r>
+              <w:t xml:space="preserve"> and </w:t>
+            </w:r>
+            <w:proofErr w:type="spellStart"/>
+            <w:r>
+              <w:t>afterEach</w:t>
+            </w:r>
+            <w:proofErr w:type="spellEnd"/>
           </w:p>
         </w:tc>
         <w:tc>
@@ -2775,9 +3560,27 @@
           <w:numId w:val="13"/>
         </w:numPr>
       </w:pPr>
-      <w:r>
-        <w:t>npm install grunt-contrib-jasmine --save-dev</w:t>
-      </w:r>
+      <w:proofErr w:type="spellStart"/>
+      <w:r>
+        <w:t>npm</w:t>
+      </w:r>
+      <w:proofErr w:type="spellEnd"/>
+      <w:r>
+        <w:t xml:space="preserve"> install grunt-</w:t>
+      </w:r>
+      <w:proofErr w:type="spellStart"/>
+      <w:r>
+        <w:t>contrib</w:t>
+      </w:r>
+      <w:proofErr w:type="spellEnd"/>
+      <w:r>
+        <w:t>-jasmine --save-</w:t>
+      </w:r>
+      <w:proofErr w:type="spellStart"/>
+      <w:r>
+        <w:t>dev</w:t>
+      </w:r>
+      <w:proofErr w:type="spellEnd"/>
     </w:p>
     <w:p>
       <w:pPr>
@@ -2788,7 +3591,23 @@
         </w:numPr>
       </w:pPr>
       <w:r>
-        <w:t>add the following line in Gruntfile.js : grunt.loadNpmTasks("grunt-contrib-jasmine");</w:t>
+        <w:t xml:space="preserve">add the following line in Gruntfile.js : </w:t>
+      </w:r>
+      <w:proofErr w:type="spellStart"/>
+      <w:r>
+        <w:t>grunt.loadNpmTasks</w:t>
+      </w:r>
+      <w:proofErr w:type="spellEnd"/>
+      <w:r>
+        <w:t>("grunt-</w:t>
+      </w:r>
+      <w:proofErr w:type="spellStart"/>
+      <w:r>
+        <w:t>contrib</w:t>
+      </w:r>
+      <w:proofErr w:type="spellEnd"/>
+      <w:r>
+        <w:t>-jasmine");</w:t>
       </w:r>
       <w:r>
         <w:tab/>
@@ -2803,7 +3622,15 @@
         </w:numPr>
       </w:pPr>
       <w:r>
-        <w:t>add the following line in Gruntfile.js  : grunt.registerTask("default",['jasmine']);</w:t>
+        <w:t xml:space="preserve">add the following line in Gruntfile.js  : </w:t>
+      </w:r>
+      <w:proofErr w:type="spellStart"/>
+      <w:r>
+        <w:t>grunt.registerTask</w:t>
+      </w:r>
+      <w:proofErr w:type="spellEnd"/>
+      <w:r>
+        <w:t>("default",['jasmine']);</w:t>
       </w:r>
     </w:p>
     <w:p>
@@ -2815,7 +3642,15 @@
         </w:numPr>
       </w:pPr>
       <w:r>
-        <w:t>Add the following configuration in Gruntfile.js in initConfig function call:</w:t>
+        <w:t xml:space="preserve">Add the following configuration in Gruntfile.js in </w:t>
+      </w:r>
+      <w:proofErr w:type="spellStart"/>
+      <w:r>
+        <w:t>initConfig</w:t>
+      </w:r>
+      <w:proofErr w:type="spellEnd"/>
+      <w:r>
+        <w:t xml:space="preserve"> function call:</w:t>
       </w:r>
     </w:p>
     <w:p>
@@ -2833,7 +3668,15 @@
         <w:ind w:left="564"/>
       </w:pPr>
       <w:r>
-        <w:t xml:space="preserve">        jasmine: {</w:t>
+        <w:t xml:space="preserve">        </w:t>
+      </w:r>
+      <w:proofErr w:type="gramStart"/>
+      <w:r>
+        <w:t>jasmine</w:t>
+      </w:r>
+      <w:proofErr w:type="gramEnd"/>
+      <w:r>
+        <w:t>: {</w:t>
       </w:r>
     </w:p>
     <w:p>
@@ -2842,7 +3685,15 @@
         <w:ind w:left="564"/>
       </w:pPr>
       <w:r>
-        <w:t xml:space="preserve">            all: {</w:t>
+        <w:t xml:space="preserve">            </w:t>
+      </w:r>
+      <w:proofErr w:type="gramStart"/>
+      <w:r>
+        <w:t>all</w:t>
+      </w:r>
+      <w:proofErr w:type="gramEnd"/>
+      <w:r>
+        <w:t>: {</w:t>
       </w:r>
     </w:p>
     <w:p>
@@ -2851,7 +3702,17 @@
         <w:ind w:left="564"/>
       </w:pPr>
       <w:r>
-        <w:t xml:space="preserve">                src: [</w:t>
+        <w:t xml:space="preserve">                </w:t>
+      </w:r>
+      <w:proofErr w:type="spellStart"/>
+      <w:proofErr w:type="gramStart"/>
+      <w:r>
+        <w:t>src</w:t>
+      </w:r>
+      <w:proofErr w:type="spellEnd"/>
+      <w:proofErr w:type="gramEnd"/>
+      <w:r>
+        <w:t>: [</w:t>
       </w:r>
     </w:p>
     <w:p>
@@ -2860,7 +3721,39 @@
         <w:ind w:left="564"/>
       </w:pPr>
       <w:r>
-        <w:t xml:space="preserve">                    '../src/Code/*.js',  // location of javascript files</w:t>
+        <w:t xml:space="preserve">                    '../</w:t>
+      </w:r>
+      <w:proofErr w:type="spellStart"/>
+      <w:r>
+        <w:t>src</w:t>
+      </w:r>
+      <w:proofErr w:type="spellEnd"/>
+      <w:r>
+        <w:t>/Code/*.</w:t>
+      </w:r>
+      <w:proofErr w:type="spellStart"/>
+      <w:r>
+        <w:t>js</w:t>
+      </w:r>
+      <w:proofErr w:type="spellEnd"/>
+      <w:r>
+        <w:t>'</w:t>
+      </w:r>
+      <w:proofErr w:type="gramStart"/>
+      <w:r>
+        <w:t>,  /</w:t>
+      </w:r>
+      <w:proofErr w:type="gramEnd"/>
+      <w:r>
+        <w:t xml:space="preserve">/ location of </w:t>
+      </w:r>
+      <w:proofErr w:type="spellStart"/>
+      <w:r>
+        <w:t>javascript</w:t>
+      </w:r>
+      <w:proofErr w:type="spellEnd"/>
+      <w:r>
+        <w:t xml:space="preserve"> files</w:t>
       </w:r>
     </w:p>
     <w:p>
@@ -2878,7 +3771,15 @@
         <w:ind w:left="564"/>
       </w:pPr>
       <w:r>
-        <w:t xml:space="preserve">                options: {</w:t>
+        <w:t xml:space="preserve">                </w:t>
+      </w:r>
+      <w:proofErr w:type="gramStart"/>
+      <w:r>
+        <w:t>options</w:t>
+      </w:r>
+      <w:proofErr w:type="gramEnd"/>
+      <w:r>
+        <w:t>: {</w:t>
       </w:r>
     </w:p>
     <w:p>
@@ -2887,7 +3788,23 @@
         <w:ind w:left="564"/>
       </w:pPr>
       <w:r>
-        <w:t xml:space="preserve">                    'specs': '../src/Tests/FP-spec.js' // location of spec files</w:t>
+        <w:t xml:space="preserve">                    '</w:t>
+      </w:r>
+      <w:proofErr w:type="gramStart"/>
+      <w:r>
+        <w:t>specs</w:t>
+      </w:r>
+      <w:proofErr w:type="gramEnd"/>
+      <w:r>
+        <w:t>': '../</w:t>
+      </w:r>
+      <w:proofErr w:type="spellStart"/>
+      <w:r>
+        <w:t>src</w:t>
+      </w:r>
+      <w:proofErr w:type="spellEnd"/>
+      <w:r>
+        <w:t>/Tests/FP-spec.js' // location of spec files</w:t>
       </w:r>
     </w:p>
     <w:p>
@@ -2997,7 +3914,21 @@
           <w:rStyle w:val="Hyperlink"/>
         </w:rPr>
         <w:lastRenderedPageBreak/>
-        <w:t>AWS NodeJS SDK</w:t>
+        <w:t xml:space="preserve">AWS </w:t>
+      </w:r>
+      <w:proofErr w:type="spellStart"/>
+      <w:r>
+        <w:rPr>
+          <w:rStyle w:val="Hyperlink"/>
+        </w:rPr>
+        <w:t>NodeJS</w:t>
+      </w:r>
+      <w:proofErr w:type="spellEnd"/>
+      <w:r>
+        <w:rPr>
+          <w:rStyle w:val="Hyperlink"/>
+        </w:rPr>
+        <w:t xml:space="preserve"> SDK</w:t>
       </w:r>
     </w:p>
     <w:p>
@@ -3017,8 +3948,6 @@
         </w:rPr>
         <w:t>Simple Promise Framework</w:t>
       </w:r>
-      <w:bookmarkStart w:id="0" w:name="_GoBack"/>
-      <w:bookmarkEnd w:id="0"/>
     </w:p>
     <w:p>
       <w:pPr>
@@ -7841,6 +8770,28 @@
         </a:p>
       </dgm:t>
     </dgm:pt>
+    <dgm:pt modelId="{2DD9C5FD-E431-41F4-B766-915124485E86}">
+      <dgm:prSet phldrT="[Text]"/>
+      <dgm:spPr/>
+      <dgm:t>
+        <a:bodyPr/>
+        <a:lstStyle/>
+        <a:p>
+          <a:r>
+            <a:rPr lang="en-US"/>
+            <a:t>Grunt</a:t>
+          </a:r>
+        </a:p>
+      </dgm:t>
+    </dgm:pt>
+    <dgm:pt modelId="{4A80F98A-D5F0-42CA-B8BD-C5C26E945CE8}" type="parTrans" cxnId="{FABB1836-9F21-49F7-B426-50730412BC56}">
+      <dgm:prSet/>
+      <dgm:spPr/>
+    </dgm:pt>
+    <dgm:pt modelId="{24F6CE2A-37D3-4D99-91C2-4585EDBC6E44}" type="sibTrans" cxnId="{FABB1836-9F21-49F7-B426-50730412BC56}">
+      <dgm:prSet/>
+      <dgm:spPr/>
+    </dgm:pt>
     <dgm:pt modelId="{B57CB45F-3CE1-413C-821C-27A199CEB71B}" type="pres">
       <dgm:prSet presAssocID="{68FE936D-7D25-4A59-8E90-E233B7E81EE2}" presName="theList" presStyleCnt="0">
         <dgm:presLayoutVars>
@@ -7850,6 +8801,13 @@
         </dgm:presLayoutVars>
       </dgm:prSet>
       <dgm:spPr/>
+      <dgm:t>
+        <a:bodyPr/>
+        <a:lstStyle/>
+        <a:p>
+          <a:endParaRPr lang="en-US"/>
+        </a:p>
+      </dgm:t>
     </dgm:pt>
     <dgm:pt modelId="{FCDC1F65-F7D7-4452-B8F1-F70E83E10E49}" type="pres">
       <dgm:prSet presAssocID="{2DF8948E-25B5-412D-AFEB-62B89E6DE2F7}" presName="compNode" presStyleCnt="0"/>
@@ -7866,10 +8824,24 @@
         </dgm:presLayoutVars>
       </dgm:prSet>
       <dgm:spPr/>
+      <dgm:t>
+        <a:bodyPr/>
+        <a:lstStyle/>
+        <a:p>
+          <a:endParaRPr lang="en-US"/>
+        </a:p>
+      </dgm:t>
     </dgm:pt>
     <dgm:pt modelId="{698B9B22-6158-44CE-B33D-58300853E697}" type="pres">
       <dgm:prSet presAssocID="{2DF8948E-25B5-412D-AFEB-62B89E6DE2F7}" presName="childTextHidden" presStyleLbl="bgAccFollowNode1" presStyleIdx="0" presStyleCnt="5"/>
       <dgm:spPr/>
+      <dgm:t>
+        <a:bodyPr/>
+        <a:lstStyle/>
+        <a:p>
+          <a:endParaRPr lang="en-US"/>
+        </a:p>
+      </dgm:t>
     </dgm:pt>
     <dgm:pt modelId="{BC8DE323-46A1-46B3-A205-F5AF49990F24}" type="pres">
       <dgm:prSet presAssocID="{2DF8948E-25B5-412D-AFEB-62B89E6DE2F7}" presName="parentText" presStyleLbl="node1" presStyleIdx="0" presStyleCnt="5" custLinFactNeighborX="-379">
@@ -7879,6 +8851,13 @@
         </dgm:presLayoutVars>
       </dgm:prSet>
       <dgm:spPr/>
+      <dgm:t>
+        <a:bodyPr/>
+        <a:lstStyle/>
+        <a:p>
+          <a:endParaRPr lang="en-US"/>
+        </a:p>
+      </dgm:t>
     </dgm:pt>
     <dgm:pt modelId="{6CDF36E2-8EF2-481F-A292-248E642F44A6}" type="pres">
       <dgm:prSet presAssocID="{2DF8948E-25B5-412D-AFEB-62B89E6DE2F7}" presName="aSpace" presStyleCnt="0"/>
@@ -7926,6 +8905,13 @@
         </dgm:presLayoutVars>
       </dgm:prSet>
       <dgm:spPr/>
+      <dgm:t>
+        <a:bodyPr/>
+        <a:lstStyle/>
+        <a:p>
+          <a:endParaRPr lang="en-US"/>
+        </a:p>
+      </dgm:t>
     </dgm:pt>
     <dgm:pt modelId="{B2583520-80CF-4680-803B-0293B74DE4E4}" type="pres">
       <dgm:prSet presAssocID="{1DD1DC3E-E7CD-49F8-BE25-75BBF7E727C7}" presName="aSpace" presStyleCnt="0"/>
@@ -7973,6 +8959,13 @@
         </dgm:presLayoutVars>
       </dgm:prSet>
       <dgm:spPr/>
+      <dgm:t>
+        <a:bodyPr/>
+        <a:lstStyle/>
+        <a:p>
+          <a:endParaRPr lang="en-US"/>
+        </a:p>
+      </dgm:t>
     </dgm:pt>
     <dgm:pt modelId="{284B0B4E-574F-490D-A26D-F052A33B8DBE}" type="pres">
       <dgm:prSet presAssocID="{FE1B7635-AC9C-4104-854A-F526738A7B47}" presName="aSpace" presStyleCnt="0"/>
@@ -8020,6 +9013,13 @@
         </dgm:presLayoutVars>
       </dgm:prSet>
       <dgm:spPr/>
+      <dgm:t>
+        <a:bodyPr/>
+        <a:lstStyle/>
+        <a:p>
+          <a:endParaRPr lang="en-US"/>
+        </a:p>
+      </dgm:t>
     </dgm:pt>
     <dgm:pt modelId="{F0006444-C9D0-408B-9852-EBFB88E71636}" type="pres">
       <dgm:prSet presAssocID="{AF3F2B10-4B2E-4924-9024-B77E3B3E1A8E}" presName="aSpace" presStyleCnt="0"/>
@@ -8067,82 +9067,92 @@
         </dgm:presLayoutVars>
       </dgm:prSet>
       <dgm:spPr/>
+      <dgm:t>
+        <a:bodyPr/>
+        <a:lstStyle/>
+        <a:p>
+          <a:endParaRPr lang="en-US"/>
+        </a:p>
+      </dgm:t>
     </dgm:pt>
   </dgm:ptLst>
   <dgm:cxnLst>
-    <dgm:cxn modelId="{EE17C9DD-EA1B-44D4-A2EE-BD1A49F0DD2B}" type="presOf" srcId="{68FE936D-7D25-4A59-8E90-E233B7E81EE2}" destId="{B57CB45F-3CE1-413C-821C-27A199CEB71B}" srcOrd="0" destOrd="0" presId="urn:microsoft.com/office/officeart/2005/8/layout/hProcess6"/>
-    <dgm:cxn modelId="{6018DDE6-C609-4039-B7EC-32E9A3E12936}" type="presOf" srcId="{2143B652-B0DE-411B-8DF9-A92FE0AD65FB}" destId="{91BC29B9-7080-4940-B8B4-C096DC55F524}" srcOrd="0" destOrd="0" presId="urn:microsoft.com/office/officeart/2005/8/layout/hProcess6"/>
+    <dgm:cxn modelId="{7018CB43-3158-4EFE-9B27-28919233276F}" type="presOf" srcId="{CF291A4C-080A-48DA-8D8E-93ECD6DAA4D2}" destId="{698B9B22-6158-44CE-B33D-58300853E697}" srcOrd="1" destOrd="0" presId="urn:microsoft.com/office/officeart/2005/8/layout/hProcess6"/>
     <dgm:cxn modelId="{926AB748-23F5-446E-963F-9CD274526366}" srcId="{68FE936D-7D25-4A59-8E90-E233B7E81EE2}" destId="{1DD1DC3E-E7CD-49F8-BE25-75BBF7E727C7}" srcOrd="1" destOrd="0" parTransId="{648181DD-82D5-40CB-A0CE-49B209862758}" sibTransId="{F3DF1B68-509F-463A-89C3-A92981949900}"/>
-    <dgm:cxn modelId="{7A5322ED-19FA-4BCF-86A3-DDD2A2380A11}" type="presOf" srcId="{AF3F2B10-4B2E-4924-9024-B77E3B3E1A8E}" destId="{8B9AA1E6-B6F0-4CE0-AE5D-1C78F5F6F37E}" srcOrd="0" destOrd="0" presId="urn:microsoft.com/office/officeart/2005/8/layout/hProcess6"/>
-    <dgm:cxn modelId="{D8DA6B8C-F9C3-46C3-9102-2FD48730CD50}" type="presOf" srcId="{2DF8948E-25B5-412D-AFEB-62B89E6DE2F7}" destId="{BC8DE323-46A1-46B3-A205-F5AF49990F24}" srcOrd="0" destOrd="0" presId="urn:microsoft.com/office/officeart/2005/8/layout/hProcess6"/>
-    <dgm:cxn modelId="{1ED474EA-DF0C-4EAD-A0AA-CC376D0D49C2}" type="presOf" srcId="{4EAB18AA-5213-4382-981C-A9E25054B3D0}" destId="{698B9B22-6158-44CE-B33D-58300853E697}" srcOrd="1" destOrd="1" presId="urn:microsoft.com/office/officeart/2005/8/layout/hProcess6"/>
-    <dgm:cxn modelId="{79DB30DD-D05E-4CB1-8661-68852D5C5604}" type="presOf" srcId="{FCE52BA9-0573-438D-BC8D-4B2BF75944E7}" destId="{91BC29B9-7080-4940-B8B4-C096DC55F524}" srcOrd="0" destOrd="2" presId="urn:microsoft.com/office/officeart/2005/8/layout/hProcess6"/>
-    <dgm:cxn modelId="{E8EB2567-1123-47EF-98CD-8DE86E461C72}" srcId="{FE1B7635-AC9C-4104-854A-F526738A7B47}" destId="{FCE52BA9-0573-438D-BC8D-4B2BF75944E7}" srcOrd="2" destOrd="0" parTransId="{8CA779F7-9B71-466F-898F-0042FCDA39DD}" sibTransId="{61F9E794-1D7E-4814-A219-D92BB3A1DACA}"/>
+    <dgm:cxn modelId="{1F33E972-8FEF-4F62-818D-5A2A29144099}" type="presOf" srcId="{A1CC23AC-5AD2-4ACC-A02A-4D8225A311D0}" destId="{A1EEFCF2-F25E-456F-BB85-0BCC6E60D12E}" srcOrd="0" destOrd="1" presId="urn:microsoft.com/office/officeart/2005/8/layout/hProcess6"/>
+    <dgm:cxn modelId="{E8EB2567-1123-47EF-98CD-8DE86E461C72}" srcId="{FE1B7635-AC9C-4104-854A-F526738A7B47}" destId="{FCE52BA9-0573-438D-BC8D-4B2BF75944E7}" srcOrd="3" destOrd="0" parTransId="{8CA779F7-9B71-466F-898F-0042FCDA39DD}" sibTransId="{61F9E794-1D7E-4814-A219-D92BB3A1DACA}"/>
+    <dgm:cxn modelId="{99F7939A-67FD-460E-8006-7777CC470C25}" type="presOf" srcId="{FCE52BA9-0573-438D-BC8D-4B2BF75944E7}" destId="{91BC29B9-7080-4940-B8B4-C096DC55F524}" srcOrd="0" destOrd="3" presId="urn:microsoft.com/office/officeart/2005/8/layout/hProcess6"/>
+    <dgm:cxn modelId="{BD342FB2-2558-495A-8A51-03ACF97E826B}" type="presOf" srcId="{CF291A4C-080A-48DA-8D8E-93ECD6DAA4D2}" destId="{93D80820-108C-456E-8A79-5B0CD2E1792F}" srcOrd="0" destOrd="0" presId="urn:microsoft.com/office/officeart/2005/8/layout/hProcess6"/>
     <dgm:cxn modelId="{451134DD-2154-46FE-8AF7-BC957CDD0018}" srcId="{AF3F2B10-4B2E-4924-9024-B77E3B3E1A8E}" destId="{877B6E06-4726-4D60-95F6-B477F0DD1E1E}" srcOrd="0" destOrd="0" parTransId="{CB9357AF-BE56-461C-8B42-B290B0A7F77F}" sibTransId="{B35713D1-9DF3-4919-A121-057A74F00284}"/>
-    <dgm:cxn modelId="{D90D3A56-B1FE-4EDA-BB2B-1F8C6C498115}" type="presOf" srcId="{67D744ED-42D2-48F5-B81F-BE0D8E1C875F}" destId="{3B3FD9CA-2759-4C7A-BD83-A85F3E397600}" srcOrd="0" destOrd="0" presId="urn:microsoft.com/office/officeart/2005/8/layout/hProcess6"/>
-    <dgm:cxn modelId="{D15142D3-D069-4937-A6A7-678C6984007B}" type="presOf" srcId="{7D9A5F84-9AD4-40C8-AE74-4B62D5F5328B}" destId="{B6C1DA72-73A1-4763-B3AA-84AF4A7EE8A9}" srcOrd="1" destOrd="3" presId="urn:microsoft.com/office/officeart/2005/8/layout/hProcess6"/>
-    <dgm:cxn modelId="{2522A764-EA2E-4CC8-BF9D-CE2A3E5FDA13}" type="presOf" srcId="{1DD1DC3E-E7CD-49F8-BE25-75BBF7E727C7}" destId="{31CDB314-EF8D-4AD8-B445-C9ECDD6528BD}" srcOrd="0" destOrd="0" presId="urn:microsoft.com/office/officeart/2005/8/layout/hProcess6"/>
-    <dgm:cxn modelId="{EF1C0453-64AE-4D15-8278-442F860886E1}" type="presOf" srcId="{CF291A4C-080A-48DA-8D8E-93ECD6DAA4D2}" destId="{698B9B22-6158-44CE-B33D-58300853E697}" srcOrd="1" destOrd="0" presId="urn:microsoft.com/office/officeart/2005/8/layout/hProcess6"/>
+    <dgm:cxn modelId="{850548BA-4288-45F3-908F-E7BAF09BF72A}" type="presOf" srcId="{D33C871B-2391-4F6A-9C86-FC4F56BF4014}" destId="{1873F243-9FB6-41EE-AD51-D052201A8DC8}" srcOrd="1" destOrd="0" presId="urn:microsoft.com/office/officeart/2005/8/layout/hProcess6"/>
+    <dgm:cxn modelId="{2B15FC25-A5D7-4A97-819F-DD5F2582D57D}" type="presOf" srcId="{A1CC23AC-5AD2-4ACC-A02A-4D8225A311D0}" destId="{1873F243-9FB6-41EE-AD51-D052201A8DC8}" srcOrd="1" destOrd="1" presId="urn:microsoft.com/office/officeart/2005/8/layout/hProcess6"/>
+    <dgm:cxn modelId="{7BE8C10B-45D6-48DF-B79C-BC3921D12199}" type="presOf" srcId="{564C7FC6-5EA6-4F1C-9E8F-8A48A1DCAFE1}" destId="{0C8D87B7-DD7C-4BF7-9AC6-36E279588E41}" srcOrd="0" destOrd="0" presId="urn:microsoft.com/office/officeart/2005/8/layout/hProcess6"/>
+    <dgm:cxn modelId="{DBEEC43C-EFE5-459E-BE18-91483E22EE54}" type="presOf" srcId="{2DD9C5FD-E431-41F4-B766-915124485E86}" destId="{91BC29B9-7080-4940-B8B4-C096DC55F524}" srcOrd="0" destOrd="0" presId="urn:microsoft.com/office/officeart/2005/8/layout/hProcess6"/>
+    <dgm:cxn modelId="{68D63BF6-E115-4215-871D-E77CEEA253F5}" type="presOf" srcId="{42F6BB07-1225-433B-8F4D-6B2F84C28253}" destId="{B6C1DA72-73A1-4763-B3AA-84AF4A7EE8A9}" srcOrd="1" destOrd="2" presId="urn:microsoft.com/office/officeart/2005/8/layout/hProcess6"/>
+    <dgm:cxn modelId="{5BD94A8D-2591-4CC0-BB93-11C529B2CE73}" type="presOf" srcId="{1DD1DC3E-E7CD-49F8-BE25-75BBF7E727C7}" destId="{31CDB314-EF8D-4AD8-B445-C9ECDD6528BD}" srcOrd="0" destOrd="0" presId="urn:microsoft.com/office/officeart/2005/8/layout/hProcess6"/>
+    <dgm:cxn modelId="{77339A09-9AD0-4AC5-BFB5-239C6BB237E0}" type="presOf" srcId="{42F6BB07-1225-433B-8F4D-6B2F84C28253}" destId="{91BC29B9-7080-4940-B8B4-C096DC55F524}" srcOrd="0" destOrd="2" presId="urn:microsoft.com/office/officeart/2005/8/layout/hProcess6"/>
     <dgm:cxn modelId="{901DBA65-8516-4BBD-8579-A994CF1EA5B6}" srcId="{68FE936D-7D25-4A59-8E90-E233B7E81EE2}" destId="{2DF8948E-25B5-412D-AFEB-62B89E6DE2F7}" srcOrd="0" destOrd="0" parTransId="{3557B576-6CEE-4023-975A-CAFFD55A29DF}" sibTransId="{78C73E1B-793B-45FE-A6C1-E7A733E8F100}"/>
-    <dgm:cxn modelId="{91394C7C-C9BA-40D5-9FC7-1743FEFF486C}" srcId="{FE1B7635-AC9C-4104-854A-F526738A7B47}" destId="{7D9A5F84-9AD4-40C8-AE74-4B62D5F5328B}" srcOrd="3" destOrd="0" parTransId="{67AFA1A5-A8E8-40D2-9877-06EF052574F2}" sibTransId="{81E777B5-B722-4EA2-932D-BE13C5C503A0}"/>
-    <dgm:cxn modelId="{6969F714-78FC-432E-A4F1-1B4FC9EF34FF}" type="presOf" srcId="{D33C871B-2391-4F6A-9C86-FC4F56BF4014}" destId="{1873F243-9FB6-41EE-AD51-D052201A8DC8}" srcOrd="1" destOrd="0" presId="urn:microsoft.com/office/officeart/2005/8/layout/hProcess6"/>
-    <dgm:cxn modelId="{332D9787-2720-4F99-B3C2-B93E371E5622}" type="presOf" srcId="{A1CC23AC-5AD2-4ACC-A02A-4D8225A311D0}" destId="{A1EEFCF2-F25E-456F-BB85-0BCC6E60D12E}" srcOrd="0" destOrd="1" presId="urn:microsoft.com/office/officeart/2005/8/layout/hProcess6"/>
+    <dgm:cxn modelId="{28B14D3E-E9CD-4A61-BA77-69A1562152FA}" type="presOf" srcId="{AF3F2B10-4B2E-4924-9024-B77E3B3E1A8E}" destId="{8B9AA1E6-B6F0-4CE0-AE5D-1C78F5F6F37E}" srcOrd="0" destOrd="0" presId="urn:microsoft.com/office/officeart/2005/8/layout/hProcess6"/>
+    <dgm:cxn modelId="{CFFF4363-35F2-4CB8-9393-46794F5C65C1}" type="presOf" srcId="{D33C871B-2391-4F6A-9C86-FC4F56BF4014}" destId="{A1EEFCF2-F25E-456F-BB85-0BCC6E60D12E}" srcOrd="0" destOrd="0" presId="urn:microsoft.com/office/officeart/2005/8/layout/hProcess6"/>
+    <dgm:cxn modelId="{91394C7C-C9BA-40D5-9FC7-1743FEFF486C}" srcId="{FE1B7635-AC9C-4104-854A-F526738A7B47}" destId="{7D9A5F84-9AD4-40C8-AE74-4B62D5F5328B}" srcOrd="4" destOrd="0" parTransId="{67AFA1A5-A8E8-40D2-9877-06EF052574F2}" sibTransId="{81E777B5-B722-4EA2-932D-BE13C5C503A0}"/>
+    <dgm:cxn modelId="{527A479E-25F5-4411-84D5-48736751D5D1}" type="presOf" srcId="{67D744ED-42D2-48F5-B81F-BE0D8E1C875F}" destId="{3B3FD9CA-2759-4C7A-BD83-A85F3E397600}" srcOrd="0" destOrd="0" presId="urn:microsoft.com/office/officeart/2005/8/layout/hProcess6"/>
     <dgm:cxn modelId="{E96A2D2C-8D48-40B7-A3E5-9820CD9DA143}" srcId="{2DF8948E-25B5-412D-AFEB-62B89E6DE2F7}" destId="{4EAB18AA-5213-4382-981C-A9E25054B3D0}" srcOrd="1" destOrd="0" parTransId="{26CC75DA-B94E-40CB-BF89-C26E1DC74DF6}" sibTransId="{29BDDD0A-4F08-4DCF-B181-77A586C1F2D4}"/>
-    <dgm:cxn modelId="{190F182E-9C16-41B0-B540-C8729D0AFD34}" type="presOf" srcId="{42F6BB07-1225-433B-8F4D-6B2F84C28253}" destId="{B6C1DA72-73A1-4763-B3AA-84AF4A7EE8A9}" srcOrd="1" destOrd="1" presId="urn:microsoft.com/office/officeart/2005/8/layout/hProcess6"/>
     <dgm:cxn modelId="{C48D4AF2-C4E2-41A6-80CE-D84B16C79EB3}" srcId="{68FE936D-7D25-4A59-8E90-E233B7E81EE2}" destId="{AF3F2B10-4B2E-4924-9024-B77E3B3E1A8E}" srcOrd="3" destOrd="0" parTransId="{F4351BFC-691B-42D1-BBDA-5F29B89949F2}" sibTransId="{34184497-F5BA-4CEE-99C0-0ABCE1DF2D42}"/>
     <dgm:cxn modelId="{2539DC12-02EB-4D4A-A080-8A83CB206B3C}" srcId="{67D744ED-42D2-48F5-B81F-BE0D8E1C875F}" destId="{A1CC23AC-5AD2-4ACC-A02A-4D8225A311D0}" srcOrd="1" destOrd="0" parTransId="{7EBD4949-85DF-449C-8D93-3F834B311F74}" sibTransId="{CEDD6108-5868-490C-94CE-0D29D77AA687}"/>
-    <dgm:cxn modelId="{73890C5C-A7D9-404F-A491-D28A9337ECF8}" type="presOf" srcId="{877B6E06-4726-4D60-95F6-B477F0DD1E1E}" destId="{5162570F-D412-4842-BBDB-D0E2488F8149}" srcOrd="0" destOrd="0" presId="urn:microsoft.com/office/officeart/2005/8/layout/hProcess6"/>
-    <dgm:cxn modelId="{23747D45-C851-4F7C-A752-567C1174C51B}" type="presOf" srcId="{877B6E06-4726-4D60-95F6-B477F0DD1E1E}" destId="{FCB4C33E-B84F-4502-9B81-A2E471D3A055}" srcOrd="1" destOrd="0" presId="urn:microsoft.com/office/officeart/2005/8/layout/hProcess6"/>
-    <dgm:cxn modelId="{106B3E3C-22AE-47E4-B1F9-223EB7CBB32E}" type="presOf" srcId="{4EAB18AA-5213-4382-981C-A9E25054B3D0}" destId="{93D80820-108C-456E-8A79-5B0CD2E1792F}" srcOrd="0" destOrd="1" presId="urn:microsoft.com/office/officeart/2005/8/layout/hProcess6"/>
-    <dgm:cxn modelId="{DB0508C6-1AB2-454F-9641-E3E04B56C231}" type="presOf" srcId="{2143B652-B0DE-411B-8DF9-A92FE0AD65FB}" destId="{B6C1DA72-73A1-4763-B3AA-84AF4A7EE8A9}" srcOrd="1" destOrd="0" presId="urn:microsoft.com/office/officeart/2005/8/layout/hProcess6"/>
+    <dgm:cxn modelId="{12BEF7BB-13E7-4BBC-ACC0-8679B5EFE33E}" type="presOf" srcId="{2143B652-B0DE-411B-8DF9-A92FE0AD65FB}" destId="{B6C1DA72-73A1-4763-B3AA-84AF4A7EE8A9}" srcOrd="1" destOrd="1" presId="urn:microsoft.com/office/officeart/2005/8/layout/hProcess6"/>
     <dgm:cxn modelId="{A60A401A-942E-405E-BD44-8DC101D57AB8}" srcId="{68FE936D-7D25-4A59-8E90-E233B7E81EE2}" destId="{67D744ED-42D2-48F5-B81F-BE0D8E1C875F}" srcOrd="4" destOrd="0" parTransId="{A8164305-0533-48DF-8B16-104065CECDCA}" sibTransId="{F8ECDF3C-B689-4457-9150-E1AB6FFCDC0B}"/>
-    <dgm:cxn modelId="{EF79A7C7-CA25-4A0A-A68E-5F7BC23B9257}" type="presOf" srcId="{A1CC23AC-5AD2-4ACC-A02A-4D8225A311D0}" destId="{1873F243-9FB6-41EE-AD51-D052201A8DC8}" srcOrd="1" destOrd="1" presId="urn:microsoft.com/office/officeart/2005/8/layout/hProcess6"/>
-    <dgm:cxn modelId="{D27D0AA5-4163-4D10-A539-9DCB55747AA6}" srcId="{FE1B7635-AC9C-4104-854A-F526738A7B47}" destId="{42F6BB07-1225-433B-8F4D-6B2F84C28253}" srcOrd="1" destOrd="0" parTransId="{E0517724-3E9D-49D2-AF04-FE459C6158E7}" sibTransId="{CBA4F50D-824F-4418-AADF-37C7A9EB484A}"/>
-    <dgm:cxn modelId="{E4A9DE3B-94EA-406F-B46E-1FEDEF45737A}" type="presOf" srcId="{CF291A4C-080A-48DA-8D8E-93ECD6DAA4D2}" destId="{93D80820-108C-456E-8A79-5B0CD2E1792F}" srcOrd="0" destOrd="0" presId="urn:microsoft.com/office/officeart/2005/8/layout/hProcess6"/>
+    <dgm:cxn modelId="{7A24958F-FC95-420F-B764-2AFC4CE7ADD1}" type="presOf" srcId="{564C7FC6-5EA6-4F1C-9E8F-8A48A1DCAFE1}" destId="{06A355C6-2D75-43C0-8646-3A432F0311FB}" srcOrd="1" destOrd="0" presId="urn:microsoft.com/office/officeart/2005/8/layout/hProcess6"/>
+    <dgm:cxn modelId="{9DEE0F29-F84D-4B5E-8087-A8C20F985EAF}" type="presOf" srcId="{FE1B7635-AC9C-4104-854A-F526738A7B47}" destId="{17342F89-431A-4135-96FA-FE7D0A2EE039}" srcOrd="0" destOrd="0" presId="urn:microsoft.com/office/officeart/2005/8/layout/hProcess6"/>
+    <dgm:cxn modelId="{6DDFA5A6-B784-4F50-B66D-CFE12103D11D}" type="presOf" srcId="{877B6E06-4726-4D60-95F6-B477F0DD1E1E}" destId="{FCB4C33E-B84F-4502-9B81-A2E471D3A055}" srcOrd="1" destOrd="0" presId="urn:microsoft.com/office/officeart/2005/8/layout/hProcess6"/>
+    <dgm:cxn modelId="{F31477E9-075B-4360-BDA8-287F7DEEEABA}" type="presOf" srcId="{113A9F76-DFA4-41F0-9C18-EEFF84151113}" destId="{1873F243-9FB6-41EE-AD51-D052201A8DC8}" srcOrd="1" destOrd="2" presId="urn:microsoft.com/office/officeart/2005/8/layout/hProcess6"/>
+    <dgm:cxn modelId="{ECB14B70-FF43-46BB-8CDD-AA37B12E99BF}" type="presOf" srcId="{877B6E06-4726-4D60-95F6-B477F0DD1E1E}" destId="{5162570F-D412-4842-BBDB-D0E2488F8149}" srcOrd="0" destOrd="0" presId="urn:microsoft.com/office/officeart/2005/8/layout/hProcess6"/>
+    <dgm:cxn modelId="{D27D0AA5-4163-4D10-A539-9DCB55747AA6}" srcId="{FE1B7635-AC9C-4104-854A-F526738A7B47}" destId="{42F6BB07-1225-433B-8F4D-6B2F84C28253}" srcOrd="2" destOrd="0" parTransId="{E0517724-3E9D-49D2-AF04-FE459C6158E7}" sibTransId="{CBA4F50D-824F-4418-AADF-37C7A9EB484A}"/>
     <dgm:cxn modelId="{38D13655-02D4-4EF3-8A89-39B5A4444CAB}" srcId="{67D744ED-42D2-48F5-B81F-BE0D8E1C875F}" destId="{113A9F76-DFA4-41F0-9C18-EEFF84151113}" srcOrd="2" destOrd="0" parTransId="{D98BFFC5-022C-4CB8-A269-9AD9E8B62F44}" sibTransId="{2E05C392-F955-4824-8857-7652C144DA1F}"/>
-    <dgm:cxn modelId="{2E9E7066-3F0C-4313-995F-FF81A1F26D44}" type="presOf" srcId="{D33C871B-2391-4F6A-9C86-FC4F56BF4014}" destId="{A1EEFCF2-F25E-456F-BB85-0BCC6E60D12E}" srcOrd="0" destOrd="0" presId="urn:microsoft.com/office/officeart/2005/8/layout/hProcess6"/>
-    <dgm:cxn modelId="{57E52F79-C4F9-4214-AFED-4A7EE7938F2E}" srcId="{FE1B7635-AC9C-4104-854A-F526738A7B47}" destId="{2143B652-B0DE-411B-8DF9-A92FE0AD65FB}" srcOrd="0" destOrd="0" parTransId="{1A12E7E2-3634-4A3F-AA10-532EBE63E880}" sibTransId="{311691D0-D7D1-460B-8759-05729C7A539A}"/>
-    <dgm:cxn modelId="{992FA86A-B778-4ED3-9F64-A48AB19589B6}" type="presOf" srcId="{564C7FC6-5EA6-4F1C-9E8F-8A48A1DCAFE1}" destId="{06A355C6-2D75-43C0-8646-3A432F0311FB}" srcOrd="1" destOrd="0" presId="urn:microsoft.com/office/officeart/2005/8/layout/hProcess6"/>
+    <dgm:cxn modelId="{FABB1836-9F21-49F7-B426-50730412BC56}" srcId="{FE1B7635-AC9C-4104-854A-F526738A7B47}" destId="{2DD9C5FD-E431-41F4-B766-915124485E86}" srcOrd="0" destOrd="0" parTransId="{4A80F98A-D5F0-42CA-B8BD-C5C26E945CE8}" sibTransId="{24F6CE2A-37D3-4D99-91C2-4585EDBC6E44}"/>
+    <dgm:cxn modelId="{CFBD1D1D-7EB2-45DB-A4F2-8D55EEB91D6D}" type="presOf" srcId="{7D9A5F84-9AD4-40C8-AE74-4B62D5F5328B}" destId="{B6C1DA72-73A1-4763-B3AA-84AF4A7EE8A9}" srcOrd="1" destOrd="4" presId="urn:microsoft.com/office/officeart/2005/8/layout/hProcess6"/>
+    <dgm:cxn modelId="{4B791551-FC2A-48CD-87D5-B5ED0E2DBF2B}" type="presOf" srcId="{4EAB18AA-5213-4382-981C-A9E25054B3D0}" destId="{698B9B22-6158-44CE-B33D-58300853E697}" srcOrd="1" destOrd="1" presId="urn:microsoft.com/office/officeart/2005/8/layout/hProcess6"/>
+    <dgm:cxn modelId="{EE0CA57E-5646-473B-A17F-33423BF6DA52}" type="presOf" srcId="{113A9F76-DFA4-41F0-9C18-EEFF84151113}" destId="{A1EEFCF2-F25E-456F-BB85-0BCC6E60D12E}" srcOrd="0" destOrd="2" presId="urn:microsoft.com/office/officeart/2005/8/layout/hProcess6"/>
+    <dgm:cxn modelId="{57E52F79-C4F9-4214-AFED-4A7EE7938F2E}" srcId="{FE1B7635-AC9C-4104-854A-F526738A7B47}" destId="{2143B652-B0DE-411B-8DF9-A92FE0AD65FB}" srcOrd="1" destOrd="0" parTransId="{1A12E7E2-3634-4A3F-AA10-532EBE63E880}" sibTransId="{311691D0-D7D1-460B-8759-05729C7A539A}"/>
+    <dgm:cxn modelId="{ED3CDAA1-7ECA-4DC7-912F-551F9F0ED885}" type="presOf" srcId="{2DF8948E-25B5-412D-AFEB-62B89E6DE2F7}" destId="{BC8DE323-46A1-46B3-A205-F5AF49990F24}" srcOrd="0" destOrd="0" presId="urn:microsoft.com/office/officeart/2005/8/layout/hProcess6"/>
     <dgm:cxn modelId="{C9E06A3E-198C-4112-8CDF-05C46396083E}" srcId="{2DF8948E-25B5-412D-AFEB-62B89E6DE2F7}" destId="{CF291A4C-080A-48DA-8D8E-93ECD6DAA4D2}" srcOrd="0" destOrd="0" parTransId="{5E3692BC-8715-43A9-831D-A669A1FDCFD1}" sibTransId="{3E30DFDE-7224-4C60-8855-C64D8B1E3277}"/>
-    <dgm:cxn modelId="{46C0895A-ED49-4B97-AAF6-0ED6F01E0E19}" type="presOf" srcId="{FE1B7635-AC9C-4104-854A-F526738A7B47}" destId="{17342F89-431A-4135-96FA-FE7D0A2EE039}" srcOrd="0" destOrd="0" presId="urn:microsoft.com/office/officeart/2005/8/layout/hProcess6"/>
-    <dgm:cxn modelId="{1D6E8DD5-A5C9-420B-B5BE-26218711787B}" type="presOf" srcId="{564C7FC6-5EA6-4F1C-9E8F-8A48A1DCAFE1}" destId="{0C8D87B7-DD7C-4BF7-9AC6-36E279588E41}" srcOrd="0" destOrd="0" presId="urn:microsoft.com/office/officeart/2005/8/layout/hProcess6"/>
-    <dgm:cxn modelId="{9EE11940-9ED8-4878-AFDA-D4A21D17B5EA}" type="presOf" srcId="{FCE52BA9-0573-438D-BC8D-4B2BF75944E7}" destId="{B6C1DA72-73A1-4763-B3AA-84AF4A7EE8A9}" srcOrd="1" destOrd="2" presId="urn:microsoft.com/office/officeart/2005/8/layout/hProcess6"/>
+    <dgm:cxn modelId="{D9875AA7-E6AB-4E64-8F1A-A5F477B02797}" type="presOf" srcId="{68FE936D-7D25-4A59-8E90-E233B7E81EE2}" destId="{B57CB45F-3CE1-413C-821C-27A199CEB71B}" srcOrd="0" destOrd="0" presId="urn:microsoft.com/office/officeart/2005/8/layout/hProcess6"/>
+    <dgm:cxn modelId="{DCCBFA9F-28D2-40E5-9323-97E5F2A70D8E}" type="presOf" srcId="{2143B652-B0DE-411B-8DF9-A92FE0AD65FB}" destId="{91BC29B9-7080-4940-B8B4-C096DC55F524}" srcOrd="0" destOrd="1" presId="urn:microsoft.com/office/officeart/2005/8/layout/hProcess6"/>
     <dgm:cxn modelId="{9BD59A04-B386-47F7-86B7-D3321FB1A5C1}" srcId="{1DD1DC3E-E7CD-49F8-BE25-75BBF7E727C7}" destId="{564C7FC6-5EA6-4F1C-9E8F-8A48A1DCAFE1}" srcOrd="0" destOrd="0" parTransId="{75B35E20-B5F4-4A03-BB07-13E3E9075B39}" sibTransId="{CD96E699-98DB-42A8-93AE-C274B42F97FE}"/>
-    <dgm:cxn modelId="{65BBBD14-8F30-4F35-8002-6069C33C8052}" type="presOf" srcId="{113A9F76-DFA4-41F0-9C18-EEFF84151113}" destId="{A1EEFCF2-F25E-456F-BB85-0BCC6E60D12E}" srcOrd="0" destOrd="2" presId="urn:microsoft.com/office/officeart/2005/8/layout/hProcess6"/>
-    <dgm:cxn modelId="{BCC2715C-6048-401B-8A3A-D58A43B33734}" type="presOf" srcId="{7D9A5F84-9AD4-40C8-AE74-4B62D5F5328B}" destId="{91BC29B9-7080-4940-B8B4-C096DC55F524}" srcOrd="0" destOrd="3" presId="urn:microsoft.com/office/officeart/2005/8/layout/hProcess6"/>
-    <dgm:cxn modelId="{D53834B1-5332-48F3-B9B3-B4B2D1D5E911}" type="presOf" srcId="{42F6BB07-1225-433B-8F4D-6B2F84C28253}" destId="{91BC29B9-7080-4940-B8B4-C096DC55F524}" srcOrd="0" destOrd="1" presId="urn:microsoft.com/office/officeart/2005/8/layout/hProcess6"/>
+    <dgm:cxn modelId="{F9B605D4-447F-49DA-9385-58849BEA912C}" type="presOf" srcId="{7D9A5F84-9AD4-40C8-AE74-4B62D5F5328B}" destId="{91BC29B9-7080-4940-B8B4-C096DC55F524}" srcOrd="0" destOrd="4" presId="urn:microsoft.com/office/officeart/2005/8/layout/hProcess6"/>
+    <dgm:cxn modelId="{A6F3FA29-C800-492F-B060-D0F3B0B564F1}" type="presOf" srcId="{4EAB18AA-5213-4382-981C-A9E25054B3D0}" destId="{93D80820-108C-456E-8A79-5B0CD2E1792F}" srcOrd="0" destOrd="1" presId="urn:microsoft.com/office/officeart/2005/8/layout/hProcess6"/>
     <dgm:cxn modelId="{500998D1-3131-42CC-A431-668559E177C6}" srcId="{67D744ED-42D2-48F5-B81F-BE0D8E1C875F}" destId="{D33C871B-2391-4F6A-9C86-FC4F56BF4014}" srcOrd="0" destOrd="0" parTransId="{DF7EFEB9-F641-48E8-8FF5-64350A6C8ECB}" sibTransId="{ABB4AAA6-1455-4EA2-8D66-31F5EBC75C09}"/>
-    <dgm:cxn modelId="{742E1C62-DE25-4213-875A-E9A5D4E1BBEE}" type="presOf" srcId="{113A9F76-DFA4-41F0-9C18-EEFF84151113}" destId="{1873F243-9FB6-41EE-AD51-D052201A8DC8}" srcOrd="1" destOrd="2" presId="urn:microsoft.com/office/officeart/2005/8/layout/hProcess6"/>
+    <dgm:cxn modelId="{DEABDD52-5BD0-4536-B1D1-E413C91062F2}" type="presOf" srcId="{FCE52BA9-0573-438D-BC8D-4B2BF75944E7}" destId="{B6C1DA72-73A1-4763-B3AA-84AF4A7EE8A9}" srcOrd="1" destOrd="3" presId="urn:microsoft.com/office/officeart/2005/8/layout/hProcess6"/>
+    <dgm:cxn modelId="{710F7659-872A-43E4-8A1A-CC0E868726E4}" type="presOf" srcId="{2DD9C5FD-E431-41F4-B766-915124485E86}" destId="{B6C1DA72-73A1-4763-B3AA-84AF4A7EE8A9}" srcOrd="1" destOrd="0" presId="urn:microsoft.com/office/officeart/2005/8/layout/hProcess6"/>
     <dgm:cxn modelId="{A4AF30B0-7C6F-4177-BBDF-6018F0C7F786}" srcId="{68FE936D-7D25-4A59-8E90-E233B7E81EE2}" destId="{FE1B7635-AC9C-4104-854A-F526738A7B47}" srcOrd="2" destOrd="0" parTransId="{B78CD469-E3A4-4222-BF6C-86950638C23C}" sibTransId="{FF5DE875-E497-4676-B0AD-2C5831973D81}"/>
-    <dgm:cxn modelId="{49E87AE2-C0EC-4085-B420-3DA09DD824C8}" type="presParOf" srcId="{B57CB45F-3CE1-413C-821C-27A199CEB71B}" destId="{FCDC1F65-F7D7-4452-B8F1-F70E83E10E49}" srcOrd="0" destOrd="0" presId="urn:microsoft.com/office/officeart/2005/8/layout/hProcess6"/>
-    <dgm:cxn modelId="{162817BF-0854-476E-A829-F335FAC53645}" type="presParOf" srcId="{FCDC1F65-F7D7-4452-B8F1-F70E83E10E49}" destId="{EB979E05-B799-4953-9E10-5D2A8C328B3F}" srcOrd="0" destOrd="0" presId="urn:microsoft.com/office/officeart/2005/8/layout/hProcess6"/>
-    <dgm:cxn modelId="{003D67F9-87F7-4C5D-8F31-002AB2F5B401}" type="presParOf" srcId="{FCDC1F65-F7D7-4452-B8F1-F70E83E10E49}" destId="{93D80820-108C-456E-8A79-5B0CD2E1792F}" srcOrd="1" destOrd="0" presId="urn:microsoft.com/office/officeart/2005/8/layout/hProcess6"/>
-    <dgm:cxn modelId="{0EAFC52D-A213-4DB7-A858-B5CD2C8CC3B2}" type="presParOf" srcId="{FCDC1F65-F7D7-4452-B8F1-F70E83E10E49}" destId="{698B9B22-6158-44CE-B33D-58300853E697}" srcOrd="2" destOrd="0" presId="urn:microsoft.com/office/officeart/2005/8/layout/hProcess6"/>
-    <dgm:cxn modelId="{02EA7587-2C9C-46FA-9B1F-0C37DC97606B}" type="presParOf" srcId="{FCDC1F65-F7D7-4452-B8F1-F70E83E10E49}" destId="{BC8DE323-46A1-46B3-A205-F5AF49990F24}" srcOrd="3" destOrd="0" presId="urn:microsoft.com/office/officeart/2005/8/layout/hProcess6"/>
-    <dgm:cxn modelId="{A1B2ACAA-F3EC-4F20-B19C-92CB6F237122}" type="presParOf" srcId="{B57CB45F-3CE1-413C-821C-27A199CEB71B}" destId="{6CDF36E2-8EF2-481F-A292-248E642F44A6}" srcOrd="1" destOrd="0" presId="urn:microsoft.com/office/officeart/2005/8/layout/hProcess6"/>
-    <dgm:cxn modelId="{12CF7E53-E225-47F3-8C55-D6015C27BC7B}" type="presParOf" srcId="{B57CB45F-3CE1-413C-821C-27A199CEB71B}" destId="{DCAD5DCA-195A-470D-917C-78095FDA1DFA}" srcOrd="2" destOrd="0" presId="urn:microsoft.com/office/officeart/2005/8/layout/hProcess6"/>
-    <dgm:cxn modelId="{E78A0E87-67C7-4743-ABAA-6BC711C8217D}" type="presParOf" srcId="{DCAD5DCA-195A-470D-917C-78095FDA1DFA}" destId="{F57F15D0-2ABB-492F-A580-285D1E19DD07}" srcOrd="0" destOrd="0" presId="urn:microsoft.com/office/officeart/2005/8/layout/hProcess6"/>
-    <dgm:cxn modelId="{40958B9D-196F-4A9F-83D8-6E390C06F74E}" type="presParOf" srcId="{DCAD5DCA-195A-470D-917C-78095FDA1DFA}" destId="{0C8D87B7-DD7C-4BF7-9AC6-36E279588E41}" srcOrd="1" destOrd="0" presId="urn:microsoft.com/office/officeart/2005/8/layout/hProcess6"/>
-    <dgm:cxn modelId="{B906C760-2313-4B15-9816-2F4A4573D284}" type="presParOf" srcId="{DCAD5DCA-195A-470D-917C-78095FDA1DFA}" destId="{06A355C6-2D75-43C0-8646-3A432F0311FB}" srcOrd="2" destOrd="0" presId="urn:microsoft.com/office/officeart/2005/8/layout/hProcess6"/>
-    <dgm:cxn modelId="{D271DE55-09A5-4263-B9C1-D8D5D56EFD9A}" type="presParOf" srcId="{DCAD5DCA-195A-470D-917C-78095FDA1DFA}" destId="{31CDB314-EF8D-4AD8-B445-C9ECDD6528BD}" srcOrd="3" destOrd="0" presId="urn:microsoft.com/office/officeart/2005/8/layout/hProcess6"/>
-    <dgm:cxn modelId="{7EE2026F-B0DE-49D5-A673-294A52EAAD68}" type="presParOf" srcId="{B57CB45F-3CE1-413C-821C-27A199CEB71B}" destId="{B2583520-80CF-4680-803B-0293B74DE4E4}" srcOrd="3" destOrd="0" presId="urn:microsoft.com/office/officeart/2005/8/layout/hProcess6"/>
-    <dgm:cxn modelId="{15E8C16D-1E44-45CF-AF2E-63A180A02087}" type="presParOf" srcId="{B57CB45F-3CE1-413C-821C-27A199CEB71B}" destId="{11C62D1F-E636-4D1C-8C2C-FC534CC534BB}" srcOrd="4" destOrd="0" presId="urn:microsoft.com/office/officeart/2005/8/layout/hProcess6"/>
-    <dgm:cxn modelId="{2D8F7797-3358-46A9-BB7A-53AD11F2F57E}" type="presParOf" srcId="{11C62D1F-E636-4D1C-8C2C-FC534CC534BB}" destId="{E4EE2C13-7409-40C4-8B94-A7E6A6A383C7}" srcOrd="0" destOrd="0" presId="urn:microsoft.com/office/officeart/2005/8/layout/hProcess6"/>
-    <dgm:cxn modelId="{BA6EE324-B161-4AC9-B615-423E4765F64B}" type="presParOf" srcId="{11C62D1F-E636-4D1C-8C2C-FC534CC534BB}" destId="{91BC29B9-7080-4940-B8B4-C096DC55F524}" srcOrd="1" destOrd="0" presId="urn:microsoft.com/office/officeart/2005/8/layout/hProcess6"/>
-    <dgm:cxn modelId="{4495E931-D625-4EC0-88FE-24C1F21BE57D}" type="presParOf" srcId="{11C62D1F-E636-4D1C-8C2C-FC534CC534BB}" destId="{B6C1DA72-73A1-4763-B3AA-84AF4A7EE8A9}" srcOrd="2" destOrd="0" presId="urn:microsoft.com/office/officeart/2005/8/layout/hProcess6"/>
-    <dgm:cxn modelId="{D3B75DD6-1345-497B-97D2-46E215848EEC}" type="presParOf" srcId="{11C62D1F-E636-4D1C-8C2C-FC534CC534BB}" destId="{17342F89-431A-4135-96FA-FE7D0A2EE039}" srcOrd="3" destOrd="0" presId="urn:microsoft.com/office/officeart/2005/8/layout/hProcess6"/>
-    <dgm:cxn modelId="{6531C67E-5B20-433F-A2A9-1AAB00749E64}" type="presParOf" srcId="{B57CB45F-3CE1-413C-821C-27A199CEB71B}" destId="{284B0B4E-574F-490D-A26D-F052A33B8DBE}" srcOrd="5" destOrd="0" presId="urn:microsoft.com/office/officeart/2005/8/layout/hProcess6"/>
-    <dgm:cxn modelId="{D8A4CFE6-BCEF-48A7-8FBA-3B11B40BA290}" type="presParOf" srcId="{B57CB45F-3CE1-413C-821C-27A199CEB71B}" destId="{A597C1B1-A3B0-47C1-AD7C-E2C354DB9039}" srcOrd="6" destOrd="0" presId="urn:microsoft.com/office/officeart/2005/8/layout/hProcess6"/>
-    <dgm:cxn modelId="{B2D957A1-40C9-422A-A251-22330D9531A3}" type="presParOf" srcId="{A597C1B1-A3B0-47C1-AD7C-E2C354DB9039}" destId="{7A4F47F3-7E71-44EB-B922-F9A8BB518245}" srcOrd="0" destOrd="0" presId="urn:microsoft.com/office/officeart/2005/8/layout/hProcess6"/>
-    <dgm:cxn modelId="{91E089F6-4C6B-4F08-A351-B2CBBE73323A}" type="presParOf" srcId="{A597C1B1-A3B0-47C1-AD7C-E2C354DB9039}" destId="{5162570F-D412-4842-BBDB-D0E2488F8149}" srcOrd="1" destOrd="0" presId="urn:microsoft.com/office/officeart/2005/8/layout/hProcess6"/>
-    <dgm:cxn modelId="{9324976C-6AF9-475A-985C-24BC94330EC2}" type="presParOf" srcId="{A597C1B1-A3B0-47C1-AD7C-E2C354DB9039}" destId="{FCB4C33E-B84F-4502-9B81-A2E471D3A055}" srcOrd="2" destOrd="0" presId="urn:microsoft.com/office/officeart/2005/8/layout/hProcess6"/>
-    <dgm:cxn modelId="{E11AA989-4A69-42A4-AC4C-C135433AF6FB}" type="presParOf" srcId="{A597C1B1-A3B0-47C1-AD7C-E2C354DB9039}" destId="{8B9AA1E6-B6F0-4CE0-AE5D-1C78F5F6F37E}" srcOrd="3" destOrd="0" presId="urn:microsoft.com/office/officeart/2005/8/layout/hProcess6"/>
-    <dgm:cxn modelId="{01D101A2-0D75-473A-9234-277B2028FFAA}" type="presParOf" srcId="{B57CB45F-3CE1-413C-821C-27A199CEB71B}" destId="{F0006444-C9D0-408B-9852-EBFB88E71636}" srcOrd="7" destOrd="0" presId="urn:microsoft.com/office/officeart/2005/8/layout/hProcess6"/>
-    <dgm:cxn modelId="{FBF13DFD-CE96-46E2-B994-46F8481B21E1}" type="presParOf" srcId="{B57CB45F-3CE1-413C-821C-27A199CEB71B}" destId="{22DBD85D-4F8A-44F8-A43A-C51027610285}" srcOrd="8" destOrd="0" presId="urn:microsoft.com/office/officeart/2005/8/layout/hProcess6"/>
-    <dgm:cxn modelId="{FDCF24AD-C5C3-4609-B8E6-7E5043B71F21}" type="presParOf" srcId="{22DBD85D-4F8A-44F8-A43A-C51027610285}" destId="{BA5EB463-E6CF-46B4-8F8F-D07E669A8B12}" srcOrd="0" destOrd="0" presId="urn:microsoft.com/office/officeart/2005/8/layout/hProcess6"/>
-    <dgm:cxn modelId="{853038D7-2BF5-48E5-8D68-B6883E025A13}" type="presParOf" srcId="{22DBD85D-4F8A-44F8-A43A-C51027610285}" destId="{A1EEFCF2-F25E-456F-BB85-0BCC6E60D12E}" srcOrd="1" destOrd="0" presId="urn:microsoft.com/office/officeart/2005/8/layout/hProcess6"/>
-    <dgm:cxn modelId="{7DCF427E-2FC6-4B81-A6B6-524B6BAB6613}" type="presParOf" srcId="{22DBD85D-4F8A-44F8-A43A-C51027610285}" destId="{1873F243-9FB6-41EE-AD51-D052201A8DC8}" srcOrd="2" destOrd="0" presId="urn:microsoft.com/office/officeart/2005/8/layout/hProcess6"/>
-    <dgm:cxn modelId="{6377E539-AA38-4683-81C0-BA086AA7139A}" type="presParOf" srcId="{22DBD85D-4F8A-44F8-A43A-C51027610285}" destId="{3B3FD9CA-2759-4C7A-BD83-A85F3E397600}" srcOrd="3" destOrd="0" presId="urn:microsoft.com/office/officeart/2005/8/layout/hProcess6"/>
+    <dgm:cxn modelId="{E45AA8B6-F5B4-4283-98A4-FD6ED281B78F}" type="presParOf" srcId="{B57CB45F-3CE1-413C-821C-27A199CEB71B}" destId="{FCDC1F65-F7D7-4452-B8F1-F70E83E10E49}" srcOrd="0" destOrd="0" presId="urn:microsoft.com/office/officeart/2005/8/layout/hProcess6"/>
+    <dgm:cxn modelId="{5B560320-740C-4D5C-8EF9-C4603DEC8199}" type="presParOf" srcId="{FCDC1F65-F7D7-4452-B8F1-F70E83E10E49}" destId="{EB979E05-B799-4953-9E10-5D2A8C328B3F}" srcOrd="0" destOrd="0" presId="urn:microsoft.com/office/officeart/2005/8/layout/hProcess6"/>
+    <dgm:cxn modelId="{DC1F4698-8970-462F-82B0-288C70EED5CC}" type="presParOf" srcId="{FCDC1F65-F7D7-4452-B8F1-F70E83E10E49}" destId="{93D80820-108C-456E-8A79-5B0CD2E1792F}" srcOrd="1" destOrd="0" presId="urn:microsoft.com/office/officeart/2005/8/layout/hProcess6"/>
+    <dgm:cxn modelId="{8F28F72F-F509-401B-98A3-EE6560572DBB}" type="presParOf" srcId="{FCDC1F65-F7D7-4452-B8F1-F70E83E10E49}" destId="{698B9B22-6158-44CE-B33D-58300853E697}" srcOrd="2" destOrd="0" presId="urn:microsoft.com/office/officeart/2005/8/layout/hProcess6"/>
+    <dgm:cxn modelId="{982E9EAD-FC77-4DB3-8BDA-C7A3480DC394}" type="presParOf" srcId="{FCDC1F65-F7D7-4452-B8F1-F70E83E10E49}" destId="{BC8DE323-46A1-46B3-A205-F5AF49990F24}" srcOrd="3" destOrd="0" presId="urn:microsoft.com/office/officeart/2005/8/layout/hProcess6"/>
+    <dgm:cxn modelId="{E872A4DE-D09E-4842-837D-2A49BB8E399F}" type="presParOf" srcId="{B57CB45F-3CE1-413C-821C-27A199CEB71B}" destId="{6CDF36E2-8EF2-481F-A292-248E642F44A6}" srcOrd="1" destOrd="0" presId="urn:microsoft.com/office/officeart/2005/8/layout/hProcess6"/>
+    <dgm:cxn modelId="{E0EDBF77-DB22-498E-BB0C-0BE5BAF998F1}" type="presParOf" srcId="{B57CB45F-3CE1-413C-821C-27A199CEB71B}" destId="{DCAD5DCA-195A-470D-917C-78095FDA1DFA}" srcOrd="2" destOrd="0" presId="urn:microsoft.com/office/officeart/2005/8/layout/hProcess6"/>
+    <dgm:cxn modelId="{6438AA7D-5C95-4252-B253-79C86C19D648}" type="presParOf" srcId="{DCAD5DCA-195A-470D-917C-78095FDA1DFA}" destId="{F57F15D0-2ABB-492F-A580-285D1E19DD07}" srcOrd="0" destOrd="0" presId="urn:microsoft.com/office/officeart/2005/8/layout/hProcess6"/>
+    <dgm:cxn modelId="{7B1184A0-4764-4DA5-96BF-38C95F1C3CEB}" type="presParOf" srcId="{DCAD5DCA-195A-470D-917C-78095FDA1DFA}" destId="{0C8D87B7-DD7C-4BF7-9AC6-36E279588E41}" srcOrd="1" destOrd="0" presId="urn:microsoft.com/office/officeart/2005/8/layout/hProcess6"/>
+    <dgm:cxn modelId="{E0CA3C34-728A-447C-B1F2-248FC5CCA12A}" type="presParOf" srcId="{DCAD5DCA-195A-470D-917C-78095FDA1DFA}" destId="{06A355C6-2D75-43C0-8646-3A432F0311FB}" srcOrd="2" destOrd="0" presId="urn:microsoft.com/office/officeart/2005/8/layout/hProcess6"/>
+    <dgm:cxn modelId="{9AC36152-8D37-42B7-8C22-21B44485B8ED}" type="presParOf" srcId="{DCAD5DCA-195A-470D-917C-78095FDA1DFA}" destId="{31CDB314-EF8D-4AD8-B445-C9ECDD6528BD}" srcOrd="3" destOrd="0" presId="urn:microsoft.com/office/officeart/2005/8/layout/hProcess6"/>
+    <dgm:cxn modelId="{E84BD2B2-8D49-4FBB-AFBD-3346946C80AD}" type="presParOf" srcId="{B57CB45F-3CE1-413C-821C-27A199CEB71B}" destId="{B2583520-80CF-4680-803B-0293B74DE4E4}" srcOrd="3" destOrd="0" presId="urn:microsoft.com/office/officeart/2005/8/layout/hProcess6"/>
+    <dgm:cxn modelId="{11B2431B-992E-4DCE-87B3-5C7DBA1E529E}" type="presParOf" srcId="{B57CB45F-3CE1-413C-821C-27A199CEB71B}" destId="{11C62D1F-E636-4D1C-8C2C-FC534CC534BB}" srcOrd="4" destOrd="0" presId="urn:microsoft.com/office/officeart/2005/8/layout/hProcess6"/>
+    <dgm:cxn modelId="{3A7D723F-77D6-4CE9-BAE8-3A8CDEAF72CB}" type="presParOf" srcId="{11C62D1F-E636-4D1C-8C2C-FC534CC534BB}" destId="{E4EE2C13-7409-40C4-8B94-A7E6A6A383C7}" srcOrd="0" destOrd="0" presId="urn:microsoft.com/office/officeart/2005/8/layout/hProcess6"/>
+    <dgm:cxn modelId="{2366C8E3-98C6-40DE-AF51-DCDD9C37E214}" type="presParOf" srcId="{11C62D1F-E636-4D1C-8C2C-FC534CC534BB}" destId="{91BC29B9-7080-4940-B8B4-C096DC55F524}" srcOrd="1" destOrd="0" presId="urn:microsoft.com/office/officeart/2005/8/layout/hProcess6"/>
+    <dgm:cxn modelId="{C429B301-B745-4BDB-BAF4-BBCD42A83F23}" type="presParOf" srcId="{11C62D1F-E636-4D1C-8C2C-FC534CC534BB}" destId="{B6C1DA72-73A1-4763-B3AA-84AF4A7EE8A9}" srcOrd="2" destOrd="0" presId="urn:microsoft.com/office/officeart/2005/8/layout/hProcess6"/>
+    <dgm:cxn modelId="{69590D7D-D581-4E5C-BB72-5FD34E8ECA14}" type="presParOf" srcId="{11C62D1F-E636-4D1C-8C2C-FC534CC534BB}" destId="{17342F89-431A-4135-96FA-FE7D0A2EE039}" srcOrd="3" destOrd="0" presId="urn:microsoft.com/office/officeart/2005/8/layout/hProcess6"/>
+    <dgm:cxn modelId="{F1F56538-423D-47DE-89F5-878A9F43276F}" type="presParOf" srcId="{B57CB45F-3CE1-413C-821C-27A199CEB71B}" destId="{284B0B4E-574F-490D-A26D-F052A33B8DBE}" srcOrd="5" destOrd="0" presId="urn:microsoft.com/office/officeart/2005/8/layout/hProcess6"/>
+    <dgm:cxn modelId="{11C71627-5937-4D94-A43A-A5B49B3EE49F}" type="presParOf" srcId="{B57CB45F-3CE1-413C-821C-27A199CEB71B}" destId="{A597C1B1-A3B0-47C1-AD7C-E2C354DB9039}" srcOrd="6" destOrd="0" presId="urn:microsoft.com/office/officeart/2005/8/layout/hProcess6"/>
+    <dgm:cxn modelId="{7BF250CA-73CB-48BD-BF87-D450B42D2441}" type="presParOf" srcId="{A597C1B1-A3B0-47C1-AD7C-E2C354DB9039}" destId="{7A4F47F3-7E71-44EB-B922-F9A8BB518245}" srcOrd="0" destOrd="0" presId="urn:microsoft.com/office/officeart/2005/8/layout/hProcess6"/>
+    <dgm:cxn modelId="{315313A0-4D66-4AF6-8CCA-DEA68E47B6A5}" type="presParOf" srcId="{A597C1B1-A3B0-47C1-AD7C-E2C354DB9039}" destId="{5162570F-D412-4842-BBDB-D0E2488F8149}" srcOrd="1" destOrd="0" presId="urn:microsoft.com/office/officeart/2005/8/layout/hProcess6"/>
+    <dgm:cxn modelId="{E26412CF-73A7-4953-9487-4885A44F5405}" type="presParOf" srcId="{A597C1B1-A3B0-47C1-AD7C-E2C354DB9039}" destId="{FCB4C33E-B84F-4502-9B81-A2E471D3A055}" srcOrd="2" destOrd="0" presId="urn:microsoft.com/office/officeart/2005/8/layout/hProcess6"/>
+    <dgm:cxn modelId="{85412548-5048-4D05-AA86-F9A305909316}" type="presParOf" srcId="{A597C1B1-A3B0-47C1-AD7C-E2C354DB9039}" destId="{8B9AA1E6-B6F0-4CE0-AE5D-1C78F5F6F37E}" srcOrd="3" destOrd="0" presId="urn:microsoft.com/office/officeart/2005/8/layout/hProcess6"/>
+    <dgm:cxn modelId="{C1DB4174-B702-48C0-9A46-CEC630372CA4}" type="presParOf" srcId="{B57CB45F-3CE1-413C-821C-27A199CEB71B}" destId="{F0006444-C9D0-408B-9852-EBFB88E71636}" srcOrd="7" destOrd="0" presId="urn:microsoft.com/office/officeart/2005/8/layout/hProcess6"/>
+    <dgm:cxn modelId="{E7D46D1D-A5A0-4F39-9C8D-66B27F3C8586}" type="presParOf" srcId="{B57CB45F-3CE1-413C-821C-27A199CEB71B}" destId="{22DBD85D-4F8A-44F8-A43A-C51027610285}" srcOrd="8" destOrd="0" presId="urn:microsoft.com/office/officeart/2005/8/layout/hProcess6"/>
+    <dgm:cxn modelId="{40043AFB-F5A7-4A74-9188-08BB2BE67E60}" type="presParOf" srcId="{22DBD85D-4F8A-44F8-A43A-C51027610285}" destId="{BA5EB463-E6CF-46B4-8F8F-D07E669A8B12}" srcOrd="0" destOrd="0" presId="urn:microsoft.com/office/officeart/2005/8/layout/hProcess6"/>
+    <dgm:cxn modelId="{3B6A8D26-35E8-4970-97A0-BDC59C8A9B0B}" type="presParOf" srcId="{22DBD85D-4F8A-44F8-A43A-C51027610285}" destId="{A1EEFCF2-F25E-456F-BB85-0BCC6E60D12E}" srcOrd="1" destOrd="0" presId="urn:microsoft.com/office/officeart/2005/8/layout/hProcess6"/>
+    <dgm:cxn modelId="{EE887255-9512-4B4F-B0BA-3D492E6D5E00}" type="presParOf" srcId="{22DBD85D-4F8A-44F8-A43A-C51027610285}" destId="{1873F243-9FB6-41EE-AD51-D052201A8DC8}" srcOrd="2" destOrd="0" presId="urn:microsoft.com/office/officeart/2005/8/layout/hProcess6"/>
+    <dgm:cxn modelId="{8A891D24-D912-480D-BAD4-D9866FE4BEDF}" type="presParOf" srcId="{22DBD85D-4F8A-44F8-A43A-C51027610285}" destId="{3B3FD9CA-2759-4C7A-BD83-A85F3E397600}" srcOrd="3" destOrd="0" presId="urn:microsoft.com/office/officeart/2005/8/layout/hProcess6"/>
   </dgm:cxnLst>
   <dgm:bg/>
   <dgm:whole/>
@@ -8553,6 +9563,24 @@
           <a:noAutofit/>
         </a:bodyPr>
         <a:lstStyle/>
+        <a:p>
+          <a:pPr marL="57150" lvl="1" indent="-57150" algn="l" defTabSz="222250">
+            <a:lnSpc>
+              <a:spcPct val="90000"/>
+            </a:lnSpc>
+            <a:spcBef>
+              <a:spcPct val="0"/>
+            </a:spcBef>
+            <a:spcAft>
+              <a:spcPct val="15000"/>
+            </a:spcAft>
+            <a:buChar char="••"/>
+          </a:pPr>
+          <a:r>
+            <a:rPr lang="en-US" sz="500" kern="1200"/>
+            <a:t>Grunt</a:t>
+          </a:r>
+        </a:p>
         <a:p>
           <a:pPr marL="57150" lvl="1" indent="-57150" algn="l" defTabSz="222250">
             <a:lnSpc>

</xml_diff>

<commit_message>
Adding clone steps to Guide.docx
</commit_message>
<xml_diff>
--- a/Docs/Guide.docx
+++ b/Docs/Guide.docx
@@ -1,6 +1,6 @@
 
 <file path=word/document.xml><?xml version="1.0" encoding="utf-8"?>
-<w:document xmlns:wpc="http://schemas.microsoft.com/office/word/2010/wordprocessingCanvas" xmlns:mc="http://schemas.openxmlformats.org/markup-compatibility/2006" xmlns:o="urn:schemas-microsoft-com:office:office" xmlns:r="http://schemas.openxmlformats.org/officeDocument/2006/relationships" xmlns:m="http://schemas.openxmlformats.org/officeDocument/2006/math" xmlns:v="urn:schemas-microsoft-com:vml" xmlns:wp14="http://schemas.microsoft.com/office/word/2010/wordprocessingDrawing" xmlns:wp="http://schemas.openxmlformats.org/drawingml/2006/wordprocessingDrawing" xmlns:w10="urn:schemas-microsoft-com:office:word" xmlns:w="http://schemas.openxmlformats.org/wordprocessingml/2006/main" xmlns:w14="http://schemas.microsoft.com/office/word/2010/wordml" xmlns:wpg="http://schemas.microsoft.com/office/word/2010/wordprocessingGroup" xmlns:wpi="http://schemas.microsoft.com/office/word/2010/wordprocessingInk" xmlns:wne="http://schemas.microsoft.com/office/word/2006/wordml" xmlns:wps="http://schemas.microsoft.com/office/word/2010/wordprocessingShape" mc:Ignorable="w14 wp14">
+<w:document xmlns:wpc="http://schemas.microsoft.com/office/word/2010/wordprocessingCanvas" xmlns:cx="http://schemas.microsoft.com/office/drawing/2014/chartex" xmlns:cx1="http://schemas.microsoft.com/office/drawing/2015/9/8/chartex" xmlns:cx2="http://schemas.microsoft.com/office/drawing/2015/10/21/chartex" xmlns:cx3="http://schemas.microsoft.com/office/drawing/2016/5/9/chartex" xmlns:cx4="http://schemas.microsoft.com/office/drawing/2016/5/10/chartex" xmlns:cx5="http://schemas.microsoft.com/office/drawing/2016/5/11/chartex" xmlns:mc="http://schemas.openxmlformats.org/markup-compatibility/2006" xmlns:o="urn:schemas-microsoft-com:office:office" xmlns:r="http://schemas.openxmlformats.org/officeDocument/2006/relationships" xmlns:m="http://schemas.openxmlformats.org/officeDocument/2006/math" xmlns:v="urn:schemas-microsoft-com:vml" xmlns:wp14="http://schemas.microsoft.com/office/word/2010/wordprocessingDrawing" xmlns:wp="http://schemas.openxmlformats.org/drawingml/2006/wordprocessingDrawing" xmlns:w10="urn:schemas-microsoft-com:office:word" xmlns:w="http://schemas.openxmlformats.org/wordprocessingml/2006/main" xmlns:w14="http://schemas.microsoft.com/office/word/2010/wordml" xmlns:w15="http://schemas.microsoft.com/office/word/2012/wordml" xmlns:w16se="http://schemas.microsoft.com/office/word/2015/wordml/symex" xmlns:wpg="http://schemas.microsoft.com/office/word/2010/wordprocessingGroup" xmlns:wpi="http://schemas.microsoft.com/office/word/2010/wordprocessingInk" xmlns:wne="http://schemas.microsoft.com/office/word/2006/wordml" xmlns:wps="http://schemas.microsoft.com/office/word/2010/wordprocessingShape" mc:Ignorable="w14 w15 w16se wp14">
   <w:body>
     <w:p>
       <w:pPr>
@@ -251,15 +251,7 @@
         </w:numPr>
       </w:pPr>
       <w:r>
-        <w:t xml:space="preserve">Support for classes defined with </w:t>
-      </w:r>
-      <w:proofErr w:type="spellStart"/>
-      <w:r>
-        <w:t>namespaced</w:t>
-      </w:r>
-      <w:proofErr w:type="spellEnd"/>
-      <w:r>
-        <w:t>-naming convention</w:t>
+        <w:t>Support for classes defined with namespaced-naming convention</w:t>
       </w:r>
     </w:p>
     <w:p>
@@ -423,21 +415,8 @@
           <w:numId w:val="2"/>
         </w:numPr>
       </w:pPr>
-      <w:proofErr w:type="spellStart"/>
-      <w:r>
-        <w:t>Linting</w:t>
-      </w:r>
-      <w:proofErr w:type="spellEnd"/>
-      <w:r>
-        <w:t xml:space="preserve"> (uses </w:t>
-      </w:r>
-      <w:proofErr w:type="spellStart"/>
-      <w:r>
-        <w:t>JSHint</w:t>
-      </w:r>
-      <w:proofErr w:type="spellEnd"/>
-      <w:r>
-        <w:t>)</w:t>
+      <w:r>
+        <w:t>Linting (uses JSHint)</w:t>
       </w:r>
     </w:p>
     <w:p>
@@ -452,15 +431,7 @@
         <w:t>Minification</w:t>
       </w:r>
       <w:r>
-        <w:t xml:space="preserve">  (uses </w:t>
-      </w:r>
-      <w:proofErr w:type="spellStart"/>
-      <w:r>
-        <w:t>uglify</w:t>
-      </w:r>
-      <w:proofErr w:type="spellEnd"/>
-      <w:r>
-        <w:t>)</w:t>
+        <w:t xml:space="preserve">  (uses uglify)</w:t>
       </w:r>
     </w:p>
     <w:p>
@@ -577,15 +548,7 @@
         <w:t xml:space="preserve"> This cannot be done. </w:t>
       </w:r>
       <w:r>
-        <w:t>Hence exposing a property “_</w:t>
-      </w:r>
-      <w:proofErr w:type="spellStart"/>
-      <w:r>
-        <w:t>className</w:t>
-      </w:r>
-      <w:proofErr w:type="spellEnd"/>
-      <w:r>
-        <w:t>” which returns the class name which can be used during debugging.</w:t>
+        <w:t>Hence exposing a property “_className” which returns the class name which can be used during debugging.</w:t>
       </w:r>
     </w:p>
     <w:p>
@@ -657,23 +620,7 @@
         </w:numPr>
       </w:pPr>
       <w:r>
-        <w:t>Create NPM module to use in Node.js applications  (</w:t>
-      </w:r>
-      <w:proofErr w:type="spellStart"/>
-      <w:r>
-        <w:t>npm</w:t>
-      </w:r>
-      <w:proofErr w:type="spellEnd"/>
-      <w:r>
-        <w:t xml:space="preserve"> install </w:t>
-      </w:r>
-      <w:proofErr w:type="spellStart"/>
-      <w:r>
-        <w:t>fp</w:t>
-      </w:r>
-      <w:proofErr w:type="spellEnd"/>
-      <w:r>
-        <w:t>)</w:t>
+        <w:t>Create NPM module to use in Node.js applications  (npm install fp)</w:t>
       </w:r>
     </w:p>
     <w:p>
@@ -704,13 +651,8 @@
           <w:numId w:val="4"/>
         </w:numPr>
       </w:pPr>
-      <w:proofErr w:type="gramStart"/>
-      <w:r>
-        <w:t>includes</w:t>
-      </w:r>
-      <w:proofErr w:type="gramEnd"/>
-      <w:r>
-        <w:t xml:space="preserve"> function to check if element is present in array.</w:t>
+      <w:r>
+        <w:t>includes function to check if element is present in array.</w:t>
       </w:r>
       <w:r>
         <w:t xml:space="preserve"> </w:t>
@@ -765,15 +707,7 @@
         </w:numPr>
       </w:pPr>
       <w:r>
-        <w:t xml:space="preserve">Add documentation using </w:t>
-      </w:r>
-      <w:proofErr w:type="spellStart"/>
-      <w:r>
-        <w:t>JSDuck</w:t>
-      </w:r>
-      <w:proofErr w:type="spellEnd"/>
-      <w:r>
-        <w:t>. This should generate a html file</w:t>
+        <w:t>Add documentation using JSDuck. This should generate a html file</w:t>
       </w:r>
     </w:p>
     <w:p>
@@ -784,13 +718,8 @@
           <w:numId w:val="5"/>
         </w:numPr>
       </w:pPr>
-      <w:proofErr w:type="spellStart"/>
-      <w:r>
-        <w:t>JSPerf</w:t>
-      </w:r>
-      <w:proofErr w:type="spellEnd"/>
-      <w:r>
-        <w:t xml:space="preserve"> to check performance</w:t>
+      <w:r>
+        <w:t>JSPerf to check performance</w:t>
       </w:r>
     </w:p>
     <w:p>
@@ -802,13 +731,8 @@
         </w:numPr>
       </w:pPr>
       <w:r>
-        <w:t xml:space="preserve">Add custom rules for </w:t>
-      </w:r>
-      <w:proofErr w:type="spellStart"/>
-      <w:r>
-        <w:t>JSHint</w:t>
-      </w:r>
-      <w:proofErr w:type="spellEnd"/>
+        <w:t>Add custom rules for JSHint</w:t>
+      </w:r>
       <w:r>
         <w:t>.</w:t>
       </w:r>
@@ -852,15 +776,7 @@
         </w:numPr>
       </w:pPr>
       <w:r>
-        <w:t xml:space="preserve">generate </w:t>
-      </w:r>
-      <w:proofErr w:type="spellStart"/>
-      <w:r>
-        <w:t>jsduck</w:t>
-      </w:r>
-      <w:proofErr w:type="spellEnd"/>
-      <w:r>
-        <w:t xml:space="preserve"> documentation</w:t>
+        <w:t>generate jsduck documentation</w:t>
       </w:r>
     </w:p>
     <w:p>
@@ -869,7 +785,7 @@
       </w:r>
     </w:p>
     <w:p>
-      <w:hyperlink r:id="rId6" w:history="1">
+      <w:hyperlink r:id="rId5" w:history="1">
         <w:r>
           <w:rPr>
             <w:rStyle w:val="Hyperlink"/>
@@ -886,10 +802,10 @@
       <w:r>
         <w:t>BDT Flow</w:t>
       </w:r>
-      <w:bookmarkStart w:id="0" w:name="_GoBack"/>
       <w:r>
         <w:rPr>
           <w:noProof/>
+          <w:lang w:val="en-IN" w:eastAsia="en-IN"/>
         </w:rPr>
         <w:drawing>
           <wp:inline distT="0" distB="0" distL="0" distR="0" wp14:anchorId="0FA30E97" wp14:editId="7D736C6D">
@@ -899,13 +815,12 @@
             <wp:cNvGraphicFramePr/>
             <a:graphic xmlns:a="http://schemas.openxmlformats.org/drawingml/2006/main">
               <a:graphicData uri="http://schemas.openxmlformats.org/drawingml/2006/diagram">
-                <dgm:relIds xmlns:dgm="http://schemas.openxmlformats.org/drawingml/2006/diagram" xmlns:r="http://schemas.openxmlformats.org/officeDocument/2006/relationships" r:dm="rId7" r:lo="rId8" r:qs="rId9" r:cs="rId10"/>
+                <dgm:relIds xmlns:dgm="http://schemas.openxmlformats.org/drawingml/2006/diagram" xmlns:r="http://schemas.openxmlformats.org/officeDocument/2006/relationships" r:dm="rId6" r:lo="rId7" r:qs="rId8" r:cs="rId9"/>
               </a:graphicData>
             </a:graphic>
           </wp:inline>
         </w:drawing>
       </w:r>
-      <w:bookmarkEnd w:id="0"/>
     </w:p>
     <w:p>
       <w:pPr>
@@ -953,15 +868,7 @@
         </w:numPr>
       </w:pPr>
       <w:r>
-        <w:t xml:space="preserve">Source Control System – </w:t>
-      </w:r>
-      <w:proofErr w:type="spellStart"/>
-      <w:r>
-        <w:t>git</w:t>
-      </w:r>
-      <w:proofErr w:type="spellEnd"/>
-      <w:r>
-        <w:t xml:space="preserve"> and GitHub</w:t>
+        <w:t>Source Control System – git and GitHub</w:t>
       </w:r>
     </w:p>
     <w:p>
@@ -972,13 +879,8 @@
           <w:numId w:val="18"/>
         </w:numPr>
       </w:pPr>
-      <w:proofErr w:type="spellStart"/>
-      <w:r>
-        <w:t>Git</w:t>
-      </w:r>
-      <w:proofErr w:type="spellEnd"/>
-      <w:r>
-        <w:t xml:space="preserve"> Easy VS Code extension</w:t>
+      <w:r>
+        <w:t>Git Easy VS Code extension</w:t>
       </w:r>
     </w:p>
     <w:p>
@@ -1003,7 +905,7 @@
       <w:r>
         <w:t xml:space="preserve">Install Visual Studio Code - </w:t>
       </w:r>
-      <w:hyperlink r:id="rId12" w:history="1">
+      <w:hyperlink r:id="rId11" w:history="1">
         <w:r>
           <w:rPr>
             <w:rStyle w:val="Hyperlink"/>
@@ -1021,17 +923,9 @@
         </w:numPr>
       </w:pPr>
       <w:r>
-        <w:t xml:space="preserve">Install </w:t>
-      </w:r>
-      <w:proofErr w:type="spellStart"/>
-      <w:r>
-        <w:t>git</w:t>
-      </w:r>
-      <w:proofErr w:type="spellEnd"/>
-      <w:r>
-        <w:t xml:space="preserve"> - </w:t>
-      </w:r>
-      <w:hyperlink r:id="rId13" w:history="1">
+        <w:t xml:space="preserve">Install git - </w:t>
+      </w:r>
+      <w:hyperlink r:id="rId12" w:history="1">
         <w:r>
           <w:rPr>
             <w:rStyle w:val="Hyperlink"/>
@@ -1049,15 +943,7 @@
         </w:numPr>
       </w:pPr>
       <w:r>
-        <w:t xml:space="preserve">Open Visual Studio Code and point to the root folder of the </w:t>
-      </w:r>
-      <w:proofErr w:type="spellStart"/>
-      <w:r>
-        <w:t>dev</w:t>
-      </w:r>
-      <w:proofErr w:type="spellEnd"/>
-      <w:r>
-        <w:t xml:space="preserve"> directory</w:t>
+        <w:t>Open Visual Studio Code and point to the root folder of the dev directory</w:t>
       </w:r>
     </w:p>
     <w:p>
@@ -1069,29 +955,8 @@
         </w:numPr>
       </w:pPr>
       <w:r>
-        <w:t xml:space="preserve">Using the </w:t>
-      </w:r>
-      <w:proofErr w:type="spellStart"/>
-      <w:r>
-        <w:t>Git</w:t>
-      </w:r>
-      <w:proofErr w:type="spellEnd"/>
-      <w:r>
-        <w:t xml:space="preserve"> Easy </w:t>
-      </w:r>
-      <w:proofErr w:type="gramStart"/>
-      <w:r>
-        <w:t>extension ,</w:t>
-      </w:r>
-      <w:proofErr w:type="gramEnd"/>
-      <w:r>
-        <w:t xml:space="preserve"> integrate with </w:t>
-      </w:r>
-      <w:proofErr w:type="spellStart"/>
-      <w:r>
-        <w:t>git</w:t>
-      </w:r>
-      <w:proofErr w:type="spellEnd"/>
+        <w:t>Using the Git Easy extension , integrate with git</w:t>
+      </w:r>
       <w:r>
         <w:t>. Make commits after code changes.</w:t>
       </w:r>
@@ -1113,6 +978,7 @@
       <w:r>
         <w:rPr>
           <w:noProof/>
+          <w:lang w:val="en-IN" w:eastAsia="en-IN"/>
         </w:rPr>
         <w:lastRenderedPageBreak/>
         <w:drawing>
@@ -1131,7 +997,7 @@
                     <pic:cNvPicPr/>
                   </pic:nvPicPr>
                   <pic:blipFill>
-                    <a:blip r:embed="rId14"/>
+                    <a:blip r:embed="rId13"/>
                     <a:stretch>
                       <a:fillRect/>
                     </a:stretch>
@@ -1274,15 +1140,7 @@
           </w:tcPr>
           <w:p>
             <w:r>
-              <w:t xml:space="preserve">TBD. </w:t>
-            </w:r>
-            <w:proofErr w:type="spellStart"/>
-            <w:r>
-              <w:t>JSDuck</w:t>
-            </w:r>
-            <w:proofErr w:type="spellEnd"/>
-            <w:r>
-              <w:t>-based documentation</w:t>
+              <w:t>TBD. JSDuck-based documentation</w:t>
             </w:r>
           </w:p>
         </w:tc>
@@ -1308,11 +1166,9 @@
             </w:r>
           </w:p>
           <w:p>
-            <w:proofErr w:type="spellStart"/>
             <w:r>
               <w:t>Package.json</w:t>
             </w:r>
-            <w:proofErr w:type="spellEnd"/>
           </w:p>
           <w:p/>
           <w:p>
@@ -1338,13 +1194,8 @@
             <w:tcW w:w="3284" w:type="dxa"/>
           </w:tcPr>
           <w:p>
-            <w:proofErr w:type="spellStart"/>
             <w:r>
-              <w:t>Src</w:t>
-            </w:r>
-            <w:proofErr w:type="spellEnd"/>
-            <w:r>
-              <w:t>/Code</w:t>
+              <w:t>Src/Code</w:t>
             </w:r>
           </w:p>
         </w:tc>
@@ -1392,13 +1243,8 @@
             <w:tcW w:w="3284" w:type="dxa"/>
           </w:tcPr>
           <w:p>
-            <w:proofErr w:type="spellStart"/>
             <w:r>
-              <w:t>Src</w:t>
-            </w:r>
-            <w:proofErr w:type="spellEnd"/>
-            <w:r>
-              <w:t>/Tests</w:t>
+              <w:t>Src/Tests</w:t>
             </w:r>
           </w:p>
         </w:tc>
@@ -1552,19 +1398,87 @@
           <w:tcPr>
             <w:tcW w:w="3284" w:type="dxa"/>
           </w:tcPr>
+          <w:p>
+            <w:r>
+              <w:t>Build.bat</w:t>
+            </w:r>
+          </w:p>
           <w:p/>
+          <w:p/>
+          <w:p>
+            <w:r>
+              <w:t>Deploy To Github.bat</w:t>
+            </w:r>
+          </w:p>
         </w:tc>
         <w:tc>
           <w:tcPr>
             <w:tcW w:w="3220" w:type="dxa"/>
           </w:tcPr>
+          <w:p>
+            <w:r>
+              <w:t>Batch file to build the library and create production binaries</w:t>
+            </w:r>
+          </w:p>
           <w:p/>
+          <w:p>
+            <w:r>
+              <w:t>Batch file to push local commits to FP GitHub repository</w:t>
+            </w:r>
+          </w:p>
         </w:tc>
         <w:tc>
           <w:tcPr>
             <w:tcW w:w="3072" w:type="dxa"/>
           </w:tcPr>
-          <w:p/>
+          <w:p>
+            <w:r>
+              <w:t>To use:</w:t>
+            </w:r>
+          </w:p>
+          <w:p>
+            <w:pPr>
+              <w:pStyle w:val="ListParagraph"/>
+              <w:numPr>
+                <w:ilvl w:val="0"/>
+                <w:numId w:val="26"/>
+              </w:numPr>
+            </w:pPr>
+            <w:r>
+              <w:t>CD to root directory</w:t>
+            </w:r>
+          </w:p>
+          <w:p>
+            <w:pPr>
+              <w:pStyle w:val="ListParagraph"/>
+              <w:numPr>
+                <w:ilvl w:val="0"/>
+                <w:numId w:val="26"/>
+              </w:numPr>
+            </w:pPr>
+            <w:r>
+              <w:t>Type build -force</w:t>
+            </w:r>
+          </w:p>
+          <w:p>
+            <w:r>
+              <w:t>To use:</w:t>
+            </w:r>
+          </w:p>
+          <w:p>
+            <w:r>
+              <w:lastRenderedPageBreak/>
+              <w:t>CD to root directory</w:t>
+            </w:r>
+          </w:p>
+          <w:p>
+            <w:r>
+              <w:t xml:space="preserve">Type </w:t>
+            </w:r>
+            <w:r>
+              <w:t>Deploy to Github</w:t>
+            </w:r>
+          </w:p>
         </w:tc>
       </w:tr>
     </w:tbl>
@@ -1573,14 +1487,8 @@
       <w:pPr>
         <w:pStyle w:val="Heading2"/>
       </w:pPr>
-      <w:proofErr w:type="spellStart"/>
-      <w:r>
-        <w:lastRenderedPageBreak/>
-        <w:t>Github</w:t>
-      </w:r>
-      <w:proofErr w:type="spellEnd"/>
-      <w:r>
-        <w:t xml:space="preserve"> Integration</w:t>
+      <w:r>
+        <w:t>Github Integration</w:t>
       </w:r>
     </w:p>
     <w:p>
@@ -1594,7 +1502,7 @@
       <w:r>
         <w:t xml:space="preserve">Repository - </w:t>
       </w:r>
-      <w:hyperlink r:id="rId15" w:history="1">
+      <w:hyperlink r:id="rId14" w:history="1">
         <w:r>
           <w:rPr>
             <w:rStyle w:val="Hyperlink"/>
@@ -1614,7 +1522,7 @@
       <w:r>
         <w:t xml:space="preserve">Remote Repository URL - </w:t>
       </w:r>
-      <w:hyperlink r:id="rId16" w:history="1">
+      <w:hyperlink r:id="rId15" w:history="1">
         <w:r>
           <w:rPr>
             <w:rStyle w:val="Hyperlink"/>
@@ -1640,21 +1548,8 @@
         </w:numPr>
       </w:pPr>
       <w:r>
-        <w:t xml:space="preserve">Open </w:t>
-      </w:r>
-      <w:proofErr w:type="spellStart"/>
-      <w:r>
-        <w:t>Git</w:t>
-      </w:r>
-      <w:proofErr w:type="spellEnd"/>
-      <w:r>
-        <w:t xml:space="preserve"> </w:t>
-      </w:r>
-      <w:proofErr w:type="spellStart"/>
-      <w:r>
-        <w:t>Cmd</w:t>
-      </w:r>
-      <w:proofErr w:type="spellEnd"/>
+        <w:t>Open Git Cmd</w:t>
+      </w:r>
     </w:p>
     <w:p>
       <w:pPr>
@@ -1688,23 +1583,13 @@
           <w:rFonts w:ascii="Courier New" w:hAnsi="Courier New" w:cs="Courier New"/>
         </w:rPr>
       </w:pPr>
-      <w:proofErr w:type="spellStart"/>
-      <w:proofErr w:type="gramStart"/>
       <w:r>
         <w:rPr>
           <w:rFonts w:ascii="Courier New" w:hAnsi="Courier New" w:cs="Courier New"/>
         </w:rPr>
-        <w:t>git</w:t>
-      </w:r>
-      <w:proofErr w:type="spellEnd"/>
-      <w:proofErr w:type="gramEnd"/>
-      <w:r>
-        <w:rPr>
-          <w:rFonts w:ascii="Courier New" w:hAnsi="Courier New" w:cs="Courier New"/>
-        </w:rPr>
-        <w:t xml:space="preserve"> remote add origin </w:t>
-      </w:r>
-      <w:hyperlink r:id="rId17" w:history="1">
+        <w:t xml:space="preserve">git remote add origin </w:t>
+      </w:r>
+      <w:hyperlink r:id="rId16" w:history="1">
         <w:r>
           <w:rPr>
             <w:rStyle w:val="Hyperlink"/>
@@ -1734,21 +1619,11 @@
           <w:rFonts w:ascii="Courier New" w:hAnsi="Courier New" w:cs="Courier New"/>
         </w:rPr>
       </w:pPr>
-      <w:proofErr w:type="spellStart"/>
-      <w:proofErr w:type="gramStart"/>
       <w:r>
         <w:rPr>
           <w:rFonts w:ascii="Courier New" w:hAnsi="Courier New" w:cs="Courier New"/>
         </w:rPr>
-        <w:t>git</w:t>
-      </w:r>
-      <w:proofErr w:type="spellEnd"/>
-      <w:proofErr w:type="gramEnd"/>
-      <w:r>
-        <w:rPr>
-          <w:rFonts w:ascii="Courier New" w:hAnsi="Courier New" w:cs="Courier New"/>
-        </w:rPr>
-        <w:t xml:space="preserve"> remove –v</w:t>
+        <w:t>git remove –v</w:t>
       </w:r>
     </w:p>
     <w:p>
@@ -1765,36 +1640,132 @@
     </w:p>
     <w:p>
       <w:pPr>
-        <w:ind w:left="720"/>
-      </w:pPr>
-    </w:p>
-    <w:p>
-      <w:pPr>
         <w:ind w:left="720" w:firstLine="720"/>
         <w:rPr>
           <w:rFonts w:ascii="Courier New" w:hAnsi="Courier New" w:cs="Courier New"/>
         </w:rPr>
       </w:pPr>
-      <w:proofErr w:type="spellStart"/>
-      <w:proofErr w:type="gramStart"/>
       <w:r>
         <w:rPr>
           <w:rFonts w:ascii="Courier New" w:hAnsi="Courier New" w:cs="Courier New"/>
         </w:rPr>
-        <w:t>git</w:t>
-      </w:r>
-      <w:proofErr w:type="spellEnd"/>
-      <w:proofErr w:type="gramEnd"/>
-      <w:r>
+        <w:t>git push origin master</w:t>
+      </w:r>
+    </w:p>
+    <w:p>
+      <w:pPr>
         <w:rPr>
           <w:rFonts w:ascii="Courier New" w:hAnsi="Courier New" w:cs="Courier New"/>
         </w:rPr>
-        <w:t xml:space="preserve"> push origin master</w:t>
-      </w:r>
-    </w:p>
-    <w:p>
-      <w:pPr>
-        <w:pStyle w:val="ListParagraph"/>
+      </w:pPr>
+      <w:r>
+        <w:rPr>
+          <w:rFonts w:ascii="Courier New" w:hAnsi="Courier New" w:cs="Courier New"/>
+        </w:rPr>
+        <w:t xml:space="preserve">    OR</w:t>
+      </w:r>
+    </w:p>
+    <w:p>
+      <w:pPr>
+        <w:pStyle w:val="ListParagraph"/>
+        <w:numPr>
+          <w:ilvl w:val="0"/>
+          <w:numId w:val="29"/>
+        </w:numPr>
+      </w:pPr>
+      <w:r>
+        <w:t>Run Deploy to GitHub.bat</w:t>
+      </w:r>
+    </w:p>
+    <w:p>
+      <w:pPr>
+        <w:pStyle w:val="ListParagraph"/>
+      </w:pPr>
+      <w:r>
+        <w:t>NOTE: Ensure the above is run after local commits to git repository.</w:t>
+      </w:r>
+      <w:bookmarkStart w:id="0" w:name="_GoBack"/>
+      <w:bookmarkEnd w:id="0"/>
+    </w:p>
+    <w:p>
+      <w:pPr>
+        <w:pStyle w:val="Heading3"/>
+      </w:pPr>
+      <w:r>
+        <w:t>Steps to clone GitHub FP Repository</w:t>
+      </w:r>
+    </w:p>
+    <w:p>
+      <w:pPr>
+        <w:pStyle w:val="ListParagraph"/>
+        <w:numPr>
+          <w:ilvl w:val="0"/>
+          <w:numId w:val="27"/>
+        </w:numPr>
+      </w:pPr>
+      <w:r>
+        <w:t>Open Git Cmd/Git Bash</w:t>
+      </w:r>
+    </w:p>
+    <w:p>
+      <w:pPr>
+        <w:pStyle w:val="ListParagraph"/>
+        <w:numPr>
+          <w:ilvl w:val="0"/>
+          <w:numId w:val="27"/>
+        </w:numPr>
+      </w:pPr>
+      <w:r>
+        <w:t>Change the current working directory to the location where you want the cloned directory to be made</w:t>
+      </w:r>
+      <w:r>
+        <w:t>.</w:t>
+      </w:r>
+    </w:p>
+    <w:p>
+      <w:pPr>
+        <w:pStyle w:val="ListParagraph"/>
+        <w:numPr>
+          <w:ilvl w:val="0"/>
+          <w:numId w:val="27"/>
+        </w:numPr>
+      </w:pPr>
+      <w:r>
+        <w:t xml:space="preserve">Type </w:t>
+      </w:r>
+    </w:p>
+    <w:p>
+      <w:pPr>
+        <w:pStyle w:val="ListParagraph"/>
+      </w:pPr>
+      <w:r>
+        <w:t xml:space="preserve">    Git clone </w:t>
+      </w:r>
+      <w:hyperlink r:id="rId17" w:history="1">
+        <w:r>
+          <w:rPr>
+            <w:rStyle w:val="Hyperlink"/>
+          </w:rPr>
+          <w:t>https://github.com/fshaikh/FP.git</w:t>
+        </w:r>
+      </w:hyperlink>
+    </w:p>
+    <w:p>
+      <w:pPr>
+        <w:pStyle w:val="ListParagraph"/>
+        <w:numPr>
+          <w:ilvl w:val="0"/>
+          <w:numId w:val="27"/>
+        </w:numPr>
+      </w:pPr>
+      <w:r>
+        <w:t>Press ENTER. Your local clone will be created</w:t>
+      </w:r>
+    </w:p>
+    <w:p>
+      <w:pPr>
+        <w:pStyle w:val="ListParagraph"/>
+        <w:ind w:left="1440"/>
       </w:pPr>
     </w:p>
     <w:p/>
@@ -1822,6 +1793,7 @@
         <w:pStyle w:val="Heading1"/>
       </w:pPr>
       <w:r>
+        <w:lastRenderedPageBreak/>
         <w:t>Appendix B</w:t>
       </w:r>
       <w:r>
@@ -1857,13 +1829,8 @@
         </w:numPr>
       </w:pPr>
       <w:r>
-        <w:t xml:space="preserve">Install </w:t>
-      </w:r>
-      <w:proofErr w:type="spellStart"/>
-      <w:r>
-        <w:t>Nodejs</w:t>
-      </w:r>
-      <w:proofErr w:type="spellEnd"/>
+        <w:t>Install Nodejs</w:t>
+      </w:r>
     </w:p>
     <w:p>
       <w:pPr>
@@ -1922,15 +1889,7 @@
         </w:numPr>
       </w:pPr>
       <w:r>
-        <w:t xml:space="preserve">type: </w:t>
-      </w:r>
-      <w:proofErr w:type="spellStart"/>
-      <w:r>
-        <w:t>npm</w:t>
-      </w:r>
-      <w:proofErr w:type="spellEnd"/>
-      <w:r>
-        <w:t xml:space="preserve"> install -g grunt-cli   (This will install the grunt-cli module globally)</w:t>
+        <w:t>type: npm install -g grunt-cli   (This will install the grunt-cli module globally)</w:t>
       </w:r>
     </w:p>
     <w:p>
@@ -1978,21 +1937,8 @@
         </w:numPr>
       </w:pPr>
       <w:r>
-        <w:t xml:space="preserve">type: </w:t>
-      </w:r>
-      <w:proofErr w:type="spellStart"/>
-      <w:r>
-        <w:t>npm</w:t>
-      </w:r>
-      <w:proofErr w:type="spellEnd"/>
-      <w:r>
-        <w:t xml:space="preserve"> install grunt --save-</w:t>
-      </w:r>
-      <w:proofErr w:type="spellStart"/>
-      <w:r>
-        <w:t>dev</w:t>
-      </w:r>
-      <w:proofErr w:type="spellEnd"/>
+        <w:t>type: npm install grunt --save-dev</w:t>
+      </w:r>
     </w:p>
     <w:p>
       <w:pPr>
@@ -2015,15 +1961,7 @@
         </w:numPr>
       </w:pPr>
       <w:r>
-        <w:t xml:space="preserve">Create </w:t>
-      </w:r>
-      <w:proofErr w:type="spellStart"/>
-      <w:r>
-        <w:t>package.json</w:t>
-      </w:r>
-      <w:proofErr w:type="spellEnd"/>
-      <w:r>
-        <w:t xml:space="preserve">  </w:t>
+        <w:t xml:space="preserve">Create package.json  </w:t>
       </w:r>
     </w:p>
     <w:p>
@@ -2035,7 +1973,6 @@
         </w:numPr>
       </w:pPr>
       <w:r>
-        <w:lastRenderedPageBreak/>
         <w:t>Create gruntfile.js</w:t>
       </w:r>
     </w:p>
@@ -2043,26 +1980,13 @@
       <w:pPr>
         <w:pStyle w:val="Heading2"/>
       </w:pPr>
-      <w:proofErr w:type="spellStart"/>
-      <w:r>
-        <w:t>Linting</w:t>
-      </w:r>
-      <w:proofErr w:type="spellEnd"/>
-      <w:r>
-        <w:t xml:space="preserve"> Steps</w:t>
-      </w:r>
-    </w:p>
-    <w:p>
-      <w:r>
-        <w:t xml:space="preserve">To help improve the quality of the code, we will be using a linter to identify issues with the library code. For this project, </w:t>
-      </w:r>
-      <w:proofErr w:type="spellStart"/>
-      <w:r>
-        <w:t>JSHint</w:t>
-      </w:r>
-      <w:proofErr w:type="spellEnd"/>
-      <w:r>
-        <w:t xml:space="preserve"> will be used. (</w:t>
+      <w:r>
+        <w:t>Linting Steps</w:t>
+      </w:r>
+    </w:p>
+    <w:p>
+      <w:r>
+        <w:t>To help improve the quality of the code, we will be using a linter to identify issues with the library code. For this project, JSHint will be used. (</w:t>
       </w:r>
       <w:hyperlink r:id="rId19" w:history="1">
         <w:r>
@@ -2084,35 +2008,9 @@
           <w:numId w:val="8"/>
         </w:numPr>
       </w:pPr>
-      <w:proofErr w:type="spellStart"/>
-      <w:r>
-        <w:t>npm</w:t>
-      </w:r>
-      <w:proofErr w:type="spellEnd"/>
-      <w:r>
-        <w:t xml:space="preserve"> install grunt-</w:t>
-      </w:r>
-      <w:proofErr w:type="spellStart"/>
-      <w:r>
-        <w:t>contrib</w:t>
-      </w:r>
-      <w:proofErr w:type="spellEnd"/>
-      <w:r>
-        <w:t>-</w:t>
-      </w:r>
-      <w:proofErr w:type="spellStart"/>
-      <w:r>
-        <w:t>jshint</w:t>
-      </w:r>
-      <w:proofErr w:type="spellEnd"/>
-      <w:r>
-        <w:t xml:space="preserve"> --save-</w:t>
-      </w:r>
-      <w:proofErr w:type="spellStart"/>
-      <w:r>
-        <w:t>dev</w:t>
-      </w:r>
-      <w:proofErr w:type="spellEnd"/>
+      <w:r>
+        <w:t>npm install grunt-contrib-jshint --save-dev</w:t>
+      </w:r>
     </w:p>
     <w:p>
       <w:pPr>
@@ -2123,39 +2021,7 @@
         </w:numPr>
       </w:pPr>
       <w:r>
-        <w:t xml:space="preserve">add the </w:t>
-      </w:r>
-      <w:proofErr w:type="spellStart"/>
-      <w:r>
-        <w:t>folllwing</w:t>
-      </w:r>
-      <w:proofErr w:type="spellEnd"/>
-      <w:r>
-        <w:t xml:space="preserve"> line in Gruntfile.js : </w:t>
-      </w:r>
-      <w:proofErr w:type="spellStart"/>
-      <w:r>
-        <w:t>grunt.loadNpmTasks</w:t>
-      </w:r>
-      <w:proofErr w:type="spellEnd"/>
-      <w:r>
-        <w:t>("grunt-</w:t>
-      </w:r>
-      <w:proofErr w:type="spellStart"/>
-      <w:r>
-        <w:t>contrib</w:t>
-      </w:r>
-      <w:proofErr w:type="spellEnd"/>
-      <w:r>
-        <w:t>-</w:t>
-      </w:r>
-      <w:proofErr w:type="spellStart"/>
-      <w:r>
-        <w:t>jshint</w:t>
-      </w:r>
-      <w:proofErr w:type="spellEnd"/>
-      <w:r>
-        <w:t>");</w:t>
+        <w:t>add the folllwing line in Gruntfile.js : grunt.loadNpmTasks("grunt-contrib-jshint");</w:t>
       </w:r>
       <w:r>
         <w:tab/>
@@ -2170,31 +2036,7 @@
         </w:numPr>
       </w:pPr>
       <w:r>
-        <w:t xml:space="preserve">add the </w:t>
-      </w:r>
-      <w:proofErr w:type="spellStart"/>
-      <w:r>
-        <w:t>folllwing</w:t>
-      </w:r>
-      <w:proofErr w:type="spellEnd"/>
-      <w:r>
-        <w:t xml:space="preserve"> line in Gruntfile.js  : </w:t>
-      </w:r>
-      <w:proofErr w:type="spellStart"/>
-      <w:r>
-        <w:t>grunt.registerTask</w:t>
-      </w:r>
-      <w:proofErr w:type="spellEnd"/>
-      <w:r>
-        <w:t>("default",['</w:t>
-      </w:r>
-      <w:proofErr w:type="spellStart"/>
-      <w:r>
-        <w:t>jshint</w:t>
-      </w:r>
-      <w:proofErr w:type="spellEnd"/>
-      <w:r>
-        <w:t>']);</w:t>
+        <w:t>add the folllwing line in Gruntfile.js  : grunt.registerTask("default",['jshint']);</w:t>
       </w:r>
     </w:p>
     <w:p>
@@ -2209,15 +2051,7 @@
         <w:t>Add the following configuration in Gruntfile.js</w:t>
       </w:r>
       <w:r>
-        <w:t xml:space="preserve"> in </w:t>
-      </w:r>
-      <w:proofErr w:type="spellStart"/>
-      <w:r>
-        <w:t>initConfig</w:t>
-      </w:r>
-      <w:proofErr w:type="spellEnd"/>
-      <w:r>
-        <w:t xml:space="preserve"> function call</w:t>
+        <w:t xml:space="preserve"> in initConfig function call</w:t>
       </w:r>
       <w:r>
         <w:t>:</w:t>
@@ -2229,15 +2063,7 @@
         <w:ind w:left="1440"/>
       </w:pPr>
       <w:r>
-        <w:t xml:space="preserve">// </w:t>
-      </w:r>
-      <w:proofErr w:type="spellStart"/>
-      <w:r>
-        <w:t>JSHint</w:t>
-      </w:r>
-      <w:proofErr w:type="spellEnd"/>
-      <w:r>
-        <w:t xml:space="preserve"> configuration</w:t>
+        <w:t>// JSHint configuration</w:t>
       </w:r>
     </w:p>
     <w:p>
@@ -2246,20 +2072,7 @@
         <w:ind w:left="1440"/>
       </w:pPr>
       <w:r>
-        <w:t xml:space="preserve">        </w:t>
-      </w:r>
-      <w:proofErr w:type="spellStart"/>
-      <w:proofErr w:type="gramStart"/>
-      <w:r>
-        <w:t>jshint</w:t>
-      </w:r>
-      <w:proofErr w:type="spellEnd"/>
-      <w:r>
-        <w:t>:</w:t>
-      </w:r>
-      <w:proofErr w:type="gramEnd"/>
-      <w:r>
-        <w:t>{</w:t>
+        <w:t xml:space="preserve">        jshint:{</w:t>
       </w:r>
     </w:p>
     <w:p>
@@ -2268,15 +2081,7 @@
         <w:ind w:left="1440"/>
       </w:pPr>
       <w:r>
-        <w:t xml:space="preserve">            </w:t>
-      </w:r>
-      <w:proofErr w:type="gramStart"/>
-      <w:r>
-        <w:t>options:</w:t>
-      </w:r>
-      <w:proofErr w:type="gramEnd"/>
-      <w:r>
-        <w:t>{ },</w:t>
+        <w:t xml:space="preserve">            options:{ },</w:t>
       </w:r>
     </w:p>
     <w:p>
@@ -2285,31 +2090,7 @@
         <w:ind w:left="1440"/>
       </w:pPr>
       <w:r>
-        <w:t xml:space="preserve">            </w:t>
-      </w:r>
-      <w:proofErr w:type="gramStart"/>
-      <w:r>
-        <w:t>files</w:t>
-      </w:r>
-      <w:proofErr w:type="gramEnd"/>
-      <w:r>
-        <w:t>:['../</w:t>
-      </w:r>
-      <w:proofErr w:type="spellStart"/>
-      <w:r>
-        <w:t>src</w:t>
-      </w:r>
-      <w:proofErr w:type="spellEnd"/>
-      <w:r>
-        <w:t>/Code/*.</w:t>
-      </w:r>
-      <w:proofErr w:type="spellStart"/>
-      <w:r>
-        <w:t>js</w:t>
-      </w:r>
-      <w:proofErr w:type="spellEnd"/>
-      <w:r>
-        <w:t xml:space="preserve">']        </w:t>
+        <w:t xml:space="preserve">            files:['../src/Code/*.js']        </w:t>
       </w:r>
     </w:p>
     <w:p>
@@ -2343,35 +2124,9 @@
           <w:numId w:val="15"/>
         </w:numPr>
       </w:pPr>
-      <w:proofErr w:type="spellStart"/>
-      <w:r>
-        <w:t>npm</w:t>
-      </w:r>
-      <w:proofErr w:type="spellEnd"/>
-      <w:r>
-        <w:t xml:space="preserve"> install grunt-</w:t>
-      </w:r>
-      <w:proofErr w:type="spellStart"/>
-      <w:r>
-        <w:t>contrib</w:t>
-      </w:r>
-      <w:proofErr w:type="spellEnd"/>
-      <w:r>
-        <w:t>-</w:t>
-      </w:r>
-      <w:proofErr w:type="spellStart"/>
-      <w:r>
-        <w:t>uglify</w:t>
-      </w:r>
-      <w:proofErr w:type="spellEnd"/>
-      <w:r>
-        <w:t xml:space="preserve"> --save-</w:t>
-      </w:r>
-      <w:proofErr w:type="spellStart"/>
-      <w:r>
-        <w:t>dev</w:t>
-      </w:r>
-      <w:proofErr w:type="spellEnd"/>
+      <w:r>
+        <w:t>npm install grunt-contrib-uglify --save-dev</w:t>
+      </w:r>
     </w:p>
     <w:p>
       <w:pPr>
@@ -2382,39 +2137,7 @@
         </w:numPr>
       </w:pPr>
       <w:r>
-        <w:t xml:space="preserve">add the </w:t>
-      </w:r>
-      <w:proofErr w:type="spellStart"/>
-      <w:r>
-        <w:t>folllwing</w:t>
-      </w:r>
-      <w:proofErr w:type="spellEnd"/>
-      <w:r>
-        <w:t xml:space="preserve"> line in Gruntfile.js : </w:t>
-      </w:r>
-      <w:proofErr w:type="spellStart"/>
-      <w:r>
-        <w:t>grunt.loadNpmTasks</w:t>
-      </w:r>
-      <w:proofErr w:type="spellEnd"/>
-      <w:r>
-        <w:t>("grunt-</w:t>
-      </w:r>
-      <w:proofErr w:type="spellStart"/>
-      <w:r>
-        <w:t>contrib</w:t>
-      </w:r>
-      <w:proofErr w:type="spellEnd"/>
-      <w:r>
-        <w:t>-</w:t>
-      </w:r>
-      <w:proofErr w:type="spellStart"/>
-      <w:r>
-        <w:t>uglify</w:t>
-      </w:r>
-      <w:proofErr w:type="spellEnd"/>
-      <w:r>
-        <w:t>");</w:t>
+        <w:t>add the folllwing line in Gruntfile.js : grunt.loadNpmTasks("grunt-contrib-uglify");</w:t>
       </w:r>
       <w:r>
         <w:tab/>
@@ -2429,31 +2152,7 @@
         </w:numPr>
       </w:pPr>
       <w:r>
-        <w:t xml:space="preserve">add the </w:t>
-      </w:r>
-      <w:proofErr w:type="spellStart"/>
-      <w:r>
-        <w:t>folllwing</w:t>
-      </w:r>
-      <w:proofErr w:type="spellEnd"/>
-      <w:r>
-        <w:t xml:space="preserve"> line in Gruntfile.js  : </w:t>
-      </w:r>
-      <w:proofErr w:type="spellStart"/>
-      <w:r>
-        <w:t>grunt.registerTask</w:t>
-      </w:r>
-      <w:proofErr w:type="spellEnd"/>
-      <w:r>
-        <w:t>("default",['</w:t>
-      </w:r>
-      <w:proofErr w:type="spellStart"/>
-      <w:r>
-        <w:t>uglify</w:t>
-      </w:r>
-      <w:proofErr w:type="spellEnd"/>
-      <w:r>
-        <w:t>']);</w:t>
+        <w:t>add the folllwing line in Gruntfile.js  : grunt.registerTask("default",['uglify']);</w:t>
       </w:r>
     </w:p>
     <w:p>
@@ -2465,15 +2164,7 @@
         </w:numPr>
       </w:pPr>
       <w:r>
-        <w:t xml:space="preserve">Add the following configuration in Gruntfile.js in </w:t>
-      </w:r>
-      <w:proofErr w:type="spellStart"/>
-      <w:r>
-        <w:t>initConfig</w:t>
-      </w:r>
-      <w:proofErr w:type="spellEnd"/>
-      <w:r>
-        <w:t xml:space="preserve"> function call:</w:t>
+        <w:t>Add the following configuration in Gruntfile.js in initConfig function call:</w:t>
       </w:r>
     </w:p>
     <w:p>
@@ -2481,30 +2172,15 @@
         <w:ind w:left="1440"/>
       </w:pPr>
       <w:r>
-        <w:t xml:space="preserve">// </w:t>
-      </w:r>
-      <w:proofErr w:type="spellStart"/>
-      <w:r>
-        <w:t>uglify</w:t>
-      </w:r>
-      <w:proofErr w:type="spellEnd"/>
-      <w:r>
-        <w:t xml:space="preserve"> configuration</w:t>
+        <w:t>// uglify configuration</w:t>
       </w:r>
     </w:p>
     <w:p>
       <w:pPr>
         <w:ind w:left="2160"/>
       </w:pPr>
-      <w:proofErr w:type="spellStart"/>
-      <w:proofErr w:type="gramStart"/>
-      <w:r>
-        <w:t>uglify</w:t>
-      </w:r>
-      <w:proofErr w:type="spellEnd"/>
-      <w:proofErr w:type="gramEnd"/>
-      <w:r>
-        <w:t>: {</w:t>
+      <w:r>
+        <w:t>uglify: {</w:t>
       </w:r>
     </w:p>
     <w:p>
@@ -2512,13 +2188,9 @@
         <w:pStyle w:val="NoSpacing"/>
         <w:ind w:left="1440"/>
       </w:pPr>
-      <w:proofErr w:type="gramStart"/>
-      <w:r>
-        <w:t>development:</w:t>
-      </w:r>
-      <w:proofErr w:type="gramEnd"/>
-      <w:r>
-        <w:t>{</w:t>
+      <w:r>
+        <w:lastRenderedPageBreak/>
+        <w:t>development:{</w:t>
       </w:r>
     </w:p>
     <w:p>
@@ -2526,13 +2198,8 @@
         <w:pStyle w:val="NoSpacing"/>
         <w:ind w:left="2160"/>
       </w:pPr>
-      <w:proofErr w:type="gramStart"/>
-      <w:r>
-        <w:t>files:</w:t>
-      </w:r>
-      <w:proofErr w:type="gramEnd"/>
-      <w:r>
-        <w:t>[{</w:t>
+      <w:r>
+        <w:t>files:[{</w:t>
       </w:r>
     </w:p>
     <w:p>
@@ -2540,18 +2207,8 @@
         <w:pStyle w:val="NoSpacing"/>
         <w:ind w:left="3060"/>
       </w:pPr>
-      <w:proofErr w:type="spellStart"/>
-      <w:proofErr w:type="gramStart"/>
-      <w:r>
-        <w:t>expand:</w:t>
-      </w:r>
-      <w:proofErr w:type="gramEnd"/>
-      <w:r>
-        <w:t>true</w:t>
-      </w:r>
-      <w:proofErr w:type="spellEnd"/>
-      <w:r>
-        <w:t>,</w:t>
+      <w:r>
+        <w:t>expand:true,</w:t>
       </w:r>
     </w:p>
     <w:p>
@@ -2559,23 +2216,8 @@
         <w:pStyle w:val="NoSpacing"/>
         <w:ind w:left="3060"/>
       </w:pPr>
-      <w:proofErr w:type="spellStart"/>
-      <w:proofErr w:type="gramStart"/>
-      <w:r>
-        <w:t>cwd</w:t>
-      </w:r>
-      <w:proofErr w:type="spellEnd"/>
-      <w:proofErr w:type="gramEnd"/>
-      <w:r>
-        <w:t>:'../</w:t>
-      </w:r>
-      <w:proofErr w:type="spellStart"/>
-      <w:r>
-        <w:t>src</w:t>
-      </w:r>
-      <w:proofErr w:type="spellEnd"/>
-      <w:r>
-        <w:t>/Code/', // current working directory</w:t>
+      <w:r>
+        <w:t>cwd:'../src/Code/', // current working directory</w:t>
       </w:r>
     </w:p>
     <w:p>
@@ -2583,23 +2225,8 @@
         <w:pStyle w:val="NoSpacing"/>
         <w:ind w:left="3060"/>
       </w:pPr>
-      <w:proofErr w:type="spellStart"/>
-      <w:proofErr w:type="gramStart"/>
-      <w:r>
-        <w:t>src</w:t>
-      </w:r>
-      <w:proofErr w:type="spellEnd"/>
-      <w:proofErr w:type="gramEnd"/>
-      <w:r>
-        <w:t>:'**/*.</w:t>
-      </w:r>
-      <w:proofErr w:type="spellStart"/>
-      <w:r>
-        <w:t>js</w:t>
-      </w:r>
-      <w:proofErr w:type="spellEnd"/>
-      <w:r>
-        <w:t>', // what files to minify</w:t>
+      <w:r>
+        <w:t>src:'**/*.js', // what files to minify</w:t>
       </w:r>
     </w:p>
     <w:p>
@@ -2607,15 +2234,8 @@
         <w:pStyle w:val="NoSpacing"/>
         <w:ind w:left="3060"/>
       </w:pPr>
-      <w:proofErr w:type="spellStart"/>
-      <w:proofErr w:type="gramStart"/>
-      <w:r>
-        <w:t>dest</w:t>
-      </w:r>
-      <w:proofErr w:type="spellEnd"/>
-      <w:proofErr w:type="gramEnd"/>
-      <w:r>
-        <w:t>:'../build/' // destination folder where the minified files will be copied</w:t>
+      <w:r>
+        <w:t>dest:'../build/' // destination folder where the minified files will be copied</w:t>
       </w:r>
     </w:p>
     <w:p>
@@ -2641,13 +2261,8 @@
         <w:pStyle w:val="NoSpacing"/>
         <w:ind w:left="1440"/>
       </w:pPr>
-      <w:proofErr w:type="gramStart"/>
-      <w:r>
-        <w:t>options:</w:t>
-      </w:r>
-      <w:proofErr w:type="gramEnd"/>
-      <w:r>
-        <w:t>{</w:t>
+      <w:r>
+        <w:t>options:{</w:t>
       </w:r>
     </w:p>
     <w:p>
@@ -2655,18 +2270,8 @@
         <w:pStyle w:val="NoSpacing"/>
         <w:ind w:left="2160"/>
       </w:pPr>
-      <w:proofErr w:type="spellStart"/>
-      <w:proofErr w:type="gramStart"/>
-      <w:r>
-        <w:t>mangle:</w:t>
-      </w:r>
-      <w:proofErr w:type="gramEnd"/>
-      <w:r>
-        <w:t>true</w:t>
-      </w:r>
-      <w:proofErr w:type="spellEnd"/>
-      <w:r>
-        <w:t>,</w:t>
+      <w:r>
+        <w:t>mangle:true,</w:t>
       </w:r>
     </w:p>
     <w:p>
@@ -2674,13 +2279,8 @@
         <w:pStyle w:val="NoSpacing"/>
         <w:ind w:left="2160"/>
       </w:pPr>
-      <w:proofErr w:type="gramStart"/>
-      <w:r>
-        <w:t>compress:</w:t>
-      </w:r>
-      <w:proofErr w:type="gramEnd"/>
-      <w:r>
-        <w:t>{</w:t>
+      <w:r>
+        <w:t>compress:{</w:t>
       </w:r>
     </w:p>
     <w:p>
@@ -2688,18 +2288,8 @@
         <w:pStyle w:val="NoSpacing"/>
         <w:ind w:left="2160"/>
       </w:pPr>
-      <w:proofErr w:type="spellStart"/>
-      <w:r>
-        <w:t>drop_console</w:t>
-      </w:r>
-      <w:proofErr w:type="gramStart"/>
-      <w:r>
-        <w:t>:true</w:t>
-      </w:r>
-      <w:proofErr w:type="spellEnd"/>
-      <w:proofErr w:type="gramEnd"/>
-      <w:r>
-        <w:t xml:space="preserve"> // drops all references to console from the minified file</w:t>
+      <w:r>
+        <w:t>drop_console:true // drops all references to console from the minified file</w:t>
       </w:r>
     </w:p>
     <w:p>
@@ -2739,7 +2329,6 @@
         <w:pStyle w:val="Heading2"/>
       </w:pPr>
       <w:r>
-        <w:lastRenderedPageBreak/>
         <w:t>Replace Steps</w:t>
       </w:r>
     </w:p>
@@ -2751,19 +2340,9 @@
           <w:numId w:val="16"/>
         </w:numPr>
       </w:pPr>
-      <w:proofErr w:type="spellStart"/>
-      <w:r>
-        <w:t>npm</w:t>
-      </w:r>
-      <w:proofErr w:type="spellEnd"/>
-      <w:r>
-        <w:t xml:space="preserve"> install grunt-replace --save-</w:t>
-      </w:r>
-      <w:proofErr w:type="spellStart"/>
-      <w:r>
-        <w:t>dev</w:t>
-      </w:r>
-      <w:proofErr w:type="spellEnd"/>
+      <w:r>
+        <w:t>npm install grunt-replace --save-dev</w:t>
+      </w:r>
     </w:p>
     <w:p>
       <w:pPr>
@@ -2776,13 +2355,8 @@
       <w:r>
         <w:t xml:space="preserve">add the following line in Gruntfile.js : </w:t>
       </w:r>
-      <w:proofErr w:type="spellStart"/>
-      <w:r>
-        <w:t>grunt.loadNpmTasks</w:t>
-      </w:r>
-      <w:proofErr w:type="spellEnd"/>
-      <w:r>
-        <w:t>('grunt-replace');        // replace</w:t>
+      <w:r>
+        <w:t>grunt.loadNpmTasks('grunt-replace');        // replace</w:t>
       </w:r>
       <w:r>
         <w:tab/>
@@ -2797,23 +2371,7 @@
         </w:numPr>
       </w:pPr>
       <w:r>
-        <w:t xml:space="preserve">add the </w:t>
-      </w:r>
-      <w:proofErr w:type="spellStart"/>
-      <w:r>
-        <w:t>folllwing</w:t>
-      </w:r>
-      <w:proofErr w:type="spellEnd"/>
-      <w:r>
-        <w:t xml:space="preserve"> line in Gruntfile.js  : </w:t>
-      </w:r>
-      <w:proofErr w:type="spellStart"/>
-      <w:r>
-        <w:t>grunt.registerTask</w:t>
-      </w:r>
-      <w:proofErr w:type="spellEnd"/>
-      <w:r>
-        <w:t>("default",['replace']);</w:t>
+        <w:t>add the folllwing line in Gruntfile.js  : grunt.registerTask("default",['replace']);</w:t>
       </w:r>
     </w:p>
     <w:p>
@@ -2825,15 +2383,7 @@
         </w:numPr>
       </w:pPr>
       <w:r>
-        <w:t xml:space="preserve">Add the following configuration in Gruntfile.js in </w:t>
-      </w:r>
-      <w:proofErr w:type="spellStart"/>
-      <w:r>
-        <w:t>initConfig</w:t>
-      </w:r>
-      <w:proofErr w:type="spellEnd"/>
-      <w:r>
-        <w:t xml:space="preserve"> function call:</w:t>
+        <w:t>Add the following configuration in Gruntfile.js in initConfig function call:</w:t>
       </w:r>
     </w:p>
     <w:p>
@@ -2851,15 +2401,7 @@
         <w:ind w:left="1440"/>
       </w:pPr>
       <w:r>
-        <w:t xml:space="preserve">        </w:t>
-      </w:r>
-      <w:proofErr w:type="gramStart"/>
-      <w:r>
-        <w:t>replace</w:t>
-      </w:r>
-      <w:proofErr w:type="gramEnd"/>
-      <w:r>
-        <w:t>: {</w:t>
+        <w:t xml:space="preserve">        replace: {</w:t>
       </w:r>
     </w:p>
     <w:p>
@@ -2868,17 +2410,7 @@
         <w:ind w:left="1440"/>
       </w:pPr>
       <w:r>
-        <w:t xml:space="preserve">            </w:t>
-      </w:r>
-      <w:proofErr w:type="spellStart"/>
-      <w:proofErr w:type="gramStart"/>
-      <w:r>
-        <w:t>dist</w:t>
-      </w:r>
-      <w:proofErr w:type="spellEnd"/>
-      <w:proofErr w:type="gramEnd"/>
-      <w:r>
-        <w:t>: {</w:t>
+        <w:t xml:space="preserve">            dist: {</w:t>
       </w:r>
     </w:p>
     <w:p>
@@ -2887,15 +2419,7 @@
         <w:ind w:left="1440"/>
       </w:pPr>
       <w:r>
-        <w:t xml:space="preserve">                </w:t>
-      </w:r>
-      <w:proofErr w:type="gramStart"/>
-      <w:r>
-        <w:t>options</w:t>
-      </w:r>
-      <w:proofErr w:type="gramEnd"/>
-      <w:r>
-        <w:t>: {</w:t>
+        <w:t xml:space="preserve">                options: {</w:t>
       </w:r>
     </w:p>
     <w:p>
@@ -2904,15 +2428,7 @@
         <w:ind w:left="1440"/>
       </w:pPr>
       <w:r>
-        <w:t xml:space="preserve">                    </w:t>
-      </w:r>
-      <w:proofErr w:type="gramStart"/>
-      <w:r>
-        <w:t>patterns</w:t>
-      </w:r>
-      <w:proofErr w:type="gramEnd"/>
-      <w:r>
-        <w:t>: [</w:t>
+        <w:t xml:space="preserve">                    patterns: [</w:t>
       </w:r>
     </w:p>
     <w:p>
@@ -2930,15 +2446,7 @@
         <w:ind w:left="1440"/>
       </w:pPr>
       <w:r>
-        <w:t xml:space="preserve">                            </w:t>
-      </w:r>
-      <w:proofErr w:type="gramStart"/>
-      <w:r>
-        <w:t>match</w:t>
-      </w:r>
-      <w:proofErr w:type="gramEnd"/>
-      <w:r>
-        <w:t>: 'CODE',</w:t>
+        <w:t xml:space="preserve">                            match: 'CODE',</w:t>
       </w:r>
     </w:p>
     <w:p>
@@ -2947,31 +2455,7 @@
         <w:ind w:left="1440"/>
       </w:pPr>
       <w:r>
-        <w:t xml:space="preserve">                            </w:t>
-      </w:r>
-      <w:proofErr w:type="gramStart"/>
-      <w:r>
-        <w:t>replacement</w:t>
-      </w:r>
-      <w:proofErr w:type="gramEnd"/>
-      <w:r>
-        <w:t xml:space="preserve">: '&lt;%= </w:t>
-      </w:r>
-      <w:proofErr w:type="spellStart"/>
-      <w:r>
-        <w:t>grunt.file.read</w:t>
-      </w:r>
-      <w:proofErr w:type="spellEnd"/>
-      <w:r>
-        <w:t>("../</w:t>
-      </w:r>
-      <w:proofErr w:type="spellStart"/>
-      <w:r>
-        <w:t>src</w:t>
-      </w:r>
-      <w:proofErr w:type="spellEnd"/>
-      <w:r>
-        <w:t>/Code/FP-0.1.0.js") %&gt;'</w:t>
+        <w:t xml:space="preserve">                            replacement: '&lt;%= grunt.file.read("../src/Code/FP-0.1.0.js") %&gt;'</w:t>
       </w:r>
     </w:p>
     <w:p>
@@ -3007,15 +2491,7 @@
         <w:ind w:left="1440"/>
       </w:pPr>
       <w:r>
-        <w:t xml:space="preserve">                </w:t>
-      </w:r>
-      <w:proofErr w:type="gramStart"/>
-      <w:r>
-        <w:t>files</w:t>
-      </w:r>
-      <w:proofErr w:type="gramEnd"/>
-      <w:r>
-        <w:t>: [</w:t>
+        <w:t xml:space="preserve">                files: [</w:t>
       </w:r>
     </w:p>
     <w:p>
@@ -3033,15 +2509,7 @@
         <w:ind w:left="1440"/>
       </w:pPr>
       <w:r>
-        <w:t xml:space="preserve">                        </w:t>
-      </w:r>
-      <w:proofErr w:type="gramStart"/>
-      <w:r>
-        <w:t>expand</w:t>
-      </w:r>
-      <w:proofErr w:type="gramEnd"/>
-      <w:r>
-        <w:t>: true,</w:t>
+        <w:t xml:space="preserve">                        expand: true,</w:t>
       </w:r>
     </w:p>
     <w:p>
@@ -3050,15 +2518,7 @@
         <w:ind w:left="1440"/>
       </w:pPr>
       <w:r>
-        <w:t xml:space="preserve">                        </w:t>
-      </w:r>
-      <w:proofErr w:type="gramStart"/>
-      <w:r>
-        <w:t>flatten</w:t>
-      </w:r>
-      <w:proofErr w:type="gramEnd"/>
-      <w:r>
-        <w:t>: true,</w:t>
+        <w:t xml:space="preserve">                        flatten: true,</w:t>
       </w:r>
     </w:p>
     <w:p>
@@ -3067,25 +2527,7 @@
         <w:ind w:left="1440"/>
       </w:pPr>
       <w:r>
-        <w:t xml:space="preserve">                        </w:t>
-      </w:r>
-      <w:proofErr w:type="spellStart"/>
-      <w:proofErr w:type="gramStart"/>
-      <w:r>
-        <w:t>src</w:t>
-      </w:r>
-      <w:proofErr w:type="spellEnd"/>
-      <w:proofErr w:type="gramEnd"/>
-      <w:r>
-        <w:t>: ["../</w:t>
-      </w:r>
-      <w:proofErr w:type="spellStart"/>
-      <w:r>
-        <w:t>src</w:t>
-      </w:r>
-      <w:proofErr w:type="spellEnd"/>
-      <w:r>
-        <w:t>/Code/FPModule-0.1.0.js"],</w:t>
+        <w:t xml:space="preserve">                        src: ["../src/Code/FPModule-0.1.0.js"],</w:t>
       </w:r>
     </w:p>
     <w:p>
@@ -3094,25 +2536,7 @@
         <w:ind w:left="1440"/>
       </w:pPr>
       <w:r>
-        <w:t xml:space="preserve">                        </w:t>
-      </w:r>
-      <w:proofErr w:type="spellStart"/>
-      <w:proofErr w:type="gramStart"/>
-      <w:r>
-        <w:t>dest</w:t>
-      </w:r>
-      <w:proofErr w:type="spellEnd"/>
-      <w:proofErr w:type="gramEnd"/>
-      <w:r>
-        <w:t>: "../</w:t>
-      </w:r>
-      <w:proofErr w:type="spellStart"/>
-      <w:r>
-        <w:t>src</w:t>
-      </w:r>
-      <w:proofErr w:type="spellEnd"/>
-      <w:r>
-        <w:t>/Code/"</w:t>
+        <w:t xml:space="preserve">                        dest: "../src/Code/"</w:t>
       </w:r>
     </w:p>
     <w:p>
@@ -3251,15 +2675,7 @@
         </w:numPr>
       </w:pPr>
       <w:r>
-        <w:t xml:space="preserve">Get the latest Jasmine </w:t>
-      </w:r>
-      <w:proofErr w:type="gramStart"/>
-      <w:r>
-        <w:t>from :</w:t>
-      </w:r>
-      <w:proofErr w:type="gramEnd"/>
-      <w:r>
-        <w:t xml:space="preserve"> </w:t>
+        <w:t xml:space="preserve">Get the latest Jasmine from : </w:t>
       </w:r>
       <w:hyperlink r:id="rId24" w:history="1">
         <w:r>
@@ -3417,28 +2833,12 @@
           </w:tcPr>
           <w:p>
             <w:r>
-              <w:t xml:space="preserve">it("should be </w:t>
-            </w:r>
-            <w:proofErr w:type="spellStart"/>
-            <w:r>
-              <w:t>true",function</w:t>
-            </w:r>
-            <w:proofErr w:type="spellEnd"/>
-            <w:r>
-              <w:t>(){</w:t>
+              <w:t>it("should be true",function(){</w:t>
             </w:r>
           </w:p>
           <w:p>
             <w:r>
-              <w:t xml:space="preserve">        expect(true).</w:t>
-            </w:r>
-            <w:proofErr w:type="spellStart"/>
-            <w:r>
-              <w:t>toBeTruthy</w:t>
-            </w:r>
-            <w:proofErr w:type="spellEnd"/>
-            <w:r>
-              <w:t>();</w:t>
+              <w:t xml:space="preserve">        expect(true).toBeTruthy();</w:t>
             </w:r>
           </w:p>
           <w:p>
@@ -3454,19 +2854,9 @@
             <w:tcW w:w="3192" w:type="dxa"/>
           </w:tcPr>
           <w:p>
-            <w:proofErr w:type="spellStart"/>
             <w:r>
-              <w:t>beforeEach</w:t>
+              <w:t>beforeEach and afterEach</w:t>
             </w:r>
-            <w:proofErr w:type="spellEnd"/>
-            <w:r>
-              <w:t xml:space="preserve"> and </w:t>
-            </w:r>
-            <w:proofErr w:type="spellStart"/>
-            <w:r>
-              <w:t>afterEach</w:t>
-            </w:r>
-            <w:proofErr w:type="spellEnd"/>
           </w:p>
         </w:tc>
         <w:tc>
@@ -3560,27 +2950,9 @@
           <w:numId w:val="13"/>
         </w:numPr>
       </w:pPr>
-      <w:proofErr w:type="spellStart"/>
-      <w:r>
-        <w:t>npm</w:t>
-      </w:r>
-      <w:proofErr w:type="spellEnd"/>
-      <w:r>
-        <w:t xml:space="preserve"> install grunt-</w:t>
-      </w:r>
-      <w:proofErr w:type="spellStart"/>
-      <w:r>
-        <w:t>contrib</w:t>
-      </w:r>
-      <w:proofErr w:type="spellEnd"/>
-      <w:r>
-        <w:t>-jasmine --save-</w:t>
-      </w:r>
-      <w:proofErr w:type="spellStart"/>
-      <w:r>
-        <w:t>dev</w:t>
-      </w:r>
-      <w:proofErr w:type="spellEnd"/>
+      <w:r>
+        <w:t>npm install grunt-contrib-jasmine --save-dev</w:t>
+      </w:r>
     </w:p>
     <w:p>
       <w:pPr>
@@ -3591,23 +2963,7 @@
         </w:numPr>
       </w:pPr>
       <w:r>
-        <w:t xml:space="preserve">add the following line in Gruntfile.js : </w:t>
-      </w:r>
-      <w:proofErr w:type="spellStart"/>
-      <w:r>
-        <w:t>grunt.loadNpmTasks</w:t>
-      </w:r>
-      <w:proofErr w:type="spellEnd"/>
-      <w:r>
-        <w:t>("grunt-</w:t>
-      </w:r>
-      <w:proofErr w:type="spellStart"/>
-      <w:r>
-        <w:t>contrib</w:t>
-      </w:r>
-      <w:proofErr w:type="spellEnd"/>
-      <w:r>
-        <w:t>-jasmine");</w:t>
+        <w:t>add the following line in Gruntfile.js : grunt.loadNpmTasks("grunt-contrib-jasmine");</w:t>
       </w:r>
       <w:r>
         <w:tab/>
@@ -3622,15 +2978,7 @@
         </w:numPr>
       </w:pPr>
       <w:r>
-        <w:t xml:space="preserve">add the following line in Gruntfile.js  : </w:t>
-      </w:r>
-      <w:proofErr w:type="spellStart"/>
-      <w:r>
-        <w:t>grunt.registerTask</w:t>
-      </w:r>
-      <w:proofErr w:type="spellEnd"/>
-      <w:r>
-        <w:t>("default",['jasmine']);</w:t>
+        <w:t>add the following line in Gruntfile.js  : grunt.registerTask("default",['jasmine']);</w:t>
       </w:r>
     </w:p>
     <w:p>
@@ -3642,15 +2990,7 @@
         </w:numPr>
       </w:pPr>
       <w:r>
-        <w:t xml:space="preserve">Add the following configuration in Gruntfile.js in </w:t>
-      </w:r>
-      <w:proofErr w:type="spellStart"/>
-      <w:r>
-        <w:t>initConfig</w:t>
-      </w:r>
-      <w:proofErr w:type="spellEnd"/>
-      <w:r>
-        <w:t xml:space="preserve"> function call:</w:t>
+        <w:t>Add the following configuration in Gruntfile.js in initConfig function call:</w:t>
       </w:r>
     </w:p>
     <w:p>
@@ -3668,15 +3008,7 @@
         <w:ind w:left="564"/>
       </w:pPr>
       <w:r>
-        <w:t xml:space="preserve">        </w:t>
-      </w:r>
-      <w:proofErr w:type="gramStart"/>
-      <w:r>
-        <w:t>jasmine</w:t>
-      </w:r>
-      <w:proofErr w:type="gramEnd"/>
-      <w:r>
-        <w:t>: {</w:t>
+        <w:t xml:space="preserve">        jasmine: {</w:t>
       </w:r>
     </w:p>
     <w:p>
@@ -3685,15 +3017,7 @@
         <w:ind w:left="564"/>
       </w:pPr>
       <w:r>
-        <w:t xml:space="preserve">            </w:t>
-      </w:r>
-      <w:proofErr w:type="gramStart"/>
-      <w:r>
-        <w:t>all</w:t>
-      </w:r>
-      <w:proofErr w:type="gramEnd"/>
-      <w:r>
-        <w:t>: {</w:t>
+        <w:t xml:space="preserve">            all: {</w:t>
       </w:r>
     </w:p>
     <w:p>
@@ -3702,17 +3026,7 @@
         <w:ind w:left="564"/>
       </w:pPr>
       <w:r>
-        <w:t xml:space="preserve">                </w:t>
-      </w:r>
-      <w:proofErr w:type="spellStart"/>
-      <w:proofErr w:type="gramStart"/>
-      <w:r>
-        <w:t>src</w:t>
-      </w:r>
-      <w:proofErr w:type="spellEnd"/>
-      <w:proofErr w:type="gramEnd"/>
-      <w:r>
-        <w:t>: [</w:t>
+        <w:t xml:space="preserve">                src: [</w:t>
       </w:r>
     </w:p>
     <w:p>
@@ -3721,39 +3035,7 @@
         <w:ind w:left="564"/>
       </w:pPr>
       <w:r>
-        <w:t xml:space="preserve">                    '../</w:t>
-      </w:r>
-      <w:proofErr w:type="spellStart"/>
-      <w:r>
-        <w:t>src</w:t>
-      </w:r>
-      <w:proofErr w:type="spellEnd"/>
-      <w:r>
-        <w:t>/Code/*.</w:t>
-      </w:r>
-      <w:proofErr w:type="spellStart"/>
-      <w:r>
-        <w:t>js</w:t>
-      </w:r>
-      <w:proofErr w:type="spellEnd"/>
-      <w:r>
-        <w:t>'</w:t>
-      </w:r>
-      <w:proofErr w:type="gramStart"/>
-      <w:r>
-        <w:t>,  /</w:t>
-      </w:r>
-      <w:proofErr w:type="gramEnd"/>
-      <w:r>
-        <w:t xml:space="preserve">/ location of </w:t>
-      </w:r>
-      <w:proofErr w:type="spellStart"/>
-      <w:r>
-        <w:t>javascript</w:t>
-      </w:r>
-      <w:proofErr w:type="spellEnd"/>
-      <w:r>
-        <w:t xml:space="preserve"> files</w:t>
+        <w:t xml:space="preserve">                    '../src/Code/*.js',  // location of javascript files</w:t>
       </w:r>
     </w:p>
     <w:p>
@@ -3762,6 +3044,7 @@
         <w:ind w:left="564"/>
       </w:pPr>
       <w:r>
+        <w:lastRenderedPageBreak/>
         <w:t xml:space="preserve">                ],</w:t>
       </w:r>
     </w:p>
@@ -3771,15 +3054,7 @@
         <w:ind w:left="564"/>
       </w:pPr>
       <w:r>
-        <w:t xml:space="preserve">                </w:t>
-      </w:r>
-      <w:proofErr w:type="gramStart"/>
-      <w:r>
-        <w:t>options</w:t>
-      </w:r>
-      <w:proofErr w:type="gramEnd"/>
-      <w:r>
-        <w:t>: {</w:t>
+        <w:t xml:space="preserve">                options: {</w:t>
       </w:r>
     </w:p>
     <w:p>
@@ -3788,23 +3063,7 @@
         <w:ind w:left="564"/>
       </w:pPr>
       <w:r>
-        <w:t xml:space="preserve">                    '</w:t>
-      </w:r>
-      <w:proofErr w:type="gramStart"/>
-      <w:r>
-        <w:t>specs</w:t>
-      </w:r>
-      <w:proofErr w:type="gramEnd"/>
-      <w:r>
-        <w:t>': '../</w:t>
-      </w:r>
-      <w:proofErr w:type="spellStart"/>
-      <w:r>
-        <w:t>src</w:t>
-      </w:r>
-      <w:proofErr w:type="spellEnd"/>
-      <w:r>
-        <w:t>/Tests/FP-spec.js' // location of spec files</w:t>
+        <w:t xml:space="preserve">                    'specs': '../src/Tests/FP-spec.js' // location of spec files</w:t>
       </w:r>
     </w:p>
     <w:p>
@@ -3913,22 +3172,7 @@
         <w:rPr>
           <w:rStyle w:val="Hyperlink"/>
         </w:rPr>
-        <w:lastRenderedPageBreak/>
-        <w:t xml:space="preserve">AWS </w:t>
-      </w:r>
-      <w:proofErr w:type="spellStart"/>
-      <w:r>
-        <w:rPr>
-          <w:rStyle w:val="Hyperlink"/>
-        </w:rPr>
-        <w:t>NodeJS</w:t>
-      </w:r>
-      <w:proofErr w:type="spellEnd"/>
-      <w:r>
-        <w:rPr>
-          <w:rStyle w:val="Hyperlink"/>
-        </w:rPr>
-        <w:t xml:space="preserve"> SDK</w:t>
+        <w:t>AWS NodeJS SDK</w:t>
       </w:r>
     </w:p>
     <w:p>
@@ -3981,8 +3225,8 @@
 </file>
 
 <file path=word/numbering.xml><?xml version="1.0" encoding="utf-8"?>
-<w:numbering xmlns:wpc="http://schemas.microsoft.com/office/word/2010/wordprocessingCanvas" xmlns:mc="http://schemas.openxmlformats.org/markup-compatibility/2006" xmlns:o="urn:schemas-microsoft-com:office:office" xmlns:r="http://schemas.openxmlformats.org/officeDocument/2006/relationships" xmlns:m="http://schemas.openxmlformats.org/officeDocument/2006/math" xmlns:v="urn:schemas-microsoft-com:vml" xmlns:wp14="http://schemas.microsoft.com/office/word/2010/wordprocessingDrawing" xmlns:wp="http://schemas.openxmlformats.org/drawingml/2006/wordprocessingDrawing" xmlns:w10="urn:schemas-microsoft-com:office:word" xmlns:w="http://schemas.openxmlformats.org/wordprocessingml/2006/main" xmlns:w14="http://schemas.microsoft.com/office/word/2010/wordml" xmlns:wpg="http://schemas.microsoft.com/office/word/2010/wordprocessingGroup" xmlns:wpi="http://schemas.microsoft.com/office/word/2010/wordprocessingInk" xmlns:wne="http://schemas.microsoft.com/office/word/2006/wordml" xmlns:wps="http://schemas.microsoft.com/office/word/2010/wordprocessingShape" mc:Ignorable="w14 wp14">
-  <w:abstractNum w:abstractNumId="0">
+<w:numbering xmlns:wpc="http://schemas.microsoft.com/office/word/2010/wordprocessingCanvas" xmlns:cx="http://schemas.microsoft.com/office/drawing/2014/chartex" xmlns:cx1="http://schemas.microsoft.com/office/drawing/2015/9/8/chartex" xmlns:cx2="http://schemas.microsoft.com/office/drawing/2015/10/21/chartex" xmlns:cx3="http://schemas.microsoft.com/office/drawing/2016/5/9/chartex" xmlns:cx4="http://schemas.microsoft.com/office/drawing/2016/5/10/chartex" xmlns:cx5="http://schemas.microsoft.com/office/drawing/2016/5/11/chartex" xmlns:mc="http://schemas.openxmlformats.org/markup-compatibility/2006" xmlns:o="urn:schemas-microsoft-com:office:office" xmlns:r="http://schemas.openxmlformats.org/officeDocument/2006/relationships" xmlns:m="http://schemas.openxmlformats.org/officeDocument/2006/math" xmlns:v="urn:schemas-microsoft-com:vml" xmlns:wp14="http://schemas.microsoft.com/office/word/2010/wordprocessingDrawing" xmlns:wp="http://schemas.openxmlformats.org/drawingml/2006/wordprocessingDrawing" xmlns:w10="urn:schemas-microsoft-com:office:word" xmlns:w="http://schemas.openxmlformats.org/wordprocessingml/2006/main" xmlns:w14="http://schemas.microsoft.com/office/word/2010/wordml" xmlns:w15="http://schemas.microsoft.com/office/word/2012/wordml" xmlns:w16se="http://schemas.microsoft.com/office/word/2015/wordml/symex" xmlns:wpg="http://schemas.microsoft.com/office/word/2010/wordprocessingGroup" xmlns:wpi="http://schemas.microsoft.com/office/word/2010/wordprocessingInk" xmlns:wne="http://schemas.microsoft.com/office/word/2006/wordml" xmlns:wps="http://schemas.microsoft.com/office/word/2010/wordprocessingShape" mc:Ignorable="w14 w15 w16se wp14">
+  <w:abstractNum w:abstractNumId="0" w15:restartNumberingAfterBreak="0">
     <w:nsid w:val="067F6821"/>
     <w:multiLevelType w:val="hybridMultilevel"/>
     <w:tmpl w:val="1FAC4F36"/>
@@ -4071,7 +3315,7 @@
       </w:pPr>
     </w:lvl>
   </w:abstractNum>
-  <w:abstractNum w:abstractNumId="1">
+  <w:abstractNum w:abstractNumId="1" w15:restartNumberingAfterBreak="0">
     <w:nsid w:val="0E690E4F"/>
     <w:multiLevelType w:val="hybridMultilevel"/>
     <w:tmpl w:val="3530EBDE"/>
@@ -4184,7 +3428,7 @@
       </w:rPr>
     </w:lvl>
   </w:abstractNum>
-  <w:abstractNum w:abstractNumId="2">
+  <w:abstractNum w:abstractNumId="2" w15:restartNumberingAfterBreak="0">
     <w:nsid w:val="0E771D51"/>
     <w:multiLevelType w:val="hybridMultilevel"/>
     <w:tmpl w:val="B8D67452"/>
@@ -4297,7 +3541,7 @@
       </w:rPr>
     </w:lvl>
   </w:abstractNum>
-  <w:abstractNum w:abstractNumId="3">
+  <w:abstractNum w:abstractNumId="3" w15:restartNumberingAfterBreak="0">
     <w:nsid w:val="10EE1D36"/>
     <w:multiLevelType w:val="hybridMultilevel"/>
     <w:tmpl w:val="ECAAD188"/>
@@ -4386,7 +3630,7 @@
       </w:pPr>
     </w:lvl>
   </w:abstractNum>
-  <w:abstractNum w:abstractNumId="4">
+  <w:abstractNum w:abstractNumId="4" w15:restartNumberingAfterBreak="0">
     <w:nsid w:val="11F21AAA"/>
     <w:multiLevelType w:val="hybridMultilevel"/>
     <w:tmpl w:val="B8DC821A"/>
@@ -4499,7 +3743,7 @@
       </w:rPr>
     </w:lvl>
   </w:abstractNum>
-  <w:abstractNum w:abstractNumId="5">
+  <w:abstractNum w:abstractNumId="5" w15:restartNumberingAfterBreak="0">
     <w:nsid w:val="128D68AC"/>
     <w:multiLevelType w:val="hybridMultilevel"/>
     <w:tmpl w:val="70CEFD76"/>
@@ -4588,7 +3832,7 @@
       </w:pPr>
     </w:lvl>
   </w:abstractNum>
-  <w:abstractNum w:abstractNumId="6">
+  <w:abstractNum w:abstractNumId="6" w15:restartNumberingAfterBreak="0">
     <w:nsid w:val="192F4AE5"/>
     <w:multiLevelType w:val="hybridMultilevel"/>
     <w:tmpl w:val="EBDCFEE0"/>
@@ -4674,7 +3918,7 @@
       </w:pPr>
     </w:lvl>
   </w:abstractNum>
-  <w:abstractNum w:abstractNumId="7">
+  <w:abstractNum w:abstractNumId="7" w15:restartNumberingAfterBreak="0">
     <w:nsid w:val="1BB52AB4"/>
     <w:multiLevelType w:val="hybridMultilevel"/>
     <w:tmpl w:val="D9EE3D1C"/>
@@ -4787,7 +4031,120 @@
       </w:rPr>
     </w:lvl>
   </w:abstractNum>
-  <w:abstractNum w:abstractNumId="8">
+  <w:abstractNum w:abstractNumId="8" w15:restartNumberingAfterBreak="0">
+    <w:nsid w:val="1CC02698"/>
+    <w:multiLevelType w:val="hybridMultilevel"/>
+    <w:tmpl w:val="AD76F84A"/>
+    <w:lvl w:ilvl="0" w:tplc="40090001">
+      <w:start w:val="1"/>
+      <w:numFmt w:val="bullet"/>
+      <w:lvlText w:val=""/>
+      <w:lvlJc w:val="left"/>
+      <w:pPr>
+        <w:ind w:left="720" w:hanging="360"/>
+      </w:pPr>
+      <w:rPr>
+        <w:rFonts w:ascii="Symbol" w:hAnsi="Symbol" w:hint="default"/>
+      </w:rPr>
+    </w:lvl>
+    <w:lvl w:ilvl="1" w:tplc="40090003" w:tentative="1">
+      <w:start w:val="1"/>
+      <w:numFmt w:val="bullet"/>
+      <w:lvlText w:val="o"/>
+      <w:lvlJc w:val="left"/>
+      <w:pPr>
+        <w:ind w:left="1440" w:hanging="360"/>
+      </w:pPr>
+      <w:rPr>
+        <w:rFonts w:ascii="Courier New" w:hAnsi="Courier New" w:cs="Courier New" w:hint="default"/>
+      </w:rPr>
+    </w:lvl>
+    <w:lvl w:ilvl="2" w:tplc="40090005" w:tentative="1">
+      <w:start w:val="1"/>
+      <w:numFmt w:val="bullet"/>
+      <w:lvlText w:val=""/>
+      <w:lvlJc w:val="left"/>
+      <w:pPr>
+        <w:ind w:left="2160" w:hanging="360"/>
+      </w:pPr>
+      <w:rPr>
+        <w:rFonts w:ascii="Wingdings" w:hAnsi="Wingdings" w:hint="default"/>
+      </w:rPr>
+    </w:lvl>
+    <w:lvl w:ilvl="3" w:tplc="40090001" w:tentative="1">
+      <w:start w:val="1"/>
+      <w:numFmt w:val="bullet"/>
+      <w:lvlText w:val=""/>
+      <w:lvlJc w:val="left"/>
+      <w:pPr>
+        <w:ind w:left="2880" w:hanging="360"/>
+      </w:pPr>
+      <w:rPr>
+        <w:rFonts w:ascii="Symbol" w:hAnsi="Symbol" w:hint="default"/>
+      </w:rPr>
+    </w:lvl>
+    <w:lvl w:ilvl="4" w:tplc="40090003" w:tentative="1">
+      <w:start w:val="1"/>
+      <w:numFmt w:val="bullet"/>
+      <w:lvlText w:val="o"/>
+      <w:lvlJc w:val="left"/>
+      <w:pPr>
+        <w:ind w:left="3600" w:hanging="360"/>
+      </w:pPr>
+      <w:rPr>
+        <w:rFonts w:ascii="Courier New" w:hAnsi="Courier New" w:cs="Courier New" w:hint="default"/>
+      </w:rPr>
+    </w:lvl>
+    <w:lvl w:ilvl="5" w:tplc="40090005" w:tentative="1">
+      <w:start w:val="1"/>
+      <w:numFmt w:val="bullet"/>
+      <w:lvlText w:val=""/>
+      <w:lvlJc w:val="left"/>
+      <w:pPr>
+        <w:ind w:left="4320" w:hanging="360"/>
+      </w:pPr>
+      <w:rPr>
+        <w:rFonts w:ascii="Wingdings" w:hAnsi="Wingdings" w:hint="default"/>
+      </w:rPr>
+    </w:lvl>
+    <w:lvl w:ilvl="6" w:tplc="40090001" w:tentative="1">
+      <w:start w:val="1"/>
+      <w:numFmt w:val="bullet"/>
+      <w:lvlText w:val=""/>
+      <w:lvlJc w:val="left"/>
+      <w:pPr>
+        <w:ind w:left="5040" w:hanging="360"/>
+      </w:pPr>
+      <w:rPr>
+        <w:rFonts w:ascii="Symbol" w:hAnsi="Symbol" w:hint="default"/>
+      </w:rPr>
+    </w:lvl>
+    <w:lvl w:ilvl="7" w:tplc="40090003" w:tentative="1">
+      <w:start w:val="1"/>
+      <w:numFmt w:val="bullet"/>
+      <w:lvlText w:val="o"/>
+      <w:lvlJc w:val="left"/>
+      <w:pPr>
+        <w:ind w:left="5760" w:hanging="360"/>
+      </w:pPr>
+      <w:rPr>
+        <w:rFonts w:ascii="Courier New" w:hAnsi="Courier New" w:cs="Courier New" w:hint="default"/>
+      </w:rPr>
+    </w:lvl>
+    <w:lvl w:ilvl="8" w:tplc="40090005" w:tentative="1">
+      <w:start w:val="1"/>
+      <w:numFmt w:val="bullet"/>
+      <w:lvlText w:val=""/>
+      <w:lvlJc w:val="left"/>
+      <w:pPr>
+        <w:ind w:left="6480" w:hanging="360"/>
+      </w:pPr>
+      <w:rPr>
+        <w:rFonts w:ascii="Wingdings" w:hAnsi="Wingdings" w:hint="default"/>
+      </w:rPr>
+    </w:lvl>
+  </w:abstractNum>
+  <w:abstractNum w:abstractNumId="9" w15:restartNumberingAfterBreak="0">
     <w:nsid w:val="1DC07B6C"/>
     <w:multiLevelType w:val="hybridMultilevel"/>
     <w:tmpl w:val="7E7CB78A"/>
@@ -4900,7 +4257,185 @@
       </w:rPr>
     </w:lvl>
   </w:abstractNum>
-  <w:abstractNum w:abstractNumId="9">
+  <w:abstractNum w:abstractNumId="10" w15:restartNumberingAfterBreak="0">
+    <w:nsid w:val="288F3B15"/>
+    <w:multiLevelType w:val="hybridMultilevel"/>
+    <w:tmpl w:val="0316A502"/>
+    <w:lvl w:ilvl="0" w:tplc="4009000F">
+      <w:start w:val="1"/>
+      <w:numFmt w:val="decimal"/>
+      <w:lvlText w:val="%1."/>
+      <w:lvlJc w:val="left"/>
+      <w:pPr>
+        <w:ind w:left="720" w:hanging="360"/>
+      </w:pPr>
+      <w:rPr>
+        <w:rFonts w:hint="default"/>
+      </w:rPr>
+    </w:lvl>
+    <w:lvl w:ilvl="1" w:tplc="40090019" w:tentative="1">
+      <w:start w:val="1"/>
+      <w:numFmt w:val="lowerLetter"/>
+      <w:lvlText w:val="%2."/>
+      <w:lvlJc w:val="left"/>
+      <w:pPr>
+        <w:ind w:left="1440" w:hanging="360"/>
+      </w:pPr>
+    </w:lvl>
+    <w:lvl w:ilvl="2" w:tplc="4009001B" w:tentative="1">
+      <w:start w:val="1"/>
+      <w:numFmt w:val="lowerRoman"/>
+      <w:lvlText w:val="%3."/>
+      <w:lvlJc w:val="right"/>
+      <w:pPr>
+        <w:ind w:left="2160" w:hanging="180"/>
+      </w:pPr>
+    </w:lvl>
+    <w:lvl w:ilvl="3" w:tplc="4009000F" w:tentative="1">
+      <w:start w:val="1"/>
+      <w:numFmt w:val="decimal"/>
+      <w:lvlText w:val="%4."/>
+      <w:lvlJc w:val="left"/>
+      <w:pPr>
+        <w:ind w:left="2880" w:hanging="360"/>
+      </w:pPr>
+    </w:lvl>
+    <w:lvl w:ilvl="4" w:tplc="40090019" w:tentative="1">
+      <w:start w:val="1"/>
+      <w:numFmt w:val="lowerLetter"/>
+      <w:lvlText w:val="%5."/>
+      <w:lvlJc w:val="left"/>
+      <w:pPr>
+        <w:ind w:left="3600" w:hanging="360"/>
+      </w:pPr>
+    </w:lvl>
+    <w:lvl w:ilvl="5" w:tplc="4009001B" w:tentative="1">
+      <w:start w:val="1"/>
+      <w:numFmt w:val="lowerRoman"/>
+      <w:lvlText w:val="%6."/>
+      <w:lvlJc w:val="right"/>
+      <w:pPr>
+        <w:ind w:left="4320" w:hanging="180"/>
+      </w:pPr>
+    </w:lvl>
+    <w:lvl w:ilvl="6" w:tplc="4009000F" w:tentative="1">
+      <w:start w:val="1"/>
+      <w:numFmt w:val="decimal"/>
+      <w:lvlText w:val="%7."/>
+      <w:lvlJc w:val="left"/>
+      <w:pPr>
+        <w:ind w:left="5040" w:hanging="360"/>
+      </w:pPr>
+    </w:lvl>
+    <w:lvl w:ilvl="7" w:tplc="40090019" w:tentative="1">
+      <w:start w:val="1"/>
+      <w:numFmt w:val="lowerLetter"/>
+      <w:lvlText w:val="%8."/>
+      <w:lvlJc w:val="left"/>
+      <w:pPr>
+        <w:ind w:left="5760" w:hanging="360"/>
+      </w:pPr>
+    </w:lvl>
+    <w:lvl w:ilvl="8" w:tplc="4009001B" w:tentative="1">
+      <w:start w:val="1"/>
+      <w:numFmt w:val="lowerRoman"/>
+      <w:lvlText w:val="%9."/>
+      <w:lvlJc w:val="right"/>
+      <w:pPr>
+        <w:ind w:left="6480" w:hanging="180"/>
+      </w:pPr>
+    </w:lvl>
+  </w:abstractNum>
+  <w:abstractNum w:abstractNumId="11" w15:restartNumberingAfterBreak="0">
+    <w:nsid w:val="2C115049"/>
+    <w:multiLevelType w:val="hybridMultilevel"/>
+    <w:tmpl w:val="805A96FA"/>
+    <w:lvl w:ilvl="0" w:tplc="181E7AE0">
+      <w:start w:val="1"/>
+      <w:numFmt w:val="decimal"/>
+      <w:lvlText w:val="%1."/>
+      <w:lvlJc w:val="left"/>
+      <w:pPr>
+        <w:ind w:left="888" w:hanging="360"/>
+      </w:pPr>
+      <w:rPr>
+        <w:rFonts w:hint="default"/>
+      </w:rPr>
+    </w:lvl>
+    <w:lvl w:ilvl="1" w:tplc="40090019" w:tentative="1">
+      <w:start w:val="1"/>
+      <w:numFmt w:val="lowerLetter"/>
+      <w:lvlText w:val="%2."/>
+      <w:lvlJc w:val="left"/>
+      <w:pPr>
+        <w:ind w:left="1608" w:hanging="360"/>
+      </w:pPr>
+    </w:lvl>
+    <w:lvl w:ilvl="2" w:tplc="4009001B" w:tentative="1">
+      <w:start w:val="1"/>
+      <w:numFmt w:val="lowerRoman"/>
+      <w:lvlText w:val="%3."/>
+      <w:lvlJc w:val="right"/>
+      <w:pPr>
+        <w:ind w:left="2328" w:hanging="180"/>
+      </w:pPr>
+    </w:lvl>
+    <w:lvl w:ilvl="3" w:tplc="4009000F" w:tentative="1">
+      <w:start w:val="1"/>
+      <w:numFmt w:val="decimal"/>
+      <w:lvlText w:val="%4."/>
+      <w:lvlJc w:val="left"/>
+      <w:pPr>
+        <w:ind w:left="3048" w:hanging="360"/>
+      </w:pPr>
+    </w:lvl>
+    <w:lvl w:ilvl="4" w:tplc="40090019" w:tentative="1">
+      <w:start w:val="1"/>
+      <w:numFmt w:val="lowerLetter"/>
+      <w:lvlText w:val="%5."/>
+      <w:lvlJc w:val="left"/>
+      <w:pPr>
+        <w:ind w:left="3768" w:hanging="360"/>
+      </w:pPr>
+    </w:lvl>
+    <w:lvl w:ilvl="5" w:tplc="4009001B" w:tentative="1">
+      <w:start w:val="1"/>
+      <w:numFmt w:val="lowerRoman"/>
+      <w:lvlText w:val="%6."/>
+      <w:lvlJc w:val="right"/>
+      <w:pPr>
+        <w:ind w:left="4488" w:hanging="180"/>
+      </w:pPr>
+    </w:lvl>
+    <w:lvl w:ilvl="6" w:tplc="4009000F" w:tentative="1">
+      <w:start w:val="1"/>
+      <w:numFmt w:val="decimal"/>
+      <w:lvlText w:val="%7."/>
+      <w:lvlJc w:val="left"/>
+      <w:pPr>
+        <w:ind w:left="5208" w:hanging="360"/>
+      </w:pPr>
+    </w:lvl>
+    <w:lvl w:ilvl="7" w:tplc="40090019" w:tentative="1">
+      <w:start w:val="1"/>
+      <w:numFmt w:val="lowerLetter"/>
+      <w:lvlText w:val="%8."/>
+      <w:lvlJc w:val="left"/>
+      <w:pPr>
+        <w:ind w:left="5928" w:hanging="360"/>
+      </w:pPr>
+    </w:lvl>
+    <w:lvl w:ilvl="8" w:tplc="4009001B" w:tentative="1">
+      <w:start w:val="1"/>
+      <w:numFmt w:val="lowerRoman"/>
+      <w:lvlText w:val="%9."/>
+      <w:lvlJc w:val="right"/>
+      <w:pPr>
+        <w:ind w:left="6648" w:hanging="180"/>
+      </w:pPr>
+    </w:lvl>
+  </w:abstractNum>
+  <w:abstractNum w:abstractNumId="12" w15:restartNumberingAfterBreak="0">
     <w:nsid w:val="35E00A6F"/>
     <w:multiLevelType w:val="hybridMultilevel"/>
     <w:tmpl w:val="4E6048B8"/>
@@ -4989,7 +4524,7 @@
       </w:pPr>
     </w:lvl>
   </w:abstractNum>
-  <w:abstractNum w:abstractNumId="10">
+  <w:abstractNum w:abstractNumId="13" w15:restartNumberingAfterBreak="0">
     <w:nsid w:val="37701548"/>
     <w:multiLevelType w:val="hybridMultilevel"/>
     <w:tmpl w:val="A6F80442"/>
@@ -5078,7 +4613,7 @@
       </w:pPr>
     </w:lvl>
   </w:abstractNum>
-  <w:abstractNum w:abstractNumId="11">
+  <w:abstractNum w:abstractNumId="14" w15:restartNumberingAfterBreak="0">
     <w:nsid w:val="42AE5A72"/>
     <w:multiLevelType w:val="hybridMultilevel"/>
     <w:tmpl w:val="022807A4"/>
@@ -5191,7 +4726,7 @@
       </w:rPr>
     </w:lvl>
   </w:abstractNum>
-  <w:abstractNum w:abstractNumId="12">
+  <w:abstractNum w:abstractNumId="15" w15:restartNumberingAfterBreak="0">
     <w:nsid w:val="452F54DC"/>
     <w:multiLevelType w:val="hybridMultilevel"/>
     <w:tmpl w:val="6AEE8FCA"/>
@@ -5304,7 +4839,7 @@
       </w:rPr>
     </w:lvl>
   </w:abstractNum>
-  <w:abstractNum w:abstractNumId="13">
+  <w:abstractNum w:abstractNumId="16" w15:restartNumberingAfterBreak="0">
     <w:nsid w:val="4C870B9C"/>
     <w:multiLevelType w:val="hybridMultilevel"/>
     <w:tmpl w:val="2148277A"/>
@@ -5417,7 +4952,7 @@
       </w:rPr>
     </w:lvl>
   </w:abstractNum>
-  <w:abstractNum w:abstractNumId="14">
+  <w:abstractNum w:abstractNumId="17" w15:restartNumberingAfterBreak="0">
     <w:nsid w:val="4EDE5E1F"/>
     <w:multiLevelType w:val="hybridMultilevel"/>
     <w:tmpl w:val="3F2E2FC4"/>
@@ -5530,7 +5065,7 @@
       </w:rPr>
     </w:lvl>
   </w:abstractNum>
-  <w:abstractNum w:abstractNumId="15">
+  <w:abstractNum w:abstractNumId="18" w15:restartNumberingAfterBreak="0">
     <w:nsid w:val="52F55155"/>
     <w:multiLevelType w:val="hybridMultilevel"/>
     <w:tmpl w:val="1FAC4F36"/>
@@ -5619,7 +5154,7 @@
       </w:pPr>
     </w:lvl>
   </w:abstractNum>
-  <w:abstractNum w:abstractNumId="16">
+  <w:abstractNum w:abstractNumId="19" w15:restartNumberingAfterBreak="0">
     <w:nsid w:val="564671CA"/>
     <w:multiLevelType w:val="hybridMultilevel"/>
     <w:tmpl w:val="9A08C9DC"/>
@@ -5708,7 +5243,7 @@
       </w:pPr>
     </w:lvl>
   </w:abstractNum>
-  <w:abstractNum w:abstractNumId="17">
+  <w:abstractNum w:abstractNumId="20" w15:restartNumberingAfterBreak="0">
     <w:nsid w:val="59DA4368"/>
     <w:multiLevelType w:val="hybridMultilevel"/>
     <w:tmpl w:val="5064780C"/>
@@ -5794,7 +5329,7 @@
       </w:pPr>
     </w:lvl>
   </w:abstractNum>
-  <w:abstractNum w:abstractNumId="18">
+  <w:abstractNum w:abstractNumId="21" w15:restartNumberingAfterBreak="0">
     <w:nsid w:val="5E133DDB"/>
     <w:multiLevelType w:val="hybridMultilevel"/>
     <w:tmpl w:val="ED127412"/>
@@ -5883,7 +5418,7 @@
       </w:pPr>
     </w:lvl>
   </w:abstractNum>
-  <w:abstractNum w:abstractNumId="19">
+  <w:abstractNum w:abstractNumId="22" w15:restartNumberingAfterBreak="0">
     <w:nsid w:val="60DB075A"/>
     <w:multiLevelType w:val="hybridMultilevel"/>
     <w:tmpl w:val="6E147C78"/>
@@ -5969,7 +5504,7 @@
       </w:pPr>
     </w:lvl>
   </w:abstractNum>
-  <w:abstractNum w:abstractNumId="20">
+  <w:abstractNum w:abstractNumId="23" w15:restartNumberingAfterBreak="0">
     <w:nsid w:val="63174345"/>
     <w:multiLevelType w:val="hybridMultilevel"/>
     <w:tmpl w:val="D11CBF32"/>
@@ -6082,7 +5617,7 @@
       </w:rPr>
     </w:lvl>
   </w:abstractNum>
-  <w:abstractNum w:abstractNumId="21">
+  <w:abstractNum w:abstractNumId="24" w15:restartNumberingAfterBreak="0">
     <w:nsid w:val="633C4033"/>
     <w:multiLevelType w:val="hybridMultilevel"/>
     <w:tmpl w:val="656EB4EC"/>
@@ -6195,7 +5730,7 @@
       </w:rPr>
     </w:lvl>
   </w:abstractNum>
-  <w:abstractNum w:abstractNumId="22">
+  <w:abstractNum w:abstractNumId="25" w15:restartNumberingAfterBreak="0">
     <w:nsid w:val="73A71643"/>
     <w:multiLevelType w:val="hybridMultilevel"/>
     <w:tmpl w:val="91E6978E"/>
@@ -6308,7 +5843,96 @@
       </w:rPr>
     </w:lvl>
   </w:abstractNum>
-  <w:abstractNum w:abstractNumId="23">
+  <w:abstractNum w:abstractNumId="26" w15:restartNumberingAfterBreak="0">
+    <w:nsid w:val="75EE76B9"/>
+    <w:multiLevelType w:val="hybridMultilevel"/>
+    <w:tmpl w:val="F2AEC76E"/>
+    <w:lvl w:ilvl="0" w:tplc="62BC1A1C">
+      <w:start w:val="1"/>
+      <w:numFmt w:val="decimal"/>
+      <w:lvlText w:val="%1."/>
+      <w:lvlJc w:val="left"/>
+      <w:pPr>
+        <w:ind w:left="720" w:hanging="360"/>
+      </w:pPr>
+      <w:rPr>
+        <w:rFonts w:hint="default"/>
+      </w:rPr>
+    </w:lvl>
+    <w:lvl w:ilvl="1" w:tplc="04090019">
+      <w:start w:val="1"/>
+      <w:numFmt w:val="lowerLetter"/>
+      <w:lvlText w:val="%2."/>
+      <w:lvlJc w:val="left"/>
+      <w:pPr>
+        <w:ind w:left="1440" w:hanging="360"/>
+      </w:pPr>
+    </w:lvl>
+    <w:lvl w:ilvl="2" w:tplc="0409001B" w:tentative="1">
+      <w:start w:val="1"/>
+      <w:numFmt w:val="lowerRoman"/>
+      <w:lvlText w:val="%3."/>
+      <w:lvlJc w:val="right"/>
+      <w:pPr>
+        <w:ind w:left="2160" w:hanging="180"/>
+      </w:pPr>
+    </w:lvl>
+    <w:lvl w:ilvl="3" w:tplc="0409000F" w:tentative="1">
+      <w:start w:val="1"/>
+      <w:numFmt w:val="decimal"/>
+      <w:lvlText w:val="%4."/>
+      <w:lvlJc w:val="left"/>
+      <w:pPr>
+        <w:ind w:left="2880" w:hanging="360"/>
+      </w:pPr>
+    </w:lvl>
+    <w:lvl w:ilvl="4" w:tplc="04090019" w:tentative="1">
+      <w:start w:val="1"/>
+      <w:numFmt w:val="lowerLetter"/>
+      <w:lvlText w:val="%5."/>
+      <w:lvlJc w:val="left"/>
+      <w:pPr>
+        <w:ind w:left="3600" w:hanging="360"/>
+      </w:pPr>
+    </w:lvl>
+    <w:lvl w:ilvl="5" w:tplc="0409001B" w:tentative="1">
+      <w:start w:val="1"/>
+      <w:numFmt w:val="lowerRoman"/>
+      <w:lvlText w:val="%6."/>
+      <w:lvlJc w:val="right"/>
+      <w:pPr>
+        <w:ind w:left="4320" w:hanging="180"/>
+      </w:pPr>
+    </w:lvl>
+    <w:lvl w:ilvl="6" w:tplc="0409000F" w:tentative="1">
+      <w:start w:val="1"/>
+      <w:numFmt w:val="decimal"/>
+      <w:lvlText w:val="%7."/>
+      <w:lvlJc w:val="left"/>
+      <w:pPr>
+        <w:ind w:left="5040" w:hanging="360"/>
+      </w:pPr>
+    </w:lvl>
+    <w:lvl w:ilvl="7" w:tplc="04090019" w:tentative="1">
+      <w:start w:val="1"/>
+      <w:numFmt w:val="lowerLetter"/>
+      <w:lvlText w:val="%8."/>
+      <w:lvlJc w:val="left"/>
+      <w:pPr>
+        <w:ind w:left="5760" w:hanging="360"/>
+      </w:pPr>
+    </w:lvl>
+    <w:lvl w:ilvl="8" w:tplc="0409001B" w:tentative="1">
+      <w:start w:val="1"/>
+      <w:numFmt w:val="lowerRoman"/>
+      <w:lvlText w:val="%9."/>
+      <w:lvlJc w:val="right"/>
+      <w:pPr>
+        <w:ind w:left="6480" w:hanging="180"/>
+      </w:pPr>
+    </w:lvl>
+  </w:abstractNum>
+  <w:abstractNum w:abstractNumId="27" w15:restartNumberingAfterBreak="0">
     <w:nsid w:val="7C6C1A68"/>
     <w:multiLevelType w:val="hybridMultilevel"/>
     <w:tmpl w:val="EBDCFEE0"/>
@@ -6394,7 +6018,7 @@
       </w:pPr>
     </w:lvl>
   </w:abstractNum>
-  <w:abstractNum w:abstractNumId="24">
+  <w:abstractNum w:abstractNumId="28" w15:restartNumberingAfterBreak="0">
     <w:nsid w:val="7D4F1105"/>
     <w:multiLevelType w:val="hybridMultilevel"/>
     <w:tmpl w:val="59FEED06"/>
@@ -6508,34 +6132,34 @@
     </w:lvl>
   </w:abstractNum>
   <w:num w:numId="1">
-    <w:abstractNumId w:val="20"/>
+    <w:abstractNumId w:val="23"/>
   </w:num>
   <w:num w:numId="2">
     <w:abstractNumId w:val="4"/>
   </w:num>
   <w:num w:numId="3">
-    <w:abstractNumId w:val="22"/>
+    <w:abstractNumId w:val="25"/>
   </w:num>
   <w:num w:numId="4">
-    <w:abstractNumId w:val="8"/>
+    <w:abstractNumId w:val="9"/>
   </w:num>
   <w:num w:numId="5">
-    <w:abstractNumId w:val="13"/>
+    <w:abstractNumId w:val="16"/>
   </w:num>
   <w:num w:numId="6">
-    <w:abstractNumId w:val="11"/>
+    <w:abstractNumId w:val="14"/>
   </w:num>
   <w:num w:numId="7">
-    <w:abstractNumId w:val="19"/>
+    <w:abstractNumId w:val="22"/>
   </w:num>
   <w:num w:numId="8">
     <w:abstractNumId w:val="0"/>
   </w:num>
   <w:num w:numId="9">
-    <w:abstractNumId w:val="16"/>
+    <w:abstractNumId w:val="19"/>
   </w:num>
   <w:num w:numId="10">
-    <w:abstractNumId w:val="9"/>
+    <w:abstractNumId w:val="12"/>
   </w:num>
   <w:num w:numId="11">
     <w:abstractNumId w:val="1"/>
@@ -6544,49 +6168,61 @@
     <w:abstractNumId w:val="3"/>
   </w:num>
   <w:num w:numId="13">
-    <w:abstractNumId w:val="15"/>
+    <w:abstractNumId w:val="18"/>
   </w:num>
   <w:num w:numId="14">
-    <w:abstractNumId w:val="17"/>
+    <w:abstractNumId w:val="20"/>
   </w:num>
   <w:num w:numId="15">
     <w:abstractNumId w:val="6"/>
   </w:num>
   <w:num w:numId="16">
-    <w:abstractNumId w:val="23"/>
+    <w:abstractNumId w:val="27"/>
   </w:num>
   <w:num w:numId="17">
-    <w:abstractNumId w:val="18"/>
+    <w:abstractNumId w:val="21"/>
   </w:num>
   <w:num w:numId="18">
-    <w:abstractNumId w:val="24"/>
+    <w:abstractNumId w:val="28"/>
   </w:num>
   <w:num w:numId="19">
     <w:abstractNumId w:val="5"/>
   </w:num>
   <w:num w:numId="20">
-    <w:abstractNumId w:val="21"/>
+    <w:abstractNumId w:val="24"/>
   </w:num>
   <w:num w:numId="21">
     <w:abstractNumId w:val="7"/>
   </w:num>
   <w:num w:numId="22">
-    <w:abstractNumId w:val="14"/>
+    <w:abstractNumId w:val="17"/>
   </w:num>
   <w:num w:numId="23">
     <w:abstractNumId w:val="2"/>
   </w:num>
   <w:num w:numId="24">
+    <w:abstractNumId w:val="13"/>
+  </w:num>
+  <w:num w:numId="25">
+    <w:abstractNumId w:val="15"/>
+  </w:num>
+  <w:num w:numId="26">
+    <w:abstractNumId w:val="8"/>
+  </w:num>
+  <w:num w:numId="27">
     <w:abstractNumId w:val="10"/>
   </w:num>
-  <w:num w:numId="25">
-    <w:abstractNumId w:val="12"/>
+  <w:num w:numId="28">
+    <w:abstractNumId w:val="11"/>
+  </w:num>
+  <w:num w:numId="29">
+    <w:abstractNumId w:val="26"/>
   </w:num>
 </w:numbering>
 </file>
 
 <file path=word/styles.xml><?xml version="1.0" encoding="utf-8"?>
-<w:styles xmlns:mc="http://schemas.openxmlformats.org/markup-compatibility/2006" xmlns:r="http://schemas.openxmlformats.org/officeDocument/2006/relationships" xmlns:w="http://schemas.openxmlformats.org/wordprocessingml/2006/main" xmlns:w14="http://schemas.microsoft.com/office/word/2010/wordml" mc:Ignorable="w14">
+<w:styles xmlns:mc="http://schemas.openxmlformats.org/markup-compatibility/2006" xmlns:r="http://schemas.openxmlformats.org/officeDocument/2006/relationships" xmlns:w="http://schemas.openxmlformats.org/wordprocessingml/2006/main" xmlns:w14="http://schemas.microsoft.com/office/word/2010/wordml" xmlns:w15="http://schemas.microsoft.com/office/word/2012/wordml" xmlns:w16se="http://schemas.microsoft.com/office/word/2015/wordml/symex" mc:Ignorable="w14 w15 w16se">
   <w:docDefaults>
     <w:rPrDefault>
       <w:rPr>
@@ -6602,565 +6238,381 @@
       </w:pPr>
     </w:pPrDefault>
   </w:docDefaults>
-  <w:latentStyles w:defLockedState="0" w:defUIPriority="99" w:defSemiHidden="1" w:defUnhideWhenUsed="1" w:defQFormat="0" w:count="267">
-    <w:lsdException w:name="Normal" w:semiHidden="0" w:uiPriority="0" w:unhideWhenUsed="0" w:qFormat="1"/>
-    <w:lsdException w:name="heading 1" w:semiHidden="0" w:uiPriority="9" w:unhideWhenUsed="0" w:qFormat="1"/>
-    <w:lsdException w:name="heading 2" w:uiPriority="9" w:qFormat="1"/>
-    <w:lsdException w:name="heading 3" w:uiPriority="9" w:qFormat="1"/>
-    <w:lsdException w:name="heading 4" w:uiPriority="9" w:qFormat="1"/>
-    <w:lsdException w:name="heading 5" w:uiPriority="9" w:qFormat="1"/>
-    <w:lsdException w:name="heading 6" w:uiPriority="9" w:qFormat="1"/>
-    <w:lsdException w:name="heading 7" w:uiPriority="9" w:qFormat="1"/>
-    <w:lsdException w:name="heading 8" w:uiPriority="9" w:qFormat="1"/>
-    <w:lsdException w:name="heading 9" w:uiPriority="9" w:qFormat="1"/>
-    <w:lsdException w:name="toc 1" w:uiPriority="39"/>
-    <w:lsdException w:name="toc 2" w:uiPriority="39"/>
-    <w:lsdException w:name="toc 3" w:uiPriority="39"/>
-    <w:lsdException w:name="toc 4" w:uiPriority="39"/>
-    <w:lsdException w:name="toc 5" w:uiPriority="39"/>
-    <w:lsdException w:name="toc 6" w:uiPriority="39"/>
-    <w:lsdException w:name="toc 7" w:uiPriority="39"/>
-    <w:lsdException w:name="toc 8" w:uiPriority="39"/>
-    <w:lsdException w:name="toc 9" w:uiPriority="39"/>
-    <w:lsdException w:name="caption" w:uiPriority="35" w:qFormat="1"/>
-    <w:lsdException w:name="Title" w:semiHidden="0" w:uiPriority="10" w:unhideWhenUsed="0" w:qFormat="1"/>
-    <w:lsdException w:name="Default Paragraph Font" w:uiPriority="1"/>
-    <w:lsdException w:name="Subtitle" w:semiHidden="0" w:uiPriority="11" w:unhideWhenUsed="0" w:qFormat="1"/>
-    <w:lsdException w:name="Strong" w:semiHidden="0" w:uiPriority="22" w:unhideWhenUsed="0" w:qFormat="1"/>
-    <w:lsdException w:name="Emphasis" w:semiHidden="0" w:uiPriority="20" w:unhideWhenUsed="0" w:qFormat="1"/>
-    <w:lsdException w:name="Table Grid" w:semiHidden="0" w:uiPriority="59" w:unhideWhenUsed="0"/>
-    <w:lsdException w:name="Placeholder Text" w:unhideWhenUsed="0"/>
-    <w:lsdException w:name="No Spacing" w:semiHidden="0" w:uiPriority="1" w:unhideWhenUsed="0" w:qFormat="1"/>
-    <w:lsdException w:name="Light Shading" w:semiHidden="0" w:uiPriority="60" w:unhideWhenUsed="0"/>
-    <w:lsdException w:name="Light List" w:semiHidden="0" w:uiPriority="61" w:unhideWhenUsed="0"/>
-    <w:lsdException w:name="Light Grid" w:semiHidden="0" w:uiPriority="62" w:unhideWhenUsed="0"/>
-    <w:lsdException w:name="Medium Shading 1" w:semiHidden="0" w:uiPriority="63" w:unhideWhenUsed="0"/>
-    <w:lsdException w:name="Medium Shading 2" w:semiHidden="0" w:uiPriority="64" w:unhideWhenUsed="0"/>
-    <w:lsdException w:name="Medium List 1" w:semiHidden="0" w:uiPriority="65" w:unhideWhenUsed="0"/>
-    <w:lsdException w:name="Medium List 2" w:semiHidden="0" w:uiPriority="66" w:unhideWhenUsed="0"/>
-    <w:lsdException w:name="Medium Grid 1" w:semiHidden="0" w:uiPriority="67" w:unhideWhenUsed="0"/>
-    <w:lsdException w:name="Medium Grid 2" w:semiHidden="0" w:uiPriority="68" w:unhideWhenUsed="0"/>
-    <w:lsdException w:name="Medium Grid 3" w:semiHidden="0" w:uiPriority="69" w:unhideWhenUsed="0"/>
-    <w:lsdException w:name="Dark List" w:semiHidden="0" w:uiPriority="70" w:unhideWhenUsed="0"/>
-    <w:lsdException w:name="Colorful Shading" w:semiHidden="0" w:uiPriority="71" w:unhideWhenUsed="0"/>
-    <w:lsdException w:name="Colorful List" w:semiHidden="0" w:uiPriority="72" w:unhideWhenUsed="0"/>
-    <w:lsdException w:name="Colorful Grid" w:semiHidden="0" w:uiPriority="73" w:unhideWhenUsed="0"/>
-    <w:lsdException w:name="Light Shading Accent 1" w:semiHidden="0" w:uiPriority="60" w:unhideWhenUsed="0"/>
-    <w:lsdException w:name="Light List Accent 1" w:semiHidden="0" w:uiPriority="61" w:unhideWhenUsed="0"/>
-    <w:lsdException w:name="Light Grid Accent 1" w:semiHidden="0" w:uiPriority="62" w:unhideWhenUsed="0"/>
-    <w:lsdException w:name="Medium Shading 1 Accent 1" w:semiHidden="0" w:uiPriority="63" w:unhideWhenUsed="0"/>
-    <w:lsdException w:name="Medium Shading 2 Accent 1" w:semiHidden="0" w:uiPriority="64" w:unhideWhenUsed="0"/>
-    <w:lsdException w:name="Medium List 1 Accent 1" w:semiHidden="0" w:uiPriority="65" w:unhideWhenUsed="0"/>
-    <w:lsdException w:name="Revision" w:unhideWhenUsed="0"/>
-    <w:lsdException w:name="List Paragraph" w:semiHidden="0" w:uiPriority="34" w:unhideWhenUsed="0" w:qFormat="1"/>
-    <w:lsdException w:name="Quote" w:semiHidden="0" w:uiPriority="29" w:unhideWhenUsed="0" w:qFormat="1"/>
-    <w:lsdException w:name="Intense Quote" w:semiHidden="0" w:uiPriority="30" w:unhideWhenUsed="0" w:qFormat="1"/>
-    <w:lsdException w:name="Medium List 2 Accent 1" w:semiHidden="0" w:uiPriority="66" w:unhideWhenUsed="0"/>
-    <w:lsdException w:name="Medium Grid 1 Accent 1" w:semiHidden="0" w:uiPriority="67" w:unhideWhenUsed="0"/>
-    <w:lsdException w:name="Medium Grid 2 Accent 1" w:semiHidden="0" w:uiPriority="68" w:unhideWhenUsed="0"/>
-    <w:lsdException w:name="Medium Grid 3 Accent 1" w:semiHidden="0" w:uiPriority="69" w:unhideWhenUsed="0"/>
-    <w:lsdException w:name="Dark List Accent 1" w:semiHidden="0" w:uiPriority="70" w:unhideWhenUsed="0"/>
-    <w:lsdException w:name="Colorful Shading Accent 1" w:semiHidden="0" w:uiPriority="71" w:unhideWhenUsed="0"/>
-    <w:lsdException w:name="Colorful List Accent 1" w:semiHidden="0" w:uiPriority="72" w:unhideWhenUsed="0"/>
-    <w:lsdException w:name="Colorful Grid Accent 1" w:semiHidden="0" w:uiPriority="73" w:unhideWhenUsed="0"/>
-    <w:lsdException w:name="Light Shading Accent 2" w:semiHidden="0" w:uiPriority="60" w:unhideWhenUsed="0"/>
-    <w:lsdException w:name="Light List Accent 2" w:semiHidden="0" w:uiPriority="61" w:unhideWhenUsed="0"/>
-    <w:lsdException w:name="Light Grid Accent 2" w:semiHidden="0" w:uiPriority="62" w:unhideWhenUsed="0"/>
-    <w:lsdException w:name="Medium Shading 1 Accent 2" w:semiHidden="0" w:uiPriority="63" w:unhideWhenUsed="0"/>
-    <w:lsdException w:name="Medium Shading 2 Accent 2" w:semiHidden="0" w:uiPriority="64" w:unhideWhenUsed="0"/>
-    <w:lsdException w:name="Medium List 1 Accent 2" w:semiHidden="0" w:uiPriority="65" w:unhideWhenUsed="0"/>
-    <w:lsdException w:name="Medium List 2 Accent 2" w:semiHidden="0" w:uiPriority="66" w:unhideWhenUsed="0"/>
-    <w:lsdException w:name="Medium Grid 1 Accent 2" w:semiHidden="0" w:uiPriority="67" w:unhideWhenUsed="0"/>
-    <w:lsdException w:name="Medium Grid 2 Accent 2" w:semiHidden="0" w:uiPriority="68" w:unhideWhenUsed="0"/>
-    <w:lsdException w:name="Medium Grid 3 Accent 2" w:semiHidden="0" w:uiPriority="69" w:unhideWhenUsed="0"/>
-    <w:lsdException w:name="Dark List Accent 2" w:semiHidden="0" w:uiPriority="70" w:unhideWhenUsed="0"/>
-    <w:lsdException w:name="Colorful Shading Accent 2" w:semiHidden="0" w:uiPriority="71" w:unhideWhenUsed="0"/>
-    <w:lsdException w:name="Colorful List Accent 2" w:semiHidden="0" w:uiPriority="72" w:unhideWhenUsed="0"/>
-    <w:lsdException w:name="Colorful Grid Accent 2" w:semiHidden="0" w:uiPriority="73" w:unhideWhenUsed="0"/>
-    <w:lsdException w:name="Light Shading Accent 3" w:semiHidden="0" w:uiPriority="60" w:unhideWhenUsed="0"/>
-    <w:lsdException w:name="Light List Accent 3" w:semiHidden="0" w:uiPriority="61" w:unhideWhenUsed="0"/>
-    <w:lsdException w:name="Light Grid Accent 3" w:semiHidden="0" w:uiPriority="62" w:unhideWhenUsed="0"/>
-    <w:lsdException w:name="Medium Shading 1 Accent 3" w:semiHidden="0" w:uiPriority="63" w:unhideWhenUsed="0"/>
-    <w:lsdException w:name="Medium Shading 2 Accent 3" w:semiHidden="0" w:uiPriority="64" w:unhideWhenUsed="0"/>
-    <w:lsdException w:name="Medium List 1 Accent 3" w:semiHidden="0" w:uiPriority="65" w:unhideWhenUsed="0"/>
-    <w:lsdException w:name="Medium List 2 Accent 3" w:semiHidden="0" w:uiPriority="66" w:unhideWhenUsed="0"/>
-    <w:lsdException w:name="Medium Grid 1 Accent 3" w:semiHidden="0" w:uiPriority="67" w:unhideWhenUsed="0"/>
-    <w:lsdException w:name="Medium Grid 2 Accent 3" w:semiHidden="0" w:uiPriority="68" w:unhideWhenUsed="0"/>
-    <w:lsdException w:name="Medium Grid 3 Accent 3" w:semiHidden="0" w:uiPriority="69" w:unhideWhenUsed="0"/>
-    <w:lsdException w:name="Dark List Accent 3" w:semiHidden="0" w:uiPriority="70" w:unhideWhenUsed="0"/>
-    <w:lsdException w:name="Colorful Shading Accent 3" w:semiHidden="0" w:uiPriority="71" w:unhideWhenUsed="0"/>
-    <w:lsdException w:name="Colorful List Accent 3" w:semiHidden="0" w:uiPriority="72" w:unhideWhenUsed="0"/>
-    <w:lsdException w:name="Colorful Grid Accent 3" w:semiHidden="0" w:uiPriority="73" w:unhideWhenUsed="0"/>
-    <w:lsdException w:name="Light Shading Accent 4" w:semiHidden="0" w:uiPriority="60" w:unhideWhenUsed="0"/>
-    <w:lsdException w:name="Light List Accent 4" w:semiHidden="0" w:uiPriority="61" w:unhideWhenUsed="0"/>
-    <w:lsdException w:name="Light Grid Accent 4" w:semiHidden="0" w:uiPriority="62" w:unhideWhenUsed="0"/>
-    <w:lsdException w:name="Medium Shading 1 Accent 4" w:semiHidden="0" w:uiPriority="63" w:unhideWhenUsed="0"/>
-    <w:lsdException w:name="Medium Shading 2 Accent 4" w:semiHidden="0" w:uiPriority="64" w:unhideWhenUsed="0"/>
-    <w:lsdException w:name="Medium List 1 Accent 4" w:semiHidden="0" w:uiPriority="65" w:unhideWhenUsed="0"/>
-    <w:lsdException w:name="Medium List 2 Accent 4" w:semiHidden="0" w:uiPriority="66" w:unhideWhenUsed="0"/>
-    <w:lsdException w:name="Medium Grid 1 Accent 4" w:semiHidden="0" w:uiPriority="67" w:unhideWhenUsed="0"/>
-    <w:lsdException w:name="Medium Grid 2 Accent 4" w:semiHidden="0" w:uiPriority="68" w:unhideWhenUsed="0"/>
-    <w:lsdException w:name="Medium Grid 3 Accent 4" w:semiHidden="0" w:uiPriority="69" w:unhideWhenUsed="0"/>
-    <w:lsdException w:name="Dark List Accent 4" w:semiHidden="0" w:uiPriority="70" w:unhideWhenUsed="0"/>
-    <w:lsdException w:name="Colorful Shading Accent 4" w:semiHidden="0" w:uiPriority="71" w:unhideWhenUsed="0"/>
-    <w:lsdException w:name="Colorful List Accent 4" w:semiHidden="0" w:uiPriority="72" w:unhideWhenUsed="0"/>
-    <w:lsdException w:name="Colorful Grid Accent 4" w:semiHidden="0" w:uiPriority="73" w:unhideWhenUsed="0"/>
-    <w:lsdException w:name="Light Shading Accent 5" w:semiHidden="0" w:uiPriority="60" w:unhideWhenUsed="0"/>
-    <w:lsdException w:name="Light List Accent 5" w:semiHidden="0" w:uiPriority="61" w:unhideWhenUsed="0"/>
-    <w:lsdException w:name="Light Grid Accent 5" w:semiHidden="0" w:uiPriority="62" w:unhideWhenUsed="0"/>
-    <w:lsdException w:name="Medium Shading 1 Accent 5" w:semiHidden="0" w:uiPriority="63" w:unhideWhenUsed="0"/>
-    <w:lsdException w:name="Medium Shading 2 Accent 5" w:semiHidden="0" w:uiPriority="64" w:unhideWhenUsed="0"/>
-    <w:lsdException w:name="Medium List 1 Accent 5" w:semiHidden="0" w:uiPriority="65" w:unhideWhenUsed="0"/>
-    <w:lsdException w:name="Medium List 2 Accent 5" w:semiHidden="0" w:uiPriority="66" w:unhideWhenUsed="0"/>
-    <w:lsdException w:name="Medium Grid 1 Accent 5" w:semiHidden="0" w:uiPriority="67" w:unhideWhenUsed="0"/>
-    <w:lsdException w:name="Medium Grid 2 Accent 5" w:semiHidden="0" w:uiPriority="68" w:unhideWhenUsed="0"/>
-    <w:lsdException w:name="Medium Grid 3 Accent 5" w:semiHidden="0" w:uiPriority="69" w:unhideWhenUsed="0"/>
-    <w:lsdException w:name="Dark List Accent 5" w:semiHidden="0" w:uiPriority="70" w:unhideWhenUsed="0"/>
-    <w:lsdException w:name="Colorful Shading Accent 5" w:semiHidden="0" w:uiPriority="71" w:unhideWhenUsed="0"/>
-    <w:lsdException w:name="Colorful List Accent 5" w:semiHidden="0" w:uiPriority="72" w:unhideWhenUsed="0"/>
-    <w:lsdException w:name="Colorful Grid Accent 5" w:semiHidden="0" w:uiPriority="73" w:unhideWhenUsed="0"/>
-    <w:lsdException w:name="Light Shading Accent 6" w:semiHidden="0" w:uiPriority="60" w:unhideWhenUsed="0"/>
-    <w:lsdException w:name="Light List Accent 6" w:semiHidden="0" w:uiPriority="61" w:unhideWhenUsed="0"/>
-    <w:lsdException w:name="Light Grid Accent 6" w:semiHidden="0" w:uiPriority="62" w:unhideWhenUsed="0"/>
-    <w:lsdException w:name="Medium Shading 1 Accent 6" w:semiHidden="0" w:uiPriority="63" w:unhideWhenUsed="0"/>
-    <w:lsdException w:name="Medium Shading 2 Accent 6" w:semiHidden="0" w:uiPriority="64" w:unhideWhenUsed="0"/>
-    <w:lsdException w:name="Medium List 1 Accent 6" w:semiHidden="0" w:uiPriority="65" w:unhideWhenUsed="0"/>
-    <w:lsdException w:name="Medium List 2 Accent 6" w:semiHidden="0" w:uiPriority="66" w:unhideWhenUsed="0"/>
-    <w:lsdException w:name="Medium Grid 1 Accent 6" w:semiHidden="0" w:uiPriority="67" w:unhideWhenUsed="0"/>
-    <w:lsdException w:name="Medium Grid 2 Accent 6" w:semiHidden="0" w:uiPriority="68" w:unhideWhenUsed="0"/>
-    <w:lsdException w:name="Medium Grid 3 Accent 6" w:semiHidden="0" w:uiPriority="69" w:unhideWhenUsed="0"/>
-    <w:lsdException w:name="Dark List Accent 6" w:semiHidden="0" w:uiPriority="70" w:unhideWhenUsed="0"/>
-    <w:lsdException w:name="Colorful Shading Accent 6" w:semiHidden="0" w:uiPriority="71" w:unhideWhenUsed="0"/>
-    <w:lsdException w:name="Colorful List Accent 6" w:semiHidden="0" w:uiPriority="72" w:unhideWhenUsed="0"/>
-    <w:lsdException w:name="Colorful Grid Accent 6" w:semiHidden="0" w:uiPriority="73" w:unhideWhenUsed="0"/>
-    <w:lsdException w:name="Subtle Emphasis" w:semiHidden="0" w:uiPriority="19" w:unhideWhenUsed="0" w:qFormat="1"/>
-    <w:lsdException w:name="Intense Emphasis" w:semiHidden="0" w:uiPriority="21" w:unhideWhenUsed="0" w:qFormat="1"/>
-    <w:lsdException w:name="Subtle Reference" w:semiHidden="0" w:uiPriority="31" w:unhideWhenUsed="0" w:qFormat="1"/>
-    <w:lsdException w:name="Intense Reference" w:semiHidden="0" w:uiPriority="32" w:unhideWhenUsed="0" w:qFormat="1"/>
-    <w:lsdException w:name="Book Title" w:semiHidden="0" w:uiPriority="33" w:unhideWhenUsed="0" w:qFormat="1"/>
-    <w:lsdException w:name="Bibliography" w:uiPriority="37"/>
-    <w:lsdException w:name="TOC Heading" w:uiPriority="39" w:qFormat="1"/>
-  </w:latentStyles>
-  <w:style w:type="paragraph" w:default="1" w:styleId="Normal">
-    <w:name w:val="Normal"/>
-    <w:qFormat/>
-  </w:style>
-  <w:style w:type="paragraph" w:styleId="Heading1">
-    <w:name w:val="heading 1"/>
-    <w:basedOn w:val="Normal"/>
-    <w:next w:val="Normal"/>
-    <w:link w:val="Heading1Char"/>
-    <w:uiPriority w:val="9"/>
-    <w:qFormat/>
-    <w:rsid w:val="009E7914"/>
-    <w:pPr>
-      <w:keepNext/>
-      <w:keepLines/>
-      <w:spacing w:before="480" w:after="0"/>
-      <w:outlineLvl w:val="0"/>
-    </w:pPr>
-    <w:rPr>
-      <w:rFonts w:asciiTheme="majorHAnsi" w:eastAsiaTheme="majorEastAsia" w:hAnsiTheme="majorHAnsi" w:cstheme="majorBidi"/>
-      <w:b/>
-      <w:bCs/>
-      <w:color w:val="365F91" w:themeColor="accent1" w:themeShade="BF"/>
-      <w:sz w:val="28"/>
-      <w:szCs w:val="28"/>
-    </w:rPr>
-  </w:style>
-  <w:style w:type="paragraph" w:styleId="Heading2">
-    <w:name w:val="heading 2"/>
-    <w:basedOn w:val="Normal"/>
-    <w:next w:val="Normal"/>
-    <w:link w:val="Heading2Char"/>
-    <w:uiPriority w:val="9"/>
-    <w:unhideWhenUsed/>
-    <w:qFormat/>
-    <w:rsid w:val="009E7914"/>
-    <w:pPr>
-      <w:keepNext/>
-      <w:keepLines/>
-      <w:spacing w:before="200" w:after="0"/>
-      <w:outlineLvl w:val="1"/>
-    </w:pPr>
-    <w:rPr>
-      <w:rFonts w:asciiTheme="majorHAnsi" w:eastAsiaTheme="majorEastAsia" w:hAnsiTheme="majorHAnsi" w:cstheme="majorBidi"/>
-      <w:b/>
-      <w:bCs/>
-      <w:color w:val="4F81BD" w:themeColor="accent1"/>
-      <w:sz w:val="26"/>
-      <w:szCs w:val="26"/>
-    </w:rPr>
-  </w:style>
-  <w:style w:type="paragraph" w:styleId="Heading3">
-    <w:name w:val="heading 3"/>
-    <w:basedOn w:val="Normal"/>
-    <w:next w:val="Normal"/>
-    <w:link w:val="Heading3Char"/>
-    <w:uiPriority w:val="9"/>
-    <w:unhideWhenUsed/>
-    <w:qFormat/>
-    <w:rsid w:val="00D1545C"/>
-    <w:pPr>
-      <w:keepNext/>
-      <w:keepLines/>
-      <w:spacing w:before="200" w:after="0"/>
-      <w:outlineLvl w:val="2"/>
-    </w:pPr>
-    <w:rPr>
-      <w:rFonts w:asciiTheme="majorHAnsi" w:eastAsiaTheme="majorEastAsia" w:hAnsiTheme="majorHAnsi" w:cstheme="majorBidi"/>
-      <w:b/>
-      <w:bCs/>
-      <w:color w:val="4F81BD" w:themeColor="accent1"/>
-    </w:rPr>
-  </w:style>
-  <w:style w:type="character" w:default="1" w:styleId="DefaultParagraphFont">
-    <w:name w:val="Default Paragraph Font"/>
-    <w:uiPriority w:val="1"/>
-    <w:semiHidden/>
-    <w:unhideWhenUsed/>
-  </w:style>
-  <w:style w:type="table" w:default="1" w:styleId="TableNormal">
-    <w:name w:val="Normal Table"/>
-    <w:uiPriority w:val="99"/>
-    <w:semiHidden/>
-    <w:unhideWhenUsed/>
-    <w:tblPr>
-      <w:tblInd w:w="0" w:type="dxa"/>
-      <w:tblCellMar>
-        <w:top w:w="0" w:type="dxa"/>
-        <w:left w:w="108" w:type="dxa"/>
-        <w:bottom w:w="0" w:type="dxa"/>
-        <w:right w:w="108" w:type="dxa"/>
-      </w:tblCellMar>
-    </w:tblPr>
-  </w:style>
-  <w:style w:type="numbering" w:default="1" w:styleId="NoList">
-    <w:name w:val="No List"/>
-    <w:uiPriority w:val="99"/>
-    <w:semiHidden/>
-    <w:unhideWhenUsed/>
-  </w:style>
-  <w:style w:type="paragraph" w:styleId="Title">
-    <w:name w:val="Title"/>
-    <w:basedOn w:val="Normal"/>
-    <w:next w:val="Normal"/>
-    <w:link w:val="TitleChar"/>
-    <w:uiPriority w:val="10"/>
-    <w:qFormat/>
-    <w:rsid w:val="009E7914"/>
-    <w:pPr>
-      <w:pBdr>
-        <w:bottom w:val="single" w:sz="8" w:space="4" w:color="4F81BD" w:themeColor="accent1"/>
-      </w:pBdr>
-      <w:spacing w:after="300" w:line="240" w:lineRule="auto"/>
-      <w:contextualSpacing/>
-    </w:pPr>
-    <w:rPr>
-      <w:rFonts w:asciiTheme="majorHAnsi" w:eastAsiaTheme="majorEastAsia" w:hAnsiTheme="majorHAnsi" w:cstheme="majorBidi"/>
-      <w:color w:val="17365D" w:themeColor="text2" w:themeShade="BF"/>
-      <w:spacing w:val="5"/>
-      <w:kern w:val="28"/>
-      <w:sz w:val="52"/>
-      <w:szCs w:val="52"/>
-    </w:rPr>
-  </w:style>
-  <w:style w:type="character" w:customStyle="1" w:styleId="TitleChar">
-    <w:name w:val="Title Char"/>
-    <w:basedOn w:val="DefaultParagraphFont"/>
-    <w:link w:val="Title"/>
-    <w:uiPriority w:val="10"/>
-    <w:rsid w:val="009E7914"/>
-    <w:rPr>
-      <w:rFonts w:asciiTheme="majorHAnsi" w:eastAsiaTheme="majorEastAsia" w:hAnsiTheme="majorHAnsi" w:cstheme="majorBidi"/>
-      <w:color w:val="17365D" w:themeColor="text2" w:themeShade="BF"/>
-      <w:spacing w:val="5"/>
-      <w:kern w:val="28"/>
-      <w:sz w:val="52"/>
-      <w:szCs w:val="52"/>
-    </w:rPr>
-  </w:style>
-  <w:style w:type="character" w:customStyle="1" w:styleId="Heading1Char">
-    <w:name w:val="Heading 1 Char"/>
-    <w:basedOn w:val="DefaultParagraphFont"/>
-    <w:link w:val="Heading1"/>
-    <w:uiPriority w:val="9"/>
-    <w:rsid w:val="009E7914"/>
-    <w:rPr>
-      <w:rFonts w:asciiTheme="majorHAnsi" w:eastAsiaTheme="majorEastAsia" w:hAnsiTheme="majorHAnsi" w:cstheme="majorBidi"/>
-      <w:b/>
-      <w:bCs/>
-      <w:color w:val="365F91" w:themeColor="accent1" w:themeShade="BF"/>
-      <w:sz w:val="28"/>
-      <w:szCs w:val="28"/>
-    </w:rPr>
-  </w:style>
-  <w:style w:type="character" w:customStyle="1" w:styleId="Heading2Char">
-    <w:name w:val="Heading 2 Char"/>
-    <w:basedOn w:val="DefaultParagraphFont"/>
-    <w:link w:val="Heading2"/>
-    <w:uiPriority w:val="9"/>
-    <w:rsid w:val="009E7914"/>
-    <w:rPr>
-      <w:rFonts w:asciiTheme="majorHAnsi" w:eastAsiaTheme="majorEastAsia" w:hAnsiTheme="majorHAnsi" w:cstheme="majorBidi"/>
-      <w:b/>
-      <w:bCs/>
-      <w:color w:val="4F81BD" w:themeColor="accent1"/>
-      <w:sz w:val="26"/>
-      <w:szCs w:val="26"/>
-    </w:rPr>
-  </w:style>
-  <w:style w:type="paragraph" w:styleId="ListParagraph">
-    <w:name w:val="List Paragraph"/>
-    <w:basedOn w:val="Normal"/>
-    <w:uiPriority w:val="34"/>
-    <w:qFormat/>
-    <w:rsid w:val="009E7914"/>
-    <w:pPr>
-      <w:ind w:left="720"/>
-      <w:contextualSpacing/>
-    </w:pPr>
-  </w:style>
-  <w:style w:type="character" w:styleId="Hyperlink">
-    <w:name w:val="Hyperlink"/>
-    <w:basedOn w:val="DefaultParagraphFont"/>
-    <w:uiPriority w:val="99"/>
-    <w:unhideWhenUsed/>
-    <w:rsid w:val="004E5F77"/>
-    <w:rPr>
-      <w:color w:val="0000FF" w:themeColor="hyperlink"/>
-      <w:u w:val="single"/>
-    </w:rPr>
-  </w:style>
-  <w:style w:type="paragraph" w:styleId="NoSpacing">
-    <w:name w:val="No Spacing"/>
-    <w:uiPriority w:val="1"/>
-    <w:qFormat/>
-    <w:rsid w:val="00665619"/>
-    <w:pPr>
-      <w:spacing w:after="0" w:line="240" w:lineRule="auto"/>
-    </w:pPr>
-  </w:style>
-  <w:style w:type="table" w:styleId="TableGrid">
-    <w:name w:val="Table Grid"/>
-    <w:basedOn w:val="TableNormal"/>
-    <w:uiPriority w:val="59"/>
-    <w:rsid w:val="005738E6"/>
-    <w:pPr>
-      <w:spacing w:after="0" w:line="240" w:lineRule="auto"/>
-    </w:pPr>
-    <w:tblPr>
-      <w:tblBorders>
-        <w:top w:val="single" w:sz="4" w:space="0" w:color="auto"/>
-        <w:left w:val="single" w:sz="4" w:space="0" w:color="auto"/>
-        <w:bottom w:val="single" w:sz="4" w:space="0" w:color="auto"/>
-        <w:right w:val="single" w:sz="4" w:space="0" w:color="auto"/>
-        <w:insideH w:val="single" w:sz="4" w:space="0" w:color="auto"/>
-        <w:insideV w:val="single" w:sz="4" w:space="0" w:color="auto"/>
-      </w:tblBorders>
-    </w:tblPr>
-  </w:style>
-  <w:style w:type="paragraph" w:styleId="BalloonText">
-    <w:name w:val="Balloon Text"/>
-    <w:basedOn w:val="Normal"/>
-    <w:link w:val="BalloonTextChar"/>
-    <w:uiPriority w:val="99"/>
-    <w:semiHidden/>
-    <w:unhideWhenUsed/>
-    <w:rsid w:val="00E17D1C"/>
-    <w:pPr>
-      <w:spacing w:after="0" w:line="240" w:lineRule="auto"/>
-    </w:pPr>
-    <w:rPr>
-      <w:rFonts w:ascii="Tahoma" w:hAnsi="Tahoma" w:cs="Tahoma"/>
-      <w:sz w:val="16"/>
-      <w:szCs w:val="16"/>
-    </w:rPr>
-  </w:style>
-  <w:style w:type="character" w:customStyle="1" w:styleId="BalloonTextChar">
-    <w:name w:val="Balloon Text Char"/>
-    <w:basedOn w:val="DefaultParagraphFont"/>
-    <w:link w:val="BalloonText"/>
-    <w:uiPriority w:val="99"/>
-    <w:semiHidden/>
-    <w:rsid w:val="00E17D1C"/>
-    <w:rPr>
-      <w:rFonts w:ascii="Tahoma" w:hAnsi="Tahoma" w:cs="Tahoma"/>
-      <w:sz w:val="16"/>
-      <w:szCs w:val="16"/>
-    </w:rPr>
-  </w:style>
-  <w:style w:type="character" w:customStyle="1" w:styleId="Heading3Char">
-    <w:name w:val="Heading 3 Char"/>
-    <w:basedOn w:val="DefaultParagraphFont"/>
-    <w:link w:val="Heading3"/>
-    <w:uiPriority w:val="9"/>
-    <w:rsid w:val="00D1545C"/>
-    <w:rPr>
-      <w:rFonts w:asciiTheme="majorHAnsi" w:eastAsiaTheme="majorEastAsia" w:hAnsiTheme="majorHAnsi" w:cstheme="majorBidi"/>
-      <w:b/>
-      <w:bCs/>
-      <w:color w:val="4F81BD" w:themeColor="accent1"/>
-    </w:rPr>
-  </w:style>
-</w:styles>
-</file>
-
-<file path=word/stylesWithEffects.xml><?xml version="1.0" encoding="utf-8"?>
-<w:styles xmlns:wpc="http://schemas.microsoft.com/office/word/2010/wordprocessingCanvas" xmlns:mc="http://schemas.openxmlformats.org/markup-compatibility/2006" xmlns:o="urn:schemas-microsoft-com:office:office" xmlns:r="http://schemas.openxmlformats.org/officeDocument/2006/relationships" xmlns:m="http://schemas.openxmlformats.org/officeDocument/2006/math" xmlns:v="urn:schemas-microsoft-com:vml" xmlns:wp14="http://schemas.microsoft.com/office/word/2010/wordprocessingDrawing" xmlns:wp="http://schemas.openxmlformats.org/drawingml/2006/wordprocessingDrawing" xmlns:w10="urn:schemas-microsoft-com:office:word" xmlns:w="http://schemas.openxmlformats.org/wordprocessingml/2006/main" xmlns:w14="http://schemas.microsoft.com/office/word/2010/wordml" xmlns:wpg="http://schemas.microsoft.com/office/word/2010/wordprocessingGroup" xmlns:wpi="http://schemas.microsoft.com/office/word/2010/wordprocessingInk" xmlns:wne="http://schemas.microsoft.com/office/word/2006/wordml" xmlns:wps="http://schemas.microsoft.com/office/word/2010/wordprocessingShape" mc:Ignorable="w14 wp14">
-  <w:docDefaults>
-    <w:rPrDefault>
-      <w:rPr>
-        <w:rFonts w:asciiTheme="minorHAnsi" w:eastAsiaTheme="minorHAnsi" w:hAnsiTheme="minorHAnsi" w:cstheme="minorBidi"/>
-        <w:sz w:val="22"/>
-        <w:szCs w:val="22"/>
-        <w:lang w:val="en-US" w:eastAsia="en-US" w:bidi="ar-SA"/>
-      </w:rPr>
-    </w:rPrDefault>
-    <w:pPrDefault>
-      <w:pPr>
-        <w:spacing w:after="200" w:line="276" w:lineRule="auto"/>
-      </w:pPr>
-    </w:pPrDefault>
-  </w:docDefaults>
-  <w:latentStyles w:defLockedState="0" w:defUIPriority="99" w:defSemiHidden="1" w:defUnhideWhenUsed="1" w:defQFormat="0" w:count="267">
-    <w:lsdException w:name="Normal" w:semiHidden="0" w:uiPriority="0" w:unhideWhenUsed="0" w:qFormat="1"/>
-    <w:lsdException w:name="heading 1" w:semiHidden="0" w:uiPriority="9" w:unhideWhenUsed="0" w:qFormat="1"/>
-    <w:lsdException w:name="heading 2" w:uiPriority="9" w:qFormat="1"/>
-    <w:lsdException w:name="heading 3" w:uiPriority="9" w:qFormat="1"/>
-    <w:lsdException w:name="heading 4" w:uiPriority="9" w:qFormat="1"/>
-    <w:lsdException w:name="heading 5" w:uiPriority="9" w:qFormat="1"/>
-    <w:lsdException w:name="heading 6" w:uiPriority="9" w:qFormat="1"/>
-    <w:lsdException w:name="heading 7" w:uiPriority="9" w:qFormat="1"/>
-    <w:lsdException w:name="heading 8" w:uiPriority="9" w:qFormat="1"/>
-    <w:lsdException w:name="heading 9" w:uiPriority="9" w:qFormat="1"/>
-    <w:lsdException w:name="toc 1" w:uiPriority="39"/>
-    <w:lsdException w:name="toc 2" w:uiPriority="39"/>
-    <w:lsdException w:name="toc 3" w:uiPriority="39"/>
-    <w:lsdException w:name="toc 4" w:uiPriority="39"/>
-    <w:lsdException w:name="toc 5" w:uiPriority="39"/>
-    <w:lsdException w:name="toc 6" w:uiPriority="39"/>
-    <w:lsdException w:name="toc 7" w:uiPriority="39"/>
-    <w:lsdException w:name="toc 8" w:uiPriority="39"/>
-    <w:lsdException w:name="toc 9" w:uiPriority="39"/>
-    <w:lsdException w:name="caption" w:uiPriority="35" w:qFormat="1"/>
-    <w:lsdException w:name="Title" w:semiHidden="0" w:uiPriority="10" w:unhideWhenUsed="0" w:qFormat="1"/>
-    <w:lsdException w:name="Default Paragraph Font" w:uiPriority="1"/>
-    <w:lsdException w:name="Subtitle" w:semiHidden="0" w:uiPriority="11" w:unhideWhenUsed="0" w:qFormat="1"/>
-    <w:lsdException w:name="Strong" w:semiHidden="0" w:uiPriority="22" w:unhideWhenUsed="0" w:qFormat="1"/>
-    <w:lsdException w:name="Emphasis" w:semiHidden="0" w:uiPriority="20" w:unhideWhenUsed="0" w:qFormat="1"/>
-    <w:lsdException w:name="Table Grid" w:semiHidden="0" w:uiPriority="59" w:unhideWhenUsed="0"/>
-    <w:lsdException w:name="Placeholder Text" w:unhideWhenUsed="0"/>
-    <w:lsdException w:name="No Spacing" w:semiHidden="0" w:uiPriority="1" w:unhideWhenUsed="0" w:qFormat="1"/>
-    <w:lsdException w:name="Light Shading" w:semiHidden="0" w:uiPriority="60" w:unhideWhenUsed="0"/>
-    <w:lsdException w:name="Light List" w:semiHidden="0" w:uiPriority="61" w:unhideWhenUsed="0"/>
-    <w:lsdException w:name="Light Grid" w:semiHidden="0" w:uiPriority="62" w:unhideWhenUsed="0"/>
-    <w:lsdException w:name="Medium Shading 1" w:semiHidden="0" w:uiPriority="63" w:unhideWhenUsed="0"/>
-    <w:lsdException w:name="Medium Shading 2" w:semiHidden="0" w:uiPriority="64" w:unhideWhenUsed="0"/>
-    <w:lsdException w:name="Medium List 1" w:semiHidden="0" w:uiPriority="65" w:unhideWhenUsed="0"/>
-    <w:lsdException w:name="Medium List 2" w:semiHidden="0" w:uiPriority="66" w:unhideWhenUsed="0"/>
-    <w:lsdException w:name="Medium Grid 1" w:semiHidden="0" w:uiPriority="67" w:unhideWhenUsed="0"/>
-    <w:lsdException w:name="Medium Grid 2" w:semiHidden="0" w:uiPriority="68" w:unhideWhenUsed="0"/>
-    <w:lsdException w:name="Medium Grid 3" w:semiHidden="0" w:uiPriority="69" w:unhideWhenUsed="0"/>
-    <w:lsdException w:name="Dark List" w:semiHidden="0" w:uiPriority="70" w:unhideWhenUsed="0"/>
-    <w:lsdException w:name="Colorful Shading" w:semiHidden="0" w:uiPriority="71" w:unhideWhenUsed="0"/>
-    <w:lsdException w:name="Colorful List" w:semiHidden="0" w:uiPriority="72" w:unhideWhenUsed="0"/>
-    <w:lsdException w:name="Colorful Grid" w:semiHidden="0" w:uiPriority="73" w:unhideWhenUsed="0"/>
-    <w:lsdException w:name="Light Shading Accent 1" w:semiHidden="0" w:uiPriority="60" w:unhideWhenUsed="0"/>
-    <w:lsdException w:name="Light List Accent 1" w:semiHidden="0" w:uiPriority="61" w:unhideWhenUsed="0"/>
-    <w:lsdException w:name="Light Grid Accent 1" w:semiHidden="0" w:uiPriority="62" w:unhideWhenUsed="0"/>
-    <w:lsdException w:name="Medium Shading 1 Accent 1" w:semiHidden="0" w:uiPriority="63" w:unhideWhenUsed="0"/>
-    <w:lsdException w:name="Medium Shading 2 Accent 1" w:semiHidden="0" w:uiPriority="64" w:unhideWhenUsed="0"/>
-    <w:lsdException w:name="Medium List 1 Accent 1" w:semiHidden="0" w:uiPriority="65" w:unhideWhenUsed="0"/>
-    <w:lsdException w:name="Revision" w:unhideWhenUsed="0"/>
-    <w:lsdException w:name="List Paragraph" w:semiHidden="0" w:uiPriority="34" w:unhideWhenUsed="0" w:qFormat="1"/>
-    <w:lsdException w:name="Quote" w:semiHidden="0" w:uiPriority="29" w:unhideWhenUsed="0" w:qFormat="1"/>
-    <w:lsdException w:name="Intense Quote" w:semiHidden="0" w:uiPriority="30" w:unhideWhenUsed="0" w:qFormat="1"/>
-    <w:lsdException w:name="Medium List 2 Accent 1" w:semiHidden="0" w:uiPriority="66" w:unhideWhenUsed="0"/>
-    <w:lsdException w:name="Medium Grid 1 Accent 1" w:semiHidden="0" w:uiPriority="67" w:unhideWhenUsed="0"/>
-    <w:lsdException w:name="Medium Grid 2 Accent 1" w:semiHidden="0" w:uiPriority="68" w:unhideWhenUsed="0"/>
-    <w:lsdException w:name="Medium Grid 3 Accent 1" w:semiHidden="0" w:uiPriority="69" w:unhideWhenUsed="0"/>
-    <w:lsdException w:name="Dark List Accent 1" w:semiHidden="0" w:uiPriority="70" w:unhideWhenUsed="0"/>
-    <w:lsdException w:name="Colorful Shading Accent 1" w:semiHidden="0" w:uiPriority="71" w:unhideWhenUsed="0"/>
-    <w:lsdException w:name="Colorful List Accent 1" w:semiHidden="0" w:uiPriority="72" w:unhideWhenUsed="0"/>
-    <w:lsdException w:name="Colorful Grid Accent 1" w:semiHidden="0" w:uiPriority="73" w:unhideWhenUsed="0"/>
-    <w:lsdException w:name="Light Shading Accent 2" w:semiHidden="0" w:uiPriority="60" w:unhideWhenUsed="0"/>
-    <w:lsdException w:name="Light List Accent 2" w:semiHidden="0" w:uiPriority="61" w:unhideWhenUsed="0"/>
-    <w:lsdException w:name="Light Grid Accent 2" w:semiHidden="0" w:uiPriority="62" w:unhideWhenUsed="0"/>
-    <w:lsdException w:name="Medium Shading 1 Accent 2" w:semiHidden="0" w:uiPriority="63" w:unhideWhenUsed="0"/>
-    <w:lsdException w:name="Medium Shading 2 Accent 2" w:semiHidden="0" w:uiPriority="64" w:unhideWhenUsed="0"/>
-    <w:lsdException w:name="Medium List 1 Accent 2" w:semiHidden="0" w:uiPriority="65" w:unhideWhenUsed="0"/>
-    <w:lsdException w:name="Medium List 2 Accent 2" w:semiHidden="0" w:uiPriority="66" w:unhideWhenUsed="0"/>
-    <w:lsdException w:name="Medium Grid 1 Accent 2" w:semiHidden="0" w:uiPriority="67" w:unhideWhenUsed="0"/>
-    <w:lsdException w:name="Medium Grid 2 Accent 2" w:semiHidden="0" w:uiPriority="68" w:unhideWhenUsed="0"/>
-    <w:lsdException w:name="Medium Grid 3 Accent 2" w:semiHidden="0" w:uiPriority="69" w:unhideWhenUsed="0"/>
-    <w:lsdException w:name="Dark List Accent 2" w:semiHidden="0" w:uiPriority="70" w:unhideWhenUsed="0"/>
-    <w:lsdException w:name="Colorful Shading Accent 2" w:semiHidden="0" w:uiPriority="71" w:unhideWhenUsed="0"/>
-    <w:lsdException w:name="Colorful List Accent 2" w:semiHidden="0" w:uiPriority="72" w:unhideWhenUsed="0"/>
-    <w:lsdException w:name="Colorful Grid Accent 2" w:semiHidden="0" w:uiPriority="73" w:unhideWhenUsed="0"/>
-    <w:lsdException w:name="Light Shading Accent 3" w:semiHidden="0" w:uiPriority="60" w:unhideWhenUsed="0"/>
-    <w:lsdException w:name="Light List Accent 3" w:semiHidden="0" w:uiPriority="61" w:unhideWhenUsed="0"/>
-    <w:lsdException w:name="Light Grid Accent 3" w:semiHidden="0" w:uiPriority="62" w:unhideWhenUsed="0"/>
-    <w:lsdException w:name="Medium Shading 1 Accent 3" w:semiHidden="0" w:uiPriority="63" w:unhideWhenUsed="0"/>
-    <w:lsdException w:name="Medium Shading 2 Accent 3" w:semiHidden="0" w:uiPriority="64" w:unhideWhenUsed="0"/>
-    <w:lsdException w:name="Medium List 1 Accent 3" w:semiHidden="0" w:uiPriority="65" w:unhideWhenUsed="0"/>
-    <w:lsdException w:name="Medium List 2 Accent 3" w:semiHidden="0" w:uiPriority="66" w:unhideWhenUsed="0"/>
-    <w:lsdException w:name="Medium Grid 1 Accent 3" w:semiHidden="0" w:uiPriority="67" w:unhideWhenUsed="0"/>
-    <w:lsdException w:name="Medium Grid 2 Accent 3" w:semiHidden="0" w:uiPriority="68" w:unhideWhenUsed="0"/>
-    <w:lsdException w:name="Medium Grid 3 Accent 3" w:semiHidden="0" w:uiPriority="69" w:unhideWhenUsed="0"/>
-    <w:lsdException w:name="Dark List Accent 3" w:semiHidden="0" w:uiPriority="70" w:unhideWhenUsed="0"/>
-    <w:lsdException w:name="Colorful Shading Accent 3" w:semiHidden="0" w:uiPriority="71" w:unhideWhenUsed="0"/>
-    <w:lsdException w:name="Colorful List Accent 3" w:semiHidden="0" w:uiPriority="72" w:unhideWhenUsed="0"/>
-    <w:lsdException w:name="Colorful Grid Accent 3" w:semiHidden="0" w:uiPriority="73" w:unhideWhenUsed="0"/>
-    <w:lsdException w:name="Light Shading Accent 4" w:semiHidden="0" w:uiPriority="60" w:unhideWhenUsed="0"/>
-    <w:lsdException w:name="Light List Accent 4" w:semiHidden="0" w:uiPriority="61" w:unhideWhenUsed="0"/>
-    <w:lsdException w:name="Light Grid Accent 4" w:semiHidden="0" w:uiPriority="62" w:unhideWhenUsed="0"/>
-    <w:lsdException w:name="Medium Shading 1 Accent 4" w:semiHidden="0" w:uiPriority="63" w:unhideWhenUsed="0"/>
-    <w:lsdException w:name="Medium Shading 2 Accent 4" w:semiHidden="0" w:uiPriority="64" w:unhideWhenUsed="0"/>
-    <w:lsdException w:name="Medium List 1 Accent 4" w:semiHidden="0" w:uiPriority="65" w:unhideWhenUsed="0"/>
-    <w:lsdException w:name="Medium List 2 Accent 4" w:semiHidden="0" w:uiPriority="66" w:unhideWhenUsed="0"/>
-    <w:lsdException w:name="Medium Grid 1 Accent 4" w:semiHidden="0" w:uiPriority="67" w:unhideWhenUsed="0"/>
-    <w:lsdException w:name="Medium Grid 2 Accent 4" w:semiHidden="0" w:uiPriority="68" w:unhideWhenUsed="0"/>
-    <w:lsdException w:name="Medium Grid 3 Accent 4" w:semiHidden="0" w:uiPriority="69" w:unhideWhenUsed="0"/>
-    <w:lsdException w:name="Dark List Accent 4" w:semiHidden="0" w:uiPriority="70" w:unhideWhenUsed="0"/>
-    <w:lsdException w:name="Colorful Shading Accent 4" w:semiHidden="0" w:uiPriority="71" w:unhideWhenUsed="0"/>
-    <w:lsdException w:name="Colorful List Accent 4" w:semiHidden="0" w:uiPriority="72" w:unhideWhenUsed="0"/>
-    <w:lsdException w:name="Colorful Grid Accent 4" w:semiHidden="0" w:uiPriority="73" w:unhideWhenUsed="0"/>
-    <w:lsdException w:name="Light Shading Accent 5" w:semiHidden="0" w:uiPriority="60" w:unhideWhenUsed="0"/>
-    <w:lsdException w:name="Light List Accent 5" w:semiHidden="0" w:uiPriority="61" w:unhideWhenUsed="0"/>
-    <w:lsdException w:name="Light Grid Accent 5" w:semiHidden="0" w:uiPriority="62" w:unhideWhenUsed="0"/>
-    <w:lsdException w:name="Medium Shading 1 Accent 5" w:semiHidden="0" w:uiPriority="63" w:unhideWhenUsed="0"/>
-    <w:lsdException w:name="Medium Shading 2 Accent 5" w:semiHidden="0" w:uiPriority="64" w:unhideWhenUsed="0"/>
-    <w:lsdException w:name="Medium List 1 Accent 5" w:semiHidden="0" w:uiPriority="65" w:unhideWhenUsed="0"/>
-    <w:lsdException w:name="Medium List 2 Accent 5" w:semiHidden="0" w:uiPriority="66" w:unhideWhenUsed="0"/>
-    <w:lsdException w:name="Medium Grid 1 Accent 5" w:semiHidden="0" w:uiPriority="67" w:unhideWhenUsed="0"/>
-    <w:lsdException w:name="Medium Grid 2 Accent 5" w:semiHidden="0" w:uiPriority="68" w:unhideWhenUsed="0"/>
-    <w:lsdException w:name="Medium Grid 3 Accent 5" w:semiHidden="0" w:uiPriority="69" w:unhideWhenUsed="0"/>
-    <w:lsdException w:name="Dark List Accent 5" w:semiHidden="0" w:uiPriority="70" w:unhideWhenUsed="0"/>
-    <w:lsdException w:name="Colorful Shading Accent 5" w:semiHidden="0" w:uiPriority="71" w:unhideWhenUsed="0"/>
-    <w:lsdException w:name="Colorful List Accent 5" w:semiHidden="0" w:uiPriority="72" w:unhideWhenUsed="0"/>
-    <w:lsdException w:name="Colorful Grid Accent 5" w:semiHidden="0" w:uiPriority="73" w:unhideWhenUsed="0"/>
-    <w:lsdException w:name="Light Shading Accent 6" w:semiHidden="0" w:uiPriority="60" w:unhideWhenUsed="0"/>
-    <w:lsdException w:name="Light List Accent 6" w:semiHidden="0" w:uiPriority="61" w:unhideWhenUsed="0"/>
-    <w:lsdException w:name="Light Grid Accent 6" w:semiHidden="0" w:uiPriority="62" w:unhideWhenUsed="0"/>
-    <w:lsdException w:name="Medium Shading 1 Accent 6" w:semiHidden="0" w:uiPriority="63" w:unhideWhenUsed="0"/>
-    <w:lsdException w:name="Medium Shading 2 Accent 6" w:semiHidden="0" w:uiPriority="64" w:unhideWhenUsed="0"/>
-    <w:lsdException w:name="Medium List 1 Accent 6" w:semiHidden="0" w:uiPriority="65" w:unhideWhenUsed="0"/>
-    <w:lsdException w:name="Medium List 2 Accent 6" w:semiHidden="0" w:uiPriority="66" w:unhideWhenUsed="0"/>
-    <w:lsdException w:name="Medium Grid 1 Accent 6" w:semiHidden="0" w:uiPriority="67" w:unhideWhenUsed="0"/>
-    <w:lsdException w:name="Medium Grid 2 Accent 6" w:semiHidden="0" w:uiPriority="68" w:unhideWhenUsed="0"/>
-    <w:lsdException w:name="Medium Grid 3 Accent 6" w:semiHidden="0" w:uiPriority="69" w:unhideWhenUsed="0"/>
-    <w:lsdException w:name="Dark List Accent 6" w:semiHidden="0" w:uiPriority="70" w:unhideWhenUsed="0"/>
-    <w:lsdException w:name="Colorful Shading Accent 6" w:semiHidden="0" w:uiPriority="71" w:unhideWhenUsed="0"/>
-    <w:lsdException w:name="Colorful List Accent 6" w:semiHidden="0" w:uiPriority="72" w:unhideWhenUsed="0"/>
-    <w:lsdException w:name="Colorful Grid Accent 6" w:semiHidden="0" w:uiPriority="73" w:unhideWhenUsed="0"/>
-    <w:lsdException w:name="Subtle Emphasis" w:semiHidden="0" w:uiPriority="19" w:unhideWhenUsed="0" w:qFormat="1"/>
-    <w:lsdException w:name="Intense Emphasis" w:semiHidden="0" w:uiPriority="21" w:unhideWhenUsed="0" w:qFormat="1"/>
-    <w:lsdException w:name="Subtle Reference" w:semiHidden="0" w:uiPriority="31" w:unhideWhenUsed="0" w:qFormat="1"/>
-    <w:lsdException w:name="Intense Reference" w:semiHidden="0" w:uiPriority="32" w:unhideWhenUsed="0" w:qFormat="1"/>
-    <w:lsdException w:name="Book Title" w:semiHidden="0" w:uiPriority="33" w:unhideWhenUsed="0" w:qFormat="1"/>
-    <w:lsdException w:name="Bibliography" w:uiPriority="37"/>
-    <w:lsdException w:name="TOC Heading" w:uiPriority="39" w:qFormat="1"/>
+  <w:latentStyles w:defLockedState="0" w:defUIPriority="99" w:defSemiHidden="0" w:defUnhideWhenUsed="0" w:defQFormat="0" w:count="374">
+    <w:lsdException w:name="Normal" w:uiPriority="0" w:qFormat="1"/>
+    <w:lsdException w:name="heading 1" w:uiPriority="9" w:qFormat="1"/>
+    <w:lsdException w:name="heading 2" w:semiHidden="1" w:uiPriority="9" w:unhideWhenUsed="1" w:qFormat="1"/>
+    <w:lsdException w:name="heading 3" w:semiHidden="1" w:uiPriority="9" w:unhideWhenUsed="1" w:qFormat="1"/>
+    <w:lsdException w:name="heading 4" w:semiHidden="1" w:uiPriority="9" w:unhideWhenUsed="1" w:qFormat="1"/>
+    <w:lsdException w:name="heading 5" w:semiHidden="1" w:uiPriority="9" w:unhideWhenUsed="1" w:qFormat="1"/>
+    <w:lsdException w:name="heading 6" w:semiHidden="1" w:uiPriority="9" w:unhideWhenUsed="1" w:qFormat="1"/>
+    <w:lsdException w:name="heading 7" w:semiHidden="1" w:uiPriority="9" w:unhideWhenUsed="1" w:qFormat="1"/>
+    <w:lsdException w:name="heading 8" w:semiHidden="1" w:uiPriority="9" w:unhideWhenUsed="1" w:qFormat="1"/>
+    <w:lsdException w:name="heading 9" w:semiHidden="1" w:uiPriority="9" w:unhideWhenUsed="1" w:qFormat="1"/>
+    <w:lsdException w:name="index 1" w:semiHidden="1" w:unhideWhenUsed="1"/>
+    <w:lsdException w:name="index 2" w:semiHidden="1" w:unhideWhenUsed="1"/>
+    <w:lsdException w:name="index 3" w:semiHidden="1" w:unhideWhenUsed="1"/>
+    <w:lsdException w:name="index 4" w:semiHidden="1" w:unhideWhenUsed="1"/>
+    <w:lsdException w:name="index 5" w:semiHidden="1" w:unhideWhenUsed="1"/>
+    <w:lsdException w:name="index 6" w:semiHidden="1" w:unhideWhenUsed="1"/>
+    <w:lsdException w:name="index 7" w:semiHidden="1" w:unhideWhenUsed="1"/>
+    <w:lsdException w:name="index 8" w:semiHidden="1" w:unhideWhenUsed="1"/>
+    <w:lsdException w:name="index 9" w:semiHidden="1" w:unhideWhenUsed="1"/>
+    <w:lsdException w:name="toc 1" w:semiHidden="1" w:uiPriority="39" w:unhideWhenUsed="1"/>
+    <w:lsdException w:name="toc 2" w:semiHidden="1" w:uiPriority="39" w:unhideWhenUsed="1"/>
+    <w:lsdException w:name="toc 3" w:semiHidden="1" w:uiPriority="39" w:unhideWhenUsed="1"/>
+    <w:lsdException w:name="toc 4" w:semiHidden="1" w:uiPriority="39" w:unhideWhenUsed="1"/>
+    <w:lsdException w:name="toc 5" w:semiHidden="1" w:uiPriority="39" w:unhideWhenUsed="1"/>
+    <w:lsdException w:name="toc 6" w:semiHidden="1" w:uiPriority="39" w:unhideWhenUsed="1"/>
+    <w:lsdException w:name="toc 7" w:semiHidden="1" w:uiPriority="39" w:unhideWhenUsed="1"/>
+    <w:lsdException w:name="toc 8" w:semiHidden="1" w:uiPriority="39" w:unhideWhenUsed="1"/>
+    <w:lsdException w:name="toc 9" w:semiHidden="1" w:uiPriority="39" w:unhideWhenUsed="1"/>
+    <w:lsdException w:name="Normal Indent" w:semiHidden="1" w:unhideWhenUsed="1"/>
+    <w:lsdException w:name="footnote text" w:semiHidden="1" w:unhideWhenUsed="1"/>
+    <w:lsdException w:name="annotation text" w:semiHidden="1" w:unhideWhenUsed="1"/>
+    <w:lsdException w:name="header" w:semiHidden="1" w:unhideWhenUsed="1"/>
+    <w:lsdException w:name="footer" w:semiHidden="1" w:unhideWhenUsed="1"/>
+    <w:lsdException w:name="index heading" w:semiHidden="1" w:unhideWhenUsed="1"/>
+    <w:lsdException w:name="caption" w:semiHidden="1" w:uiPriority="35" w:unhideWhenUsed="1" w:qFormat="1"/>
+    <w:lsdException w:name="table of figures" w:semiHidden="1" w:unhideWhenUsed="1"/>
+    <w:lsdException w:name="envelope address" w:semiHidden="1" w:unhideWhenUsed="1"/>
+    <w:lsdException w:name="envelope return" w:semiHidden="1" w:unhideWhenUsed="1"/>
+    <w:lsdException w:name="footnote reference" w:semiHidden="1" w:unhideWhenUsed="1"/>
+    <w:lsdException w:name="annotation reference" w:semiHidden="1" w:unhideWhenUsed="1"/>
+    <w:lsdException w:name="line number" w:semiHidden="1" w:unhideWhenUsed="1"/>
+    <w:lsdException w:name="page number" w:semiHidden="1" w:unhideWhenUsed="1"/>
+    <w:lsdException w:name="endnote reference" w:semiHidden="1" w:unhideWhenUsed="1"/>
+    <w:lsdException w:name="endnote text" w:semiHidden="1" w:unhideWhenUsed="1"/>
+    <w:lsdException w:name="table of authorities" w:semiHidden="1" w:unhideWhenUsed="1"/>
+    <w:lsdException w:name="macro" w:semiHidden="1" w:unhideWhenUsed="1"/>
+    <w:lsdException w:name="toa heading" w:semiHidden="1" w:unhideWhenUsed="1"/>
+    <w:lsdException w:name="List" w:semiHidden="1" w:unhideWhenUsed="1"/>
+    <w:lsdException w:name="List Bullet" w:semiHidden="1" w:unhideWhenUsed="1"/>
+    <w:lsdException w:name="List Number" w:semiHidden="1" w:unhideWhenUsed="1"/>
+    <w:lsdException w:name="List 2" w:semiHidden="1" w:unhideWhenUsed="1"/>
+    <w:lsdException w:name="List 3" w:semiHidden="1" w:unhideWhenUsed="1"/>
+    <w:lsdException w:name="List 4" w:semiHidden="1" w:unhideWhenUsed="1"/>
+    <w:lsdException w:name="List 5" w:semiHidden="1" w:unhideWhenUsed="1"/>
+    <w:lsdException w:name="List Bullet 2" w:semiHidden="1" w:unhideWhenUsed="1"/>
+    <w:lsdException w:name="List Bullet 3" w:semiHidden="1" w:unhideWhenUsed="1"/>
+    <w:lsdException w:name="List Bullet 4" w:semiHidden="1" w:unhideWhenUsed="1"/>
+    <w:lsdException w:name="List Bullet 5" w:semiHidden="1" w:unhideWhenUsed="1"/>
+    <w:lsdException w:name="List Number 2" w:semiHidden="1" w:unhideWhenUsed="1"/>
+    <w:lsdException w:name="List Number 3" w:semiHidden="1" w:unhideWhenUsed="1"/>
+    <w:lsdException w:name="List Number 4" w:semiHidden="1" w:unhideWhenUsed="1"/>
+    <w:lsdException w:name="List Number 5" w:semiHidden="1" w:unhideWhenUsed="1"/>
+    <w:lsdException w:name="Title" w:uiPriority="10" w:qFormat="1"/>
+    <w:lsdException w:name="Closing" w:semiHidden="1" w:unhideWhenUsed="1"/>
+    <w:lsdException w:name="Signature" w:semiHidden="1" w:unhideWhenUsed="1"/>
+    <w:lsdException w:name="Default Paragraph Font" w:semiHidden="1" w:uiPriority="1" w:unhideWhenUsed="1"/>
+    <w:lsdException w:name="Body Text" w:semiHidden="1" w:unhideWhenUsed="1"/>
+    <w:lsdException w:name="Body Text Indent" w:semiHidden="1" w:unhideWhenUsed="1"/>
+    <w:lsdException w:name="List Continue" w:semiHidden="1" w:unhideWhenUsed="1"/>
+    <w:lsdException w:name="List Continue 2" w:semiHidden="1" w:unhideWhenUsed="1"/>
+    <w:lsdException w:name="List Continue 3" w:semiHidden="1" w:unhideWhenUsed="1"/>
+    <w:lsdException w:name="List Continue 4" w:semiHidden="1" w:unhideWhenUsed="1"/>
+    <w:lsdException w:name="List Continue 5" w:semiHidden="1" w:unhideWhenUsed="1"/>
+    <w:lsdException w:name="Message Header" w:semiHidden="1" w:unhideWhenUsed="1"/>
+    <w:lsdException w:name="Subtitle" w:uiPriority="11" w:qFormat="1"/>
+    <w:lsdException w:name="Salutation" w:semiHidden="1" w:unhideWhenUsed="1"/>
+    <w:lsdException w:name="Date" w:semiHidden="1" w:unhideWhenUsed="1"/>
+    <w:lsdException w:name="Body Text First Indent" w:semiHidden="1" w:unhideWhenUsed="1"/>
+    <w:lsdException w:name="Body Text First Indent 2" w:semiHidden="1" w:unhideWhenUsed="1"/>
+    <w:lsdException w:name="Note Heading" w:semiHidden="1" w:unhideWhenUsed="1"/>
+    <w:lsdException w:name="Body Text 2" w:semiHidden="1" w:unhideWhenUsed="1"/>
+    <w:lsdException w:name="Body Text 3" w:semiHidden="1" w:unhideWhenUsed="1"/>
+    <w:lsdException w:name="Body Text Indent 2" w:semiHidden="1" w:unhideWhenUsed="1"/>
+    <w:lsdException w:name="Body Text Indent 3" w:semiHidden="1" w:unhideWhenUsed="1"/>
+    <w:lsdException w:name="Block Text" w:semiHidden="1" w:unhideWhenUsed="1"/>
+    <w:lsdException w:name="Hyperlink" w:semiHidden="1" w:unhideWhenUsed="1"/>
+    <w:lsdException w:name="FollowedHyperlink" w:semiHidden="1" w:unhideWhenUsed="1"/>
+    <w:lsdException w:name="Strong" w:uiPriority="22" w:qFormat="1"/>
+    <w:lsdException w:name="Emphasis" w:uiPriority="20" w:qFormat="1"/>
+    <w:lsdException w:name="Document Map" w:semiHidden="1" w:unhideWhenUsed="1"/>
+    <w:lsdException w:name="Plain Text" w:semiHidden="1" w:unhideWhenUsed="1"/>
+    <w:lsdException w:name="E-mail Signature" w:semiHidden="1" w:unhideWhenUsed="1"/>
+    <w:lsdException w:name="HTML Top of Form" w:semiHidden="1" w:unhideWhenUsed="1"/>
+    <w:lsdException w:name="HTML Bottom of Form" w:semiHidden="1" w:unhideWhenUsed="1"/>
+    <w:lsdException w:name="Normal (Web)" w:semiHidden="1" w:unhideWhenUsed="1"/>
+    <w:lsdException w:name="HTML Acronym" w:semiHidden="1" w:unhideWhenUsed="1"/>
+    <w:lsdException w:name="HTML Address" w:semiHidden="1" w:unhideWhenUsed="1"/>
+    <w:lsdException w:name="HTML Cite" w:semiHidden="1" w:unhideWhenUsed="1"/>
+    <w:lsdException w:name="HTML Code" w:semiHidden="1" w:unhideWhenUsed="1"/>
+    <w:lsdException w:name="HTML Definition" w:semiHidden="1" w:unhideWhenUsed="1"/>
+    <w:lsdException w:name="HTML Keyboard" w:semiHidden="1" w:unhideWhenUsed="1"/>
+    <w:lsdException w:name="HTML Preformatted" w:semiHidden="1" w:unhideWhenUsed="1"/>
+    <w:lsdException w:name="HTML Sample" w:semiHidden="1" w:unhideWhenUsed="1"/>
+    <w:lsdException w:name="HTML Typewriter" w:semiHidden="1" w:unhideWhenUsed="1"/>
+    <w:lsdException w:name="HTML Variable" w:semiHidden="1" w:unhideWhenUsed="1"/>
+    <w:lsdException w:name="Normal Table" w:semiHidden="1" w:unhideWhenUsed="1"/>
+    <w:lsdException w:name="annotation subject" w:semiHidden="1" w:unhideWhenUsed="1"/>
+    <w:lsdException w:name="No List" w:semiHidden="1" w:unhideWhenUsed="1"/>
+    <w:lsdException w:name="Outline List 1" w:semiHidden="1" w:unhideWhenUsed="1"/>
+    <w:lsdException w:name="Outline List 2" w:semiHidden="1" w:unhideWhenUsed="1"/>
+    <w:lsdException w:name="Outline List 3" w:semiHidden="1" w:unhideWhenUsed="1"/>
+    <w:lsdException w:name="Table Simple 1" w:semiHidden="1" w:unhideWhenUsed="1"/>
+    <w:lsdException w:name="Table Simple 2" w:semiHidden="1" w:unhideWhenUsed="1"/>
+    <w:lsdException w:name="Table Simple 3" w:semiHidden="1" w:unhideWhenUsed="1"/>
+    <w:lsdException w:name="Table Classic 1" w:semiHidden="1" w:unhideWhenUsed="1"/>
+    <w:lsdException w:name="Table Classic 2" w:semiHidden="1" w:unhideWhenUsed="1"/>
+    <w:lsdException w:name="Table Classic 3" w:semiHidden="1" w:unhideWhenUsed="1"/>
+    <w:lsdException w:name="Table Classic 4" w:semiHidden="1" w:unhideWhenUsed="1"/>
+    <w:lsdException w:name="Table Colorful 1" w:semiHidden="1" w:unhideWhenUsed="1"/>
+    <w:lsdException w:name="Table Colorful 2" w:semiHidden="1" w:unhideWhenUsed="1"/>
+    <w:lsdException w:name="Table Colorful 3" w:semiHidden="1" w:unhideWhenUsed="1"/>
+    <w:lsdException w:name="Table Columns 1" w:semiHidden="1" w:unhideWhenUsed="1"/>
+    <w:lsdException w:name="Table Columns 2" w:semiHidden="1" w:unhideWhenUsed="1"/>
+    <w:lsdException w:name="Table Columns 3" w:semiHidden="1" w:unhideWhenUsed="1"/>
+    <w:lsdException w:name="Table Columns 4" w:semiHidden="1" w:unhideWhenUsed="1"/>
+    <w:lsdException w:name="Table Columns 5" w:semiHidden="1" w:unhideWhenUsed="1"/>
+    <w:lsdException w:name="Table Grid 1" w:semiHidden="1" w:unhideWhenUsed="1"/>
+    <w:lsdException w:name="Table Grid 2" w:semiHidden="1" w:unhideWhenUsed="1"/>
+    <w:lsdException w:name="Table Grid 3" w:semiHidden="1" w:unhideWhenUsed="1"/>
+    <w:lsdException w:name="Table Grid 4" w:semiHidden="1" w:unhideWhenUsed="1"/>
+    <w:lsdException w:name="Table Grid 5" w:semiHidden="1" w:unhideWhenUsed="1"/>
+    <w:lsdException w:name="Table Grid 6" w:semiHidden="1" w:unhideWhenUsed="1"/>
+    <w:lsdException w:name="Table Grid 7" w:semiHidden="1" w:unhideWhenUsed="1"/>
+    <w:lsdException w:name="Table Grid 8" w:semiHidden="1" w:unhideWhenUsed="1"/>
+    <w:lsdException w:name="Table List 1" w:semiHidden="1" w:unhideWhenUsed="1"/>
+    <w:lsdException w:name="Table List 2" w:semiHidden="1" w:unhideWhenUsed="1"/>
+    <w:lsdException w:name="Table List 3" w:semiHidden="1" w:unhideWhenUsed="1"/>
+    <w:lsdException w:name="Table List 4" w:semiHidden="1" w:unhideWhenUsed="1"/>
+    <w:lsdException w:name="Table List 5" w:semiHidden="1" w:unhideWhenUsed="1"/>
+    <w:lsdException w:name="Table List 6" w:semiHidden="1" w:unhideWhenUsed="1"/>
+    <w:lsdException w:name="Table List 7" w:semiHidden="1" w:unhideWhenUsed="1"/>
+    <w:lsdException w:name="Table List 8" w:semiHidden="1" w:unhideWhenUsed="1"/>
+    <w:lsdException w:name="Table 3D effects 1" w:semiHidden="1" w:unhideWhenUsed="1"/>
+    <w:lsdException w:name="Table 3D effects 2" w:semiHidden="1" w:unhideWhenUsed="1"/>
+    <w:lsdException w:name="Table 3D effects 3" w:semiHidden="1" w:unhideWhenUsed="1"/>
+    <w:lsdException w:name="Table Contemporary" w:semiHidden="1" w:unhideWhenUsed="1"/>
+    <w:lsdException w:name="Table Elegant" w:semiHidden="1" w:unhideWhenUsed="1"/>
+    <w:lsdException w:name="Table Professional" w:semiHidden="1" w:unhideWhenUsed="1"/>
+    <w:lsdException w:name="Table Subtle 1" w:semiHidden="1" w:unhideWhenUsed="1"/>
+    <w:lsdException w:name="Table Subtle 2" w:semiHidden="1" w:unhideWhenUsed="1"/>
+    <w:lsdException w:name="Table Web 1" w:semiHidden="1" w:unhideWhenUsed="1"/>
+    <w:lsdException w:name="Table Web 2" w:semiHidden="1" w:unhideWhenUsed="1"/>
+    <w:lsdException w:name="Table Web 3" w:semiHidden="1" w:unhideWhenUsed="1"/>
+    <w:lsdException w:name="Balloon Text" w:semiHidden="1" w:unhideWhenUsed="1"/>
+    <w:lsdException w:name="Table Grid" w:uiPriority="59"/>
+    <w:lsdException w:name="Table Theme" w:semiHidden="1" w:unhideWhenUsed="1"/>
+    <w:lsdException w:name="Placeholder Text" w:semiHidden="1"/>
+    <w:lsdException w:name="No Spacing" w:uiPriority="1" w:qFormat="1"/>
+    <w:lsdException w:name="Light Shading" w:uiPriority="60"/>
+    <w:lsdException w:name="Light List" w:uiPriority="61"/>
+    <w:lsdException w:name="Light Grid" w:uiPriority="62"/>
+    <w:lsdException w:name="Medium Shading 1" w:uiPriority="63"/>
+    <w:lsdException w:name="Medium Shading 2" w:uiPriority="64"/>
+    <w:lsdException w:name="Medium List 1" w:uiPriority="65"/>
+    <w:lsdException w:name="Medium List 2" w:uiPriority="66"/>
+    <w:lsdException w:name="Medium Grid 1" w:uiPriority="67"/>
+    <w:lsdException w:name="Medium Grid 2" w:uiPriority="68"/>
+    <w:lsdException w:name="Medium Grid 3" w:uiPriority="69"/>
+    <w:lsdException w:name="Dark List" w:uiPriority="70"/>
+    <w:lsdException w:name="Colorful Shading" w:uiPriority="71"/>
+    <w:lsdException w:name="Colorful List" w:uiPriority="72"/>
+    <w:lsdException w:name="Colorful Grid" w:uiPriority="73"/>
+    <w:lsdException w:name="Light Shading Accent 1" w:uiPriority="60"/>
+    <w:lsdException w:name="Light List Accent 1" w:uiPriority="61"/>
+    <w:lsdException w:name="Light Grid Accent 1" w:uiPriority="62"/>
+    <w:lsdException w:name="Medium Shading 1 Accent 1" w:uiPriority="63"/>
+    <w:lsdException w:name="Medium Shading 2 Accent 1" w:uiPriority="64"/>
+    <w:lsdException w:name="Medium List 1 Accent 1" w:uiPriority="65"/>
+    <w:lsdException w:name="Revision" w:semiHidden="1"/>
+    <w:lsdException w:name="List Paragraph" w:uiPriority="34" w:qFormat="1"/>
+    <w:lsdException w:name="Quote" w:uiPriority="29" w:qFormat="1"/>
+    <w:lsdException w:name="Intense Quote" w:uiPriority="30" w:qFormat="1"/>
+    <w:lsdException w:name="Medium List 2 Accent 1" w:uiPriority="66"/>
+    <w:lsdException w:name="Medium Grid 1 Accent 1" w:uiPriority="67"/>
+    <w:lsdException w:name="Medium Grid 2 Accent 1" w:uiPriority="68"/>
+    <w:lsdException w:name="Medium Grid 3 Accent 1" w:uiPriority="69"/>
+    <w:lsdException w:name="Dark List Accent 1" w:uiPriority="70"/>
+    <w:lsdException w:name="Colorful Shading Accent 1" w:uiPriority="71"/>
+    <w:lsdException w:name="Colorful List Accent 1" w:uiPriority="72"/>
+    <w:lsdException w:name="Colorful Grid Accent 1" w:uiPriority="73"/>
+    <w:lsdException w:name="Light Shading Accent 2" w:uiPriority="60"/>
+    <w:lsdException w:name="Light List Accent 2" w:uiPriority="61"/>
+    <w:lsdException w:name="Light Grid Accent 2" w:uiPriority="62"/>
+    <w:lsdException w:name="Medium Shading 1 Accent 2" w:uiPriority="63"/>
+    <w:lsdException w:name="Medium Shading 2 Accent 2" w:uiPriority="64"/>
+    <w:lsdException w:name="Medium List 1 Accent 2" w:uiPriority="65"/>
+    <w:lsdException w:name="Medium List 2 Accent 2" w:uiPriority="66"/>
+    <w:lsdException w:name="Medium Grid 1 Accent 2" w:uiPriority="67"/>
+    <w:lsdException w:name="Medium Grid 2 Accent 2" w:uiPriority="68"/>
+    <w:lsdException w:name="Medium Grid 3 Accent 2" w:uiPriority="69"/>
+    <w:lsdException w:name="Dark List Accent 2" w:uiPriority="70"/>
+    <w:lsdException w:name="Colorful Shading Accent 2" w:uiPriority="71"/>
+    <w:lsdException w:name="Colorful List Accent 2" w:uiPriority="72"/>
+    <w:lsdException w:name="Colorful Grid Accent 2" w:uiPriority="73"/>
+    <w:lsdException w:name="Light Shading Accent 3" w:uiPriority="60"/>
+    <w:lsdException w:name="Light List Accent 3" w:uiPriority="61"/>
+    <w:lsdException w:name="Light Grid Accent 3" w:uiPriority="62"/>
+    <w:lsdException w:name="Medium Shading 1 Accent 3" w:uiPriority="63"/>
+    <w:lsdException w:name="Medium Shading 2 Accent 3" w:uiPriority="64"/>
+    <w:lsdException w:name="Medium List 1 Accent 3" w:uiPriority="65"/>
+    <w:lsdException w:name="Medium List 2 Accent 3" w:uiPriority="66"/>
+    <w:lsdException w:name="Medium Grid 1 Accent 3" w:uiPriority="67"/>
+    <w:lsdException w:name="Medium Grid 2 Accent 3" w:uiPriority="68"/>
+    <w:lsdException w:name="Medium Grid 3 Accent 3" w:uiPriority="69"/>
+    <w:lsdException w:name="Dark List Accent 3" w:uiPriority="70"/>
+    <w:lsdException w:name="Colorful Shading Accent 3" w:uiPriority="71"/>
+    <w:lsdException w:name="Colorful List Accent 3" w:uiPriority="72"/>
+    <w:lsdException w:name="Colorful Grid Accent 3" w:uiPriority="73"/>
+    <w:lsdException w:name="Light Shading Accent 4" w:uiPriority="60"/>
+    <w:lsdException w:name="Light List Accent 4" w:uiPriority="61"/>
+    <w:lsdException w:name="Light Grid Accent 4" w:uiPriority="62"/>
+    <w:lsdException w:name="Medium Shading 1 Accent 4" w:uiPriority="63"/>
+    <w:lsdException w:name="Medium Shading 2 Accent 4" w:uiPriority="64"/>
+    <w:lsdException w:name="Medium List 1 Accent 4" w:uiPriority="65"/>
+    <w:lsdException w:name="Medium List 2 Accent 4" w:uiPriority="66"/>
+    <w:lsdException w:name="Medium Grid 1 Accent 4" w:uiPriority="67"/>
+    <w:lsdException w:name="Medium Grid 2 Accent 4" w:uiPriority="68"/>
+    <w:lsdException w:name="Medium Grid 3 Accent 4" w:uiPriority="69"/>
+    <w:lsdException w:name="Dark List Accent 4" w:uiPriority="70"/>
+    <w:lsdException w:name="Colorful Shading Accent 4" w:uiPriority="71"/>
+    <w:lsdException w:name="Colorful List Accent 4" w:uiPriority="72"/>
+    <w:lsdException w:name="Colorful Grid Accent 4" w:uiPriority="73"/>
+    <w:lsdException w:name="Light Shading Accent 5" w:uiPriority="60"/>
+    <w:lsdException w:name="Light List Accent 5" w:uiPriority="61"/>
+    <w:lsdException w:name="Light Grid Accent 5" w:uiPriority="62"/>
+    <w:lsdException w:name="Medium Shading 1 Accent 5" w:uiPriority="63"/>
+    <w:lsdException w:name="Medium Shading 2 Accent 5" w:uiPriority="64"/>
+    <w:lsdException w:name="Medium List 1 Accent 5" w:uiPriority="65"/>
+    <w:lsdException w:name="Medium List 2 Accent 5" w:uiPriority="66"/>
+    <w:lsdException w:name="Medium Grid 1 Accent 5" w:uiPriority="67"/>
+    <w:lsdException w:name="Medium Grid 2 Accent 5" w:uiPriority="68"/>
+    <w:lsdException w:name="Medium Grid 3 Accent 5" w:uiPriority="69"/>
+    <w:lsdException w:name="Dark List Accent 5" w:uiPriority="70"/>
+    <w:lsdException w:name="Colorful Shading Accent 5" w:uiPriority="71"/>
+    <w:lsdException w:name="Colorful List Accent 5" w:uiPriority="72"/>
+    <w:lsdException w:name="Colorful Grid Accent 5" w:uiPriority="73"/>
+    <w:lsdException w:name="Light Shading Accent 6" w:uiPriority="60"/>
+    <w:lsdException w:name="Light List Accent 6" w:uiPriority="61"/>
+    <w:lsdException w:name="Light Grid Accent 6" w:uiPriority="62"/>
+    <w:lsdException w:name="Medium Shading 1 Accent 6" w:uiPriority="63"/>
+    <w:lsdException w:name="Medium Shading 2 Accent 6" w:uiPriority="64"/>
+    <w:lsdException w:name="Medium List 1 Accent 6" w:uiPriority="65"/>
+    <w:lsdException w:name="Medium List 2 Accent 6" w:uiPriority="66"/>
+    <w:lsdException w:name="Medium Grid 1 Accent 6" w:uiPriority="67"/>
+    <w:lsdException w:name="Medium Grid 2 Accent 6" w:uiPriority="68"/>
+    <w:lsdException w:name="Medium Grid 3 Accent 6" w:uiPriority="69"/>
+    <w:lsdException w:name="Dark List Accent 6" w:uiPriority="70"/>
+    <w:lsdException w:name="Colorful Shading Accent 6" w:uiPriority="71"/>
+    <w:lsdException w:name="Colorful List Accent 6" w:uiPriority="72"/>
+    <w:lsdException w:name="Colorful Grid Accent 6" w:uiPriority="73"/>
+    <w:lsdException w:name="Subtle Emphasis" w:uiPriority="19" w:qFormat="1"/>
+    <w:lsdException w:name="Intense Emphasis" w:uiPriority="21" w:qFormat="1"/>
+    <w:lsdException w:name="Subtle Reference" w:uiPriority="31" w:qFormat="1"/>
+    <w:lsdException w:name="Intense Reference" w:uiPriority="32" w:qFormat="1"/>
+    <w:lsdException w:name="Book Title" w:uiPriority="33" w:qFormat="1"/>
+    <w:lsdException w:name="Bibliography" w:semiHidden="1" w:uiPriority="37" w:unhideWhenUsed="1"/>
+    <w:lsdException w:name="TOC Heading" w:semiHidden="1" w:uiPriority="39" w:unhideWhenUsed="1" w:qFormat="1"/>
+    <w:lsdException w:name="Plain Table 1" w:uiPriority="41"/>
+    <w:lsdException w:name="Plain Table 2" w:uiPriority="42"/>
+    <w:lsdException w:name="Plain Table 3" w:uiPriority="43"/>
+    <w:lsdException w:name="Plain Table 4" w:uiPriority="44"/>
+    <w:lsdException w:name="Plain Table 5" w:uiPriority="45"/>
+    <w:lsdException w:name="Grid Table Light" w:uiPriority="40"/>
+    <w:lsdException w:name="Grid Table 1 Light" w:uiPriority="46"/>
+    <w:lsdException w:name="Grid Table 2" w:uiPriority="47"/>
+    <w:lsdException w:name="Grid Table 3" w:uiPriority="48"/>
+    <w:lsdException w:name="Grid Table 4" w:uiPriority="49"/>
+    <w:lsdException w:name="Grid Table 5 Dark" w:uiPriority="50"/>
+    <w:lsdException w:name="Grid Table 6 Colorful" w:uiPriority="51"/>
+    <w:lsdException w:name="Grid Table 7 Colorful" w:uiPriority="52"/>
+    <w:lsdException w:name="Grid Table 1 Light Accent 1" w:uiPriority="46"/>
+    <w:lsdException w:name="Grid Table 2 Accent 1" w:uiPriority="47"/>
+    <w:lsdException w:name="Grid Table 3 Accent 1" w:uiPriority="48"/>
+    <w:lsdException w:name="Grid Table 4 Accent 1" w:uiPriority="49"/>
+    <w:lsdException w:name="Grid Table 5 Dark Accent 1" w:uiPriority="50"/>
+    <w:lsdException w:name="Grid Table 6 Colorful Accent 1" w:uiPriority="51"/>
+    <w:lsdException w:name="Grid Table 7 Colorful Accent 1" w:uiPriority="52"/>
+    <w:lsdException w:name="Grid Table 1 Light Accent 2" w:uiPriority="46"/>
+    <w:lsdException w:name="Grid Table 2 Accent 2" w:uiPriority="47"/>
+    <w:lsdException w:name="Grid Table 3 Accent 2" w:uiPriority="48"/>
+    <w:lsdException w:name="Grid Table 4 Accent 2" w:uiPriority="49"/>
+    <w:lsdException w:name="Grid Table 5 Dark Accent 2" w:uiPriority="50"/>
+    <w:lsdException w:name="Grid Table 6 Colorful Accent 2" w:uiPriority="51"/>
+    <w:lsdException w:name="Grid Table 7 Colorful Accent 2" w:uiPriority="52"/>
+    <w:lsdException w:name="Grid Table 1 Light Accent 3" w:uiPriority="46"/>
+    <w:lsdException w:name="Grid Table 2 Accent 3" w:uiPriority="47"/>
+    <w:lsdException w:name="Grid Table 3 Accent 3" w:uiPriority="48"/>
+    <w:lsdException w:name="Grid Table 4 Accent 3" w:uiPriority="49"/>
+    <w:lsdException w:name="Grid Table 5 Dark Accent 3" w:uiPriority="50"/>
+    <w:lsdException w:name="Grid Table 6 Colorful Accent 3" w:uiPriority="51"/>
+    <w:lsdException w:name="Grid Table 7 Colorful Accent 3" w:uiPriority="52"/>
+    <w:lsdException w:name="Grid Table 1 Light Accent 4" w:uiPriority="46"/>
+    <w:lsdException w:name="Grid Table 2 Accent 4" w:uiPriority="47"/>
+    <w:lsdException w:name="Grid Table 3 Accent 4" w:uiPriority="48"/>
+    <w:lsdException w:name="Grid Table 4 Accent 4" w:uiPriority="49"/>
+    <w:lsdException w:name="Grid Table 5 Dark Accent 4" w:uiPriority="50"/>
+    <w:lsdException w:name="Grid Table 6 Colorful Accent 4" w:uiPriority="51"/>
+    <w:lsdException w:name="Grid Table 7 Colorful Accent 4" w:uiPriority="52"/>
+    <w:lsdException w:name="Grid Table 1 Light Accent 5" w:uiPriority="46"/>
+    <w:lsdException w:name="Grid Table 2 Accent 5" w:uiPriority="47"/>
+    <w:lsdException w:name="Grid Table 3 Accent 5" w:uiPriority="48"/>
+    <w:lsdException w:name="Grid Table 4 Accent 5" w:uiPriority="49"/>
+    <w:lsdException w:name="Grid Table 5 Dark Accent 5" w:uiPriority="50"/>
+    <w:lsdException w:name="Grid Table 6 Colorful Accent 5" w:uiPriority="51"/>
+    <w:lsdException w:name="Grid Table 7 Colorful Accent 5" w:uiPriority="52"/>
+    <w:lsdException w:name="Grid Table 1 Light Accent 6" w:uiPriority="46"/>
+    <w:lsdException w:name="Grid Table 2 Accent 6" w:uiPriority="47"/>
+    <w:lsdException w:name="Grid Table 3 Accent 6" w:uiPriority="48"/>
+    <w:lsdException w:name="Grid Table 4 Accent 6" w:uiPriority="49"/>
+    <w:lsdException w:name="Grid Table 5 Dark Accent 6" w:uiPriority="50"/>
+    <w:lsdException w:name="Grid Table 6 Colorful Accent 6" w:uiPriority="51"/>
+    <w:lsdException w:name="Grid Table 7 Colorful Accent 6" w:uiPriority="52"/>
+    <w:lsdException w:name="List Table 1 Light" w:uiPriority="46"/>
+    <w:lsdException w:name="List Table 2" w:uiPriority="47"/>
+    <w:lsdException w:name="List Table 3" w:uiPriority="48"/>
+    <w:lsdException w:name="List Table 4" w:uiPriority="49"/>
+    <w:lsdException w:name="List Table 5 Dark" w:uiPriority="50"/>
+    <w:lsdException w:name="List Table 6 Colorful" w:uiPriority="51"/>
+    <w:lsdException w:name="List Table 7 Colorful" w:uiPriority="52"/>
+    <w:lsdException w:name="List Table 1 Light Accent 1" w:uiPriority="46"/>
+    <w:lsdException w:name="List Table 2 Accent 1" w:uiPriority="47"/>
+    <w:lsdException w:name="List Table 3 Accent 1" w:uiPriority="48"/>
+    <w:lsdException w:name="List Table 4 Accent 1" w:uiPriority="49"/>
+    <w:lsdException w:name="List Table 5 Dark Accent 1" w:uiPriority="50"/>
+    <w:lsdException w:name="List Table 6 Colorful Accent 1" w:uiPriority="51"/>
+    <w:lsdException w:name="List Table 7 Colorful Accent 1" w:uiPriority="52"/>
+    <w:lsdException w:name="List Table 1 Light Accent 2" w:uiPriority="46"/>
+    <w:lsdException w:name="List Table 2 Accent 2" w:uiPriority="47"/>
+    <w:lsdException w:name="List Table 3 Accent 2" w:uiPriority="48"/>
+    <w:lsdException w:name="List Table 4 Accent 2" w:uiPriority="49"/>
+    <w:lsdException w:name="List Table 5 Dark Accent 2" w:uiPriority="50"/>
+    <w:lsdException w:name="List Table 6 Colorful Accent 2" w:uiPriority="51"/>
+    <w:lsdException w:name="List Table 7 Colorful Accent 2" w:uiPriority="52"/>
+    <w:lsdException w:name="List Table 1 Light Accent 3" w:uiPriority="46"/>
+    <w:lsdException w:name="List Table 2 Accent 3" w:uiPriority="47"/>
+    <w:lsdException w:name="List Table 3 Accent 3" w:uiPriority="48"/>
+    <w:lsdException w:name="List Table 4 Accent 3" w:uiPriority="49"/>
+    <w:lsdException w:name="List Table 5 Dark Accent 3" w:uiPriority="50"/>
+    <w:lsdException w:name="List Table 6 Colorful Accent 3" w:uiPriority="51"/>
+    <w:lsdException w:name="List Table 7 Colorful Accent 3" w:uiPriority="52"/>
+    <w:lsdException w:name="List Table 1 Light Accent 4" w:uiPriority="46"/>
+    <w:lsdException w:name="List Table 2 Accent 4" w:uiPriority="47"/>
+    <w:lsdException w:name="List Table 3 Accent 4" w:uiPriority="48"/>
+    <w:lsdException w:name="List Table 4 Accent 4" w:uiPriority="49"/>
+    <w:lsdException w:name="List Table 5 Dark Accent 4" w:uiPriority="50"/>
+    <w:lsdException w:name="List Table 6 Colorful Accent 4" w:uiPriority="51"/>
+    <w:lsdException w:name="List Table 7 Colorful Accent 4" w:uiPriority="52"/>
+    <w:lsdException w:name="List Table 1 Light Accent 5" w:uiPriority="46"/>
+    <w:lsdException w:name="List Table 2 Accent 5" w:uiPriority="47"/>
+    <w:lsdException w:name="List Table 3 Accent 5" w:uiPriority="48"/>
+    <w:lsdException w:name="List Table 4 Accent 5" w:uiPriority="49"/>
+    <w:lsdException w:name="List Table 5 Dark Accent 5" w:uiPriority="50"/>
+    <w:lsdException w:name="List Table 6 Colorful Accent 5" w:uiPriority="51"/>
+    <w:lsdException w:name="List Table 7 Colorful Accent 5" w:uiPriority="52"/>
+    <w:lsdException w:name="List Table 1 Light Accent 6" w:uiPriority="46"/>
+    <w:lsdException w:name="List Table 2 Accent 6" w:uiPriority="47"/>
+    <w:lsdException w:name="List Table 3 Accent 6" w:uiPriority="48"/>
+    <w:lsdException w:name="List Table 4 Accent 6" w:uiPriority="49"/>
+    <w:lsdException w:name="List Table 5 Dark Accent 6" w:uiPriority="50"/>
+    <w:lsdException w:name="List Table 6 Colorful Accent 6" w:uiPriority="51"/>
+    <w:lsdException w:name="List Table 7 Colorful Accent 6" w:uiPriority="52"/>
+    <w:lsdException w:name="Mention" w:semiHidden="1" w:unhideWhenUsed="1"/>
+    <w:lsdException w:name="Smart Hyperlink" w:semiHidden="1" w:unhideWhenUsed="1"/>
+    <w:lsdException w:name="Hashtag" w:semiHidden="1" w:unhideWhenUsed="1"/>
   </w:latentStyles>
   <w:style w:type="paragraph" w:default="1" w:styleId="Normal">
     <w:name w:val="Normal"/>
@@ -8801,13 +8253,6 @@
         </dgm:presLayoutVars>
       </dgm:prSet>
       <dgm:spPr/>
-      <dgm:t>
-        <a:bodyPr/>
-        <a:lstStyle/>
-        <a:p>
-          <a:endParaRPr lang="en-US"/>
-        </a:p>
-      </dgm:t>
     </dgm:pt>
     <dgm:pt modelId="{FCDC1F65-F7D7-4452-B8F1-F70E83E10E49}" type="pres">
       <dgm:prSet presAssocID="{2DF8948E-25B5-412D-AFEB-62B89E6DE2F7}" presName="compNode" presStyleCnt="0"/>
@@ -8824,24 +8269,10 @@
         </dgm:presLayoutVars>
       </dgm:prSet>
       <dgm:spPr/>
-      <dgm:t>
-        <a:bodyPr/>
-        <a:lstStyle/>
-        <a:p>
-          <a:endParaRPr lang="en-US"/>
-        </a:p>
-      </dgm:t>
     </dgm:pt>
     <dgm:pt modelId="{698B9B22-6158-44CE-B33D-58300853E697}" type="pres">
       <dgm:prSet presAssocID="{2DF8948E-25B5-412D-AFEB-62B89E6DE2F7}" presName="childTextHidden" presStyleLbl="bgAccFollowNode1" presStyleIdx="0" presStyleCnt="5"/>
       <dgm:spPr/>
-      <dgm:t>
-        <a:bodyPr/>
-        <a:lstStyle/>
-        <a:p>
-          <a:endParaRPr lang="en-US"/>
-        </a:p>
-      </dgm:t>
     </dgm:pt>
     <dgm:pt modelId="{BC8DE323-46A1-46B3-A205-F5AF49990F24}" type="pres">
       <dgm:prSet presAssocID="{2DF8948E-25B5-412D-AFEB-62B89E6DE2F7}" presName="parentText" presStyleLbl="node1" presStyleIdx="0" presStyleCnt="5" custLinFactNeighborX="-379">
@@ -8851,13 +8282,6 @@
         </dgm:presLayoutVars>
       </dgm:prSet>
       <dgm:spPr/>
-      <dgm:t>
-        <a:bodyPr/>
-        <a:lstStyle/>
-        <a:p>
-          <a:endParaRPr lang="en-US"/>
-        </a:p>
-      </dgm:t>
     </dgm:pt>
     <dgm:pt modelId="{6CDF36E2-8EF2-481F-A292-248E642F44A6}" type="pres">
       <dgm:prSet presAssocID="{2DF8948E-25B5-412D-AFEB-62B89E6DE2F7}" presName="aSpace" presStyleCnt="0"/>
@@ -8878,24 +8302,10 @@
         </dgm:presLayoutVars>
       </dgm:prSet>
       <dgm:spPr/>
-      <dgm:t>
-        <a:bodyPr/>
-        <a:lstStyle/>
-        <a:p>
-          <a:endParaRPr lang="en-US"/>
-        </a:p>
-      </dgm:t>
     </dgm:pt>
     <dgm:pt modelId="{06A355C6-2D75-43C0-8646-3A432F0311FB}" type="pres">
       <dgm:prSet presAssocID="{1DD1DC3E-E7CD-49F8-BE25-75BBF7E727C7}" presName="childTextHidden" presStyleLbl="bgAccFollowNode1" presStyleIdx="1" presStyleCnt="5"/>
       <dgm:spPr/>
-      <dgm:t>
-        <a:bodyPr/>
-        <a:lstStyle/>
-        <a:p>
-          <a:endParaRPr lang="en-US"/>
-        </a:p>
-      </dgm:t>
     </dgm:pt>
     <dgm:pt modelId="{31CDB314-EF8D-4AD8-B445-C9ECDD6528BD}" type="pres">
       <dgm:prSet presAssocID="{1DD1DC3E-E7CD-49F8-BE25-75BBF7E727C7}" presName="parentText" presStyleLbl="node1" presStyleIdx="1" presStyleCnt="5">
@@ -8905,13 +8315,6 @@
         </dgm:presLayoutVars>
       </dgm:prSet>
       <dgm:spPr/>
-      <dgm:t>
-        <a:bodyPr/>
-        <a:lstStyle/>
-        <a:p>
-          <a:endParaRPr lang="en-US"/>
-        </a:p>
-      </dgm:t>
     </dgm:pt>
     <dgm:pt modelId="{B2583520-80CF-4680-803B-0293B74DE4E4}" type="pres">
       <dgm:prSet presAssocID="{1DD1DC3E-E7CD-49F8-BE25-75BBF7E727C7}" presName="aSpace" presStyleCnt="0"/>
@@ -8932,24 +8335,10 @@
         </dgm:presLayoutVars>
       </dgm:prSet>
       <dgm:spPr/>
-      <dgm:t>
-        <a:bodyPr/>
-        <a:lstStyle/>
-        <a:p>
-          <a:endParaRPr lang="en-US"/>
-        </a:p>
-      </dgm:t>
     </dgm:pt>
     <dgm:pt modelId="{B6C1DA72-73A1-4763-B3AA-84AF4A7EE8A9}" type="pres">
       <dgm:prSet presAssocID="{FE1B7635-AC9C-4104-854A-F526738A7B47}" presName="childTextHidden" presStyleLbl="bgAccFollowNode1" presStyleIdx="2" presStyleCnt="5"/>
       <dgm:spPr/>
-      <dgm:t>
-        <a:bodyPr/>
-        <a:lstStyle/>
-        <a:p>
-          <a:endParaRPr lang="en-US"/>
-        </a:p>
-      </dgm:t>
     </dgm:pt>
     <dgm:pt modelId="{17342F89-431A-4135-96FA-FE7D0A2EE039}" type="pres">
       <dgm:prSet presAssocID="{FE1B7635-AC9C-4104-854A-F526738A7B47}" presName="parentText" presStyleLbl="node1" presStyleIdx="2" presStyleCnt="5">
@@ -8959,13 +8348,6 @@
         </dgm:presLayoutVars>
       </dgm:prSet>
       <dgm:spPr/>
-      <dgm:t>
-        <a:bodyPr/>
-        <a:lstStyle/>
-        <a:p>
-          <a:endParaRPr lang="en-US"/>
-        </a:p>
-      </dgm:t>
     </dgm:pt>
     <dgm:pt modelId="{284B0B4E-574F-490D-A26D-F052A33B8DBE}" type="pres">
       <dgm:prSet presAssocID="{FE1B7635-AC9C-4104-854A-F526738A7B47}" presName="aSpace" presStyleCnt="0"/>
@@ -8986,24 +8368,10 @@
         </dgm:presLayoutVars>
       </dgm:prSet>
       <dgm:spPr/>
-      <dgm:t>
-        <a:bodyPr/>
-        <a:lstStyle/>
-        <a:p>
-          <a:endParaRPr lang="en-US"/>
-        </a:p>
-      </dgm:t>
     </dgm:pt>
     <dgm:pt modelId="{FCB4C33E-B84F-4502-9B81-A2E471D3A055}" type="pres">
       <dgm:prSet presAssocID="{AF3F2B10-4B2E-4924-9024-B77E3B3E1A8E}" presName="childTextHidden" presStyleLbl="bgAccFollowNode1" presStyleIdx="3" presStyleCnt="5"/>
       <dgm:spPr/>
-      <dgm:t>
-        <a:bodyPr/>
-        <a:lstStyle/>
-        <a:p>
-          <a:endParaRPr lang="en-US"/>
-        </a:p>
-      </dgm:t>
     </dgm:pt>
     <dgm:pt modelId="{8B9AA1E6-B6F0-4CE0-AE5D-1C78F5F6F37E}" type="pres">
       <dgm:prSet presAssocID="{AF3F2B10-4B2E-4924-9024-B77E3B3E1A8E}" presName="parentText" presStyleLbl="node1" presStyleIdx="3" presStyleCnt="5">
@@ -9013,13 +8381,6 @@
         </dgm:presLayoutVars>
       </dgm:prSet>
       <dgm:spPr/>
-      <dgm:t>
-        <a:bodyPr/>
-        <a:lstStyle/>
-        <a:p>
-          <a:endParaRPr lang="en-US"/>
-        </a:p>
-      </dgm:t>
     </dgm:pt>
     <dgm:pt modelId="{F0006444-C9D0-408B-9852-EBFB88E71636}" type="pres">
       <dgm:prSet presAssocID="{AF3F2B10-4B2E-4924-9024-B77E3B3E1A8E}" presName="aSpace" presStyleCnt="0"/>
@@ -9040,24 +8401,10 @@
         </dgm:presLayoutVars>
       </dgm:prSet>
       <dgm:spPr/>
-      <dgm:t>
-        <a:bodyPr/>
-        <a:lstStyle/>
-        <a:p>
-          <a:endParaRPr lang="en-US"/>
-        </a:p>
-      </dgm:t>
     </dgm:pt>
     <dgm:pt modelId="{1873F243-9FB6-41EE-AD51-D052201A8DC8}" type="pres">
       <dgm:prSet presAssocID="{67D744ED-42D2-48F5-B81F-BE0D8E1C875F}" presName="childTextHidden" presStyleLbl="bgAccFollowNode1" presStyleIdx="4" presStyleCnt="5"/>
       <dgm:spPr/>
-      <dgm:t>
-        <a:bodyPr/>
-        <a:lstStyle/>
-        <a:p>
-          <a:endParaRPr lang="en-US"/>
-        </a:p>
-      </dgm:t>
     </dgm:pt>
     <dgm:pt modelId="{3B3FD9CA-2759-4C7A-BD83-A85F3E397600}" type="pres">
       <dgm:prSet presAssocID="{67D744ED-42D2-48F5-B81F-BE0D8E1C875F}" presName="parentText" presStyleLbl="node1" presStyleIdx="4" presStyleCnt="5">
@@ -9067,19 +8414,12 @@
         </dgm:presLayoutVars>
       </dgm:prSet>
       <dgm:spPr/>
-      <dgm:t>
-        <a:bodyPr/>
-        <a:lstStyle/>
-        <a:p>
-          <a:endParaRPr lang="en-US"/>
-        </a:p>
-      </dgm:t>
     </dgm:pt>
   </dgm:ptLst>
   <dgm:cxnLst>
     <dgm:cxn modelId="{7018CB43-3158-4EFE-9B27-28919233276F}" type="presOf" srcId="{CF291A4C-080A-48DA-8D8E-93ECD6DAA4D2}" destId="{698B9B22-6158-44CE-B33D-58300853E697}" srcOrd="1" destOrd="0" presId="urn:microsoft.com/office/officeart/2005/8/layout/hProcess6"/>
+    <dgm:cxn modelId="{1F33E972-8FEF-4F62-818D-5A2A29144099}" type="presOf" srcId="{A1CC23AC-5AD2-4ACC-A02A-4D8225A311D0}" destId="{A1EEFCF2-F25E-456F-BB85-0BCC6E60D12E}" srcOrd="0" destOrd="1" presId="urn:microsoft.com/office/officeart/2005/8/layout/hProcess6"/>
     <dgm:cxn modelId="{926AB748-23F5-446E-963F-9CD274526366}" srcId="{68FE936D-7D25-4A59-8E90-E233B7E81EE2}" destId="{1DD1DC3E-E7CD-49F8-BE25-75BBF7E727C7}" srcOrd="1" destOrd="0" parTransId="{648181DD-82D5-40CB-A0CE-49B209862758}" sibTransId="{F3DF1B68-509F-463A-89C3-A92981949900}"/>
-    <dgm:cxn modelId="{1F33E972-8FEF-4F62-818D-5A2A29144099}" type="presOf" srcId="{A1CC23AC-5AD2-4ACC-A02A-4D8225A311D0}" destId="{A1EEFCF2-F25E-456F-BB85-0BCC6E60D12E}" srcOrd="0" destOrd="1" presId="urn:microsoft.com/office/officeart/2005/8/layout/hProcess6"/>
     <dgm:cxn modelId="{E8EB2567-1123-47EF-98CD-8DE86E461C72}" srcId="{FE1B7635-AC9C-4104-854A-F526738A7B47}" destId="{FCE52BA9-0573-438D-BC8D-4B2BF75944E7}" srcOrd="3" destOrd="0" parTransId="{8CA779F7-9B71-466F-898F-0042FCDA39DD}" sibTransId="{61F9E794-1D7E-4814-A219-D92BB3A1DACA}"/>
     <dgm:cxn modelId="{99F7939A-67FD-460E-8006-7777CC470C25}" type="presOf" srcId="{FCE52BA9-0573-438D-BC8D-4B2BF75944E7}" destId="{91BC29B9-7080-4940-B8B4-C096DC55F524}" srcOrd="0" destOrd="3" presId="urn:microsoft.com/office/officeart/2005/8/layout/hProcess6"/>
     <dgm:cxn modelId="{BD342FB2-2558-495A-8A51-03ACF97E826B}" type="presOf" srcId="{CF291A4C-080A-48DA-8D8E-93ECD6DAA4D2}" destId="{93D80820-108C-456E-8A79-5B0CD2E1792F}" srcOrd="0" destOrd="0" presId="urn:microsoft.com/office/officeart/2005/8/layout/hProcess6"/>
@@ -9111,8 +8451,8 @@
     <dgm:cxn modelId="{FABB1836-9F21-49F7-B426-50730412BC56}" srcId="{FE1B7635-AC9C-4104-854A-F526738A7B47}" destId="{2DD9C5FD-E431-41F4-B766-915124485E86}" srcOrd="0" destOrd="0" parTransId="{4A80F98A-D5F0-42CA-B8BD-C5C26E945CE8}" sibTransId="{24F6CE2A-37D3-4D99-91C2-4585EDBC6E44}"/>
     <dgm:cxn modelId="{CFBD1D1D-7EB2-45DB-A4F2-8D55EEB91D6D}" type="presOf" srcId="{7D9A5F84-9AD4-40C8-AE74-4B62D5F5328B}" destId="{B6C1DA72-73A1-4763-B3AA-84AF4A7EE8A9}" srcOrd="1" destOrd="4" presId="urn:microsoft.com/office/officeart/2005/8/layout/hProcess6"/>
     <dgm:cxn modelId="{4B791551-FC2A-48CD-87D5-B5ED0E2DBF2B}" type="presOf" srcId="{4EAB18AA-5213-4382-981C-A9E25054B3D0}" destId="{698B9B22-6158-44CE-B33D-58300853E697}" srcOrd="1" destOrd="1" presId="urn:microsoft.com/office/officeart/2005/8/layout/hProcess6"/>
+    <dgm:cxn modelId="{57E52F79-C4F9-4214-AFED-4A7EE7938F2E}" srcId="{FE1B7635-AC9C-4104-854A-F526738A7B47}" destId="{2143B652-B0DE-411B-8DF9-A92FE0AD65FB}" srcOrd="1" destOrd="0" parTransId="{1A12E7E2-3634-4A3F-AA10-532EBE63E880}" sibTransId="{311691D0-D7D1-460B-8759-05729C7A539A}"/>
     <dgm:cxn modelId="{EE0CA57E-5646-473B-A17F-33423BF6DA52}" type="presOf" srcId="{113A9F76-DFA4-41F0-9C18-EEFF84151113}" destId="{A1EEFCF2-F25E-456F-BB85-0BCC6E60D12E}" srcOrd="0" destOrd="2" presId="urn:microsoft.com/office/officeart/2005/8/layout/hProcess6"/>
-    <dgm:cxn modelId="{57E52F79-C4F9-4214-AFED-4A7EE7938F2E}" srcId="{FE1B7635-AC9C-4104-854A-F526738A7B47}" destId="{2143B652-B0DE-411B-8DF9-A92FE0AD65FB}" srcOrd="1" destOrd="0" parTransId="{1A12E7E2-3634-4A3F-AA10-532EBE63E880}" sibTransId="{311691D0-D7D1-460B-8759-05729C7A539A}"/>
     <dgm:cxn modelId="{ED3CDAA1-7ECA-4DC7-912F-551F9F0ED885}" type="presOf" srcId="{2DF8948E-25B5-412D-AFEB-62B89E6DE2F7}" destId="{BC8DE323-46A1-46B3-A205-F5AF49990F24}" srcOrd="0" destOrd="0" presId="urn:microsoft.com/office/officeart/2005/8/layout/hProcess6"/>
     <dgm:cxn modelId="{C9E06A3E-198C-4112-8CDF-05C46396083E}" srcId="{2DF8948E-25B5-412D-AFEB-62B89E6DE2F7}" destId="{CF291A4C-080A-48DA-8D8E-93ECD6DAA4D2}" srcOrd="0" destOrd="0" parTransId="{5E3692BC-8715-43A9-831D-A669A1FDCFD1}" sibTransId="{3E30DFDE-7224-4C60-8855-C64D8B1E3277}"/>
     <dgm:cxn modelId="{D9875AA7-E6AB-4E64-8F1A-A5F477B02797}" type="presOf" srcId="{68FE936D-7D25-4A59-8E90-E233B7E81EE2}" destId="{B57CB45F-3CE1-413C-821C-27A199CEB71B}" srcOrd="0" destOrd="0" presId="urn:microsoft.com/office/officeart/2005/8/layout/hProcess6"/>
@@ -9158,7 +8498,7 @@
   <dgm:whole/>
   <dgm:extLst>
     <a:ext uri="http://schemas.microsoft.com/office/drawing/2008/diagram">
-      <dsp:dataModelExt xmlns:dsp="http://schemas.microsoft.com/office/drawing/2008/diagram" relId="rId11" minVer="http://schemas.openxmlformats.org/drawingml/2006/diagram"/>
+      <dsp:dataModelExt xmlns:dsp="http://schemas.microsoft.com/office/drawing/2008/diagram" relId="rId10" minVer="http://schemas.openxmlformats.org/drawingml/2006/diagram"/>
     </a:ext>
   </dgm:extLst>
 </dgm:dataModel>
@@ -9241,7 +8581,7 @@
             <a:spcAft>
               <a:spcPct val="15000"/>
             </a:spcAft>
-            <a:buChar char="••"/>
+            <a:buChar char="•"/>
           </a:pPr>
           <a:r>
             <a:rPr lang="en-US" sz="500" kern="1200"/>
@@ -9259,7 +8599,7 @@
             <a:spcAft>
               <a:spcPct val="15000"/>
             </a:spcAft>
-            <a:buChar char="••"/>
+            <a:buChar char="•"/>
           </a:pPr>
           <a:r>
             <a:rPr lang="en-US" sz="500" kern="1200"/>
@@ -9326,7 +8666,7 @@
         </a:bodyPr>
         <a:lstStyle/>
         <a:p>
-          <a:pPr lvl="0" algn="ctr" defTabSz="266700">
+          <a:pPr marL="0" lvl="0" indent="0" algn="ctr" defTabSz="266700">
             <a:lnSpc>
               <a:spcPct val="90000"/>
             </a:lnSpc>
@@ -9336,6 +8676,7 @@
             <a:spcAft>
               <a:spcPct val="35000"/>
             </a:spcAft>
+            <a:buNone/>
           </a:pPr>
           <a:r>
             <a:rPr lang="en-US" sz="600" kern="1200"/>
@@ -9407,7 +8748,7 @@
         </a:bodyPr>
         <a:lstStyle/>
         <a:p>
-          <a:pPr lvl="0" algn="ctr" defTabSz="222250">
+          <a:pPr marL="0" lvl="0" indent="0" algn="ctr" defTabSz="222250">
             <a:lnSpc>
               <a:spcPct val="90000"/>
             </a:lnSpc>
@@ -9417,6 +8758,7 @@
             <a:spcAft>
               <a:spcPct val="35000"/>
             </a:spcAft>
+            <a:buNone/>
           </a:pPr>
           <a:r>
             <a:rPr lang="en-US" sz="500" kern="1200"/>
@@ -9483,7 +8825,7 @@
         </a:bodyPr>
         <a:lstStyle/>
         <a:p>
-          <a:pPr lvl="0" algn="ctr" defTabSz="266700">
+          <a:pPr marL="0" lvl="0" indent="0" algn="ctr" defTabSz="266700">
             <a:lnSpc>
               <a:spcPct val="90000"/>
             </a:lnSpc>
@@ -9493,6 +8835,7 @@
             <a:spcAft>
               <a:spcPct val="35000"/>
             </a:spcAft>
+            <a:buNone/>
           </a:pPr>
           <a:r>
             <a:rPr lang="en-US" sz="600" kern="1200"/>
@@ -9574,7 +8917,7 @@
             <a:spcAft>
               <a:spcPct val="15000"/>
             </a:spcAft>
-            <a:buChar char="••"/>
+            <a:buChar char="•"/>
           </a:pPr>
           <a:r>
             <a:rPr lang="en-US" sz="500" kern="1200"/>
@@ -9592,7 +8935,7 @@
             <a:spcAft>
               <a:spcPct val="15000"/>
             </a:spcAft>
-            <a:buChar char="••"/>
+            <a:buChar char="•"/>
           </a:pPr>
           <a:r>
             <a:rPr lang="en-US" sz="500" kern="1200"/>
@@ -9610,7 +8953,7 @@
             <a:spcAft>
               <a:spcPct val="15000"/>
             </a:spcAft>
-            <a:buChar char="••"/>
+            <a:buChar char="•"/>
           </a:pPr>
           <a:r>
             <a:rPr lang="en-US" sz="500" kern="1200"/>
@@ -9628,7 +8971,7 @@
             <a:spcAft>
               <a:spcPct val="15000"/>
             </a:spcAft>
-            <a:buChar char="••"/>
+            <a:buChar char="•"/>
           </a:pPr>
           <a:r>
             <a:rPr lang="en-US" sz="500" kern="1200"/>
@@ -9646,7 +8989,7 @@
             <a:spcAft>
               <a:spcPct val="15000"/>
             </a:spcAft>
-            <a:buChar char="••"/>
+            <a:buChar char="•"/>
           </a:pPr>
           <a:r>
             <a:rPr lang="en-US" sz="500" kern="1200"/>
@@ -9713,7 +9056,7 @@
         </a:bodyPr>
         <a:lstStyle/>
         <a:p>
-          <a:pPr lvl="0" algn="ctr" defTabSz="266700">
+          <a:pPr marL="0" lvl="0" indent="0" algn="ctr" defTabSz="266700">
             <a:lnSpc>
               <a:spcPct val="90000"/>
             </a:lnSpc>
@@ -9723,6 +9066,7 @@
             <a:spcAft>
               <a:spcPct val="35000"/>
             </a:spcAft>
+            <a:buNone/>
           </a:pPr>
           <a:r>
             <a:rPr lang="en-US" sz="600" kern="1200"/>
@@ -9794,7 +9138,7 @@
         </a:bodyPr>
         <a:lstStyle/>
         <a:p>
-          <a:pPr lvl="0" algn="ctr" defTabSz="222250">
+          <a:pPr marL="0" lvl="0" indent="0" algn="ctr" defTabSz="222250">
             <a:lnSpc>
               <a:spcPct val="90000"/>
             </a:lnSpc>
@@ -9804,6 +9148,7 @@
             <a:spcAft>
               <a:spcPct val="35000"/>
             </a:spcAft>
+            <a:buNone/>
           </a:pPr>
           <a:r>
             <a:rPr lang="en-US" sz="500" kern="1200"/>
@@ -9870,7 +9215,7 @@
         </a:bodyPr>
         <a:lstStyle/>
         <a:p>
-          <a:pPr lvl="0" algn="ctr" defTabSz="266700">
+          <a:pPr marL="0" lvl="0" indent="0" algn="ctr" defTabSz="266700">
             <a:lnSpc>
               <a:spcPct val="90000"/>
             </a:lnSpc>
@@ -9880,6 +9225,7 @@
             <a:spcAft>
               <a:spcPct val="35000"/>
             </a:spcAft>
+            <a:buNone/>
           </a:pPr>
           <a:r>
             <a:rPr lang="en-US" sz="600" kern="1200"/>
@@ -9961,7 +9307,7 @@
             <a:spcAft>
               <a:spcPct val="15000"/>
             </a:spcAft>
-            <a:buChar char="••"/>
+            <a:buChar char="•"/>
           </a:pPr>
           <a:r>
             <a:rPr lang="en-US" sz="500" kern="1200"/>
@@ -9979,7 +9325,7 @@
             <a:spcAft>
               <a:spcPct val="15000"/>
             </a:spcAft>
-            <a:buChar char="••"/>
+            <a:buChar char="•"/>
           </a:pPr>
           <a:r>
             <a:rPr lang="en-US" sz="500" kern="1200"/>
@@ -9997,7 +9343,7 @@
             <a:spcAft>
               <a:spcPct val="15000"/>
             </a:spcAft>
-            <a:buChar char="••"/>
+            <a:buChar char="•"/>
           </a:pPr>
           <a:r>
             <a:rPr lang="en-US" sz="500" kern="1200"/>
@@ -10015,7 +9361,7 @@
             <a:spcAft>
               <a:spcPct val="15000"/>
             </a:spcAft>
-            <a:buChar char="••"/>
+            <a:buChar char="•"/>
           </a:pPr>
           <a:r>
             <a:rPr lang="en-US" sz="500" kern="1200"/>
@@ -10082,7 +9428,7 @@
         </a:bodyPr>
         <a:lstStyle/>
         <a:p>
-          <a:pPr lvl="0" algn="ctr" defTabSz="266700">
+          <a:pPr marL="0" lvl="0" indent="0" algn="ctr" defTabSz="266700">
             <a:lnSpc>
               <a:spcPct val="90000"/>
             </a:lnSpc>
@@ -10092,6 +9438,7 @@
             <a:spcAft>
               <a:spcPct val="35000"/>
             </a:spcAft>
+            <a:buNone/>
           </a:pPr>
           <a:r>
             <a:rPr lang="en-US" sz="600" kern="1200"/>

</xml_diff>